<commit_message>
About to remove old (bad) stuff.
</commit_message>
<xml_diff>
--- a/CV.docx
+++ b/CV.docx
@@ -1907,7 +1907,17 @@
           <w:sz w:val="18"/>
           <w:szCs w:val="18"/>
         </w:rPr>
-        <w:t>I learnt to program using the outdated Pascal, which as a strongly typed language with no exception handling or modern IDE taught me to have an eye for detail from the start. In my second year, our large coursework project was to write an application complete with user interface in Microsoft Visual Basic. This was a nice introduction into how to construct larger systems.</w:t>
+        <w:t>I learnt to program using the outdated Pascal, which as a strongly typed l</w:t>
+      </w:r>
+      <w:bookmarkStart w:id="0" w:name="_GoBack"/>
+      <w:bookmarkEnd w:id="0"/>
+      <w:r>
+        <w:rPr>
+          <w:rFonts w:ascii="Georgia" w:hAnsi="Georgia"/>
+          <w:sz w:val="18"/>
+          <w:szCs w:val="18"/>
+        </w:rPr>
+        <w:t>anguage with no exception handling or modern IDE taught me to have an eye for detail from the start. In my second year, our large coursework project was to write an application complete with user interface in Microsoft Visual Basic. This was a nice introduction into how to construct larger systems.</w:t>
       </w:r>
     </w:p>
     <w:p>
@@ -2309,7 +2319,6 @@
           <w:sz w:val="18"/>
           <w:szCs w:val="18"/>
         </w:rPr>
-        <w:lastRenderedPageBreak/>
         <w:t xml:space="preserve">Now in my second year, I hope </w:t>
       </w:r>
       <w:r>
@@ -3226,8 +3235,6 @@
         </w:rPr>
         <w:t xml:space="preserve">Interesting challenges: </w:t>
       </w:r>
-      <w:bookmarkStart w:id="0" w:name="_GoBack"/>
-      <w:bookmarkEnd w:id="0"/>
     </w:p>
     <w:p>
       <w:pPr>

</xml_diff>

<commit_message>
Skills added to Education and personal statement refined.
</commit_message>
<xml_diff>
--- a/CV.docx
+++ b/CV.docx
@@ -461,23 +461,7 @@
           <w:sz w:val="18"/>
           <w:szCs w:val="18"/>
         </w:rPr>
-        <w:t xml:space="preserve">We used a technology called Cordova, which allows web applications written </w:t>
-      </w:r>
-      <w:r>
-        <w:rPr>
-          <w:rFonts w:ascii="Georgia" w:hAnsi="Georgia"/>
-          <w:sz w:val="18"/>
-          <w:szCs w:val="18"/>
-        </w:rPr>
-        <w:t>with</w:t>
-      </w:r>
-      <w:r>
-        <w:rPr>
-          <w:rFonts w:ascii="Georgia" w:hAnsi="Georgia"/>
-          <w:sz w:val="18"/>
-          <w:szCs w:val="18"/>
-        </w:rPr>
-        <w:t xml:space="preserve"> HTML, CSS and Javascript to be run as a cro</w:t>
+        <w:t>We used a technology called Cordova, which allows web applications to be run as a cro</w:t>
       </w:r>
       <w:r>
         <w:rPr>
@@ -618,11 +602,161 @@
     </w:p>
     <w:p>
       <w:pPr>
+        <w:rPr>
+          <w:rFonts w:ascii="Georgia" w:hAnsi="Georgia"/>
+          <w:sz w:val="18"/>
+          <w:szCs w:val="18"/>
+        </w:rPr>
+      </w:pPr>
+    </w:p>
+    <w:p>
+      <w:pPr>
+        <w:ind w:firstLine="720"/>
+        <w:rPr>
+          <w:rFonts w:ascii="Georgia" w:hAnsi="Georgia"/>
+          <w:sz w:val="18"/>
+          <w:szCs w:val="18"/>
+        </w:rPr>
+      </w:pPr>
+      <w:r>
+        <w:rPr>
+          <w:rFonts w:ascii="Georgia" w:hAnsi="Georgia"/>
+          <w:sz w:val="18"/>
+          <w:szCs w:val="18"/>
+        </w:rPr>
+        <w:t xml:space="preserve">I achieved four A*s and six As at GCSE. </w:t>
+      </w:r>
+      <w:r>
+        <w:rPr>
+          <w:rFonts w:ascii="Georgia" w:hAnsi="Georgia"/>
+          <w:sz w:val="18"/>
+          <w:szCs w:val="18"/>
+        </w:rPr>
+        <w:t>I was awarded the Physics prize</w:t>
+      </w:r>
+      <w:r>
+        <w:rPr>
+          <w:rFonts w:ascii="Georgia" w:hAnsi="Georgia"/>
+          <w:sz w:val="18"/>
+          <w:szCs w:val="18"/>
+        </w:rPr>
+        <w:t xml:space="preserve"> </w:t>
+      </w:r>
+      <w:r>
+        <w:rPr>
+          <w:rFonts w:ascii="Georgia" w:hAnsi="Georgia"/>
+          <w:sz w:val="18"/>
+          <w:szCs w:val="18"/>
+        </w:rPr>
+        <w:t>and was selected to take Additional Maths classes, in which I was one of only two in the year to achieve an A grade</w:t>
+      </w:r>
+      <w:r>
+        <w:rPr>
+          <w:rFonts w:ascii="Georgia" w:hAnsi="Georgia"/>
+          <w:sz w:val="18"/>
+          <w:szCs w:val="18"/>
+        </w:rPr>
+        <w:t>.</w:t>
+      </w:r>
+    </w:p>
+    <w:p>
+      <w:pPr>
+        <w:ind w:firstLine="720"/>
+        <w:rPr>
+          <w:rFonts w:ascii="Georgia" w:hAnsi="Georgia"/>
+          <w:sz w:val="18"/>
+          <w:szCs w:val="18"/>
+        </w:rPr>
+      </w:pPr>
+    </w:p>
+    <w:p>
+      <w:pPr>
         <w:jc w:val="center"/>
         <w:rPr>
           <w:rFonts w:ascii="Georgia" w:hAnsi="Georgia"/>
-          <w:i/>
-          <w:sz w:val="20"/>
+          <w:sz w:val="20"/>
+          <w:szCs w:val="18"/>
+        </w:rPr>
+      </w:pPr>
+      <w:r>
+        <w:rPr>
+          <w:rFonts w:ascii="Georgia" w:hAnsi="Georgia"/>
+          <w:sz w:val="20"/>
+          <w:szCs w:val="18"/>
+        </w:rPr>
+        <w:t xml:space="preserve">Alton College: </w:t>
+      </w:r>
+      <w:r>
+        <w:rPr>
+          <w:rFonts w:ascii="Georgia" w:hAnsi="Georgia"/>
+          <w:sz w:val="20"/>
+          <w:szCs w:val="18"/>
+        </w:rPr>
+        <w:t>A Levels</w:t>
+      </w:r>
+    </w:p>
+    <w:p>
+      <w:pPr>
+        <w:jc w:val="center"/>
+        <w:rPr>
+          <w:rFonts w:ascii="Georgia" w:hAnsi="Georgia"/>
+          <w:i/>
+          <w:sz w:val="20"/>
+          <w:szCs w:val="18"/>
+        </w:rPr>
+      </w:pPr>
+      <w:r>
+        <w:rPr>
+          <w:rFonts w:ascii="Georgia" w:hAnsi="Georgia"/>
+          <w:i/>
+          <w:sz w:val="20"/>
+          <w:szCs w:val="18"/>
+        </w:rPr>
+        <w:t xml:space="preserve">September 2011 </w:t>
+      </w:r>
+      <w:r>
+        <w:rPr>
+          <w:rFonts w:ascii="Georgia" w:hAnsi="Georgia"/>
+          <w:i/>
+          <w:sz w:val="20"/>
+          <w:szCs w:val="18"/>
+        </w:rPr>
+        <w:t>–</w:t>
+      </w:r>
+      <w:r>
+        <w:rPr>
+          <w:rFonts w:ascii="Georgia" w:hAnsi="Georgia"/>
+          <w:i/>
+          <w:sz w:val="20"/>
+          <w:szCs w:val="18"/>
+        </w:rPr>
+        <w:t xml:space="preserve"> </w:t>
+      </w:r>
+      <w:r>
+        <w:rPr>
+          <w:rFonts w:ascii="Georgia" w:hAnsi="Georgia"/>
+          <w:i/>
+          <w:sz w:val="20"/>
+          <w:szCs w:val="18"/>
+        </w:rPr>
+        <w:t>June</w:t>
+      </w:r>
+      <w:r>
+        <w:rPr>
+          <w:rFonts w:ascii="Georgia" w:hAnsi="Georgia"/>
+          <w:i/>
+          <w:sz w:val="20"/>
+          <w:szCs w:val="18"/>
+        </w:rPr>
+        <w:t xml:space="preserve"> 2013</w:t>
+      </w:r>
+    </w:p>
+    <w:p>
+      <w:pPr>
+        <w:jc w:val="center"/>
+        <w:rPr>
+          <w:rFonts w:ascii="Georgia" w:hAnsi="Georgia"/>
+          <w:sz w:val="18"/>
           <w:szCs w:val="18"/>
         </w:rPr>
       </w:pPr>
@@ -642,15 +776,13 @@
         <w:tblLook w:val="04A0" w:firstRow="1" w:lastRow="0" w:firstColumn="1" w:lastColumn="0" w:noHBand="0" w:noVBand="1"/>
       </w:tblPr>
       <w:tblGrid>
-        <w:gridCol w:w="2802"/>
-        <w:gridCol w:w="850"/>
-        <w:gridCol w:w="2835"/>
-        <w:gridCol w:w="851"/>
+        <w:gridCol w:w="2235"/>
+        <w:gridCol w:w="370"/>
       </w:tblGrid>
       <w:tr>
         <w:tc>
           <w:tcPr>
-            <w:tcW w:w="2802" w:type="dxa"/>
+            <w:tcW w:w="2235" w:type="dxa"/>
           </w:tcPr>
           <w:p>
             <w:pPr>
@@ -667,59 +799,13 @@
                 <w:sz w:val="18"/>
                 <w:szCs w:val="18"/>
               </w:rPr>
-              <w:t>Mathematics</w:t>
+              <w:t>Computing</w:t>
             </w:r>
           </w:p>
         </w:tc>
         <w:tc>
           <w:tcPr>
-            <w:tcW w:w="850" w:type="dxa"/>
-          </w:tcPr>
-          <w:p>
-            <w:pPr>
-              <w:ind w:left="34" w:hanging="34"/>
-              <w:rPr>
-                <w:rFonts w:ascii="Georgia" w:hAnsi="Georgia"/>
-                <w:sz w:val="18"/>
-                <w:szCs w:val="18"/>
-              </w:rPr>
-            </w:pPr>
-            <w:r>
-              <w:rPr>
-                <w:rFonts w:ascii="Georgia" w:hAnsi="Georgia"/>
-                <w:sz w:val="18"/>
-                <w:szCs w:val="18"/>
-              </w:rPr>
-              <w:t>A*</w:t>
-            </w:r>
-          </w:p>
-        </w:tc>
-        <w:tc>
-          <w:tcPr>
-            <w:tcW w:w="2835" w:type="dxa"/>
-          </w:tcPr>
-          <w:p>
-            <w:pPr>
-              <w:ind w:left="34" w:hanging="34"/>
-              <w:rPr>
-                <w:rFonts w:ascii="Georgia" w:hAnsi="Georgia"/>
-                <w:sz w:val="18"/>
-                <w:szCs w:val="18"/>
-              </w:rPr>
-            </w:pPr>
-            <w:r>
-              <w:rPr>
-                <w:rFonts w:ascii="Georgia" w:hAnsi="Georgia"/>
-                <w:sz w:val="18"/>
-                <w:szCs w:val="18"/>
-              </w:rPr>
-              <w:t>Additional Mathematics</w:t>
-            </w:r>
-          </w:p>
-        </w:tc>
-        <w:tc>
-          <w:tcPr>
-            <w:tcW w:w="851" w:type="dxa"/>
+            <w:tcW w:w="370" w:type="dxa"/>
           </w:tcPr>
           <w:p>
             <w:pPr>
@@ -744,7 +830,7 @@
       <w:tr>
         <w:tc>
           <w:tcPr>
-            <w:tcW w:w="2802" w:type="dxa"/>
+            <w:tcW w:w="2235" w:type="dxa"/>
           </w:tcPr>
           <w:p>
             <w:pPr>
@@ -761,59 +847,13 @@
                 <w:sz w:val="18"/>
                 <w:szCs w:val="18"/>
               </w:rPr>
-              <w:t>Physics</w:t>
+              <w:t>Mathematics</w:t>
             </w:r>
           </w:p>
         </w:tc>
         <w:tc>
           <w:tcPr>
-            <w:tcW w:w="850" w:type="dxa"/>
-          </w:tcPr>
-          <w:p>
-            <w:pPr>
-              <w:ind w:left="34" w:hanging="34"/>
-              <w:rPr>
-                <w:rFonts w:ascii="Georgia" w:hAnsi="Georgia"/>
-                <w:sz w:val="18"/>
-                <w:szCs w:val="18"/>
-              </w:rPr>
-            </w:pPr>
-            <w:r>
-              <w:rPr>
-                <w:rFonts w:ascii="Georgia" w:hAnsi="Georgia"/>
-                <w:sz w:val="18"/>
-                <w:szCs w:val="18"/>
-              </w:rPr>
-              <w:t>A*</w:t>
-            </w:r>
-          </w:p>
-        </w:tc>
-        <w:tc>
-          <w:tcPr>
-            <w:tcW w:w="2835" w:type="dxa"/>
-          </w:tcPr>
-          <w:p>
-            <w:pPr>
-              <w:ind w:left="34" w:hanging="34"/>
-              <w:rPr>
-                <w:rFonts w:ascii="Georgia" w:hAnsi="Georgia"/>
-                <w:sz w:val="18"/>
-                <w:szCs w:val="18"/>
-              </w:rPr>
-            </w:pPr>
-            <w:r>
-              <w:rPr>
-                <w:rFonts w:ascii="Georgia" w:hAnsi="Georgia"/>
-                <w:sz w:val="18"/>
-                <w:szCs w:val="18"/>
-              </w:rPr>
-              <w:t>Geography</w:t>
-            </w:r>
-          </w:p>
-        </w:tc>
-        <w:tc>
-          <w:tcPr>
-            <w:tcW w:w="851" w:type="dxa"/>
+            <w:tcW w:w="370" w:type="dxa"/>
           </w:tcPr>
           <w:p>
             <w:pPr>
@@ -838,7 +878,7 @@
       <w:tr>
         <w:tc>
           <w:tcPr>
-            <w:tcW w:w="2802" w:type="dxa"/>
+            <w:tcW w:w="2235" w:type="dxa"/>
           </w:tcPr>
           <w:p>
             <w:pPr>
@@ -855,956 +895,13 @@
                 <w:sz w:val="18"/>
                 <w:szCs w:val="18"/>
               </w:rPr>
-              <w:t>Biology</w:t>
-            </w:r>
-          </w:p>
-        </w:tc>
-        <w:tc>
-          <w:tcPr>
-            <w:tcW w:w="850" w:type="dxa"/>
-          </w:tcPr>
-          <w:p>
-            <w:pPr>
-              <w:ind w:left="34" w:hanging="34"/>
-              <w:rPr>
-                <w:rFonts w:ascii="Georgia" w:hAnsi="Georgia"/>
-                <w:sz w:val="18"/>
-                <w:szCs w:val="18"/>
-              </w:rPr>
-            </w:pPr>
-            <w:r>
-              <w:rPr>
-                <w:rFonts w:ascii="Georgia" w:hAnsi="Georgia"/>
-                <w:sz w:val="18"/>
-                <w:szCs w:val="18"/>
-              </w:rPr>
-              <w:t>A*</w:t>
-            </w:r>
-          </w:p>
-        </w:tc>
-        <w:tc>
-          <w:tcPr>
-            <w:tcW w:w="2835" w:type="dxa"/>
-          </w:tcPr>
-          <w:p>
-            <w:pPr>
-              <w:ind w:left="34" w:hanging="34"/>
-              <w:rPr>
-                <w:rFonts w:ascii="Georgia" w:hAnsi="Georgia"/>
-                <w:sz w:val="18"/>
-                <w:szCs w:val="18"/>
-              </w:rPr>
-            </w:pPr>
-            <w:r>
-              <w:rPr>
-                <w:rFonts w:ascii="Georgia" w:hAnsi="Georgia"/>
-                <w:sz w:val="18"/>
-                <w:szCs w:val="18"/>
-              </w:rPr>
-              <w:t>Religious Studies</w:t>
-            </w:r>
-          </w:p>
-        </w:tc>
-        <w:tc>
-          <w:tcPr>
-            <w:tcW w:w="851" w:type="dxa"/>
-          </w:tcPr>
-          <w:p>
-            <w:pPr>
-              <w:ind w:left="34" w:hanging="34"/>
-              <w:rPr>
-                <w:rFonts w:ascii="Georgia" w:hAnsi="Georgia"/>
-                <w:sz w:val="18"/>
-                <w:szCs w:val="18"/>
-              </w:rPr>
-            </w:pPr>
-            <w:r>
-              <w:rPr>
-                <w:rFonts w:ascii="Georgia" w:hAnsi="Georgia"/>
-                <w:sz w:val="18"/>
-                <w:szCs w:val="18"/>
-              </w:rPr>
-              <w:t>A</w:t>
-            </w:r>
-          </w:p>
-        </w:tc>
-      </w:tr>
-      <w:tr>
-        <w:tc>
-          <w:tcPr>
-            <w:tcW w:w="2802" w:type="dxa"/>
-          </w:tcPr>
-          <w:p>
-            <w:pPr>
-              <w:ind w:left="34" w:hanging="34"/>
-              <w:rPr>
-                <w:rFonts w:ascii="Georgia" w:hAnsi="Georgia"/>
-                <w:sz w:val="18"/>
-                <w:szCs w:val="18"/>
-              </w:rPr>
-            </w:pPr>
-            <w:r>
-              <w:rPr>
-                <w:rFonts w:ascii="Georgia" w:hAnsi="Georgia"/>
-                <w:sz w:val="18"/>
-                <w:szCs w:val="18"/>
-              </w:rPr>
-              <w:t>Chemistry</w:t>
-            </w:r>
-          </w:p>
-        </w:tc>
-        <w:tc>
-          <w:tcPr>
-            <w:tcW w:w="850" w:type="dxa"/>
-          </w:tcPr>
-          <w:p>
-            <w:pPr>
-              <w:ind w:left="34" w:hanging="34"/>
-              <w:rPr>
-                <w:rFonts w:ascii="Georgia" w:hAnsi="Georgia"/>
-                <w:sz w:val="18"/>
-                <w:szCs w:val="18"/>
-              </w:rPr>
-            </w:pPr>
-            <w:r>
-              <w:rPr>
-                <w:rFonts w:ascii="Georgia" w:hAnsi="Georgia"/>
-                <w:sz w:val="18"/>
-                <w:szCs w:val="18"/>
-              </w:rPr>
-              <w:t>A*</w:t>
-            </w:r>
-          </w:p>
-        </w:tc>
-        <w:tc>
-          <w:tcPr>
-            <w:tcW w:w="2835" w:type="dxa"/>
-          </w:tcPr>
-          <w:p>
-            <w:pPr>
-              <w:ind w:left="34" w:hanging="34"/>
-              <w:rPr>
-                <w:rFonts w:ascii="Georgia" w:hAnsi="Georgia"/>
-                <w:sz w:val="18"/>
-                <w:szCs w:val="18"/>
-              </w:rPr>
-            </w:pPr>
-            <w:r>
-              <w:rPr>
-                <w:rFonts w:ascii="Georgia" w:hAnsi="Georgia"/>
-                <w:sz w:val="18"/>
-                <w:szCs w:val="18"/>
-              </w:rPr>
-              <w:t>Art and Design</w:t>
-            </w:r>
-          </w:p>
-        </w:tc>
-        <w:tc>
-          <w:tcPr>
-            <w:tcW w:w="851" w:type="dxa"/>
-          </w:tcPr>
-          <w:p>
-            <w:pPr>
-              <w:ind w:left="34" w:hanging="34"/>
-              <w:rPr>
-                <w:rFonts w:ascii="Georgia" w:hAnsi="Georgia"/>
-                <w:sz w:val="18"/>
-                <w:szCs w:val="18"/>
-              </w:rPr>
-            </w:pPr>
-            <w:r>
-              <w:rPr>
-                <w:rFonts w:ascii="Georgia" w:hAnsi="Georgia"/>
-                <w:sz w:val="18"/>
-                <w:szCs w:val="18"/>
-              </w:rPr>
-              <w:t>B</w:t>
-            </w:r>
-          </w:p>
-        </w:tc>
-      </w:tr>
-      <w:tr>
-        <w:tc>
-          <w:tcPr>
-            <w:tcW w:w="2802" w:type="dxa"/>
-          </w:tcPr>
-          <w:p>
-            <w:pPr>
-              <w:ind w:left="34" w:hanging="34"/>
-              <w:rPr>
-                <w:rFonts w:ascii="Georgia" w:hAnsi="Georgia"/>
-                <w:sz w:val="18"/>
-                <w:szCs w:val="18"/>
-              </w:rPr>
-            </w:pPr>
-            <w:r>
-              <w:rPr>
-                <w:rFonts w:ascii="Georgia" w:hAnsi="Georgia"/>
-                <w:sz w:val="18"/>
-                <w:szCs w:val="18"/>
-              </w:rPr>
-              <w:t>English Language</w:t>
-            </w:r>
-          </w:p>
-        </w:tc>
-        <w:tc>
-          <w:tcPr>
-            <w:tcW w:w="850" w:type="dxa"/>
-          </w:tcPr>
-          <w:p>
-            <w:pPr>
-              <w:ind w:left="34" w:hanging="34"/>
-              <w:rPr>
-                <w:rFonts w:ascii="Georgia" w:hAnsi="Georgia"/>
-                <w:sz w:val="18"/>
-                <w:szCs w:val="18"/>
-              </w:rPr>
-            </w:pPr>
-            <w:r>
-              <w:rPr>
-                <w:rFonts w:ascii="Georgia" w:hAnsi="Georgia"/>
-                <w:sz w:val="18"/>
-                <w:szCs w:val="18"/>
-              </w:rPr>
-              <w:t>A</w:t>
-            </w:r>
-          </w:p>
-        </w:tc>
-        <w:tc>
-          <w:tcPr>
-            <w:tcW w:w="2835" w:type="dxa"/>
-          </w:tcPr>
-          <w:p>
-            <w:pPr>
-              <w:ind w:left="34" w:hanging="34"/>
-              <w:rPr>
-                <w:rFonts w:ascii="Georgia" w:hAnsi="Georgia"/>
-                <w:sz w:val="18"/>
-                <w:szCs w:val="18"/>
-              </w:rPr>
-            </w:pPr>
-            <w:r>
-              <w:rPr>
-                <w:rFonts w:ascii="Georgia" w:hAnsi="Georgia"/>
-                <w:sz w:val="18"/>
-                <w:szCs w:val="18"/>
-              </w:rPr>
-              <w:t>German</w:t>
-            </w:r>
-          </w:p>
-        </w:tc>
-        <w:tc>
-          <w:tcPr>
-            <w:tcW w:w="851" w:type="dxa"/>
-          </w:tcPr>
-          <w:p>
-            <w:pPr>
-              <w:ind w:left="34" w:hanging="34"/>
-              <w:rPr>
-                <w:rFonts w:ascii="Georgia" w:hAnsi="Georgia"/>
-                <w:sz w:val="18"/>
-                <w:szCs w:val="18"/>
-              </w:rPr>
-            </w:pPr>
-            <w:r>
-              <w:rPr>
-                <w:rFonts w:ascii="Georgia" w:hAnsi="Georgia"/>
-                <w:sz w:val="18"/>
-                <w:szCs w:val="18"/>
-              </w:rPr>
-              <w:t>C</w:t>
-            </w:r>
-          </w:p>
-        </w:tc>
-      </w:tr>
-      <w:tr>
-        <w:tc>
-          <w:tcPr>
-            <w:tcW w:w="2802" w:type="dxa"/>
-          </w:tcPr>
-          <w:p>
-            <w:pPr>
-              <w:ind w:left="34" w:hanging="34"/>
-              <w:rPr>
-                <w:rFonts w:ascii="Georgia" w:hAnsi="Georgia"/>
-                <w:sz w:val="18"/>
-                <w:szCs w:val="18"/>
-              </w:rPr>
-            </w:pPr>
-            <w:r>
-              <w:rPr>
-                <w:rFonts w:ascii="Georgia" w:hAnsi="Georgia"/>
-                <w:sz w:val="18"/>
-                <w:szCs w:val="18"/>
-              </w:rPr>
-              <w:t xml:space="preserve">English </w:t>
-            </w:r>
-            <w:r>
-              <w:rPr>
-                <w:rFonts w:ascii="Georgia" w:hAnsi="Georgia"/>
-                <w:sz w:val="18"/>
-                <w:szCs w:val="18"/>
-              </w:rPr>
-              <w:t>Literature</w:t>
-            </w:r>
-          </w:p>
-        </w:tc>
-        <w:tc>
-          <w:tcPr>
-            <w:tcW w:w="850" w:type="dxa"/>
-          </w:tcPr>
-          <w:p>
-            <w:pPr>
-              <w:ind w:left="34" w:hanging="34"/>
-              <w:rPr>
-                <w:rFonts w:ascii="Georgia" w:hAnsi="Georgia"/>
-                <w:sz w:val="18"/>
-                <w:szCs w:val="18"/>
-              </w:rPr>
-            </w:pPr>
-            <w:r>
-              <w:rPr>
-                <w:rFonts w:ascii="Georgia" w:hAnsi="Georgia"/>
-                <w:sz w:val="18"/>
-                <w:szCs w:val="18"/>
-              </w:rPr>
-              <w:t>A</w:t>
-            </w:r>
-          </w:p>
-        </w:tc>
-        <w:tc>
-          <w:tcPr>
-            <w:tcW w:w="2835" w:type="dxa"/>
-          </w:tcPr>
-          <w:p>
-            <w:pPr>
-              <w:rPr>
-                <w:rFonts w:ascii="Georgia" w:hAnsi="Georgia"/>
-                <w:sz w:val="18"/>
-                <w:szCs w:val="18"/>
-              </w:rPr>
-            </w:pPr>
-            <w:r>
-              <w:rPr>
-                <w:rFonts w:ascii="Georgia" w:hAnsi="Georgia"/>
-                <w:sz w:val="18"/>
-                <w:szCs w:val="18"/>
-              </w:rPr>
-              <w:t>Information Technology (DiDA)</w:t>
-            </w:r>
-          </w:p>
-        </w:tc>
-        <w:tc>
-          <w:tcPr>
-            <w:tcW w:w="851" w:type="dxa"/>
-          </w:tcPr>
-          <w:p>
-            <w:pPr>
-              <w:ind w:left="34" w:hanging="34"/>
-              <w:rPr>
-                <w:rFonts w:ascii="Georgia" w:hAnsi="Georgia"/>
-                <w:sz w:val="18"/>
-                <w:szCs w:val="18"/>
-              </w:rPr>
-            </w:pPr>
-            <w:r>
-              <w:rPr>
-                <w:rFonts w:ascii="Georgia" w:hAnsi="Georgia"/>
-                <w:sz w:val="18"/>
-                <w:szCs w:val="18"/>
-              </w:rPr>
-              <w:t>Pass</w:t>
-            </w:r>
-          </w:p>
-        </w:tc>
-      </w:tr>
-      <w:tr>
-        <w:trPr>
-          <w:gridAfter w:val="2"/>
-          <w:wAfter w:w="3686" w:type="dxa"/>
-        </w:trPr>
-        <w:tc>
-          <w:tcPr>
-            <w:tcW w:w="2802" w:type="dxa"/>
-          </w:tcPr>
-          <w:p>
-            <w:pPr>
-              <w:rPr>
-                <w:rFonts w:ascii="Georgia" w:hAnsi="Georgia"/>
-                <w:sz w:val="18"/>
-                <w:szCs w:val="18"/>
-              </w:rPr>
-            </w:pPr>
-            <w:r>
-              <w:rPr>
-                <w:rFonts w:ascii="Georgia" w:hAnsi="Georgia"/>
-                <w:sz w:val="18"/>
-                <w:szCs w:val="18"/>
-              </w:rPr>
-              <w:t>Design and Technology:</w:t>
-            </w:r>
-          </w:p>
-          <w:p>
-            <w:pPr>
-              <w:rPr>
-                <w:rFonts w:ascii="Georgia" w:hAnsi="Georgia"/>
-                <w:sz w:val="18"/>
-                <w:szCs w:val="18"/>
-              </w:rPr>
-            </w:pPr>
-            <w:r>
-              <w:rPr>
-                <w:rFonts w:ascii="Georgia" w:hAnsi="Georgia"/>
-                <w:sz w:val="18"/>
-                <w:szCs w:val="18"/>
-              </w:rPr>
-              <w:t xml:space="preserve">  Systems and Contro</w:t>
-            </w:r>
-            <w:r>
-              <w:rPr>
-                <w:rFonts w:ascii="Georgia" w:hAnsi="Georgia"/>
-                <w:sz w:val="18"/>
-                <w:szCs w:val="18"/>
-              </w:rPr>
-              <w:t>l</w:t>
-            </w:r>
-          </w:p>
-        </w:tc>
-        <w:tc>
-          <w:tcPr>
-            <w:tcW w:w="850" w:type="dxa"/>
-          </w:tcPr>
-          <w:p>
-            <w:pPr>
-              <w:ind w:left="34" w:hanging="34"/>
-              <w:rPr>
-                <w:rFonts w:ascii="Georgia" w:hAnsi="Georgia"/>
-                <w:sz w:val="18"/>
-                <w:szCs w:val="18"/>
-              </w:rPr>
-            </w:pPr>
-            <w:r>
-              <w:rPr>
-                <w:rFonts w:ascii="Georgia" w:hAnsi="Georgia"/>
-                <w:sz w:val="18"/>
-                <w:szCs w:val="18"/>
-              </w:rPr>
-              <w:t>A</w:t>
-            </w:r>
-          </w:p>
-        </w:tc>
-      </w:tr>
-    </w:tbl>
-    <w:p>
-      <w:pPr>
-        <w:rPr>
-          <w:rFonts w:ascii="Georgia" w:hAnsi="Georgia"/>
-          <w:sz w:val="18"/>
-          <w:szCs w:val="18"/>
-        </w:rPr>
-      </w:pPr>
-    </w:p>
-    <w:p>
-      <w:pPr>
-        <w:ind w:firstLine="720"/>
-        <w:rPr>
-          <w:rFonts w:ascii="Georgia" w:hAnsi="Georgia"/>
-          <w:sz w:val="18"/>
-          <w:szCs w:val="18"/>
-        </w:rPr>
-      </w:pPr>
-      <w:r>
-        <w:rPr>
-          <w:rFonts w:ascii="Georgia" w:hAnsi="Georgia"/>
-          <w:sz w:val="18"/>
-          <w:szCs w:val="18"/>
-        </w:rPr>
-        <w:t>I was awarded the Physics prize</w:t>
-      </w:r>
-      <w:r>
-        <w:rPr>
-          <w:rFonts w:ascii="Georgia" w:hAnsi="Georgia"/>
-          <w:sz w:val="18"/>
-          <w:szCs w:val="18"/>
-        </w:rPr>
-        <w:t xml:space="preserve"> </w:t>
-      </w:r>
-      <w:r>
-        <w:rPr>
-          <w:rFonts w:ascii="Georgia" w:hAnsi="Georgia"/>
-          <w:sz w:val="18"/>
-          <w:szCs w:val="18"/>
-        </w:rPr>
-        <w:t>and was selected to take Additional Maths classes, in which I was one of only two in the year to achieve an A grade</w:t>
-      </w:r>
-      <w:r>
-        <w:rPr>
-          <w:rFonts w:ascii="Georgia" w:hAnsi="Georgia"/>
-          <w:sz w:val="18"/>
-          <w:szCs w:val="18"/>
-        </w:rPr>
-        <w:t>.</w:t>
-      </w:r>
-    </w:p>
-    <w:p>
-      <w:pPr>
-        <w:ind w:firstLine="720"/>
-        <w:rPr>
-          <w:rFonts w:ascii="Georgia" w:hAnsi="Georgia"/>
-          <w:sz w:val="18"/>
-          <w:szCs w:val="18"/>
-        </w:rPr>
-      </w:pPr>
-    </w:p>
-    <w:p>
-      <w:pPr>
-        <w:jc w:val="center"/>
-        <w:rPr>
-          <w:rFonts w:ascii="Georgia" w:hAnsi="Georgia"/>
-          <w:sz w:val="20"/>
-          <w:szCs w:val="18"/>
-        </w:rPr>
-      </w:pPr>
-      <w:r>
-        <w:rPr>
-          <w:rFonts w:ascii="Georgia" w:hAnsi="Georgia"/>
-          <w:sz w:val="20"/>
-          <w:szCs w:val="18"/>
-        </w:rPr>
-        <w:t xml:space="preserve">Alton College: </w:t>
-      </w:r>
-      <w:r>
-        <w:rPr>
-          <w:rFonts w:ascii="Georgia" w:hAnsi="Georgia"/>
-          <w:sz w:val="20"/>
-          <w:szCs w:val="18"/>
-        </w:rPr>
-        <w:t>A Levels</w:t>
-      </w:r>
-    </w:p>
-    <w:p>
-      <w:pPr>
-        <w:jc w:val="center"/>
-        <w:rPr>
-          <w:rFonts w:ascii="Georgia" w:hAnsi="Georgia"/>
-          <w:i/>
-          <w:sz w:val="20"/>
-          <w:szCs w:val="18"/>
-        </w:rPr>
-      </w:pPr>
-      <w:r>
-        <w:rPr>
-          <w:rFonts w:ascii="Georgia" w:hAnsi="Georgia"/>
-          <w:i/>
-          <w:sz w:val="20"/>
-          <w:szCs w:val="18"/>
-        </w:rPr>
-        <w:t xml:space="preserve">September 2011 </w:t>
-      </w:r>
-      <w:r>
-        <w:rPr>
-          <w:rFonts w:ascii="Georgia" w:hAnsi="Georgia"/>
-          <w:i/>
-          <w:sz w:val="20"/>
-          <w:szCs w:val="18"/>
-        </w:rPr>
-        <w:t>–</w:t>
-      </w:r>
-      <w:r>
-        <w:rPr>
-          <w:rFonts w:ascii="Georgia" w:hAnsi="Georgia"/>
-          <w:i/>
-          <w:sz w:val="20"/>
-          <w:szCs w:val="18"/>
-        </w:rPr>
-        <w:t xml:space="preserve"> </w:t>
-      </w:r>
-      <w:r>
-        <w:rPr>
-          <w:rFonts w:ascii="Georgia" w:hAnsi="Georgia"/>
-          <w:i/>
-          <w:sz w:val="20"/>
-          <w:szCs w:val="18"/>
-        </w:rPr>
-        <w:t>June</w:t>
-      </w:r>
-      <w:r>
-        <w:rPr>
-          <w:rFonts w:ascii="Georgia" w:hAnsi="Georgia"/>
-          <w:i/>
-          <w:sz w:val="20"/>
-          <w:szCs w:val="18"/>
-        </w:rPr>
-        <w:t xml:space="preserve"> 2013</w:t>
-      </w:r>
-    </w:p>
-    <w:p>
-      <w:pPr>
-        <w:jc w:val="center"/>
-        <w:rPr>
-          <w:rFonts w:ascii="Georgia" w:hAnsi="Georgia"/>
-          <w:sz w:val="18"/>
-          <w:szCs w:val="18"/>
-        </w:rPr>
-      </w:pPr>
-    </w:p>
-    <w:tbl>
-      <w:tblPr>
-        <w:tblStyle w:val="TableGrid"/>
-        <w:tblW w:w="0" w:type="auto"/>
-        <w:tblBorders>
-          <w:top w:val="none" w:sz="0" w:space="0" w:color="auto"/>
-          <w:left w:val="none" w:sz="0" w:space="0" w:color="auto"/>
-          <w:bottom w:val="none" w:sz="0" w:space="0" w:color="auto"/>
-          <w:right w:val="none" w:sz="0" w:space="0" w:color="auto"/>
-          <w:insideH w:val="none" w:sz="0" w:space="0" w:color="auto"/>
-          <w:insideV w:val="none" w:sz="0" w:space="0" w:color="auto"/>
-        </w:tblBorders>
-        <w:tblLook w:val="04A0" w:firstRow="1" w:lastRow="0" w:firstColumn="1" w:lastColumn="0" w:noHBand="0" w:noVBand="1"/>
-      </w:tblPr>
-      <w:tblGrid>
-        <w:gridCol w:w="2802"/>
-        <w:gridCol w:w="850"/>
-        <w:gridCol w:w="2835"/>
-        <w:gridCol w:w="851"/>
-      </w:tblGrid>
-      <w:tr>
-        <w:tc>
-          <w:tcPr>
-            <w:tcW w:w="2802" w:type="dxa"/>
-          </w:tcPr>
-          <w:p>
-            <w:pPr>
-              <w:ind w:left="34" w:hanging="34"/>
-              <w:rPr>
-                <w:rFonts w:ascii="Georgia" w:hAnsi="Georgia"/>
-                <w:sz w:val="18"/>
-                <w:szCs w:val="18"/>
-              </w:rPr>
-            </w:pPr>
-            <w:r>
-              <w:rPr>
-                <w:rFonts w:ascii="Georgia" w:hAnsi="Georgia"/>
-                <w:sz w:val="18"/>
-                <w:szCs w:val="18"/>
-              </w:rPr>
-              <w:t>AS Computing</w:t>
-            </w:r>
-          </w:p>
-        </w:tc>
-        <w:tc>
-          <w:tcPr>
-            <w:tcW w:w="850" w:type="dxa"/>
-          </w:tcPr>
-          <w:p>
-            <w:pPr>
-              <w:ind w:left="34" w:hanging="34"/>
-              <w:rPr>
-                <w:rFonts w:ascii="Georgia" w:hAnsi="Georgia"/>
-                <w:sz w:val="18"/>
-                <w:szCs w:val="18"/>
-              </w:rPr>
-            </w:pPr>
-            <w:r>
-              <w:rPr>
-                <w:rFonts w:ascii="Georgia" w:hAnsi="Georgia"/>
-                <w:sz w:val="18"/>
-                <w:szCs w:val="18"/>
-              </w:rPr>
-              <w:t>A</w:t>
-            </w:r>
-          </w:p>
-        </w:tc>
-        <w:tc>
-          <w:tcPr>
-            <w:tcW w:w="2835" w:type="dxa"/>
-          </w:tcPr>
-          <w:p>
-            <w:pPr>
-              <w:ind w:left="34" w:hanging="34"/>
-              <w:rPr>
-                <w:rFonts w:ascii="Georgia" w:hAnsi="Georgia"/>
-                <w:sz w:val="18"/>
-                <w:szCs w:val="18"/>
-              </w:rPr>
-            </w:pPr>
-            <w:r>
-              <w:rPr>
-                <w:rFonts w:ascii="Georgia" w:hAnsi="Georgia"/>
-                <w:sz w:val="18"/>
-                <w:szCs w:val="18"/>
-              </w:rPr>
-              <w:t xml:space="preserve">A2 </w:t>
-            </w:r>
-            <w:r>
-              <w:rPr>
-                <w:rFonts w:ascii="Georgia" w:hAnsi="Georgia"/>
-                <w:sz w:val="18"/>
-                <w:szCs w:val="18"/>
-              </w:rPr>
-              <w:t>Computing</w:t>
-            </w:r>
-          </w:p>
-        </w:tc>
-        <w:tc>
-          <w:tcPr>
-            <w:tcW w:w="851" w:type="dxa"/>
-          </w:tcPr>
-          <w:p>
-            <w:pPr>
-              <w:ind w:left="34" w:hanging="34"/>
-              <w:rPr>
-                <w:rFonts w:ascii="Georgia" w:hAnsi="Georgia"/>
-                <w:sz w:val="18"/>
-                <w:szCs w:val="18"/>
-              </w:rPr>
-            </w:pPr>
-            <w:r>
-              <w:rPr>
-                <w:rFonts w:ascii="Georgia" w:hAnsi="Georgia"/>
-                <w:sz w:val="18"/>
-                <w:szCs w:val="18"/>
-              </w:rPr>
-              <w:t>A</w:t>
-            </w:r>
-          </w:p>
-        </w:tc>
-      </w:tr>
-      <w:tr>
-        <w:tc>
-          <w:tcPr>
-            <w:tcW w:w="2802" w:type="dxa"/>
-          </w:tcPr>
-          <w:p>
-            <w:pPr>
-              <w:ind w:left="34" w:hanging="34"/>
-              <w:rPr>
-                <w:rFonts w:ascii="Georgia" w:hAnsi="Georgia"/>
-                <w:sz w:val="18"/>
-                <w:szCs w:val="18"/>
-              </w:rPr>
-            </w:pPr>
-            <w:r>
-              <w:rPr>
-                <w:rFonts w:ascii="Georgia" w:hAnsi="Georgia"/>
-                <w:sz w:val="18"/>
-                <w:szCs w:val="18"/>
-              </w:rPr>
-              <w:t>AS Mathematics</w:t>
-            </w:r>
-          </w:p>
-        </w:tc>
-        <w:tc>
-          <w:tcPr>
-            <w:tcW w:w="850" w:type="dxa"/>
-          </w:tcPr>
-          <w:p>
-            <w:pPr>
-              <w:ind w:left="34" w:hanging="34"/>
-              <w:rPr>
-                <w:rFonts w:ascii="Georgia" w:hAnsi="Georgia"/>
-                <w:sz w:val="18"/>
-                <w:szCs w:val="18"/>
-              </w:rPr>
-            </w:pPr>
-            <w:r>
-              <w:rPr>
-                <w:rFonts w:ascii="Georgia" w:hAnsi="Georgia"/>
-                <w:sz w:val="18"/>
-                <w:szCs w:val="18"/>
-              </w:rPr>
-              <w:t>A</w:t>
-            </w:r>
-          </w:p>
-        </w:tc>
-        <w:tc>
-          <w:tcPr>
-            <w:tcW w:w="2835" w:type="dxa"/>
-          </w:tcPr>
-          <w:p>
-            <w:pPr>
-              <w:ind w:left="34" w:hanging="34"/>
-              <w:rPr>
-                <w:rFonts w:ascii="Georgia" w:hAnsi="Georgia"/>
-                <w:sz w:val="18"/>
-                <w:szCs w:val="18"/>
-              </w:rPr>
-            </w:pPr>
-            <w:r>
-              <w:rPr>
-                <w:rFonts w:ascii="Georgia" w:hAnsi="Georgia"/>
-                <w:sz w:val="18"/>
-                <w:szCs w:val="18"/>
-              </w:rPr>
-              <w:t>A2 Mathematics</w:t>
-            </w:r>
-          </w:p>
-        </w:tc>
-        <w:tc>
-          <w:tcPr>
-            <w:tcW w:w="851" w:type="dxa"/>
-          </w:tcPr>
-          <w:p>
-            <w:pPr>
-              <w:ind w:left="34" w:hanging="34"/>
-              <w:rPr>
-                <w:rFonts w:ascii="Georgia" w:hAnsi="Georgia"/>
-                <w:sz w:val="18"/>
-                <w:szCs w:val="18"/>
-              </w:rPr>
-            </w:pPr>
-            <w:r>
-              <w:rPr>
-                <w:rFonts w:ascii="Georgia" w:hAnsi="Georgia"/>
-                <w:sz w:val="18"/>
-                <w:szCs w:val="18"/>
-              </w:rPr>
-              <w:t>A</w:t>
-            </w:r>
-          </w:p>
-        </w:tc>
-      </w:tr>
-      <w:tr>
-        <w:tc>
-          <w:tcPr>
-            <w:tcW w:w="2802" w:type="dxa"/>
-          </w:tcPr>
-          <w:p>
-            <w:pPr>
-              <w:ind w:left="34" w:hanging="34"/>
-              <w:rPr>
-                <w:rFonts w:ascii="Georgia" w:hAnsi="Georgia"/>
-                <w:sz w:val="18"/>
-                <w:szCs w:val="18"/>
-              </w:rPr>
-            </w:pPr>
-            <w:r>
-              <w:rPr>
-                <w:rFonts w:ascii="Georgia" w:hAnsi="Georgia"/>
-                <w:sz w:val="18"/>
-                <w:szCs w:val="18"/>
-              </w:rPr>
-              <w:t xml:space="preserve">AS </w:t>
-            </w:r>
-            <w:r>
-              <w:rPr>
-                <w:rFonts w:ascii="Georgia" w:hAnsi="Georgia"/>
-                <w:sz w:val="18"/>
-                <w:szCs w:val="18"/>
-              </w:rPr>
               <w:t>Further Mathematics</w:t>
             </w:r>
           </w:p>
         </w:tc>
         <w:tc>
           <w:tcPr>
-            <w:tcW w:w="850" w:type="dxa"/>
-          </w:tcPr>
-          <w:p>
-            <w:pPr>
-              <w:ind w:left="34" w:hanging="34"/>
-              <w:rPr>
-                <w:rFonts w:ascii="Georgia" w:hAnsi="Georgia"/>
-                <w:sz w:val="18"/>
-                <w:szCs w:val="18"/>
-              </w:rPr>
-            </w:pPr>
-            <w:r>
-              <w:rPr>
-                <w:rFonts w:ascii="Georgia" w:hAnsi="Georgia"/>
-                <w:sz w:val="18"/>
-                <w:szCs w:val="18"/>
-              </w:rPr>
-              <w:t>A</w:t>
-            </w:r>
-          </w:p>
-        </w:tc>
-        <w:tc>
-          <w:tcPr>
-            <w:tcW w:w="2835" w:type="dxa"/>
-          </w:tcPr>
-          <w:p>
-            <w:pPr>
-              <w:ind w:left="34" w:hanging="34"/>
-              <w:rPr>
-                <w:rFonts w:ascii="Georgia" w:hAnsi="Georgia"/>
-                <w:sz w:val="18"/>
-                <w:szCs w:val="18"/>
-              </w:rPr>
-            </w:pPr>
-            <w:r>
-              <w:rPr>
-                <w:rFonts w:ascii="Georgia" w:hAnsi="Georgia"/>
-                <w:sz w:val="18"/>
-                <w:szCs w:val="18"/>
-              </w:rPr>
-              <w:t xml:space="preserve">A2 </w:t>
-            </w:r>
-            <w:r>
-              <w:rPr>
-                <w:rFonts w:ascii="Georgia" w:hAnsi="Georgia"/>
-                <w:sz w:val="18"/>
-                <w:szCs w:val="18"/>
-              </w:rPr>
-              <w:t>Further Mathematics</w:t>
-            </w:r>
-          </w:p>
-        </w:tc>
-        <w:tc>
-          <w:tcPr>
-            <w:tcW w:w="851" w:type="dxa"/>
-          </w:tcPr>
-          <w:p>
-            <w:pPr>
-              <w:ind w:left="34" w:hanging="34"/>
-              <w:rPr>
-                <w:rFonts w:ascii="Georgia" w:hAnsi="Georgia"/>
-                <w:sz w:val="18"/>
-                <w:szCs w:val="18"/>
-              </w:rPr>
-            </w:pPr>
-            <w:r>
-              <w:rPr>
-                <w:rFonts w:ascii="Georgia" w:hAnsi="Georgia"/>
-                <w:sz w:val="18"/>
-                <w:szCs w:val="18"/>
-              </w:rPr>
-              <w:t>B</w:t>
-            </w:r>
-          </w:p>
-        </w:tc>
-      </w:tr>
-      <w:tr>
-        <w:trPr>
-          <w:gridAfter w:val="2"/>
-          <w:wAfter w:w="3686" w:type="dxa"/>
-        </w:trPr>
-        <w:tc>
-          <w:tcPr>
-            <w:tcW w:w="2802" w:type="dxa"/>
-          </w:tcPr>
-          <w:p>
-            <w:pPr>
-              <w:ind w:left="34" w:hanging="34"/>
-              <w:rPr>
-                <w:rFonts w:ascii="Georgia" w:hAnsi="Georgia"/>
-                <w:sz w:val="18"/>
-                <w:szCs w:val="18"/>
-              </w:rPr>
-            </w:pPr>
-            <w:r>
-              <w:rPr>
-                <w:rFonts w:ascii="Georgia" w:hAnsi="Georgia"/>
-                <w:sz w:val="18"/>
-                <w:szCs w:val="18"/>
-              </w:rPr>
-              <w:t>AS Physics</w:t>
-            </w:r>
-          </w:p>
-        </w:tc>
-        <w:tc>
-          <w:tcPr>
-            <w:tcW w:w="850" w:type="dxa"/>
+            <w:tcW w:w="370" w:type="dxa"/>
           </w:tcPr>
           <w:p>
             <w:pPr>
@@ -1848,6 +945,43 @@
       <w:r>
         <w:rPr>
           <w:rFonts w:ascii="Georgia" w:hAnsi="Georgia"/>
+          <w:i/>
+          <w:sz w:val="18"/>
+          <w:szCs w:val="18"/>
+        </w:rPr>
+        <w:t xml:space="preserve">Skills learnt: </w:t>
+      </w:r>
+      <w:r>
+        <w:rPr>
+          <w:rFonts w:ascii="Georgia" w:hAnsi="Georgia"/>
+          <w:sz w:val="18"/>
+          <w:szCs w:val="18"/>
+        </w:rPr>
+        <w:t>Pascal, Windows Visual Basic</w:t>
+      </w:r>
+    </w:p>
+    <w:p>
+      <w:pPr>
+        <w:ind w:firstLine="720"/>
+        <w:rPr>
+          <w:rFonts w:ascii="Georgia" w:hAnsi="Georgia"/>
+          <w:sz w:val="18"/>
+          <w:szCs w:val="18"/>
+        </w:rPr>
+      </w:pPr>
+    </w:p>
+    <w:p>
+      <w:pPr>
+        <w:ind w:firstLine="720"/>
+        <w:rPr>
+          <w:rFonts w:ascii="Georgia" w:hAnsi="Georgia"/>
+          <w:sz w:val="18"/>
+          <w:szCs w:val="18"/>
+        </w:rPr>
+      </w:pPr>
+      <w:r>
+        <w:rPr>
+          <w:rFonts w:ascii="Georgia" w:hAnsi="Georgia"/>
           <w:sz w:val="18"/>
           <w:szCs w:val="18"/>
         </w:rPr>
@@ -1907,7 +1041,210 @@
           <w:sz w:val="18"/>
           <w:szCs w:val="18"/>
         </w:rPr>
-        <w:t>I learnt to program using the outdated Pascal, which as a strongly typed l</w:t>
+        <w:t>I learnt to program using the outdated Pascal, which as a strongly typed language with no exception handling or modern IDE taught me to have an eye for detail from the start. In my second year, our large coursework project was to write an application complete with user interface in Microsoft Visual Basic. This was a nice introduction into how to construct larger systems.</w:t>
+      </w:r>
+    </w:p>
+    <w:p>
+      <w:pPr>
+        <w:rPr>
+          <w:rFonts w:ascii="Georgia" w:hAnsi="Georgia"/>
+          <w:sz w:val="18"/>
+          <w:szCs w:val="18"/>
+        </w:rPr>
+      </w:pPr>
+    </w:p>
+    <w:p>
+      <w:pPr>
+        <w:jc w:val="center"/>
+        <w:rPr>
+          <w:rFonts w:ascii="Georgia" w:hAnsi="Georgia"/>
+          <w:sz w:val="20"/>
+          <w:szCs w:val="18"/>
+        </w:rPr>
+      </w:pPr>
+      <w:r>
+        <w:rPr>
+          <w:rFonts w:ascii="Georgia" w:hAnsi="Georgia"/>
+          <w:sz w:val="20"/>
+          <w:szCs w:val="18"/>
+        </w:rPr>
+        <w:t>Exeter University</w:t>
+      </w:r>
+      <w:r>
+        <w:rPr>
+          <w:rFonts w:ascii="Georgia" w:hAnsi="Georgia"/>
+          <w:sz w:val="20"/>
+          <w:szCs w:val="18"/>
+        </w:rPr>
+        <w:t xml:space="preserve">: Reading </w:t>
+      </w:r>
+      <w:r>
+        <w:rPr>
+          <w:rFonts w:ascii="Georgia" w:hAnsi="Georgia"/>
+          <w:sz w:val="20"/>
+          <w:szCs w:val="18"/>
+        </w:rPr>
+        <w:t>Computer Science</w:t>
+      </w:r>
+    </w:p>
+    <w:p>
+      <w:pPr>
+        <w:jc w:val="center"/>
+        <w:rPr>
+          <w:rFonts w:ascii="Georgia" w:hAnsi="Georgia"/>
+          <w:i/>
+          <w:sz w:val="20"/>
+          <w:szCs w:val="18"/>
+        </w:rPr>
+      </w:pPr>
+      <w:r>
+        <w:rPr>
+          <w:rFonts w:ascii="Georgia" w:hAnsi="Georgia"/>
+          <w:i/>
+          <w:sz w:val="20"/>
+          <w:szCs w:val="18"/>
+        </w:rPr>
+        <w:t>September 2013 – Present</w:t>
+      </w:r>
+    </w:p>
+    <w:p>
+      <w:pPr>
+        <w:rPr>
+          <w:rFonts w:ascii="Georgia" w:hAnsi="Georgia"/>
+          <w:sz w:val="18"/>
+          <w:szCs w:val="18"/>
+        </w:rPr>
+      </w:pPr>
+    </w:p>
+    <w:p>
+      <w:pPr>
+        <w:ind w:firstLine="720"/>
+        <w:rPr>
+          <w:rFonts w:ascii="Georgia" w:hAnsi="Georgia"/>
+          <w:sz w:val="18"/>
+          <w:szCs w:val="18"/>
+        </w:rPr>
+      </w:pPr>
+      <w:r>
+        <w:rPr>
+          <w:rFonts w:ascii="Georgia" w:hAnsi="Georgia"/>
+          <w:i/>
+          <w:sz w:val="18"/>
+          <w:szCs w:val="18"/>
+        </w:rPr>
+        <w:t xml:space="preserve">Skills learnt: </w:t>
+      </w:r>
+      <w:r>
+        <w:rPr>
+          <w:rFonts w:ascii="Georgia" w:hAnsi="Georgia"/>
+          <w:sz w:val="18"/>
+          <w:szCs w:val="18"/>
+        </w:rPr>
+        <w:t>Java, C</w:t>
+      </w:r>
+      <w:r>
+        <w:rPr>
+          <w:rFonts w:ascii="Georgia" w:hAnsi="Georgia"/>
+          <w:sz w:val="18"/>
+          <w:szCs w:val="18"/>
+        </w:rPr>
+        <w:t xml:space="preserve">, C++, C#, Objective-C, Python, </w:t>
+      </w:r>
+      <w:r>
+        <w:rPr>
+          <w:rFonts w:ascii="Georgia" w:hAnsi="Georgia"/>
+          <w:sz w:val="18"/>
+          <w:szCs w:val="18"/>
+        </w:rPr>
+        <w:t xml:space="preserve">HTML, CSS, Javascript, </w:t>
+      </w:r>
+      <w:r>
+        <w:rPr>
+          <w:rFonts w:ascii="Georgia" w:hAnsi="Georgia"/>
+          <w:sz w:val="18"/>
+          <w:szCs w:val="18"/>
+        </w:rPr>
+        <w:t xml:space="preserve">Ajax, </w:t>
+      </w:r>
+      <w:r>
+        <w:rPr>
+          <w:rFonts w:ascii="Georgia" w:hAnsi="Georgia"/>
+          <w:sz w:val="18"/>
+          <w:szCs w:val="18"/>
+        </w:rPr>
+        <w:t xml:space="preserve">Server-Side Programming in PHP, </w:t>
+      </w:r>
+      <w:r>
+        <w:rPr>
+          <w:rFonts w:ascii="Georgia" w:hAnsi="Georgia"/>
+          <w:sz w:val="18"/>
+          <w:szCs w:val="18"/>
+        </w:rPr>
+        <w:t>Functional Programming (Haskell), Test-Driven Development,</w:t>
+      </w:r>
+      <w:r>
+        <w:rPr>
+          <w:rFonts w:ascii="Georgia" w:hAnsi="Georgia"/>
+          <w:sz w:val="18"/>
+          <w:szCs w:val="18"/>
+        </w:rPr>
+        <w:t xml:space="preserve"> Pair Programming, git, </w:t>
+      </w:r>
+      <w:r>
+        <w:rPr>
+          <w:rFonts w:ascii="Georgia" w:hAnsi="Georgia"/>
+          <w:sz w:val="18"/>
+          <w:szCs w:val="18"/>
+        </w:rPr>
+        <w:t xml:space="preserve">JUnit, </w:t>
+      </w:r>
+      <w:r>
+        <w:rPr>
+          <w:rFonts w:ascii="Georgia" w:hAnsi="Georgia"/>
+          <w:sz w:val="18"/>
+          <w:szCs w:val="18"/>
+        </w:rPr>
+        <w:t xml:space="preserve">UML, SQL, Linux Operating Systems, </w:t>
+      </w:r>
+      <w:r>
+        <w:rPr>
+          <w:rFonts w:ascii="Georgia" w:hAnsi="Georgia"/>
+          <w:sz w:val="18"/>
+          <w:szCs w:val="18"/>
+        </w:rPr>
+        <w:t xml:space="preserve">Networked Computer Architectures, Network Protocols, </w:t>
+      </w:r>
+      <w:r>
+        <w:rPr>
+          <w:rFonts w:ascii="Georgia" w:hAnsi="Georgia"/>
+          <w:sz w:val="18"/>
+          <w:szCs w:val="18"/>
+        </w:rPr>
+        <w:t xml:space="preserve">Understanding of Data Structures and Algorithms, Java Threading, </w:t>
+      </w:r>
+      <w:r>
+        <w:rPr>
+          <w:rFonts w:ascii="Georgia" w:hAnsi="Georgia"/>
+          <w:sz w:val="18"/>
+          <w:szCs w:val="18"/>
+        </w:rPr>
+        <w:t>Java Design Patterns,</w:t>
+      </w:r>
+      <w:r>
+        <w:rPr>
+          <w:rFonts w:ascii="Georgia" w:hAnsi="Georgia"/>
+          <w:sz w:val="18"/>
+          <w:szCs w:val="18"/>
+        </w:rPr>
+        <w:t xml:space="preserve"> Java RMI</w:t>
+      </w:r>
+      <w:r>
+        <w:rPr>
+          <w:rFonts w:ascii="Georgia" w:hAnsi="Georgia"/>
+          <w:sz w:val="18"/>
+          <w:szCs w:val="18"/>
+        </w:rPr>
+        <w:t>,</w:t>
       </w:r>
       <w:bookmarkStart w:id="0" w:name="_GoBack"/>
       <w:bookmarkEnd w:id="0"/>
@@ -1917,80 +1254,80 @@
           <w:sz w:val="18"/>
           <w:szCs w:val="18"/>
         </w:rPr>
-        <w:t>anguage with no exception handling or modern IDE taught me to have an eye for detail from the start. In my second year, our large coursework project was to write an application complete with user interface in Microsoft Visual Basic. This was a nice introduction into how to construct larger systems.</w:t>
-      </w:r>
-    </w:p>
-    <w:p>
-      <w:pPr>
-        <w:rPr>
-          <w:rFonts w:ascii="Georgia" w:hAnsi="Georgia"/>
-          <w:sz w:val="18"/>
-          <w:szCs w:val="18"/>
-        </w:rPr>
-      </w:pPr>
-    </w:p>
-    <w:p>
-      <w:pPr>
-        <w:jc w:val="center"/>
-        <w:rPr>
-          <w:rFonts w:ascii="Georgia" w:hAnsi="Georgia"/>
-          <w:sz w:val="20"/>
-          <w:szCs w:val="18"/>
-        </w:rPr>
-      </w:pPr>
-      <w:r>
-        <w:rPr>
-          <w:rFonts w:ascii="Georgia" w:hAnsi="Georgia"/>
-          <w:sz w:val="20"/>
-          <w:szCs w:val="18"/>
-        </w:rPr>
-        <w:t>Exeter University</w:t>
-      </w:r>
-      <w:r>
-        <w:rPr>
-          <w:rFonts w:ascii="Georgia" w:hAnsi="Georgia"/>
-          <w:sz w:val="20"/>
-          <w:szCs w:val="18"/>
-        </w:rPr>
-        <w:t xml:space="preserve">: Reading </w:t>
-      </w:r>
-      <w:r>
-        <w:rPr>
-          <w:rFonts w:ascii="Georgia" w:hAnsi="Georgia"/>
-          <w:sz w:val="20"/>
-          <w:szCs w:val="18"/>
-        </w:rPr>
-        <w:t>Computer Science</w:t>
-      </w:r>
-    </w:p>
-    <w:p>
-      <w:pPr>
-        <w:jc w:val="center"/>
-        <w:rPr>
-          <w:rFonts w:ascii="Georgia" w:hAnsi="Georgia"/>
-          <w:i/>
-          <w:sz w:val="20"/>
-          <w:szCs w:val="18"/>
-        </w:rPr>
-      </w:pPr>
-      <w:r>
-        <w:rPr>
-          <w:rFonts w:ascii="Georgia" w:hAnsi="Georgia"/>
-          <w:i/>
-          <w:sz w:val="20"/>
-          <w:szCs w:val="18"/>
-        </w:rPr>
-        <w:t>September 2013 – Present</w:t>
-      </w:r>
-    </w:p>
-    <w:p>
-      <w:pPr>
-        <w:rPr>
-          <w:rFonts w:ascii="Georgia" w:hAnsi="Georgia"/>
-          <w:sz w:val="18"/>
-          <w:szCs w:val="18"/>
-        </w:rPr>
-      </w:pPr>
+        <w:t xml:space="preserve"> </w:t>
+      </w:r>
+      <w:r>
+        <w:rPr>
+          <w:rFonts w:ascii="Georgia" w:hAnsi="Georgia"/>
+          <w:sz w:val="18"/>
+          <w:szCs w:val="18"/>
+        </w:rPr>
+        <w:t xml:space="preserve">System Architectures, </w:t>
+      </w:r>
+      <w:r>
+        <w:rPr>
+          <w:rFonts w:ascii="Georgia" w:hAnsi="Georgia"/>
+          <w:sz w:val="18"/>
+          <w:szCs w:val="18"/>
+        </w:rPr>
+        <w:t>Agile Development Process (Scrum), UI Design and Prototyping, System Modelling, Software Maintenance, Software Reuse, Project Planning and Management,</w:t>
+      </w:r>
+      <w:r>
+        <w:rPr>
+          <w:rFonts w:ascii="Georgia" w:hAnsi="Georgia"/>
+          <w:sz w:val="18"/>
+          <w:szCs w:val="18"/>
+        </w:rPr>
+        <w:t xml:space="preserve"> Formal Specification (Z), </w:t>
+      </w:r>
+      <w:r>
+        <w:rPr>
+          <w:rFonts w:ascii="Georgia" w:hAnsi="Georgia"/>
+          <w:sz w:val="18"/>
+          <w:szCs w:val="18"/>
+        </w:rPr>
+        <w:t>Logic Programming (Prolog),</w:t>
+      </w:r>
+      <w:r>
+        <w:rPr>
+          <w:rFonts w:ascii="Georgia" w:hAnsi="Georgia"/>
+          <w:sz w:val="18"/>
+          <w:szCs w:val="18"/>
+        </w:rPr>
+        <w:t xml:space="preserve"> FSA, </w:t>
+      </w:r>
+      <w:r>
+        <w:rPr>
+          <w:rFonts w:ascii="Georgia" w:hAnsi="Georgia"/>
+          <w:sz w:val="18"/>
+          <w:szCs w:val="18"/>
+        </w:rPr>
+        <w:t>Database No</w:t>
+      </w:r>
+      <w:r>
+        <w:rPr>
+          <w:rFonts w:ascii="Georgia" w:hAnsi="Georgia"/>
+          <w:sz w:val="18"/>
+          <w:szCs w:val="18"/>
+        </w:rPr>
+        <w:t>rmalisation,</w:t>
+      </w:r>
+      <w:r>
+        <w:rPr>
+          <w:rFonts w:ascii="Georgia" w:hAnsi="Georgia"/>
+          <w:sz w:val="18"/>
+          <w:szCs w:val="18"/>
+        </w:rPr>
+        <w:t xml:space="preserve"> Philosophy and History of AI, Application and Consequences of AI</w:t>
+      </w:r>
+      <w:r>
+        <w:rPr>
+          <w:rFonts w:ascii="Georgia" w:hAnsi="Georgia"/>
+          <w:sz w:val="18"/>
+          <w:szCs w:val="18"/>
+        </w:rPr>
+        <w:t xml:space="preserve">, </w:t>
+      </w:r>
     </w:p>
     <w:p>
       <w:pPr>
@@ -2001,45 +1338,39 @@
           <w:szCs w:val="18"/>
         </w:rPr>
       </w:pPr>
-      <w:r>
-        <w:rPr>
-          <w:rFonts w:ascii="Georgia" w:hAnsi="Georgia"/>
-          <w:sz w:val="18"/>
-          <w:szCs w:val="18"/>
-        </w:rPr>
-        <w:t xml:space="preserve">My first year studying at Exeter </w:t>
-      </w:r>
-      <w:r>
-        <w:rPr>
-          <w:rFonts w:ascii="Georgia" w:hAnsi="Georgia"/>
-          <w:sz w:val="18"/>
-          <w:szCs w:val="18"/>
-        </w:rPr>
-        <w:t>University was</w:t>
-      </w:r>
-      <w:r>
-        <w:rPr>
-          <w:rFonts w:ascii="Georgia" w:hAnsi="Georgia"/>
-          <w:sz w:val="18"/>
-          <w:szCs w:val="18"/>
-        </w:rPr>
-        <w:t xml:space="preserve"> very successful. I </w:t>
-      </w:r>
-      <w:r>
-        <w:rPr>
-          <w:rFonts w:ascii="Georgia" w:hAnsi="Georgia"/>
-          <w:sz w:val="18"/>
-          <w:szCs w:val="18"/>
-        </w:rPr>
-        <w:t>achieved 90</w:t>
-      </w:r>
-      <w:r>
-        <w:rPr>
-          <w:rFonts w:ascii="Georgia" w:hAnsi="Georgia"/>
-          <w:sz w:val="18"/>
-          <w:szCs w:val="18"/>
-        </w:rPr>
-        <w:t>% in</w:t>
+    </w:p>
+    <w:p>
+      <w:pPr>
+        <w:ind w:firstLine="720"/>
+        <w:rPr>
+          <w:rFonts w:ascii="Georgia" w:hAnsi="Georgia"/>
+          <w:sz w:val="18"/>
+          <w:szCs w:val="18"/>
+        </w:rPr>
+      </w:pPr>
+      <w:r>
+        <w:rPr>
+          <w:rFonts w:ascii="Georgia" w:hAnsi="Georgia"/>
+          <w:sz w:val="18"/>
+          <w:szCs w:val="18"/>
+        </w:rPr>
+        <w:t>I studied Computer Science an</w:t>
+      </w:r>
+      <w:r>
+        <w:rPr>
+          <w:rFonts w:ascii="Georgia" w:hAnsi="Georgia"/>
+          <w:sz w:val="18"/>
+          <w:szCs w:val="18"/>
+        </w:rPr>
+        <w:t xml:space="preserve">d Mathematics in my first year and </w:t>
+      </w:r>
+      <w:r>
+        <w:rPr>
+          <w:rFonts w:ascii="Georgia" w:hAnsi="Georgia"/>
+          <w:sz w:val="18"/>
+          <w:szCs w:val="18"/>
+        </w:rPr>
+        <w:t>received a first and was awarded the Dean’s Commendation for my results.</w:t>
       </w:r>
       <w:r>
         <w:rPr>
@@ -2055,47 +1386,87 @@
           <w:sz w:val="18"/>
           <w:szCs w:val="18"/>
         </w:rPr>
-        <w:t>most a</w:t>
-      </w:r>
-      <w:r>
-        <w:rPr>
-          <w:rFonts w:ascii="Georgia" w:hAnsi="Georgia"/>
-          <w:sz w:val="18"/>
-          <w:szCs w:val="18"/>
-        </w:rPr>
-        <w:t xml:space="preserve">ssignments and </w:t>
-      </w:r>
-      <w:r>
-        <w:rPr>
-          <w:rFonts w:ascii="Georgia" w:hAnsi="Georgia"/>
-          <w:sz w:val="18"/>
-          <w:szCs w:val="18"/>
-        </w:rPr>
-        <w:t>maintained</w:t>
-      </w:r>
-      <w:r>
-        <w:rPr>
-          <w:rFonts w:ascii="Georgia" w:hAnsi="Georgia"/>
-          <w:sz w:val="18"/>
-          <w:szCs w:val="18"/>
-        </w:rPr>
-        <w:t xml:space="preserve"> these results</w:t>
-      </w:r>
-      <w:r>
-        <w:rPr>
-          <w:rFonts w:ascii="Georgia" w:hAnsi="Georgia"/>
-          <w:sz w:val="18"/>
-          <w:szCs w:val="18"/>
-        </w:rPr>
-        <w:t xml:space="preserve"> throughout the year. I </w:t>
-      </w:r>
-      <w:r>
-        <w:rPr>
-          <w:rFonts w:ascii="Georgia" w:hAnsi="Georgia"/>
-          <w:sz w:val="18"/>
-          <w:szCs w:val="18"/>
-        </w:rPr>
-        <w:t>received a</w:t>
+        <w:t xml:space="preserve">In my second year I decided to focus on Computer </w:t>
+      </w:r>
+      <w:r>
+        <w:rPr>
+          <w:rFonts w:ascii="Georgia" w:hAnsi="Georgia"/>
+          <w:sz w:val="18"/>
+          <w:szCs w:val="18"/>
+        </w:rPr>
+        <w:t>Science,</w:t>
+      </w:r>
+      <w:r>
+        <w:rPr>
+          <w:rFonts w:ascii="Georgia" w:hAnsi="Georgia"/>
+          <w:sz w:val="18"/>
+          <w:szCs w:val="18"/>
+        </w:rPr>
+        <w:t xml:space="preserve"> as this is where my real passion lies and continued in September without Mathematics modules.</w:t>
+      </w:r>
+    </w:p>
+    <w:p>
+      <w:pPr>
+        <w:ind w:firstLine="720"/>
+        <w:rPr>
+          <w:rFonts w:ascii="Georgia" w:hAnsi="Georgia"/>
+          <w:sz w:val="18"/>
+          <w:szCs w:val="18"/>
+        </w:rPr>
+      </w:pPr>
+    </w:p>
+    <w:p>
+      <w:pPr>
+        <w:ind w:firstLine="720"/>
+        <w:rPr>
+          <w:rFonts w:ascii="Georgia" w:hAnsi="Georgia"/>
+          <w:sz w:val="18"/>
+          <w:szCs w:val="18"/>
+        </w:rPr>
+      </w:pPr>
+      <w:r>
+        <w:rPr>
+          <w:rFonts w:ascii="Georgia" w:hAnsi="Georgia"/>
+          <w:sz w:val="18"/>
+          <w:szCs w:val="18"/>
+        </w:rPr>
+        <w:t>Raspberry Pi’s</w:t>
+      </w:r>
+    </w:p>
+    <w:p>
+      <w:pPr>
+        <w:ind w:firstLine="720"/>
+        <w:rPr>
+          <w:rFonts w:ascii="Georgia" w:hAnsi="Georgia"/>
+          <w:sz w:val="18"/>
+          <w:szCs w:val="18"/>
+        </w:rPr>
+      </w:pPr>
+    </w:p>
+    <w:p>
+      <w:pPr>
+        <w:ind w:firstLine="720"/>
+        <w:rPr>
+          <w:rFonts w:ascii="Georgia" w:hAnsi="Georgia"/>
+          <w:sz w:val="18"/>
+          <w:szCs w:val="18"/>
+        </w:rPr>
+      </w:pPr>
+      <w:r>
+        <w:rPr>
+          <w:rFonts w:ascii="Georgia" w:hAnsi="Georgia"/>
+          <w:sz w:val="18"/>
+          <w:szCs w:val="18"/>
+        </w:rPr>
+        <w:t xml:space="preserve">Now in my second year, I hope </w:t>
+      </w:r>
+      <w:r>
+        <w:rPr>
+          <w:rFonts w:ascii="Georgia" w:hAnsi="Georgia"/>
+          <w:sz w:val="18"/>
+          <w:szCs w:val="18"/>
+        </w:rPr>
+        <w:t>to maintain</w:t>
       </w:r>
       <w:r>
         <w:rPr>
@@ -2111,247 +1482,31 @@
           <w:sz w:val="18"/>
           <w:szCs w:val="18"/>
         </w:rPr>
-        <w:t>first and was awarded the Dean’s Commendation for my excellent results.</w:t>
-      </w:r>
-    </w:p>
-    <w:p>
-      <w:pPr>
-        <w:ind w:firstLine="720"/>
-        <w:rPr>
-          <w:rFonts w:ascii="Georgia" w:hAnsi="Georgia"/>
-          <w:sz w:val="18"/>
-          <w:szCs w:val="18"/>
-        </w:rPr>
-      </w:pPr>
-    </w:p>
-    <w:p>
-      <w:pPr>
-        <w:ind w:firstLine="720"/>
-        <w:rPr>
-          <w:rFonts w:ascii="Georgia" w:hAnsi="Georgia"/>
-          <w:sz w:val="18"/>
-          <w:szCs w:val="18"/>
-        </w:rPr>
-      </w:pPr>
-      <w:r>
-        <w:rPr>
-          <w:rFonts w:ascii="Georgia" w:hAnsi="Georgia"/>
-          <w:sz w:val="18"/>
-          <w:szCs w:val="18"/>
-        </w:rPr>
-        <w:t>I studied Computer Science and Mathematics in my first year. I</w:t>
-      </w:r>
-      <w:r>
-        <w:rPr>
-          <w:rFonts w:ascii="Georgia" w:hAnsi="Georgia"/>
-          <w:sz w:val="18"/>
-          <w:szCs w:val="18"/>
-        </w:rPr>
-        <w:t xml:space="preserve"> soon</w:t>
-      </w:r>
-      <w:r>
-        <w:rPr>
-          <w:rFonts w:ascii="Georgia" w:hAnsi="Georgia"/>
-          <w:sz w:val="18"/>
-          <w:szCs w:val="18"/>
-        </w:rPr>
-        <w:t xml:space="preserve"> realised that my heart was in computer science and </w:t>
-      </w:r>
-      <w:r>
-        <w:rPr>
-          <w:rFonts w:ascii="Georgia" w:hAnsi="Georgia"/>
-          <w:sz w:val="18"/>
-          <w:szCs w:val="18"/>
-        </w:rPr>
-        <w:t xml:space="preserve">that </w:t>
-      </w:r>
-      <w:r>
-        <w:rPr>
-          <w:rFonts w:ascii="Georgia" w:hAnsi="Georgia"/>
-          <w:sz w:val="18"/>
-          <w:szCs w:val="18"/>
-        </w:rPr>
-        <w:t xml:space="preserve">I did not have the interest to maintain the level of </w:t>
-      </w:r>
-      <w:r>
-        <w:rPr>
-          <w:rFonts w:ascii="Georgia" w:hAnsi="Georgia"/>
-          <w:sz w:val="18"/>
-          <w:szCs w:val="18"/>
-        </w:rPr>
-        <w:t>work</w:t>
-      </w:r>
-      <w:r>
-        <w:rPr>
-          <w:rFonts w:ascii="Georgia" w:hAnsi="Georgia"/>
-          <w:sz w:val="18"/>
-          <w:szCs w:val="18"/>
-        </w:rPr>
-        <w:t xml:space="preserve"> necessary for mathematics. </w:t>
-      </w:r>
-      <w:r>
-        <w:rPr>
-          <w:rFonts w:ascii="Georgia" w:hAnsi="Georgia"/>
-          <w:sz w:val="18"/>
-          <w:szCs w:val="18"/>
-        </w:rPr>
-        <w:t>I believe it is not a good show of character to</w:t>
-      </w:r>
-      <w:r>
-        <w:rPr>
-          <w:rFonts w:ascii="Georgia" w:hAnsi="Georgia"/>
-          <w:sz w:val="18"/>
-          <w:szCs w:val="18"/>
-        </w:rPr>
-        <w:t xml:space="preserve"> give up on something half way</w:t>
-      </w:r>
-      <w:r>
-        <w:rPr>
-          <w:rFonts w:ascii="Georgia" w:hAnsi="Georgia"/>
-          <w:sz w:val="18"/>
-          <w:szCs w:val="18"/>
-        </w:rPr>
-        <w:t xml:space="preserve"> through</w:t>
-      </w:r>
-      <w:r>
-        <w:rPr>
-          <w:rFonts w:ascii="Georgia" w:hAnsi="Georgia"/>
-          <w:sz w:val="18"/>
-          <w:szCs w:val="18"/>
-        </w:rPr>
-        <w:t xml:space="preserve"> so I </w:t>
-      </w:r>
-      <w:r>
-        <w:rPr>
-          <w:rFonts w:ascii="Georgia" w:hAnsi="Georgia"/>
-          <w:sz w:val="18"/>
-          <w:szCs w:val="18"/>
-        </w:rPr>
-        <w:t>continued with</w:t>
-      </w:r>
-      <w:r>
-        <w:rPr>
-          <w:rFonts w:ascii="Georgia" w:hAnsi="Georgia"/>
-          <w:sz w:val="18"/>
-          <w:szCs w:val="18"/>
-        </w:rPr>
-        <w:t xml:space="preserve"> mathematics </w:t>
-      </w:r>
-      <w:r>
-        <w:rPr>
-          <w:rFonts w:ascii="Georgia" w:hAnsi="Georgia"/>
-          <w:sz w:val="18"/>
-          <w:szCs w:val="18"/>
-        </w:rPr>
-        <w:t>until</w:t>
-      </w:r>
-      <w:r>
-        <w:rPr>
-          <w:rFonts w:ascii="Georgia" w:hAnsi="Georgia"/>
-          <w:sz w:val="18"/>
-          <w:szCs w:val="18"/>
-        </w:rPr>
-        <w:t xml:space="preserve"> the end of the year and now study Computer Science.</w:t>
-      </w:r>
-      <w:r>
-        <w:rPr>
-          <w:rFonts w:ascii="Georgia" w:hAnsi="Georgia"/>
-          <w:sz w:val="18"/>
-          <w:szCs w:val="18"/>
-        </w:rPr>
-        <w:t xml:space="preserve"> Despite </w:t>
-      </w:r>
-      <w:r>
-        <w:rPr>
-          <w:rFonts w:ascii="Georgia" w:hAnsi="Georgia"/>
-          <w:sz w:val="18"/>
-          <w:szCs w:val="18"/>
-        </w:rPr>
-        <w:t>this</w:t>
-      </w:r>
-      <w:r>
-        <w:rPr>
-          <w:rFonts w:ascii="Georgia" w:hAnsi="Georgia"/>
-          <w:sz w:val="18"/>
-          <w:szCs w:val="18"/>
-        </w:rPr>
-        <w:t xml:space="preserve"> I was very pleased to still received firsts in most of my mathematics </w:t>
-      </w:r>
-      <w:r>
-        <w:rPr>
-          <w:rFonts w:ascii="Georgia" w:hAnsi="Georgia"/>
-          <w:sz w:val="18"/>
-          <w:szCs w:val="18"/>
-        </w:rPr>
-        <w:t>modules</w:t>
-      </w:r>
-      <w:r>
-        <w:rPr>
-          <w:rFonts w:ascii="Georgia" w:hAnsi="Georgia"/>
-          <w:sz w:val="18"/>
-          <w:szCs w:val="18"/>
-        </w:rPr>
-        <w:t>.</w:t>
-      </w:r>
-    </w:p>
-    <w:p>
-      <w:pPr>
-        <w:ind w:firstLine="720"/>
-        <w:rPr>
-          <w:rFonts w:ascii="Georgia" w:hAnsi="Georgia"/>
-          <w:sz w:val="18"/>
-          <w:szCs w:val="18"/>
-        </w:rPr>
-      </w:pPr>
-    </w:p>
-    <w:p>
-      <w:pPr>
-        <w:ind w:firstLine="720"/>
-        <w:rPr>
-          <w:rFonts w:ascii="Georgia" w:hAnsi="Georgia"/>
-          <w:sz w:val="18"/>
-          <w:szCs w:val="18"/>
-        </w:rPr>
-      </w:pPr>
-      <w:r>
-        <w:rPr>
-          <w:rFonts w:ascii="Georgia" w:hAnsi="Georgia"/>
-          <w:sz w:val="18"/>
-          <w:szCs w:val="18"/>
-        </w:rPr>
-        <w:t xml:space="preserve">Now in my second year, I hope </w:t>
-      </w:r>
-      <w:r>
-        <w:rPr>
-          <w:rFonts w:ascii="Georgia" w:hAnsi="Georgia"/>
-          <w:sz w:val="18"/>
-          <w:szCs w:val="18"/>
-        </w:rPr>
-        <w:t>to maintain</w:t>
-      </w:r>
-      <w:r>
-        <w:rPr>
-          <w:rFonts w:ascii="Georgia" w:hAnsi="Georgia"/>
-          <w:sz w:val="18"/>
-          <w:szCs w:val="18"/>
-        </w:rPr>
-        <w:t xml:space="preserve"> </w:t>
-      </w:r>
-      <w:r>
-        <w:rPr>
-          <w:rFonts w:ascii="Georgia" w:hAnsi="Georgia"/>
-          <w:sz w:val="18"/>
-          <w:szCs w:val="18"/>
-        </w:rPr>
-        <w:t>this momentum</w:t>
-      </w:r>
-      <w:r>
-        <w:rPr>
-          <w:rFonts w:ascii="Georgia" w:hAnsi="Georgia"/>
-          <w:sz w:val="18"/>
-          <w:szCs w:val="18"/>
-        </w:rPr>
-        <w:t>. I have been appointed as the Treasurer for Exeter Universit</w:t>
+        <w:t>the</w:t>
+      </w:r>
+      <w:r>
+        <w:rPr>
+          <w:rFonts w:ascii="Georgia" w:hAnsi="Georgia"/>
+          <w:sz w:val="18"/>
+          <w:szCs w:val="18"/>
+        </w:rPr>
+        <w:t xml:space="preserve"> momentum</w:t>
+      </w:r>
+      <w:r>
+        <w:rPr>
+          <w:rFonts w:ascii="Georgia" w:hAnsi="Georgia"/>
+          <w:sz w:val="18"/>
+          <w:szCs w:val="18"/>
+        </w:rPr>
+        <w:t xml:space="preserve"> from my first year</w:t>
+      </w:r>
+      <w:r>
+        <w:rPr>
+          <w:rFonts w:ascii="Georgia" w:hAnsi="Georgia"/>
+          <w:sz w:val="18"/>
+          <w:szCs w:val="18"/>
+        </w:rPr>
+        <w:t>. I have been appointed the Treasurer for Exeter Universit</w:t>
       </w:r>
       <w:r>
         <w:rPr>
@@ -2367,163 +1522,15 @@
           <w:sz w:val="18"/>
           <w:szCs w:val="18"/>
         </w:rPr>
-        <w:t xml:space="preserve"> am also on the committee for the university’s Real Ale Society. These two societies benefitted me greatly during my first year, both by </w:t>
-      </w:r>
-      <w:r>
-        <w:rPr>
-          <w:rFonts w:ascii="Georgia" w:hAnsi="Georgia"/>
-          <w:sz w:val="18"/>
-          <w:szCs w:val="18"/>
-        </w:rPr>
-        <w:t>introducing me to</w:t>
-      </w:r>
-      <w:r>
-        <w:rPr>
-          <w:rFonts w:ascii="Georgia" w:hAnsi="Georgia"/>
-          <w:sz w:val="18"/>
-          <w:szCs w:val="18"/>
-        </w:rPr>
-        <w:t xml:space="preserve"> good friends and maintaining a healthy social life and by providing excellent opportunities in the form of meeting potential employers and running events such as hackathons.</w:t>
-      </w:r>
-      <w:r>
-        <w:rPr>
-          <w:rFonts w:ascii="Georgia" w:hAnsi="Georgia"/>
-          <w:sz w:val="18"/>
-          <w:szCs w:val="18"/>
-        </w:rPr>
-        <w:t xml:space="preserve"> </w:t>
-      </w:r>
-      <w:r>
-        <w:rPr>
-          <w:rFonts w:ascii="Georgia" w:hAnsi="Georgia"/>
-          <w:sz w:val="18"/>
-          <w:szCs w:val="18"/>
-        </w:rPr>
-        <w:t>I wanted to give something back and ensure</w:t>
-      </w:r>
-      <w:r>
-        <w:rPr>
-          <w:rFonts w:ascii="Georgia" w:hAnsi="Georgia"/>
-          <w:sz w:val="18"/>
-          <w:szCs w:val="18"/>
-        </w:rPr>
-        <w:t xml:space="preserve"> that</w:t>
-      </w:r>
-      <w:r>
-        <w:rPr>
-          <w:rFonts w:ascii="Georgia" w:hAnsi="Georgia"/>
-          <w:sz w:val="18"/>
-          <w:szCs w:val="18"/>
-        </w:rPr>
-        <w:t xml:space="preserve"> future students h</w:t>
-      </w:r>
-      <w:r>
-        <w:rPr>
-          <w:rFonts w:ascii="Georgia" w:hAnsi="Georgia"/>
-          <w:sz w:val="18"/>
-          <w:szCs w:val="18"/>
-        </w:rPr>
-        <w:t>ave the same opportunities as I did</w:t>
-      </w:r>
-      <w:r>
-        <w:rPr>
-          <w:rFonts w:ascii="Georgia" w:hAnsi="Georgia"/>
-          <w:sz w:val="18"/>
-          <w:szCs w:val="18"/>
-        </w:rPr>
-        <w:t xml:space="preserve"> so joining the committee team</w:t>
-      </w:r>
-      <w:r>
-        <w:rPr>
-          <w:rFonts w:ascii="Georgia" w:hAnsi="Georgia"/>
-          <w:sz w:val="18"/>
-          <w:szCs w:val="18"/>
-        </w:rPr>
-        <w:t>s</w:t>
-      </w:r>
-      <w:r>
-        <w:rPr>
-          <w:rFonts w:ascii="Georgia" w:hAnsi="Georgia"/>
-          <w:sz w:val="18"/>
-          <w:szCs w:val="18"/>
-        </w:rPr>
-        <w:t xml:space="preserve"> was an obvious choice.</w:t>
-      </w:r>
-    </w:p>
-    <w:p>
-      <w:pPr>
-        <w:ind w:firstLine="720"/>
-        <w:rPr>
-          <w:rFonts w:ascii="Georgia" w:hAnsi="Georgia"/>
-          <w:sz w:val="18"/>
-          <w:szCs w:val="18"/>
-        </w:rPr>
-      </w:pPr>
-    </w:p>
-    <w:p>
-      <w:pPr>
-        <w:ind w:firstLine="720"/>
-        <w:rPr>
-          <w:rFonts w:ascii="Georgia" w:hAnsi="Georgia"/>
-          <w:sz w:val="18"/>
-          <w:szCs w:val="18"/>
-        </w:rPr>
-      </w:pPr>
-      <w:r>
-        <w:rPr>
-          <w:rFonts w:ascii="Georgia" w:hAnsi="Georgia"/>
-          <w:sz w:val="18"/>
-          <w:szCs w:val="18"/>
-        </w:rPr>
-        <w:t>I</w:t>
-      </w:r>
-      <w:r>
-        <w:rPr>
-          <w:rFonts w:ascii="Georgia" w:hAnsi="Georgia"/>
-          <w:sz w:val="18"/>
-          <w:szCs w:val="18"/>
-        </w:rPr>
-        <w:t xml:space="preserve"> am on course to</w:t>
-      </w:r>
-      <w:r>
-        <w:rPr>
-          <w:rFonts w:ascii="Georgia" w:hAnsi="Georgia"/>
-          <w:sz w:val="18"/>
-          <w:szCs w:val="18"/>
-        </w:rPr>
-        <w:t xml:space="preserve"> leave Exeter with a first</w:t>
-      </w:r>
-      <w:r>
-        <w:rPr>
-          <w:rFonts w:ascii="Georgia" w:hAnsi="Georgia"/>
-          <w:sz w:val="18"/>
-          <w:szCs w:val="18"/>
-        </w:rPr>
-        <w:t xml:space="preserve"> and</w:t>
-      </w:r>
-      <w:r>
-        <w:rPr>
-          <w:rFonts w:ascii="Georgia" w:hAnsi="Georgia"/>
-          <w:sz w:val="18"/>
-          <w:szCs w:val="18"/>
-        </w:rPr>
-        <w:t xml:space="preserve"> am currently consider</w:t>
-      </w:r>
-      <w:r>
-        <w:rPr>
-          <w:rFonts w:ascii="Georgia" w:hAnsi="Georgia"/>
-          <w:sz w:val="18"/>
-          <w:szCs w:val="18"/>
-        </w:rPr>
-        <w:t>ing doing a Masters D</w:t>
-      </w:r>
-      <w:r>
-        <w:rPr>
-          <w:rFonts w:ascii="Georgia" w:hAnsi="Georgia"/>
-          <w:sz w:val="18"/>
-          <w:szCs w:val="18"/>
-        </w:rPr>
-        <w:t>egree at Exeter University or Imperial College London.</w:t>
+        <w:t xml:space="preserve"> am also on the committee for the</w:t>
+      </w:r>
+      <w:r>
+        <w:rPr>
+          <w:rFonts w:ascii="Georgia" w:hAnsi="Georgia"/>
+          <w:sz w:val="18"/>
+          <w:szCs w:val="18"/>
+        </w:rPr>
+        <w:t xml:space="preserve"> university’s Real Ale Society. </w:t>
       </w:r>
     </w:p>
     <w:p>
@@ -2547,6 +1554,7 @@
           <w:sz w:val="28"/>
           <w:szCs w:val="28"/>
         </w:rPr>
+        <w:lastRenderedPageBreak/>
         <w:t>Skills</w:t>
       </w:r>
     </w:p>
@@ -3023,44 +2031,6 @@
         </w:rPr>
         <w:t>We developed the app using a technology called Cordova, which allows webpages written in HTML, CSS and JavaScript to be built as a platform independent mobile phone application. I was tasked with doing a lot of research into the technology we would use and it was very exciting, both in having a strong influence on the project but also in using technologies I hadn’t used before such as jQuery and Cordova. I also learnt about the development lifecycle first hand and was introduced to tools like Git and programming paradigms such as Extreme Programming and test-driven development, which has influenced how I work at university.</w:t>
       </w:r>
-    </w:p>
-    <w:p>
-      <w:pPr>
-        <w:ind w:firstLine="709"/>
-        <w:rPr>
-          <w:rFonts w:ascii="Georgia" w:hAnsi="Georgia" w:cs="Times New Roman"/>
-          <w:sz w:val="18"/>
-          <w:szCs w:val="18"/>
-        </w:rPr>
-      </w:pPr>
-    </w:p>
-    <w:p>
-      <w:pPr>
-        <w:ind w:firstLine="851"/>
-        <w:rPr>
-          <w:rFonts w:ascii="Georgia" w:hAnsi="Georgia"/>
-          <w:sz w:val="18"/>
-          <w:szCs w:val="18"/>
-        </w:rPr>
-      </w:pPr>
-      <w:r>
-        <w:rPr>
-          <w:rFonts w:ascii="Georgia" w:hAnsi="Georgia" w:cs="Times New Roman"/>
-          <w:sz w:val="18"/>
-          <w:szCs w:val="18"/>
-        </w:rPr>
-        <w:t>Since the end of the summer I have been promised more work on a part time basis during term time and full time employment while at home during holidays.</w:t>
-      </w:r>
-    </w:p>
-    <w:p>
-      <w:pPr>
-        <w:ind w:firstLine="720"/>
-        <w:rPr>
-          <w:rFonts w:ascii="Georgia" w:hAnsi="Georgia"/>
-          <w:sz w:val="18"/>
-          <w:szCs w:val="18"/>
-        </w:rPr>
-      </w:pPr>
     </w:p>
     <w:p>
       <w:pPr>
@@ -3174,11 +2144,68 @@
       <w:r>
         <w:rPr>
           <w:rFonts w:ascii="Georgia" w:hAnsi="Georgia" w:cs="Times New Roman"/>
+          <w:i/>
           <w:sz w:val="18"/>
           <w:szCs w:val="18"/>
         </w:rPr>
         <w:t>Skills used:</w:t>
       </w:r>
+      <w:r>
+        <w:rPr>
+          <w:rFonts w:ascii="Georgia" w:hAnsi="Georgia" w:cs="Times New Roman"/>
+          <w:sz w:val="18"/>
+          <w:szCs w:val="18"/>
+        </w:rPr>
+        <w:t xml:space="preserve"> </w:t>
+      </w:r>
+      <w:r>
+        <w:rPr>
+          <w:rFonts w:ascii="Georgia" w:hAnsi="Georgia" w:cs="Times New Roman"/>
+          <w:sz w:val="18"/>
+          <w:szCs w:val="18"/>
+        </w:rPr>
+        <w:t xml:space="preserve">HTML, CSS, Javascript, </w:t>
+      </w:r>
+      <w:r>
+        <w:rPr>
+          <w:rFonts w:ascii="Georgia" w:hAnsi="Georgia" w:cs="Times New Roman"/>
+          <w:sz w:val="18"/>
+          <w:szCs w:val="18"/>
+        </w:rPr>
+        <w:t xml:space="preserve">jQuery, </w:t>
+      </w:r>
+      <w:r>
+        <w:rPr>
+          <w:rFonts w:ascii="Georgia" w:hAnsi="Georgia" w:cs="Times New Roman"/>
+          <w:sz w:val="18"/>
+          <w:szCs w:val="18"/>
+        </w:rPr>
+        <w:t xml:space="preserve">git, Java, Extreme Programming, Test-Driven Development, </w:t>
+      </w:r>
+      <w:r>
+        <w:rPr>
+          <w:rFonts w:ascii="Georgia" w:hAnsi="Georgia" w:cs="Times New Roman"/>
+          <w:sz w:val="18"/>
+          <w:szCs w:val="18"/>
+        </w:rPr>
+        <w:t xml:space="preserve">Pair Programming, </w:t>
+      </w:r>
+      <w:r>
+        <w:rPr>
+          <w:rFonts w:ascii="Georgia" w:hAnsi="Georgia" w:cs="Times New Roman"/>
+          <w:sz w:val="18"/>
+          <w:szCs w:val="18"/>
+        </w:rPr>
+        <w:t>Cordova, iOS Development, Android Development</w:t>
+      </w:r>
+      <w:r>
+        <w:rPr>
+          <w:rFonts w:ascii="Georgia" w:hAnsi="Georgia" w:cs="Times New Roman"/>
+          <w:sz w:val="18"/>
+          <w:szCs w:val="18"/>
+        </w:rPr>
+        <w:t>, use of APIs</w:t>
+      </w:r>
     </w:p>
     <w:p>
       <w:pPr>
@@ -3202,11 +2229,76 @@
       <w:r>
         <w:rPr>
           <w:rFonts w:ascii="Georgia" w:hAnsi="Georgia" w:cs="Times New Roman"/>
+          <w:i/>
           <w:sz w:val="18"/>
           <w:szCs w:val="18"/>
         </w:rPr>
         <w:t>Role overview:</w:t>
       </w:r>
+      <w:r>
+        <w:rPr>
+          <w:rFonts w:ascii="Georgia" w:hAnsi="Georgia" w:cs="Times New Roman"/>
+          <w:sz w:val="18"/>
+          <w:szCs w:val="18"/>
+        </w:rPr>
+        <w:t xml:space="preserve"> </w:t>
+      </w:r>
+      <w:r>
+        <w:rPr>
+          <w:rFonts w:ascii="Georgia" w:hAnsi="Georgia" w:cs="Times New Roman"/>
+          <w:sz w:val="18"/>
+          <w:szCs w:val="18"/>
+        </w:rPr>
+        <w:t xml:space="preserve">Help </w:t>
+      </w:r>
+      <w:r>
+        <w:rPr>
+          <w:rFonts w:ascii="Georgia" w:hAnsi="Georgia" w:cs="Times New Roman"/>
+          <w:sz w:val="18"/>
+          <w:szCs w:val="18"/>
+        </w:rPr>
+        <w:t>theorize</w:t>
+      </w:r>
+      <w:r>
+        <w:rPr>
+          <w:rFonts w:ascii="Georgia" w:hAnsi="Georgia" w:cs="Times New Roman"/>
+          <w:sz w:val="18"/>
+          <w:szCs w:val="18"/>
+        </w:rPr>
+        <w:t>, design and implement mobile phone application for</w:t>
+      </w:r>
+      <w:r>
+        <w:rPr>
+          <w:rFonts w:ascii="Georgia" w:hAnsi="Georgia" w:cs="Times New Roman"/>
+          <w:sz w:val="18"/>
+          <w:szCs w:val="18"/>
+        </w:rPr>
+        <w:t xml:space="preserve"> cyclists requiring assistance.</w:t>
+      </w:r>
+      <w:r>
+        <w:rPr>
+          <w:rFonts w:ascii="Georgia" w:hAnsi="Georgia" w:cs="Times New Roman"/>
+          <w:sz w:val="18"/>
+          <w:szCs w:val="18"/>
+        </w:rPr>
+        <w:t xml:space="preserve"> </w:t>
+      </w:r>
+      <w:r>
+        <w:rPr>
+          <w:rFonts w:ascii="Georgia" w:hAnsi="Georgia" w:cs="Times New Roman"/>
+          <w:sz w:val="18"/>
+          <w:szCs w:val="18"/>
+        </w:rPr>
+        <w:t xml:space="preserve">Researched and analysed which technologies to use. </w:t>
+      </w:r>
+      <w:r>
+        <w:rPr>
+          <w:rFonts w:ascii="Georgia" w:hAnsi="Georgia" w:cs="Times New Roman"/>
+          <w:sz w:val="18"/>
+          <w:szCs w:val="18"/>
+        </w:rPr>
+        <w:t>Wrote a lot of the code base for the mobile phone application using HTML, CSS and Javascript. In particular used native APIs to use the devices map application from within ours.</w:t>
+      </w:r>
     </w:p>
     <w:p>
       <w:pPr>
@@ -3230,10 +2322,35 @@
       <w:r>
         <w:rPr>
           <w:rFonts w:ascii="Georgia" w:hAnsi="Georgia" w:cs="Times New Roman"/>
-          <w:sz w:val="18"/>
-          <w:szCs w:val="18"/>
-        </w:rPr>
-        <w:t xml:space="preserve">Interesting challenges: </w:t>
+          <w:i/>
+          <w:sz w:val="18"/>
+          <w:szCs w:val="18"/>
+        </w:rPr>
+        <w:t>Interesting challenges:</w:t>
+      </w:r>
+      <w:r>
+        <w:rPr>
+          <w:rFonts w:ascii="Georgia" w:hAnsi="Georgia" w:cs="Times New Roman"/>
+          <w:sz w:val="18"/>
+          <w:szCs w:val="18"/>
+        </w:rPr>
+        <w:t xml:space="preserve"> </w:t>
+      </w:r>
+      <w:r>
+        <w:rPr>
+          <w:rFonts w:ascii="Georgia" w:hAnsi="Georgia" w:cs="Times New Roman"/>
+          <w:sz w:val="18"/>
+          <w:szCs w:val="18"/>
+        </w:rPr>
+        <w:t xml:space="preserve">As my first experience working in industry it was a steep learning curve. I was used to solving problems to which I already knew how to solve to having to deal with problems that had no certain solution. </w:t>
+      </w:r>
+      <w:r>
+        <w:rPr>
+          <w:rFonts w:ascii="Georgia" w:hAnsi="Georgia" w:cs="Times New Roman"/>
+          <w:sz w:val="18"/>
+          <w:szCs w:val="18"/>
+        </w:rPr>
+        <w:t>I also was learning Javascript while working.</w:t>
       </w:r>
     </w:p>
     <w:p>

</xml_diff>

<commit_message>
Restructured to minimise Education and move relevent info into Skills. Removed GCSEs.
</commit_message>
<xml_diff>
--- a/CV.docx
+++ b/CV.docx
@@ -236,7 +236,25 @@
           <w:sz w:val="18"/>
           <w:szCs w:val="18"/>
         </w:rPr>
-        <w:t>HTML, CSS and Javascript.</w:t>
+        <w:t xml:space="preserve">HTML, CSS and </w:t>
+      </w:r>
+      <w:proofErr w:type="spellStart"/>
+      <w:r>
+        <w:rPr>
+          <w:rFonts w:ascii="Georgia" w:hAnsi="Georgia"/>
+          <w:sz w:val="18"/>
+          <w:szCs w:val="18"/>
+        </w:rPr>
+        <w:t>Javascript</w:t>
+      </w:r>
+      <w:proofErr w:type="spellEnd"/>
+      <w:r>
+        <w:rPr>
+          <w:rFonts w:ascii="Georgia" w:hAnsi="Georgia"/>
+          <w:sz w:val="18"/>
+          <w:szCs w:val="18"/>
+        </w:rPr>
+        <w:t>.</w:t>
       </w:r>
     </w:p>
     <w:p>
@@ -345,15 +363,51 @@
           <w:sz w:val="18"/>
           <w:szCs w:val="18"/>
         </w:rPr>
-        <w:t xml:space="preserve"> Javascript very enjoyable to use</w:t>
-      </w:r>
-      <w:r>
-        <w:rPr>
-          <w:rFonts w:ascii="Georgia" w:hAnsi="Georgia"/>
-          <w:sz w:val="18"/>
-          <w:szCs w:val="18"/>
-        </w:rPr>
-        <w:t>. Using jQuery with HTML and CSS allows me to be creative and have an almost tangible end result</w:t>
+        <w:t xml:space="preserve"> </w:t>
+      </w:r>
+      <w:proofErr w:type="spellStart"/>
+      <w:r>
+        <w:rPr>
+          <w:rFonts w:ascii="Georgia" w:hAnsi="Georgia"/>
+          <w:sz w:val="18"/>
+          <w:szCs w:val="18"/>
+        </w:rPr>
+        <w:t>Javascript</w:t>
+      </w:r>
+      <w:proofErr w:type="spellEnd"/>
+      <w:r>
+        <w:rPr>
+          <w:rFonts w:ascii="Georgia" w:hAnsi="Georgia"/>
+          <w:sz w:val="18"/>
+          <w:szCs w:val="18"/>
+        </w:rPr>
+        <w:t xml:space="preserve"> very enjoyable to use</w:t>
+      </w:r>
+      <w:r>
+        <w:rPr>
+          <w:rFonts w:ascii="Georgia" w:hAnsi="Georgia"/>
+          <w:sz w:val="18"/>
+          <w:szCs w:val="18"/>
+        </w:rPr>
+        <w:t xml:space="preserve">. Using </w:t>
+      </w:r>
+      <w:proofErr w:type="spellStart"/>
+      <w:r>
+        <w:rPr>
+          <w:rFonts w:ascii="Georgia" w:hAnsi="Georgia"/>
+          <w:sz w:val="18"/>
+          <w:szCs w:val="18"/>
+        </w:rPr>
+        <w:t>jQuery</w:t>
+      </w:r>
+      <w:proofErr w:type="spellEnd"/>
+      <w:r>
+        <w:rPr>
+          <w:rFonts w:ascii="Georgia" w:hAnsi="Georgia"/>
+          <w:sz w:val="18"/>
+          <w:szCs w:val="18"/>
+        </w:rPr>
+        <w:t xml:space="preserve"> with HTML and CSS allows me to be creative and have an almost tangible end result</w:t>
       </w:r>
       <w:r>
         <w:rPr>
@@ -461,7 +515,16 @@
           <w:sz w:val="18"/>
           <w:szCs w:val="18"/>
         </w:rPr>
-        <w:t>We used a technology called Cordova, which allows web applications to be run as a cro</w:t>
+        <w:t xml:space="preserve">We used a technology called </w:t>
+      </w:r>
+      <w:proofErr w:type="gramStart"/>
+      <w:r>
+        <w:rPr>
+          <w:rFonts w:ascii="Georgia" w:hAnsi="Georgia"/>
+          <w:sz w:val="18"/>
+          <w:szCs w:val="18"/>
+        </w:rPr>
+        <w:t>Cordova, which allows web applications to be run as a cro</w:t>
       </w:r>
       <w:r>
         <w:rPr>
@@ -471,6 +534,7 @@
         </w:rPr>
         <w:t>ss-platform mobile application.</w:t>
       </w:r>
+      <w:proofErr w:type="gramEnd"/>
     </w:p>
     <w:p>
       <w:pPr>
@@ -533,167 +597,18 @@
           <w:sz w:val="20"/>
           <w:szCs w:val="18"/>
         </w:rPr>
-        <w:t>Amery Hill School:</w:t>
-      </w:r>
+        <w:t xml:space="preserve">Alton College: </w:t>
+      </w:r>
+      <w:proofErr w:type="gramStart"/>
       <w:r>
         <w:rPr>
           <w:rFonts w:ascii="Georgia" w:hAnsi="Georgia"/>
           <w:sz w:val="20"/>
           <w:szCs w:val="18"/>
         </w:rPr>
-        <w:t xml:space="preserve"> GCSEs</w:t>
-      </w:r>
-    </w:p>
-    <w:p>
-      <w:pPr>
-        <w:jc w:val="center"/>
-        <w:rPr>
-          <w:rFonts w:ascii="Georgia" w:hAnsi="Georgia"/>
-          <w:i/>
-          <w:sz w:val="20"/>
-          <w:szCs w:val="18"/>
-        </w:rPr>
-      </w:pPr>
-      <w:r>
-        <w:rPr>
-          <w:rFonts w:ascii="Georgia" w:hAnsi="Georgia"/>
-          <w:i/>
-          <w:sz w:val="20"/>
-          <w:szCs w:val="18"/>
-        </w:rPr>
-        <w:t xml:space="preserve">September </w:t>
-      </w:r>
-      <w:r>
-        <w:rPr>
-          <w:rFonts w:ascii="Georgia" w:hAnsi="Georgia"/>
-          <w:i/>
-          <w:sz w:val="20"/>
-          <w:szCs w:val="18"/>
-        </w:rPr>
-        <w:t>2006 –</w:t>
-      </w:r>
-      <w:r>
-        <w:rPr>
-          <w:rFonts w:ascii="Georgia" w:hAnsi="Georgia"/>
-          <w:i/>
-          <w:sz w:val="20"/>
-          <w:szCs w:val="18"/>
-        </w:rPr>
-        <w:t xml:space="preserve"> </w:t>
-      </w:r>
-      <w:r>
-        <w:rPr>
-          <w:rFonts w:ascii="Georgia" w:hAnsi="Georgia"/>
-          <w:i/>
-          <w:sz w:val="20"/>
-          <w:szCs w:val="18"/>
-        </w:rPr>
-        <w:t>July</w:t>
-      </w:r>
-      <w:r>
-        <w:rPr>
-          <w:rFonts w:ascii="Georgia" w:hAnsi="Georgia"/>
-          <w:i/>
-          <w:sz w:val="20"/>
-          <w:szCs w:val="18"/>
-        </w:rPr>
-        <w:t xml:space="preserve"> 2011</w:t>
-      </w:r>
-    </w:p>
-    <w:p>
-      <w:pPr>
-        <w:rPr>
-          <w:rFonts w:ascii="Georgia" w:hAnsi="Georgia"/>
-          <w:sz w:val="18"/>
-          <w:szCs w:val="18"/>
-        </w:rPr>
-      </w:pPr>
-    </w:p>
-    <w:p>
-      <w:pPr>
-        <w:ind w:firstLine="720"/>
-        <w:rPr>
-          <w:rFonts w:ascii="Georgia" w:hAnsi="Georgia"/>
-          <w:sz w:val="18"/>
-          <w:szCs w:val="18"/>
-        </w:rPr>
-      </w:pPr>
-      <w:r>
-        <w:rPr>
-          <w:rFonts w:ascii="Georgia" w:hAnsi="Georgia"/>
-          <w:sz w:val="18"/>
-          <w:szCs w:val="18"/>
-        </w:rPr>
-        <w:t xml:space="preserve">I achieved four A*s and six As at GCSE. </w:t>
-      </w:r>
-      <w:r>
-        <w:rPr>
-          <w:rFonts w:ascii="Georgia" w:hAnsi="Georgia"/>
-          <w:sz w:val="18"/>
-          <w:szCs w:val="18"/>
-        </w:rPr>
-        <w:t>I was awarded the Physics prize</w:t>
-      </w:r>
-      <w:r>
-        <w:rPr>
-          <w:rFonts w:ascii="Georgia" w:hAnsi="Georgia"/>
-          <w:sz w:val="18"/>
-          <w:szCs w:val="18"/>
-        </w:rPr>
-        <w:t xml:space="preserve"> </w:t>
-      </w:r>
-      <w:r>
-        <w:rPr>
-          <w:rFonts w:ascii="Georgia" w:hAnsi="Georgia"/>
-          <w:sz w:val="18"/>
-          <w:szCs w:val="18"/>
-        </w:rPr>
-        <w:t>and was selected to take Additional Maths classes, in which I was one of only two in the year to achieve an A grade</w:t>
-      </w:r>
-      <w:r>
-        <w:rPr>
-          <w:rFonts w:ascii="Georgia" w:hAnsi="Georgia"/>
-          <w:sz w:val="18"/>
-          <w:szCs w:val="18"/>
-        </w:rPr>
-        <w:t>.</w:t>
-      </w:r>
-    </w:p>
-    <w:p>
-      <w:pPr>
-        <w:ind w:firstLine="720"/>
-        <w:rPr>
-          <w:rFonts w:ascii="Georgia" w:hAnsi="Georgia"/>
-          <w:sz w:val="18"/>
-          <w:szCs w:val="18"/>
-        </w:rPr>
-      </w:pPr>
-    </w:p>
-    <w:p>
-      <w:pPr>
-        <w:jc w:val="center"/>
-        <w:rPr>
-          <w:rFonts w:ascii="Georgia" w:hAnsi="Georgia"/>
-          <w:sz w:val="20"/>
-          <w:szCs w:val="18"/>
-        </w:rPr>
-      </w:pPr>
-      <w:r>
-        <w:rPr>
-          <w:rFonts w:ascii="Georgia" w:hAnsi="Georgia"/>
-          <w:sz w:val="20"/>
-          <w:szCs w:val="18"/>
-        </w:rPr>
-        <w:t xml:space="preserve">Alton College: </w:t>
-      </w:r>
-      <w:r>
-        <w:rPr>
-          <w:rFonts w:ascii="Georgia" w:hAnsi="Georgia"/>
-          <w:sz w:val="20"/>
-          <w:szCs w:val="18"/>
-        </w:rPr>
         <w:t>A Levels</w:t>
       </w:r>
+      <w:proofErr w:type="gramEnd"/>
     </w:p>
     <w:p>
       <w:pPr>
@@ -1041,7 +956,15 @@
           <w:sz w:val="18"/>
           <w:szCs w:val="18"/>
         </w:rPr>
-        <w:t>I learnt to program using the outdated Pascal, which as a strongly typed language with no exception handling or modern IDE taught me to have an eye for detail from the start. In my second year, our large coursework project was to write an application complete with user interface in Microsoft Visual Basic. This was a nice introduction into how to construct larger systems.</w:t>
+        <w:t xml:space="preserve">I learnt to program using </w:t>
+      </w:r>
+      <w:r>
+        <w:rPr>
+          <w:rFonts w:ascii="Georgia" w:hAnsi="Georgia"/>
+          <w:sz w:val="18"/>
+          <w:szCs w:val="18"/>
+        </w:rPr>
+        <w:t>Pascal, which as a strongly typed language with no exception handling or modern IDE taught me to have an eye for detail from the start. In my second year, our project was to write an application complete with user interface in Microsoft Visual Basic. This was a nice introduction into how to construct larger systems.</w:t>
       </w:r>
     </w:p>
     <w:p>
@@ -1140,7 +1063,33 @@
           <w:sz w:val="18"/>
           <w:szCs w:val="18"/>
         </w:rPr>
-        <w:t>Java, C</w:t>
+        <w:t xml:space="preserve">Java, </w:t>
+      </w:r>
+      <w:proofErr w:type="spellStart"/>
+      <w:r>
+        <w:rPr>
+          <w:rFonts w:ascii="Georgia" w:hAnsi="Georgia"/>
+          <w:sz w:val="18"/>
+          <w:szCs w:val="18"/>
+        </w:rPr>
+        <w:t>JUnit</w:t>
+      </w:r>
+      <w:proofErr w:type="spellEnd"/>
+      <w:r>
+        <w:rPr>
+          <w:rFonts w:ascii="Georgia" w:hAnsi="Georgia"/>
+          <w:sz w:val="18"/>
+          <w:szCs w:val="18"/>
+        </w:rPr>
+        <w:t xml:space="preserve">, Java Threading, Java Design Patterns, </w:t>
+      </w:r>
+      <w:r>
+        <w:rPr>
+          <w:rFonts w:ascii="Georgia" w:hAnsi="Georgia"/>
+          <w:sz w:val="18"/>
+          <w:szCs w:val="18"/>
+        </w:rPr>
+        <w:t>C</w:t>
       </w:r>
       <w:r>
         <w:rPr>
@@ -1156,95 +1105,639 @@
           <w:sz w:val="18"/>
           <w:szCs w:val="18"/>
         </w:rPr>
-        <w:t xml:space="preserve">HTML, CSS, Javascript, </w:t>
-      </w:r>
-      <w:r>
-        <w:rPr>
-          <w:rFonts w:ascii="Georgia" w:hAnsi="Georgia"/>
-          <w:sz w:val="18"/>
-          <w:szCs w:val="18"/>
-        </w:rPr>
-        <w:t xml:space="preserve">Ajax, </w:t>
-      </w:r>
-      <w:r>
-        <w:rPr>
-          <w:rFonts w:ascii="Georgia" w:hAnsi="Georgia"/>
-          <w:sz w:val="18"/>
-          <w:szCs w:val="18"/>
-        </w:rPr>
-        <w:t xml:space="preserve">Server-Side Programming in PHP, </w:t>
-      </w:r>
-      <w:r>
-        <w:rPr>
-          <w:rFonts w:ascii="Georgia" w:hAnsi="Georgia"/>
-          <w:sz w:val="18"/>
-          <w:szCs w:val="18"/>
-        </w:rPr>
-        <w:t>Functional Programming (Haskell), Test-Driven Development,</w:t>
-      </w:r>
-      <w:r>
-        <w:rPr>
-          <w:rFonts w:ascii="Georgia" w:hAnsi="Georgia"/>
-          <w:sz w:val="18"/>
-          <w:szCs w:val="18"/>
-        </w:rPr>
-        <w:t xml:space="preserve"> Pair Programming, git, </w:t>
-      </w:r>
-      <w:r>
-        <w:rPr>
-          <w:rFonts w:ascii="Georgia" w:hAnsi="Georgia"/>
-          <w:sz w:val="18"/>
-          <w:szCs w:val="18"/>
-        </w:rPr>
-        <w:t xml:space="preserve">JUnit, </w:t>
-      </w:r>
-      <w:r>
-        <w:rPr>
-          <w:rFonts w:ascii="Georgia" w:hAnsi="Georgia"/>
-          <w:sz w:val="18"/>
-          <w:szCs w:val="18"/>
-        </w:rPr>
-        <w:t xml:space="preserve">UML, SQL, Linux Operating Systems, </w:t>
-      </w:r>
-      <w:r>
-        <w:rPr>
-          <w:rFonts w:ascii="Georgia" w:hAnsi="Georgia"/>
-          <w:sz w:val="18"/>
-          <w:szCs w:val="18"/>
-        </w:rPr>
-        <w:t xml:space="preserve">Networked Computer Architectures, Network Protocols, </w:t>
-      </w:r>
-      <w:r>
-        <w:rPr>
-          <w:rFonts w:ascii="Georgia" w:hAnsi="Georgia"/>
-          <w:sz w:val="18"/>
-          <w:szCs w:val="18"/>
-        </w:rPr>
-        <w:t xml:space="preserve">Understanding of Data Structures and Algorithms, Java Threading, </w:t>
-      </w:r>
-      <w:r>
-        <w:rPr>
-          <w:rFonts w:ascii="Georgia" w:hAnsi="Georgia"/>
-          <w:sz w:val="18"/>
-          <w:szCs w:val="18"/>
-        </w:rPr>
-        <w:t>Java Design Patterns,</w:t>
-      </w:r>
-      <w:r>
-        <w:rPr>
-          <w:rFonts w:ascii="Georgia" w:hAnsi="Georgia"/>
-          <w:sz w:val="18"/>
-          <w:szCs w:val="18"/>
-        </w:rPr>
-        <w:t xml:space="preserve"> Java RMI</w:t>
-      </w:r>
-      <w:r>
-        <w:rPr>
-          <w:rFonts w:ascii="Georgia" w:hAnsi="Georgia"/>
-          <w:sz w:val="18"/>
-          <w:szCs w:val="18"/>
-        </w:rPr>
-        <w:t>,</w:t>
+        <w:t xml:space="preserve">HTML, CSS, </w:t>
+      </w:r>
+      <w:proofErr w:type="spellStart"/>
+      <w:r>
+        <w:rPr>
+          <w:rFonts w:ascii="Georgia" w:hAnsi="Georgia"/>
+          <w:sz w:val="18"/>
+          <w:szCs w:val="18"/>
+        </w:rPr>
+        <w:t>Javascript</w:t>
+      </w:r>
+      <w:proofErr w:type="spellEnd"/>
+      <w:r>
+        <w:rPr>
+          <w:rFonts w:ascii="Georgia" w:hAnsi="Georgia"/>
+          <w:sz w:val="18"/>
+          <w:szCs w:val="18"/>
+        </w:rPr>
+        <w:t xml:space="preserve">, </w:t>
+      </w:r>
+      <w:r>
+        <w:rPr>
+          <w:rFonts w:ascii="Georgia" w:hAnsi="Georgia"/>
+          <w:sz w:val="18"/>
+          <w:szCs w:val="18"/>
+        </w:rPr>
+        <w:t xml:space="preserve">PHP, </w:t>
+      </w:r>
+      <w:r>
+        <w:rPr>
+          <w:rFonts w:ascii="Georgia" w:hAnsi="Georgia"/>
+          <w:sz w:val="18"/>
+          <w:szCs w:val="18"/>
+        </w:rPr>
+        <w:t xml:space="preserve">Functional Programming (Haskell), </w:t>
+      </w:r>
+      <w:r>
+        <w:rPr>
+          <w:rFonts w:ascii="Georgia" w:hAnsi="Georgia"/>
+          <w:sz w:val="18"/>
+          <w:szCs w:val="18"/>
+        </w:rPr>
+        <w:t xml:space="preserve">Logic Programming (Prolog), SQL, </w:t>
+      </w:r>
+      <w:proofErr w:type="spellStart"/>
+      <w:r>
+        <w:rPr>
+          <w:rFonts w:ascii="Georgia" w:hAnsi="Georgia"/>
+          <w:sz w:val="18"/>
+          <w:szCs w:val="18"/>
+        </w:rPr>
+        <w:t>git</w:t>
+      </w:r>
+      <w:proofErr w:type="spellEnd"/>
+      <w:r>
+        <w:rPr>
+          <w:rFonts w:ascii="Georgia" w:hAnsi="Georgia"/>
+          <w:sz w:val="18"/>
+          <w:szCs w:val="18"/>
+        </w:rPr>
+        <w:t xml:space="preserve">, </w:t>
+      </w:r>
+      <w:r>
+        <w:rPr>
+          <w:rFonts w:ascii="Georgia" w:hAnsi="Georgia"/>
+          <w:sz w:val="18"/>
+          <w:szCs w:val="18"/>
+        </w:rPr>
+        <w:t>Test-Driven Development,</w:t>
+      </w:r>
+      <w:r>
+        <w:rPr>
+          <w:rFonts w:ascii="Georgia" w:hAnsi="Georgia"/>
+          <w:sz w:val="18"/>
+          <w:szCs w:val="18"/>
+        </w:rPr>
+        <w:t xml:space="preserve"> </w:t>
+      </w:r>
+      <w:r>
+        <w:rPr>
+          <w:rFonts w:ascii="Georgia" w:hAnsi="Georgia"/>
+          <w:sz w:val="18"/>
+          <w:szCs w:val="18"/>
+        </w:rPr>
+        <w:t xml:space="preserve">Agile Development (Scrum), </w:t>
+      </w:r>
+      <w:r>
+        <w:rPr>
+          <w:rFonts w:ascii="Georgia" w:hAnsi="Georgia"/>
+          <w:sz w:val="18"/>
+          <w:szCs w:val="18"/>
+        </w:rPr>
+        <w:t xml:space="preserve">Pair Programming, </w:t>
+      </w:r>
+      <w:r>
+        <w:rPr>
+          <w:rFonts w:ascii="Georgia" w:hAnsi="Georgia"/>
+          <w:sz w:val="18"/>
+          <w:szCs w:val="18"/>
+        </w:rPr>
+        <w:t xml:space="preserve">UML, </w:t>
+      </w:r>
+      <w:r>
+        <w:rPr>
+          <w:rFonts w:ascii="Georgia" w:hAnsi="Georgia"/>
+          <w:sz w:val="18"/>
+          <w:szCs w:val="18"/>
+        </w:rPr>
+        <w:t xml:space="preserve">Formal Specification (Z), </w:t>
+      </w:r>
+      <w:r>
+        <w:rPr>
+          <w:rFonts w:ascii="Georgia" w:hAnsi="Georgia"/>
+          <w:sz w:val="18"/>
+          <w:szCs w:val="18"/>
+        </w:rPr>
+        <w:t>Network</w:t>
+      </w:r>
+      <w:r>
+        <w:rPr>
+          <w:rFonts w:ascii="Georgia" w:hAnsi="Georgia"/>
+          <w:sz w:val="18"/>
+          <w:szCs w:val="18"/>
+        </w:rPr>
+        <w:t xml:space="preserve"> Architecture and</w:t>
+      </w:r>
+      <w:r>
+        <w:rPr>
+          <w:rFonts w:ascii="Georgia" w:hAnsi="Georgia"/>
+          <w:sz w:val="18"/>
+          <w:szCs w:val="18"/>
+        </w:rPr>
+        <w:t xml:space="preserve"> Protocols</w:t>
+      </w:r>
+      <w:r>
+        <w:rPr>
+          <w:rFonts w:ascii="Georgia" w:hAnsi="Georgia"/>
+          <w:sz w:val="18"/>
+          <w:szCs w:val="18"/>
+        </w:rPr>
+        <w:t>.</w:t>
+      </w:r>
+    </w:p>
+    <w:p>
+      <w:pPr>
+        <w:ind w:firstLine="720"/>
+        <w:rPr>
+          <w:rFonts w:ascii="Georgia" w:hAnsi="Georgia"/>
+          <w:sz w:val="18"/>
+          <w:szCs w:val="18"/>
+        </w:rPr>
+      </w:pPr>
+    </w:p>
+    <w:p>
+      <w:pPr>
+        <w:ind w:firstLine="720"/>
+        <w:rPr>
+          <w:rFonts w:ascii="Georgia" w:hAnsi="Georgia"/>
+          <w:sz w:val="18"/>
+          <w:szCs w:val="18"/>
+        </w:rPr>
+      </w:pPr>
+      <w:r>
+        <w:rPr>
+          <w:rFonts w:ascii="Georgia" w:hAnsi="Georgia"/>
+          <w:sz w:val="18"/>
+          <w:szCs w:val="18"/>
+        </w:rPr>
+        <w:t>I studied Computer Science an</w:t>
+      </w:r>
+      <w:r>
+        <w:rPr>
+          <w:rFonts w:ascii="Georgia" w:hAnsi="Georgia"/>
+          <w:sz w:val="18"/>
+          <w:szCs w:val="18"/>
+        </w:rPr>
+        <w:t xml:space="preserve">d Mathematics in my first year and </w:t>
+      </w:r>
+      <w:r>
+        <w:rPr>
+          <w:rFonts w:ascii="Georgia" w:hAnsi="Georgia"/>
+          <w:sz w:val="18"/>
+          <w:szCs w:val="18"/>
+        </w:rPr>
+        <w:t>received a first and was awarded the Dean’s Commendation for my results.</w:t>
+      </w:r>
+      <w:r>
+        <w:rPr>
+          <w:rFonts w:ascii="Georgia" w:hAnsi="Georgia"/>
+          <w:sz w:val="18"/>
+          <w:szCs w:val="18"/>
+        </w:rPr>
+        <w:t xml:space="preserve"> </w:t>
+      </w:r>
+      <w:r>
+        <w:rPr>
+          <w:rFonts w:ascii="Georgia" w:hAnsi="Georgia"/>
+          <w:sz w:val="18"/>
+          <w:szCs w:val="18"/>
+        </w:rPr>
+        <w:t xml:space="preserve">In my second year I decided to focus on Computer </w:t>
+      </w:r>
+      <w:r>
+        <w:rPr>
+          <w:rFonts w:ascii="Georgia" w:hAnsi="Georgia"/>
+          <w:sz w:val="18"/>
+          <w:szCs w:val="18"/>
+        </w:rPr>
+        <w:t>Science,</w:t>
+      </w:r>
+      <w:r>
+        <w:rPr>
+          <w:rFonts w:ascii="Georgia" w:hAnsi="Georgia"/>
+          <w:sz w:val="18"/>
+          <w:szCs w:val="18"/>
+        </w:rPr>
+        <w:t xml:space="preserve"> as this is where my real passion lies</w:t>
+      </w:r>
+      <w:r>
+        <w:rPr>
+          <w:rFonts w:ascii="Georgia" w:hAnsi="Georgia"/>
+          <w:sz w:val="18"/>
+          <w:szCs w:val="18"/>
+        </w:rPr>
+        <w:t>;</w:t>
+      </w:r>
+      <w:r>
+        <w:rPr>
+          <w:rFonts w:ascii="Georgia" w:hAnsi="Georgia"/>
+          <w:sz w:val="18"/>
+          <w:szCs w:val="18"/>
+        </w:rPr>
+        <w:t xml:space="preserve"> so as of </w:t>
+      </w:r>
+      <w:r>
+        <w:rPr>
+          <w:rFonts w:ascii="Georgia" w:hAnsi="Georgia"/>
+          <w:sz w:val="18"/>
+          <w:szCs w:val="18"/>
+        </w:rPr>
+        <w:t xml:space="preserve">September </w:t>
+      </w:r>
+      <w:r>
+        <w:rPr>
+          <w:rFonts w:ascii="Georgia" w:hAnsi="Georgia"/>
+          <w:sz w:val="18"/>
+          <w:szCs w:val="18"/>
+        </w:rPr>
+        <w:t xml:space="preserve">2014 </w:t>
+      </w:r>
+      <w:r>
+        <w:rPr>
+          <w:rFonts w:ascii="Georgia" w:hAnsi="Georgia"/>
+          <w:sz w:val="18"/>
+          <w:szCs w:val="18"/>
+        </w:rPr>
+        <w:t xml:space="preserve">continued </w:t>
+      </w:r>
+      <w:r>
+        <w:rPr>
+          <w:rFonts w:ascii="Georgia" w:hAnsi="Georgia"/>
+          <w:sz w:val="18"/>
+          <w:szCs w:val="18"/>
+        </w:rPr>
+        <w:t>without Mathematics modules.</w:t>
+      </w:r>
+      <w:r>
+        <w:rPr>
+          <w:rFonts w:ascii="Georgia" w:hAnsi="Georgia"/>
+          <w:sz w:val="18"/>
+          <w:szCs w:val="18"/>
+        </w:rPr>
+        <w:t xml:space="preserve"> </w:t>
+      </w:r>
+    </w:p>
+    <w:p>
+      <w:pPr>
+        <w:rPr>
+          <w:rFonts w:ascii="Georgia" w:hAnsi="Georgia"/>
+          <w:sz w:val="18"/>
+          <w:szCs w:val="18"/>
+        </w:rPr>
+      </w:pPr>
+    </w:p>
+    <w:p>
+      <w:pPr>
+        <w:ind w:firstLine="720"/>
+        <w:rPr>
+          <w:rFonts w:ascii="Georgia" w:hAnsi="Georgia"/>
+          <w:sz w:val="18"/>
+          <w:szCs w:val="18"/>
+        </w:rPr>
+      </w:pPr>
+      <w:r>
+        <w:rPr>
+          <w:rFonts w:ascii="Georgia" w:hAnsi="Georgia"/>
+          <w:sz w:val="18"/>
+          <w:szCs w:val="18"/>
+        </w:rPr>
+        <w:t>Raspberry Pi’s</w:t>
+      </w:r>
+    </w:p>
+    <w:p>
+      <w:pPr>
+        <w:ind w:firstLine="720"/>
+        <w:rPr>
+          <w:rFonts w:ascii="Georgia" w:hAnsi="Georgia"/>
+          <w:sz w:val="18"/>
+          <w:szCs w:val="18"/>
+        </w:rPr>
+      </w:pPr>
+    </w:p>
+    <w:p>
+      <w:pPr>
+        <w:ind w:firstLine="720"/>
+        <w:rPr>
+          <w:rFonts w:ascii="Georgia" w:hAnsi="Georgia"/>
+          <w:sz w:val="18"/>
+          <w:szCs w:val="18"/>
+        </w:rPr>
+      </w:pPr>
+      <w:r>
+        <w:rPr>
+          <w:rFonts w:ascii="Georgia" w:hAnsi="Georgia"/>
+          <w:sz w:val="18"/>
+          <w:szCs w:val="18"/>
+        </w:rPr>
+        <w:t>I have been appointed the Treasurer for Exeter Universit</w:t>
+      </w:r>
+      <w:r>
+        <w:rPr>
+          <w:rFonts w:ascii="Georgia" w:hAnsi="Georgia"/>
+          <w:sz w:val="18"/>
+          <w:szCs w:val="18"/>
+        </w:rPr>
+        <w:t>y Computer Science Society and</w:t>
+      </w:r>
+      <w:r>
+        <w:rPr>
+          <w:rFonts w:ascii="Georgia" w:hAnsi="Georgia"/>
+          <w:sz w:val="18"/>
+          <w:szCs w:val="18"/>
+        </w:rPr>
+        <w:t xml:space="preserve"> am also on the committee for the</w:t>
+      </w:r>
+      <w:r>
+        <w:rPr>
+          <w:rFonts w:ascii="Georgia" w:hAnsi="Georgia"/>
+          <w:sz w:val="18"/>
+          <w:szCs w:val="18"/>
+        </w:rPr>
+        <w:t xml:space="preserve"> university’s Real Ale Society. </w:t>
+      </w:r>
+    </w:p>
+    <w:p>
+      <w:pPr>
+        <w:ind w:firstLine="720"/>
+        <w:rPr>
+          <w:rFonts w:ascii="Georgia" w:hAnsi="Georgia"/>
+          <w:sz w:val="18"/>
+          <w:szCs w:val="18"/>
+        </w:rPr>
+      </w:pPr>
+    </w:p>
+    <w:p>
+      <w:pPr>
+        <w:ind w:firstLine="720"/>
+        <w:rPr>
+          <w:rFonts w:ascii="Georgia" w:hAnsi="Georgia"/>
+          <w:sz w:val="18"/>
+          <w:szCs w:val="18"/>
+        </w:rPr>
+      </w:pPr>
+      <w:r>
+        <w:rPr>
+          <w:rFonts w:ascii="Georgia" w:hAnsi="Georgia"/>
+          <w:sz w:val="18"/>
+          <w:szCs w:val="18"/>
+        </w:rPr>
+        <w:t xml:space="preserve">Java, C, C++, C#, Objective-C, Python, HTML, CSS, </w:t>
+      </w:r>
+      <w:proofErr w:type="spellStart"/>
+      <w:r>
+        <w:rPr>
+          <w:rFonts w:ascii="Georgia" w:hAnsi="Georgia"/>
+          <w:sz w:val="18"/>
+          <w:szCs w:val="18"/>
+        </w:rPr>
+        <w:t>Javascript</w:t>
+      </w:r>
+      <w:proofErr w:type="spellEnd"/>
+      <w:r>
+        <w:rPr>
+          <w:rFonts w:ascii="Georgia" w:hAnsi="Georgia"/>
+          <w:sz w:val="18"/>
+          <w:szCs w:val="18"/>
+        </w:rPr>
+        <w:t xml:space="preserve">, Ajax, Server-Side Programming in PHP, Functional Programming (Haskell), Test-Driven Development, Pair Programming, </w:t>
+      </w:r>
+      <w:proofErr w:type="spellStart"/>
+      <w:r>
+        <w:rPr>
+          <w:rFonts w:ascii="Georgia" w:hAnsi="Georgia"/>
+          <w:sz w:val="18"/>
+          <w:szCs w:val="18"/>
+        </w:rPr>
+        <w:t>git</w:t>
+      </w:r>
+      <w:proofErr w:type="spellEnd"/>
+      <w:r>
+        <w:rPr>
+          <w:rFonts w:ascii="Georgia" w:hAnsi="Georgia"/>
+          <w:sz w:val="18"/>
+          <w:szCs w:val="18"/>
+        </w:rPr>
+        <w:t xml:space="preserve">, </w:t>
+      </w:r>
+      <w:proofErr w:type="spellStart"/>
+      <w:r>
+        <w:rPr>
+          <w:rFonts w:ascii="Georgia" w:hAnsi="Georgia"/>
+          <w:sz w:val="18"/>
+          <w:szCs w:val="18"/>
+        </w:rPr>
+        <w:t>JUnit</w:t>
+      </w:r>
+      <w:proofErr w:type="spellEnd"/>
+      <w:r>
+        <w:rPr>
+          <w:rFonts w:ascii="Georgia" w:hAnsi="Georgia"/>
+          <w:sz w:val="18"/>
+          <w:szCs w:val="18"/>
+        </w:rPr>
+        <w:t xml:space="preserve">, UML, SQL, Linux Operating Systems, Networked Computer Architectures, Network Protocols, Understanding of Data Structures and Algorithms, Java Threading, Java Design Patterns, System Architectures, Agile Development Process (Scrum), UI Design and Prototyping, System </w:t>
+      </w:r>
+      <w:proofErr w:type="spellStart"/>
+      <w:r>
+        <w:rPr>
+          <w:rFonts w:ascii="Georgia" w:hAnsi="Georgia"/>
+          <w:sz w:val="18"/>
+          <w:szCs w:val="18"/>
+        </w:rPr>
+        <w:t>Modelling</w:t>
+      </w:r>
+      <w:proofErr w:type="spellEnd"/>
+      <w:r>
+        <w:rPr>
+          <w:rFonts w:ascii="Georgia" w:hAnsi="Georgia"/>
+          <w:sz w:val="18"/>
+          <w:szCs w:val="18"/>
+        </w:rPr>
+        <w:t xml:space="preserve">, Software Maintenance, Software Reuse, Project Planning and Management, Formal Specification (Z), Logic Programming (Prolog), FSA, Database </w:t>
+      </w:r>
+      <w:proofErr w:type="spellStart"/>
+      <w:r>
+        <w:rPr>
+          <w:rFonts w:ascii="Georgia" w:hAnsi="Georgia"/>
+          <w:sz w:val="18"/>
+          <w:szCs w:val="18"/>
+        </w:rPr>
+        <w:t>Normalisation</w:t>
+      </w:r>
+      <w:proofErr w:type="spellEnd"/>
+      <w:r>
+        <w:rPr>
+          <w:rFonts w:ascii="Georgia" w:hAnsi="Georgia"/>
+          <w:sz w:val="18"/>
+          <w:szCs w:val="18"/>
+        </w:rPr>
+        <w:t>, Philosophy and History of AI, Application and Consequences of AI,</w:t>
+      </w:r>
+    </w:p>
+    <w:p>
+      <w:pPr>
+        <w:rPr>
+          <w:rFonts w:ascii="Georgia" w:hAnsi="Georgia"/>
+        </w:rPr>
+      </w:pPr>
+    </w:p>
+    <w:p>
+      <w:pPr>
+        <w:rPr>
+          <w:rFonts w:ascii="Georgia" w:hAnsi="Georgia" w:cs="Times New Roman"/>
+          <w:sz w:val="28"/>
+          <w:szCs w:val="28"/>
+        </w:rPr>
+      </w:pPr>
+      <w:r>
+        <w:rPr>
+          <w:rFonts w:ascii="Georgia" w:hAnsi="Georgia" w:cs="Times New Roman"/>
+          <w:sz w:val="28"/>
+          <w:szCs w:val="28"/>
+        </w:rPr>
+        <w:t>Skills</w:t>
+      </w:r>
+    </w:p>
+    <w:p>
+      <w:pPr>
+        <w:rPr>
+          <w:rFonts w:ascii="Georgia" w:hAnsi="Georgia"/>
+          <w:sz w:val="20"/>
+          <w:szCs w:val="18"/>
+        </w:rPr>
+      </w:pPr>
+    </w:p>
+    <w:p>
+      <w:pPr>
+        <w:rPr>
+          <w:rFonts w:ascii="Georgia" w:hAnsi="Georgia"/>
+          <w:sz w:val="22"/>
+          <w:szCs w:val="22"/>
+        </w:rPr>
+      </w:pPr>
+      <w:r>
+        <w:rPr>
+          <w:rFonts w:ascii="Georgia" w:hAnsi="Georgia"/>
+          <w:sz w:val="22"/>
+          <w:szCs w:val="22"/>
+        </w:rPr>
+        <w:lastRenderedPageBreak/>
+        <w:t>Java</w:t>
+      </w:r>
+    </w:p>
+    <w:p>
+      <w:pPr>
+        <w:ind w:firstLine="709"/>
+        <w:rPr>
+          <w:rFonts w:ascii="Georgia" w:hAnsi="Georgia"/>
+          <w:sz w:val="18"/>
+          <w:szCs w:val="18"/>
+        </w:rPr>
+      </w:pPr>
+      <w:r>
+        <w:rPr>
+          <w:rFonts w:ascii="Georgia" w:hAnsi="Georgia"/>
+          <w:sz w:val="18"/>
+          <w:szCs w:val="18"/>
+        </w:rPr>
+        <w:t>I have used Java extensively as its versatility makes it ideal for University projects as well as being essential in industry.</w:t>
+      </w:r>
+    </w:p>
+    <w:p>
+      <w:pPr>
+        <w:ind w:firstLine="709"/>
+        <w:rPr>
+          <w:rFonts w:ascii="Georgia" w:hAnsi="Georgia"/>
+          <w:sz w:val="18"/>
+          <w:szCs w:val="18"/>
+        </w:rPr>
+      </w:pPr>
+    </w:p>
+    <w:p>
+      <w:pPr>
+        <w:ind w:firstLine="284"/>
+        <w:rPr>
+          <w:rFonts w:ascii="Georgia" w:hAnsi="Georgia"/>
+          <w:sz w:val="18"/>
+          <w:szCs w:val="18"/>
+        </w:rPr>
+      </w:pPr>
+      <w:proofErr w:type="spellStart"/>
+      <w:r>
+        <w:rPr>
+          <w:rFonts w:ascii="Georgia" w:hAnsi="Georgia"/>
+          <w:sz w:val="18"/>
+          <w:szCs w:val="18"/>
+        </w:rPr>
+        <w:t>JUnit</w:t>
+      </w:r>
+      <w:proofErr w:type="spellEnd"/>
+    </w:p>
+    <w:p>
+      <w:pPr>
+        <w:ind w:firstLine="284"/>
+        <w:rPr>
+          <w:rFonts w:ascii="Georgia" w:hAnsi="Georgia"/>
+          <w:sz w:val="18"/>
+          <w:szCs w:val="18"/>
+        </w:rPr>
+      </w:pPr>
+    </w:p>
+    <w:p>
+      <w:pPr>
+        <w:ind w:firstLine="284"/>
+        <w:rPr>
+          <w:rFonts w:ascii="Georgia" w:hAnsi="Georgia"/>
+          <w:sz w:val="18"/>
+          <w:szCs w:val="18"/>
+        </w:rPr>
+      </w:pPr>
+      <w:r>
+        <w:rPr>
+          <w:rFonts w:ascii="Georgia" w:hAnsi="Georgia"/>
+          <w:sz w:val="18"/>
+          <w:szCs w:val="18"/>
+        </w:rPr>
+        <w:t>Threading</w:t>
+      </w:r>
+    </w:p>
+    <w:p>
+      <w:pPr>
+        <w:ind w:firstLine="284"/>
+        <w:rPr>
+          <w:rFonts w:ascii="Georgia" w:hAnsi="Georgia"/>
+          <w:sz w:val="18"/>
+          <w:szCs w:val="18"/>
+        </w:rPr>
+      </w:pPr>
+    </w:p>
+    <w:p>
+      <w:pPr>
+        <w:ind w:firstLine="284"/>
+        <w:rPr>
+          <w:rFonts w:ascii="Georgia" w:hAnsi="Georgia"/>
+          <w:sz w:val="18"/>
+          <w:szCs w:val="18"/>
+        </w:rPr>
+      </w:pPr>
+      <w:r>
+        <w:rPr>
+          <w:rFonts w:ascii="Georgia" w:hAnsi="Georgia"/>
+          <w:sz w:val="18"/>
+          <w:szCs w:val="18"/>
+        </w:rPr>
+        <w:t>Design</w:t>
+      </w:r>
+      <w:r>
+        <w:rPr>
+          <w:rFonts w:ascii="Georgia" w:hAnsi="Georgia"/>
+          <w:sz w:val="18"/>
+          <w:szCs w:val="18"/>
+        </w:rPr>
+        <w:t xml:space="preserve"> Patte</w:t>
       </w:r>
       <w:bookmarkStart w:id="0" w:name="_GoBack"/>
       <w:bookmarkEnd w:id="0"/>
@@ -1254,783 +1747,186 @@
           <w:sz w:val="18"/>
           <w:szCs w:val="18"/>
         </w:rPr>
-        <w:t xml:space="preserve"> </w:t>
-      </w:r>
-      <w:r>
-        <w:rPr>
-          <w:rFonts w:ascii="Georgia" w:hAnsi="Georgia"/>
-          <w:sz w:val="18"/>
-          <w:szCs w:val="18"/>
-        </w:rPr>
-        <w:t xml:space="preserve">System Architectures, </w:t>
-      </w:r>
-      <w:r>
-        <w:rPr>
-          <w:rFonts w:ascii="Georgia" w:hAnsi="Georgia"/>
-          <w:sz w:val="18"/>
-          <w:szCs w:val="18"/>
-        </w:rPr>
-        <w:t>Agile Development Process (Scrum), UI Design and Prototyping, System Modelling, Software Maintenance, Software Reuse, Project Planning and Management,</w:t>
-      </w:r>
-      <w:r>
-        <w:rPr>
-          <w:rFonts w:ascii="Georgia" w:hAnsi="Georgia"/>
-          <w:sz w:val="18"/>
-          <w:szCs w:val="18"/>
-        </w:rPr>
-        <w:t xml:space="preserve"> Formal Specification (Z), </w:t>
-      </w:r>
-      <w:r>
-        <w:rPr>
-          <w:rFonts w:ascii="Georgia" w:hAnsi="Georgia"/>
-          <w:sz w:val="18"/>
-          <w:szCs w:val="18"/>
-        </w:rPr>
-        <w:t>Logic Programming (Prolog),</w:t>
-      </w:r>
-      <w:r>
-        <w:rPr>
-          <w:rFonts w:ascii="Georgia" w:hAnsi="Georgia"/>
-          <w:sz w:val="18"/>
-          <w:szCs w:val="18"/>
-        </w:rPr>
-        <w:t xml:space="preserve"> FSA, </w:t>
-      </w:r>
-      <w:r>
-        <w:rPr>
-          <w:rFonts w:ascii="Georgia" w:hAnsi="Georgia"/>
-          <w:sz w:val="18"/>
-          <w:szCs w:val="18"/>
-        </w:rPr>
-        <w:t>Database No</w:t>
-      </w:r>
-      <w:r>
-        <w:rPr>
-          <w:rFonts w:ascii="Georgia" w:hAnsi="Georgia"/>
-          <w:sz w:val="18"/>
-          <w:szCs w:val="18"/>
-        </w:rPr>
-        <w:t>rmalisation,</w:t>
-      </w:r>
-      <w:r>
-        <w:rPr>
-          <w:rFonts w:ascii="Georgia" w:hAnsi="Georgia"/>
-          <w:sz w:val="18"/>
-          <w:szCs w:val="18"/>
-        </w:rPr>
-        <w:t xml:space="preserve"> Philosophy and History of AI, Application and Consequences of AI</w:t>
-      </w:r>
-      <w:r>
-        <w:rPr>
-          <w:rFonts w:ascii="Georgia" w:hAnsi="Georgia"/>
-          <w:sz w:val="18"/>
-          <w:szCs w:val="18"/>
-        </w:rPr>
-        <w:t xml:space="preserve">, </w:t>
-      </w:r>
-    </w:p>
-    <w:p>
-      <w:pPr>
-        <w:ind w:firstLine="720"/>
-        <w:rPr>
-          <w:rFonts w:ascii="Georgia" w:hAnsi="Georgia"/>
-          <w:sz w:val="18"/>
-          <w:szCs w:val="18"/>
-        </w:rPr>
-      </w:pPr>
-    </w:p>
-    <w:p>
-      <w:pPr>
-        <w:ind w:firstLine="720"/>
-        <w:rPr>
-          <w:rFonts w:ascii="Georgia" w:hAnsi="Georgia"/>
-          <w:sz w:val="18"/>
-          <w:szCs w:val="18"/>
-        </w:rPr>
-      </w:pPr>
-      <w:r>
-        <w:rPr>
-          <w:rFonts w:ascii="Georgia" w:hAnsi="Georgia"/>
-          <w:sz w:val="18"/>
-          <w:szCs w:val="18"/>
-        </w:rPr>
-        <w:t>I studied Computer Science an</w:t>
-      </w:r>
-      <w:r>
-        <w:rPr>
-          <w:rFonts w:ascii="Georgia" w:hAnsi="Georgia"/>
-          <w:sz w:val="18"/>
-          <w:szCs w:val="18"/>
-        </w:rPr>
-        <w:t xml:space="preserve">d Mathematics in my first year and </w:t>
-      </w:r>
-      <w:r>
-        <w:rPr>
-          <w:rFonts w:ascii="Georgia" w:hAnsi="Georgia"/>
-          <w:sz w:val="18"/>
-          <w:szCs w:val="18"/>
-        </w:rPr>
-        <w:t>received a first and was awarded the Dean’s Commendation for my results.</w:t>
-      </w:r>
-      <w:r>
-        <w:rPr>
-          <w:rFonts w:ascii="Georgia" w:hAnsi="Georgia"/>
-          <w:sz w:val="18"/>
-          <w:szCs w:val="18"/>
-        </w:rPr>
-        <w:t xml:space="preserve"> </w:t>
-      </w:r>
-      <w:r>
-        <w:rPr>
-          <w:rFonts w:ascii="Georgia" w:hAnsi="Georgia"/>
-          <w:sz w:val="18"/>
-          <w:szCs w:val="18"/>
-        </w:rPr>
-        <w:t xml:space="preserve">In my second year I decided to focus on Computer </w:t>
-      </w:r>
-      <w:r>
-        <w:rPr>
-          <w:rFonts w:ascii="Georgia" w:hAnsi="Georgia"/>
-          <w:sz w:val="18"/>
-          <w:szCs w:val="18"/>
-        </w:rPr>
-        <w:t>Science,</w:t>
-      </w:r>
-      <w:r>
-        <w:rPr>
-          <w:rFonts w:ascii="Georgia" w:hAnsi="Georgia"/>
-          <w:sz w:val="18"/>
-          <w:szCs w:val="18"/>
-        </w:rPr>
-        <w:t xml:space="preserve"> as this is where my real passion lies and continued in September without Mathematics modules.</w:t>
-      </w:r>
-    </w:p>
-    <w:p>
-      <w:pPr>
-        <w:ind w:firstLine="720"/>
-        <w:rPr>
-          <w:rFonts w:ascii="Georgia" w:hAnsi="Georgia"/>
-          <w:sz w:val="18"/>
-          <w:szCs w:val="18"/>
-        </w:rPr>
-      </w:pPr>
-    </w:p>
-    <w:p>
-      <w:pPr>
-        <w:ind w:firstLine="720"/>
-        <w:rPr>
-          <w:rFonts w:ascii="Georgia" w:hAnsi="Georgia"/>
-          <w:sz w:val="18"/>
-          <w:szCs w:val="18"/>
-        </w:rPr>
-      </w:pPr>
-      <w:r>
-        <w:rPr>
-          <w:rFonts w:ascii="Georgia" w:hAnsi="Georgia"/>
-          <w:sz w:val="18"/>
-          <w:szCs w:val="18"/>
-        </w:rPr>
-        <w:t>Raspberry Pi’s</w:t>
-      </w:r>
-    </w:p>
-    <w:p>
-      <w:pPr>
-        <w:ind w:firstLine="720"/>
-        <w:rPr>
-          <w:rFonts w:ascii="Georgia" w:hAnsi="Georgia"/>
-          <w:sz w:val="18"/>
-          <w:szCs w:val="18"/>
-        </w:rPr>
-      </w:pPr>
-    </w:p>
-    <w:p>
-      <w:pPr>
-        <w:ind w:firstLine="720"/>
-        <w:rPr>
-          <w:rFonts w:ascii="Georgia" w:hAnsi="Georgia"/>
-          <w:sz w:val="18"/>
-          <w:szCs w:val="18"/>
-        </w:rPr>
-      </w:pPr>
-      <w:r>
-        <w:rPr>
-          <w:rFonts w:ascii="Georgia" w:hAnsi="Georgia"/>
-          <w:sz w:val="18"/>
-          <w:szCs w:val="18"/>
-        </w:rPr>
-        <w:t xml:space="preserve">Now in my second year, I hope </w:t>
-      </w:r>
-      <w:r>
-        <w:rPr>
-          <w:rFonts w:ascii="Georgia" w:hAnsi="Georgia"/>
-          <w:sz w:val="18"/>
-          <w:szCs w:val="18"/>
-        </w:rPr>
-        <w:t>to maintain</w:t>
-      </w:r>
-      <w:r>
-        <w:rPr>
-          <w:rFonts w:ascii="Georgia" w:hAnsi="Georgia"/>
-          <w:sz w:val="18"/>
-          <w:szCs w:val="18"/>
-        </w:rPr>
-        <w:t xml:space="preserve"> </w:t>
-      </w:r>
-      <w:r>
-        <w:rPr>
-          <w:rFonts w:ascii="Georgia" w:hAnsi="Georgia"/>
-          <w:sz w:val="18"/>
-          <w:szCs w:val="18"/>
-        </w:rPr>
-        <w:t>the</w:t>
-      </w:r>
-      <w:r>
-        <w:rPr>
-          <w:rFonts w:ascii="Georgia" w:hAnsi="Georgia"/>
-          <w:sz w:val="18"/>
-          <w:szCs w:val="18"/>
-        </w:rPr>
-        <w:t xml:space="preserve"> momentum</w:t>
-      </w:r>
-      <w:r>
-        <w:rPr>
-          <w:rFonts w:ascii="Georgia" w:hAnsi="Georgia"/>
-          <w:sz w:val="18"/>
-          <w:szCs w:val="18"/>
-        </w:rPr>
-        <w:t xml:space="preserve"> from my first year</w:t>
-      </w:r>
-      <w:r>
-        <w:rPr>
-          <w:rFonts w:ascii="Georgia" w:hAnsi="Georgia"/>
-          <w:sz w:val="18"/>
-          <w:szCs w:val="18"/>
-        </w:rPr>
-        <w:t>. I have been appointed the Treasurer for Exeter Universit</w:t>
-      </w:r>
-      <w:r>
-        <w:rPr>
-          <w:rFonts w:ascii="Georgia" w:hAnsi="Georgia"/>
-          <w:sz w:val="18"/>
-          <w:szCs w:val="18"/>
-        </w:rPr>
-        <w:t>y Computer Science Society and</w:t>
-      </w:r>
-      <w:r>
-        <w:rPr>
-          <w:rFonts w:ascii="Georgia" w:hAnsi="Georgia"/>
-          <w:sz w:val="18"/>
-          <w:szCs w:val="18"/>
-        </w:rPr>
-        <w:t xml:space="preserve"> am also on the committee for the</w:t>
-      </w:r>
-      <w:r>
-        <w:rPr>
-          <w:rFonts w:ascii="Georgia" w:hAnsi="Georgia"/>
-          <w:sz w:val="18"/>
-          <w:szCs w:val="18"/>
-        </w:rPr>
-        <w:t xml:space="preserve"> university’s Real Ale Society. </w:t>
-      </w:r>
-    </w:p>
-    <w:p>
-      <w:pPr>
-        <w:rPr>
-          <w:rFonts w:ascii="Georgia" w:hAnsi="Georgia"/>
-        </w:rPr>
-      </w:pPr>
-    </w:p>
-    <w:p>
-      <w:pPr>
-        <w:rPr>
-          <w:rFonts w:ascii="Georgia" w:hAnsi="Georgia" w:cs="Times New Roman"/>
-          <w:sz w:val="28"/>
-          <w:szCs w:val="28"/>
-        </w:rPr>
-      </w:pPr>
-      <w:r>
-        <w:rPr>
-          <w:rFonts w:ascii="Georgia" w:hAnsi="Georgia" w:cs="Times New Roman"/>
-          <w:sz w:val="28"/>
-          <w:szCs w:val="28"/>
-        </w:rPr>
-        <w:lastRenderedPageBreak/>
-        <w:t>Skills</w:t>
-      </w:r>
-    </w:p>
-    <w:p>
-      <w:pPr>
-        <w:jc w:val="center"/>
-        <w:rPr>
-          <w:rFonts w:ascii="Georgia" w:hAnsi="Georgia"/>
-          <w:sz w:val="20"/>
-          <w:szCs w:val="18"/>
-        </w:rPr>
-      </w:pPr>
-      <w:r>
-        <w:rPr>
-          <w:rFonts w:ascii="Georgia" w:hAnsi="Georgia"/>
-          <w:sz w:val="20"/>
-          <w:szCs w:val="18"/>
-        </w:rPr>
-        <w:t>Air Cadets</w:t>
-      </w:r>
-    </w:p>
-    <w:p>
-      <w:pPr>
-        <w:jc w:val="center"/>
-        <w:rPr>
-          <w:rFonts w:ascii="Georgia" w:hAnsi="Georgia"/>
-          <w:i/>
-          <w:sz w:val="20"/>
-          <w:szCs w:val="18"/>
-        </w:rPr>
-      </w:pPr>
-      <w:r>
-        <w:rPr>
-          <w:rFonts w:ascii="Georgia" w:hAnsi="Georgia"/>
-          <w:i/>
-          <w:sz w:val="20"/>
-          <w:szCs w:val="18"/>
-        </w:rPr>
-        <w:t xml:space="preserve">July 2010 </w:t>
-      </w:r>
-      <w:r>
-        <w:rPr>
-          <w:rFonts w:ascii="Georgia" w:hAnsi="Georgia"/>
-          <w:i/>
-          <w:sz w:val="20"/>
-          <w:szCs w:val="18"/>
-        </w:rPr>
-        <w:t>–</w:t>
-      </w:r>
-      <w:r>
-        <w:rPr>
-          <w:rFonts w:ascii="Georgia" w:hAnsi="Georgia"/>
-          <w:i/>
-          <w:sz w:val="20"/>
-          <w:szCs w:val="18"/>
-        </w:rPr>
-        <w:t xml:space="preserve"> </w:t>
-      </w:r>
-      <w:r>
-        <w:rPr>
-          <w:rFonts w:ascii="Georgia" w:hAnsi="Georgia"/>
-          <w:i/>
-          <w:sz w:val="20"/>
-          <w:szCs w:val="18"/>
-        </w:rPr>
-        <w:t>August 2013</w:t>
-      </w:r>
-    </w:p>
-    <w:p>
-      <w:pPr>
-        <w:jc w:val="center"/>
-        <w:rPr>
-          <w:rFonts w:ascii="Georgia" w:hAnsi="Georgia"/>
-          <w:i/>
-          <w:sz w:val="18"/>
-          <w:szCs w:val="18"/>
-        </w:rPr>
-      </w:pPr>
-    </w:p>
-    <w:p>
-      <w:pPr>
-        <w:ind w:firstLine="720"/>
-        <w:rPr>
-          <w:rFonts w:ascii="Georgia" w:hAnsi="Georgia"/>
-          <w:sz w:val="18"/>
-          <w:szCs w:val="18"/>
-        </w:rPr>
-      </w:pPr>
-      <w:r>
-        <w:rPr>
-          <w:rFonts w:ascii="Georgia" w:hAnsi="Georgia"/>
-          <w:sz w:val="18"/>
-          <w:szCs w:val="18"/>
-        </w:rPr>
-        <w:t xml:space="preserve">Having risen to the rank of Sergeant in </w:t>
-      </w:r>
-      <w:r>
-        <w:rPr>
-          <w:rFonts w:ascii="Georgia" w:hAnsi="Georgia"/>
-          <w:sz w:val="18"/>
-          <w:szCs w:val="18"/>
-        </w:rPr>
-        <w:t>only two years</w:t>
-      </w:r>
-      <w:r>
-        <w:rPr>
-          <w:rFonts w:ascii="Georgia" w:hAnsi="Georgia"/>
-          <w:sz w:val="18"/>
-          <w:szCs w:val="18"/>
-        </w:rPr>
-        <w:t xml:space="preserve">, the cadets </w:t>
-      </w:r>
-      <w:r>
-        <w:rPr>
-          <w:rFonts w:ascii="Georgia" w:hAnsi="Georgia"/>
-          <w:sz w:val="18"/>
-          <w:szCs w:val="18"/>
-        </w:rPr>
-        <w:t xml:space="preserve">gave </w:t>
-      </w:r>
-      <w:r>
-        <w:rPr>
-          <w:rFonts w:ascii="Georgia" w:hAnsi="Georgia"/>
-          <w:sz w:val="18"/>
-          <w:szCs w:val="18"/>
-        </w:rPr>
-        <w:t xml:space="preserve">me countless opportunities to </w:t>
-      </w:r>
-      <w:r>
-        <w:rPr>
-          <w:rFonts w:ascii="Georgia" w:hAnsi="Georgia"/>
-          <w:sz w:val="18"/>
-          <w:szCs w:val="18"/>
-        </w:rPr>
-        <w:t xml:space="preserve">build on </w:t>
-      </w:r>
-      <w:r>
-        <w:rPr>
-          <w:rFonts w:ascii="Georgia" w:hAnsi="Georgia"/>
-          <w:sz w:val="18"/>
-          <w:szCs w:val="18"/>
-        </w:rPr>
-        <w:t xml:space="preserve">my </w:t>
-      </w:r>
-      <w:r>
-        <w:rPr>
-          <w:rFonts w:ascii="Georgia" w:hAnsi="Georgia"/>
-          <w:sz w:val="18"/>
-          <w:szCs w:val="18"/>
-        </w:rPr>
-        <w:t>teamwork</w:t>
-      </w:r>
-      <w:r>
-        <w:rPr>
-          <w:rFonts w:ascii="Georgia" w:hAnsi="Georgia"/>
-          <w:sz w:val="18"/>
-          <w:szCs w:val="18"/>
-        </w:rPr>
-        <w:t xml:space="preserve"> and leadership skills as well as learn a lot about respect and discipline</w:t>
-      </w:r>
-      <w:r>
-        <w:rPr>
-          <w:rFonts w:ascii="Georgia" w:hAnsi="Georgia"/>
-          <w:sz w:val="18"/>
-          <w:szCs w:val="18"/>
-        </w:rPr>
-        <w:t>. My duties include</w:t>
-      </w:r>
-      <w:r>
-        <w:rPr>
-          <w:rFonts w:ascii="Georgia" w:hAnsi="Georgia"/>
-          <w:sz w:val="18"/>
-          <w:szCs w:val="18"/>
-        </w:rPr>
-        <w:t>d</w:t>
-      </w:r>
-      <w:r>
-        <w:rPr>
-          <w:rFonts w:ascii="Georgia" w:hAnsi="Georgia"/>
-          <w:sz w:val="18"/>
-          <w:szCs w:val="18"/>
-        </w:rPr>
-        <w:t xml:space="preserve"> organising the evening</w:t>
-      </w:r>
-      <w:r>
-        <w:rPr>
-          <w:rFonts w:ascii="Georgia" w:hAnsi="Georgia"/>
-          <w:sz w:val="18"/>
-          <w:szCs w:val="18"/>
-        </w:rPr>
-        <w:t>’s events</w:t>
-      </w:r>
-      <w:r>
-        <w:rPr>
-          <w:rFonts w:ascii="Georgia" w:hAnsi="Georgia"/>
-          <w:sz w:val="18"/>
-          <w:szCs w:val="18"/>
-        </w:rPr>
-        <w:t>, teaching less</w:t>
-      </w:r>
-      <w:r>
-        <w:rPr>
-          <w:rFonts w:ascii="Georgia" w:hAnsi="Georgia"/>
-          <w:sz w:val="18"/>
-          <w:szCs w:val="18"/>
-        </w:rPr>
-        <w:t xml:space="preserve">ons and </w:t>
-      </w:r>
-      <w:r>
-        <w:rPr>
-          <w:rFonts w:ascii="Georgia" w:hAnsi="Georgia"/>
-          <w:sz w:val="18"/>
-          <w:szCs w:val="18"/>
-        </w:rPr>
-        <w:t>taking</w:t>
-      </w:r>
-      <w:r>
-        <w:rPr>
-          <w:rFonts w:ascii="Georgia" w:hAnsi="Georgia"/>
-          <w:sz w:val="18"/>
-          <w:szCs w:val="18"/>
-        </w:rPr>
-        <w:t xml:space="preserve"> drill. Other duties include</w:t>
-      </w:r>
-      <w:r>
-        <w:rPr>
-          <w:rFonts w:ascii="Georgia" w:hAnsi="Georgia"/>
-          <w:sz w:val="18"/>
-          <w:szCs w:val="18"/>
-        </w:rPr>
-        <w:t>d</w:t>
-      </w:r>
-      <w:r>
-        <w:rPr>
-          <w:rFonts w:ascii="Georgia" w:hAnsi="Georgia"/>
-          <w:sz w:val="18"/>
-          <w:szCs w:val="18"/>
-        </w:rPr>
-        <w:t xml:space="preserve"> taking cadets on military exercises </w:t>
-      </w:r>
-      <w:r>
-        <w:rPr>
-          <w:rFonts w:ascii="Georgia" w:hAnsi="Georgia"/>
-          <w:sz w:val="18"/>
-          <w:szCs w:val="18"/>
-        </w:rPr>
-        <w:t>and instructing them on the ranges, where I was qualified as a shooting coach.</w:t>
-      </w:r>
-      <w:r>
-        <w:rPr>
-          <w:rFonts w:ascii="Georgia" w:hAnsi="Georgia"/>
-          <w:sz w:val="18"/>
-          <w:szCs w:val="18"/>
-        </w:rPr>
-        <w:t xml:space="preserve"> </w:t>
-      </w:r>
-    </w:p>
-    <w:p>
-      <w:pPr>
-        <w:ind w:firstLine="720"/>
-        <w:rPr>
-          <w:rFonts w:ascii="Georgia" w:hAnsi="Georgia"/>
-          <w:sz w:val="18"/>
-          <w:szCs w:val="18"/>
-        </w:rPr>
-      </w:pPr>
-    </w:p>
-    <w:p>
-      <w:pPr>
-        <w:ind w:firstLine="720"/>
-        <w:rPr>
-          <w:rFonts w:ascii="Georgia" w:hAnsi="Georgia"/>
-          <w:sz w:val="18"/>
-          <w:szCs w:val="18"/>
-        </w:rPr>
-      </w:pPr>
-      <w:r>
-        <w:rPr>
-          <w:rFonts w:ascii="Georgia" w:hAnsi="Georgia"/>
-          <w:sz w:val="18"/>
-          <w:szCs w:val="18"/>
-        </w:rPr>
-        <w:t>In my</w:t>
-      </w:r>
-      <w:r>
-        <w:rPr>
-          <w:rFonts w:ascii="Georgia" w:hAnsi="Georgia"/>
-          <w:sz w:val="18"/>
-          <w:szCs w:val="18"/>
-        </w:rPr>
-        <w:t xml:space="preserve"> opinion, the most valuable thing that I </w:t>
-      </w:r>
-      <w:r>
-        <w:rPr>
-          <w:rFonts w:ascii="Georgia" w:hAnsi="Georgia"/>
-          <w:sz w:val="18"/>
-          <w:szCs w:val="18"/>
-        </w:rPr>
-        <w:t>gained</w:t>
-      </w:r>
-      <w:r>
-        <w:rPr>
-          <w:rFonts w:ascii="Georgia" w:hAnsi="Georgia"/>
-          <w:sz w:val="18"/>
-          <w:szCs w:val="18"/>
-        </w:rPr>
-        <w:t xml:space="preserve"> from cade</w:t>
-      </w:r>
-      <w:r>
-        <w:rPr>
-          <w:rFonts w:ascii="Georgia" w:hAnsi="Georgia"/>
-          <w:sz w:val="18"/>
-          <w:szCs w:val="18"/>
-        </w:rPr>
-        <w:t>ts was</w:t>
-      </w:r>
-      <w:r>
-        <w:rPr>
-          <w:rFonts w:ascii="Georgia" w:hAnsi="Georgia"/>
-          <w:sz w:val="18"/>
-          <w:szCs w:val="18"/>
-        </w:rPr>
-        <w:t xml:space="preserve"> confidence;</w:t>
-      </w:r>
-      <w:r>
-        <w:rPr>
-          <w:rFonts w:ascii="Georgia" w:hAnsi="Georgia"/>
-          <w:sz w:val="18"/>
-          <w:szCs w:val="18"/>
-        </w:rPr>
-        <w:t xml:space="preserve"> whether it’s </w:t>
-      </w:r>
-      <w:r>
-        <w:rPr>
-          <w:rFonts w:ascii="Georgia" w:hAnsi="Georgia"/>
-          <w:sz w:val="18"/>
-          <w:szCs w:val="18"/>
-        </w:rPr>
-        <w:t>public speaking</w:t>
-      </w:r>
-      <w:r>
-        <w:rPr>
-          <w:rFonts w:ascii="Georgia" w:hAnsi="Georgia"/>
-          <w:sz w:val="18"/>
-          <w:szCs w:val="18"/>
-        </w:rPr>
-        <w:t xml:space="preserve"> or simply having the confidence to make </w:t>
-      </w:r>
-      <w:r>
-        <w:rPr>
-          <w:rFonts w:ascii="Georgia" w:hAnsi="Georgia"/>
-          <w:sz w:val="18"/>
-          <w:szCs w:val="18"/>
-        </w:rPr>
-        <w:t>decisions</w:t>
-      </w:r>
-      <w:r>
-        <w:rPr>
-          <w:rFonts w:ascii="Georgia" w:hAnsi="Georgia"/>
-          <w:sz w:val="18"/>
-          <w:szCs w:val="18"/>
-        </w:rPr>
-        <w:t>, I feel that I am a better person for it. My only regret is not joining the corps sooner.</w:t>
-      </w:r>
-    </w:p>
-    <w:p>
-      <w:pPr>
-        <w:ind w:firstLine="720"/>
-        <w:rPr>
-          <w:rFonts w:ascii="Georgia" w:hAnsi="Georgia"/>
-          <w:sz w:val="18"/>
-          <w:szCs w:val="18"/>
-        </w:rPr>
-      </w:pPr>
-    </w:p>
-    <w:p>
-      <w:pPr>
-        <w:ind w:firstLine="851"/>
-        <w:rPr>
-          <w:rFonts w:ascii="Georgia" w:hAnsi="Georgia"/>
-          <w:sz w:val="18"/>
-          <w:szCs w:val="18"/>
-        </w:rPr>
-      </w:pPr>
-      <w:r>
-        <w:rPr>
-          <w:rFonts w:ascii="Georgia" w:hAnsi="Georgia"/>
-          <w:sz w:val="18"/>
-          <w:szCs w:val="18"/>
-        </w:rPr>
-        <w:t>I have used Java extensively as its versatility makes it ideal for University projects as well as being essential in industry. However I really enjoyed spending the summer learning Javascript for a small mobile/web application. I find procedural languages very fun and easy to work with which is why I enjoyed using Python during my first year (an excellent teaching language), coupled with the creative aspects of HTML and CSS, which I also enjoyed with Visual Basics while still retaining a certain amount of challenge for example comprehending closures. I also enjoyed writing C during one of my modules and it’s bare bones necessity feel in stark contrast to Java’s extensive libraries and enjoyed the challenge of using pointers to create a linked list from scratch. Haskell was also challenging but rewarding, requiring a completely different mindset to the languages I had used before.</w:t>
-      </w:r>
-    </w:p>
-    <w:p>
-      <w:pPr>
-        <w:ind w:firstLine="851"/>
-        <w:rPr>
-          <w:rFonts w:ascii="Georgia" w:hAnsi="Georgia"/>
-          <w:sz w:val="18"/>
-          <w:szCs w:val="18"/>
-        </w:rPr>
-      </w:pPr>
+        <w:t>rns</w:t>
+      </w:r>
+    </w:p>
+    <w:p>
+      <w:pPr>
+        <w:ind w:firstLine="284"/>
+        <w:rPr>
+          <w:rFonts w:ascii="Georgia" w:hAnsi="Georgia"/>
+          <w:sz w:val="18"/>
+          <w:szCs w:val="18"/>
+        </w:rPr>
+      </w:pPr>
+    </w:p>
+    <w:p>
+      <w:pPr>
+        <w:rPr>
+          <w:rFonts w:ascii="Georgia" w:hAnsi="Georgia"/>
+          <w:sz w:val="22"/>
+          <w:szCs w:val="22"/>
+        </w:rPr>
+      </w:pPr>
+      <w:proofErr w:type="spellStart"/>
+      <w:r>
+        <w:rPr>
+          <w:rFonts w:ascii="Georgia" w:hAnsi="Georgia"/>
+          <w:sz w:val="22"/>
+          <w:szCs w:val="22"/>
+        </w:rPr>
+        <w:t>Javascript</w:t>
+      </w:r>
+      <w:proofErr w:type="spellEnd"/>
     </w:p>
     <w:p>
       <w:pPr>
         <w:ind w:firstLine="709"/>
         <w:rPr>
-          <w:rFonts w:ascii="Georgia" w:hAnsi="Georgia" w:cs="Times New Roman"/>
-          <w:sz w:val="18"/>
-          <w:szCs w:val="18"/>
-        </w:rPr>
-      </w:pPr>
-      <w:r>
-        <w:rPr>
-          <w:rFonts w:ascii="Georgia" w:hAnsi="Georgia" w:cs="Times New Roman"/>
-          <w:sz w:val="18"/>
-          <w:szCs w:val="18"/>
-        </w:rPr>
-        <w:t xml:space="preserve">After my first year at Exeter University I spent 7 weeks over the summer working for Harlequin Computing Solutions, developing a mobile phone application for cyclists called RescYouMe. This was my first experience working in industry and I took a lot away from it. </w:t>
-      </w:r>
-    </w:p>
-    <w:p>
-      <w:pPr>
-        <w:ind w:firstLine="709"/>
-        <w:rPr>
-          <w:rFonts w:ascii="Georgia" w:hAnsi="Georgia" w:cs="Times New Roman"/>
-          <w:sz w:val="18"/>
-          <w:szCs w:val="18"/>
-        </w:rPr>
-      </w:pPr>
-    </w:p>
-    <w:p>
-      <w:pPr>
-        <w:ind w:firstLine="709"/>
-        <w:rPr>
-          <w:rFonts w:ascii="Georgia" w:hAnsi="Georgia" w:cs="Times New Roman"/>
-          <w:sz w:val="18"/>
-          <w:szCs w:val="18"/>
-        </w:rPr>
-      </w:pPr>
-      <w:r>
-        <w:rPr>
-          <w:rFonts w:ascii="Georgia" w:hAnsi="Georgia" w:cs="Times New Roman"/>
-          <w:sz w:val="18"/>
-          <w:szCs w:val="18"/>
-        </w:rPr>
-        <w:t>My time was split between pair programming and working alone, as well as being very involved in the development and planning of the project. While coding in a pair I learnt a lot by working with someone more experienced as well as how to program effectively in a team. While alone I developed my personal discipline skills as I was often given a task and worked on it by myself, with a result expected at the end of the day.</w:t>
-      </w:r>
-    </w:p>
-    <w:p>
-      <w:pPr>
-        <w:ind w:firstLine="709"/>
-        <w:rPr>
-          <w:rFonts w:ascii="Georgia" w:hAnsi="Georgia" w:cs="Times New Roman"/>
-          <w:sz w:val="18"/>
-          <w:szCs w:val="18"/>
-        </w:rPr>
-      </w:pPr>
-    </w:p>
-    <w:p>
-      <w:pPr>
-        <w:ind w:firstLine="709"/>
-        <w:rPr>
-          <w:rFonts w:ascii="Georgia" w:hAnsi="Georgia" w:cs="Times New Roman"/>
-          <w:sz w:val="18"/>
-          <w:szCs w:val="18"/>
-        </w:rPr>
-      </w:pPr>
-      <w:r>
-        <w:rPr>
-          <w:rFonts w:ascii="Georgia" w:hAnsi="Georgia" w:cs="Times New Roman"/>
-          <w:sz w:val="18"/>
-          <w:szCs w:val="18"/>
-        </w:rPr>
-        <w:t>We developed the app using a technology called Cordova, which allows webpages written in HTML, CSS and JavaScript to be built as a platform independent mobile phone application. I was tasked with doing a lot of research into the technology we would use and it was very exciting, both in having a strong influence on the project but also in using technologies I hadn’t used before such as jQuery and Cordova. I also learnt about the development lifecycle first hand and was introduced to tools like Git and programming paradigms such as Extreme Programming and test-driven development, which has influenced how I work at university.</w:t>
-      </w:r>
+          <w:rFonts w:ascii="Georgia" w:hAnsi="Georgia"/>
+          <w:sz w:val="18"/>
+          <w:szCs w:val="18"/>
+        </w:rPr>
+      </w:pPr>
+      <w:r>
+        <w:rPr>
+          <w:rFonts w:ascii="Georgia" w:hAnsi="Georgia"/>
+          <w:sz w:val="18"/>
+          <w:szCs w:val="18"/>
+        </w:rPr>
+        <w:t xml:space="preserve">I really enjoyed spending the summer learning </w:t>
+      </w:r>
+      <w:proofErr w:type="spellStart"/>
+      <w:r>
+        <w:rPr>
+          <w:rFonts w:ascii="Georgia" w:hAnsi="Georgia"/>
+          <w:sz w:val="18"/>
+          <w:szCs w:val="18"/>
+        </w:rPr>
+        <w:t>Javascript</w:t>
+      </w:r>
+      <w:proofErr w:type="spellEnd"/>
+      <w:r>
+        <w:rPr>
+          <w:rFonts w:ascii="Georgia" w:hAnsi="Georgia"/>
+          <w:sz w:val="18"/>
+          <w:szCs w:val="18"/>
+        </w:rPr>
+        <w:t xml:space="preserve"> for a small mobile/web application. I find procedural languages very fun and easy to work with which is why I enjoyed using Python during my first year (an excellent teaching language), coupled with the creative aspects of HTML and CSS, which I also enjoyed with Visual Basics while still retaining a certain amount of challenge for example comprehending closures.</w:t>
+      </w:r>
+    </w:p>
+    <w:p>
+      <w:pPr>
+        <w:ind w:firstLine="284"/>
+        <w:rPr>
+          <w:rFonts w:ascii="Georgia" w:hAnsi="Georgia"/>
+          <w:sz w:val="18"/>
+          <w:szCs w:val="18"/>
+        </w:rPr>
+      </w:pPr>
+    </w:p>
+    <w:p>
+      <w:pPr>
+        <w:ind w:firstLine="284"/>
+        <w:rPr>
+          <w:rFonts w:ascii="Georgia" w:hAnsi="Georgia"/>
+          <w:sz w:val="18"/>
+          <w:szCs w:val="18"/>
+        </w:rPr>
+      </w:pPr>
+      <w:proofErr w:type="spellStart"/>
+      <w:proofErr w:type="gramStart"/>
+      <w:r>
+        <w:rPr>
+          <w:rFonts w:ascii="Georgia" w:hAnsi="Georgia"/>
+          <w:sz w:val="18"/>
+          <w:szCs w:val="18"/>
+        </w:rPr>
+        <w:t>jQuery</w:t>
+      </w:r>
+      <w:proofErr w:type="spellEnd"/>
+      <w:proofErr w:type="gramEnd"/>
+    </w:p>
+    <w:p>
+      <w:pPr>
+        <w:rPr>
+          <w:rFonts w:ascii="Georgia" w:hAnsi="Georgia"/>
+          <w:sz w:val="22"/>
+          <w:szCs w:val="22"/>
+        </w:rPr>
+      </w:pPr>
+    </w:p>
+    <w:p>
+      <w:pPr>
+        <w:rPr>
+          <w:rFonts w:ascii="Georgia" w:hAnsi="Georgia"/>
+          <w:sz w:val="22"/>
+          <w:szCs w:val="22"/>
+        </w:rPr>
+      </w:pPr>
+      <w:r>
+        <w:rPr>
+          <w:rFonts w:ascii="Georgia" w:hAnsi="Georgia"/>
+          <w:sz w:val="22"/>
+          <w:szCs w:val="22"/>
+        </w:rPr>
+        <w:t>Programming Paradigms</w:t>
+      </w:r>
+    </w:p>
+    <w:p>
+      <w:pPr>
+        <w:rPr>
+          <w:rFonts w:ascii="Georgia" w:hAnsi="Georgia"/>
+          <w:sz w:val="22"/>
+          <w:szCs w:val="22"/>
+        </w:rPr>
+      </w:pPr>
+    </w:p>
+    <w:p>
+      <w:pPr>
+        <w:rPr>
+          <w:rFonts w:ascii="Georgia" w:hAnsi="Georgia"/>
+          <w:sz w:val="22"/>
+          <w:szCs w:val="22"/>
+        </w:rPr>
+      </w:pPr>
+      <w:proofErr w:type="spellStart"/>
+      <w:r>
+        <w:rPr>
+          <w:rFonts w:ascii="Georgia" w:hAnsi="Georgia"/>
+          <w:sz w:val="22"/>
+          <w:szCs w:val="22"/>
+        </w:rPr>
+        <w:t>Misc</w:t>
+      </w:r>
+      <w:proofErr w:type="spellEnd"/>
+    </w:p>
+    <w:p>
+      <w:pPr>
+        <w:rPr>
+          <w:rFonts w:ascii="Georgia" w:hAnsi="Georgia"/>
+          <w:sz w:val="22"/>
+          <w:szCs w:val="22"/>
+        </w:rPr>
+      </w:pPr>
+    </w:p>
+    <w:p>
+      <w:pPr>
+        <w:rPr>
+          <w:rFonts w:ascii="Georgia" w:hAnsi="Georgia"/>
+          <w:sz w:val="18"/>
+          <w:szCs w:val="18"/>
+        </w:rPr>
+      </w:pPr>
+    </w:p>
+    <w:p>
+      <w:pPr>
+        <w:rPr>
+          <w:rFonts w:ascii="Georgia" w:hAnsi="Georgia" w:cs="Times New Roman"/>
+          <w:sz w:val="18"/>
+          <w:szCs w:val="18"/>
+        </w:rPr>
+      </w:pPr>
     </w:p>
     <w:p>
       <w:pPr>
@@ -2164,23 +2060,61 @@
           <w:sz w:val="18"/>
           <w:szCs w:val="18"/>
         </w:rPr>
-        <w:t xml:space="preserve">HTML, CSS, Javascript, </w:t>
-      </w:r>
-      <w:r>
-        <w:rPr>
-          <w:rFonts w:ascii="Georgia" w:hAnsi="Georgia" w:cs="Times New Roman"/>
-          <w:sz w:val="18"/>
-          <w:szCs w:val="18"/>
-        </w:rPr>
-        <w:t xml:space="preserve">jQuery, </w:t>
-      </w:r>
-      <w:r>
-        <w:rPr>
-          <w:rFonts w:ascii="Georgia" w:hAnsi="Georgia" w:cs="Times New Roman"/>
-          <w:sz w:val="18"/>
-          <w:szCs w:val="18"/>
-        </w:rPr>
-        <w:t xml:space="preserve">git, Java, Extreme Programming, Test-Driven Development, </w:t>
+        <w:t xml:space="preserve">HTML, CSS, </w:t>
+      </w:r>
+      <w:proofErr w:type="spellStart"/>
+      <w:r>
+        <w:rPr>
+          <w:rFonts w:ascii="Georgia" w:hAnsi="Georgia" w:cs="Times New Roman"/>
+          <w:sz w:val="18"/>
+          <w:szCs w:val="18"/>
+        </w:rPr>
+        <w:t>Javascript</w:t>
+      </w:r>
+      <w:proofErr w:type="spellEnd"/>
+      <w:r>
+        <w:rPr>
+          <w:rFonts w:ascii="Georgia" w:hAnsi="Georgia" w:cs="Times New Roman"/>
+          <w:sz w:val="18"/>
+          <w:szCs w:val="18"/>
+        </w:rPr>
+        <w:t xml:space="preserve">, </w:t>
+      </w:r>
+      <w:proofErr w:type="spellStart"/>
+      <w:r>
+        <w:rPr>
+          <w:rFonts w:ascii="Georgia" w:hAnsi="Georgia" w:cs="Times New Roman"/>
+          <w:sz w:val="18"/>
+          <w:szCs w:val="18"/>
+        </w:rPr>
+        <w:t>jQuery</w:t>
+      </w:r>
+      <w:proofErr w:type="spellEnd"/>
+      <w:r>
+        <w:rPr>
+          <w:rFonts w:ascii="Georgia" w:hAnsi="Georgia" w:cs="Times New Roman"/>
+          <w:sz w:val="18"/>
+          <w:szCs w:val="18"/>
+        </w:rPr>
+        <w:t xml:space="preserve">, </w:t>
+      </w:r>
+      <w:proofErr w:type="spellStart"/>
+      <w:r>
+        <w:rPr>
+          <w:rFonts w:ascii="Georgia" w:hAnsi="Georgia" w:cs="Times New Roman"/>
+          <w:sz w:val="18"/>
+          <w:szCs w:val="18"/>
+        </w:rPr>
+        <w:t>git</w:t>
+      </w:r>
+      <w:proofErr w:type="spellEnd"/>
+      <w:r>
+        <w:rPr>
+          <w:rFonts w:ascii="Georgia" w:hAnsi="Georgia" w:cs="Times New Roman"/>
+          <w:sz w:val="18"/>
+          <w:szCs w:val="18"/>
+        </w:rPr>
+        <w:t xml:space="preserve">, Java, Extreme Programming, Test-Driven Development, </w:t>
       </w:r>
       <w:r>
         <w:rPr>
@@ -2206,6 +2140,14 @@
         </w:rPr>
         <w:t>, use of APIs</w:t>
       </w:r>
+      <w:r>
+        <w:rPr>
+          <w:rFonts w:ascii="Georgia" w:hAnsi="Georgia" w:cs="Times New Roman"/>
+          <w:sz w:val="18"/>
+          <w:szCs w:val="18"/>
+        </w:rPr>
+        <w:t>.</w:t>
+      </w:r>
     </w:p>
     <w:p>
       <w:pPr>
@@ -2297,7 +2239,41 @@
           <w:sz w:val="18"/>
           <w:szCs w:val="18"/>
         </w:rPr>
-        <w:t>Wrote a lot of the code base for the mobile phone application using HTML, CSS and Javascript. In particular used native APIs to use the devices map application from within ours.</w:t>
+        <w:t xml:space="preserve">Wrote a lot of the code base for the mobile phone application using HTML, CSS and </w:t>
+      </w:r>
+      <w:proofErr w:type="spellStart"/>
+      <w:r>
+        <w:rPr>
+          <w:rFonts w:ascii="Georgia" w:hAnsi="Georgia" w:cs="Times New Roman"/>
+          <w:sz w:val="18"/>
+          <w:szCs w:val="18"/>
+        </w:rPr>
+        <w:t>Javascript</w:t>
+      </w:r>
+      <w:proofErr w:type="spellEnd"/>
+      <w:r>
+        <w:rPr>
+          <w:rFonts w:ascii="Georgia" w:hAnsi="Georgia" w:cs="Times New Roman"/>
+          <w:sz w:val="18"/>
+          <w:szCs w:val="18"/>
+        </w:rPr>
+        <w:t>. In particular used native APIs to use the devices map application from within ours.</w:t>
+      </w:r>
+      <w:r>
+        <w:rPr>
+          <w:rFonts w:ascii="Georgia" w:hAnsi="Georgia" w:cs="Times New Roman"/>
+          <w:sz w:val="18"/>
+          <w:szCs w:val="18"/>
+        </w:rPr>
+        <w:t xml:space="preserve"> I exercised the extreme programming paradigm and got accustomed to using test-driven d</w:t>
+      </w:r>
+      <w:r>
+        <w:rPr>
+          <w:rFonts w:ascii="Georgia" w:hAnsi="Georgia" w:cs="Times New Roman"/>
+          <w:sz w:val="18"/>
+          <w:szCs w:val="18"/>
+        </w:rPr>
+        <w:t>evelopment and pair programming as well as being given a task to work on alone for a day or two.</w:t>
       </w:r>
     </w:p>
     <w:p>
@@ -2350,7 +2326,25 @@
           <w:sz w:val="18"/>
           <w:szCs w:val="18"/>
         </w:rPr>
-        <w:t>I also was learning Javascript while working.</w:t>
+        <w:t xml:space="preserve">I also was learning </w:t>
+      </w:r>
+      <w:proofErr w:type="spellStart"/>
+      <w:r>
+        <w:rPr>
+          <w:rFonts w:ascii="Georgia" w:hAnsi="Georgia" w:cs="Times New Roman"/>
+          <w:sz w:val="18"/>
+          <w:szCs w:val="18"/>
+        </w:rPr>
+        <w:t>Javascript</w:t>
+      </w:r>
+      <w:proofErr w:type="spellEnd"/>
+      <w:r>
+        <w:rPr>
+          <w:rFonts w:ascii="Georgia" w:hAnsi="Georgia" w:cs="Times New Roman"/>
+          <w:sz w:val="18"/>
+          <w:szCs w:val="18"/>
+        </w:rPr>
+        <w:t xml:space="preserve"> while working.</w:t>
       </w:r>
     </w:p>
     <w:p>
@@ -2589,7 +2583,23 @@
         <w:rFonts w:ascii="Georgia" w:hAnsi="Georgia" w:cs="Times New Roman"/>
         <w:szCs w:val="22"/>
       </w:rPr>
-      <w:t>Term Time Address: 10 Mowbray Ave, Exeter, Devon, EX4 4HB</w:t>
+      <w:t xml:space="preserve">Term Time Address: 10 </w:t>
+    </w:r>
+    <w:proofErr w:type="spellStart"/>
+    <w:r>
+      <w:rPr>
+        <w:rFonts w:ascii="Georgia" w:hAnsi="Georgia" w:cs="Times New Roman"/>
+        <w:szCs w:val="22"/>
+      </w:rPr>
+      <w:t>Mowbray</w:t>
+    </w:r>
+    <w:proofErr w:type="spellEnd"/>
+    <w:r>
+      <w:rPr>
+        <w:rFonts w:ascii="Georgia" w:hAnsi="Georgia" w:cs="Times New Roman"/>
+        <w:szCs w:val="22"/>
+      </w:rPr>
+      <w:t xml:space="preserve"> Ave, Exeter, Devon, EX4 4HB</w:t>
     </w:r>
   </w:p>
   <w:p>

</xml_diff>

<commit_message>
Finalise structure change. Implement all Skills sections and moved all irrelevent/repeated content from Employment/Education into Skills.
</commit_message>
<xml_diff>
--- a/CV.docx
+++ b/CV.docx
@@ -236,25 +236,7 @@
           <w:sz w:val="18"/>
           <w:szCs w:val="18"/>
         </w:rPr>
-        <w:t xml:space="preserve">HTML, CSS and </w:t>
-      </w:r>
-      <w:proofErr w:type="spellStart"/>
-      <w:r>
-        <w:rPr>
-          <w:rFonts w:ascii="Georgia" w:hAnsi="Georgia"/>
-          <w:sz w:val="18"/>
-          <w:szCs w:val="18"/>
-        </w:rPr>
-        <w:t>Javascript</w:t>
-      </w:r>
-      <w:proofErr w:type="spellEnd"/>
-      <w:r>
-        <w:rPr>
-          <w:rFonts w:ascii="Georgia" w:hAnsi="Georgia"/>
-          <w:sz w:val="18"/>
-          <w:szCs w:val="18"/>
-        </w:rPr>
-        <w:t>.</w:t>
+        <w:t>HTML, CSS and Javascript.</w:t>
       </w:r>
     </w:p>
     <w:p>
@@ -363,51 +345,15 @@
           <w:sz w:val="18"/>
           <w:szCs w:val="18"/>
         </w:rPr>
-        <w:t xml:space="preserve"> </w:t>
-      </w:r>
-      <w:proofErr w:type="spellStart"/>
-      <w:r>
-        <w:rPr>
-          <w:rFonts w:ascii="Georgia" w:hAnsi="Georgia"/>
-          <w:sz w:val="18"/>
-          <w:szCs w:val="18"/>
-        </w:rPr>
-        <w:t>Javascript</w:t>
-      </w:r>
-      <w:proofErr w:type="spellEnd"/>
-      <w:r>
-        <w:rPr>
-          <w:rFonts w:ascii="Georgia" w:hAnsi="Georgia"/>
-          <w:sz w:val="18"/>
-          <w:szCs w:val="18"/>
-        </w:rPr>
-        <w:t xml:space="preserve"> very enjoyable to use</w:t>
-      </w:r>
-      <w:r>
-        <w:rPr>
-          <w:rFonts w:ascii="Georgia" w:hAnsi="Georgia"/>
-          <w:sz w:val="18"/>
-          <w:szCs w:val="18"/>
-        </w:rPr>
-        <w:t xml:space="preserve">. Using </w:t>
-      </w:r>
-      <w:proofErr w:type="spellStart"/>
-      <w:r>
-        <w:rPr>
-          <w:rFonts w:ascii="Georgia" w:hAnsi="Georgia"/>
-          <w:sz w:val="18"/>
-          <w:szCs w:val="18"/>
-        </w:rPr>
-        <w:t>jQuery</w:t>
-      </w:r>
-      <w:proofErr w:type="spellEnd"/>
-      <w:r>
-        <w:rPr>
-          <w:rFonts w:ascii="Georgia" w:hAnsi="Georgia"/>
-          <w:sz w:val="18"/>
-          <w:szCs w:val="18"/>
-        </w:rPr>
-        <w:t xml:space="preserve"> with HTML and CSS allows me to be creative and have an almost tangible end result</w:t>
+        <w:t xml:space="preserve"> Javascript very enjoyable to use</w:t>
+      </w:r>
+      <w:r>
+        <w:rPr>
+          <w:rFonts w:ascii="Georgia" w:hAnsi="Georgia"/>
+          <w:sz w:val="18"/>
+          <w:szCs w:val="18"/>
+        </w:rPr>
+        <w:t>. Using jQuery with HTML and CSS allows me to be creative and have an almost tangible end result</w:t>
       </w:r>
       <w:r>
         <w:rPr>
@@ -515,16 +461,7 @@
           <w:sz w:val="18"/>
           <w:szCs w:val="18"/>
         </w:rPr>
-        <w:t xml:space="preserve">We used a technology called </w:t>
-      </w:r>
-      <w:proofErr w:type="gramStart"/>
-      <w:r>
-        <w:rPr>
-          <w:rFonts w:ascii="Georgia" w:hAnsi="Georgia"/>
-          <w:sz w:val="18"/>
-          <w:szCs w:val="18"/>
-        </w:rPr>
-        <w:t>Cordova, which allows web applications to be run as a cro</w:t>
+        <w:t>We used a technology called Cordova, which allows web applications to be run as a cro</w:t>
       </w:r>
       <w:r>
         <w:rPr>
@@ -534,7 +471,6 @@
         </w:rPr>
         <w:t>ss-platform mobile application.</w:t>
       </w:r>
-      <w:proofErr w:type="gramEnd"/>
     </w:p>
     <w:p>
       <w:pPr>
@@ -668,179 +604,6 @@
     </w:p>
     <w:p>
       <w:pPr>
-        <w:jc w:val="center"/>
-        <w:rPr>
-          <w:rFonts w:ascii="Georgia" w:hAnsi="Georgia"/>
-          <w:sz w:val="18"/>
-          <w:szCs w:val="18"/>
-        </w:rPr>
-      </w:pPr>
-    </w:p>
-    <w:tbl>
-      <w:tblPr>
-        <w:tblStyle w:val="TableGrid"/>
-        <w:tblW w:w="0" w:type="auto"/>
-        <w:tblBorders>
-          <w:top w:val="none" w:sz="0" w:space="0" w:color="auto"/>
-          <w:left w:val="none" w:sz="0" w:space="0" w:color="auto"/>
-          <w:bottom w:val="none" w:sz="0" w:space="0" w:color="auto"/>
-          <w:right w:val="none" w:sz="0" w:space="0" w:color="auto"/>
-          <w:insideH w:val="none" w:sz="0" w:space="0" w:color="auto"/>
-          <w:insideV w:val="none" w:sz="0" w:space="0" w:color="auto"/>
-        </w:tblBorders>
-        <w:tblLook w:val="04A0" w:firstRow="1" w:lastRow="0" w:firstColumn="1" w:lastColumn="0" w:noHBand="0" w:noVBand="1"/>
-      </w:tblPr>
-      <w:tblGrid>
-        <w:gridCol w:w="2235"/>
-        <w:gridCol w:w="370"/>
-      </w:tblGrid>
-      <w:tr>
-        <w:tc>
-          <w:tcPr>
-            <w:tcW w:w="2235" w:type="dxa"/>
-          </w:tcPr>
-          <w:p>
-            <w:pPr>
-              <w:ind w:left="34" w:hanging="34"/>
-              <w:rPr>
-                <w:rFonts w:ascii="Georgia" w:hAnsi="Georgia"/>
-                <w:sz w:val="18"/>
-                <w:szCs w:val="18"/>
-              </w:rPr>
-            </w:pPr>
-            <w:r>
-              <w:rPr>
-                <w:rFonts w:ascii="Georgia" w:hAnsi="Georgia"/>
-                <w:sz w:val="18"/>
-                <w:szCs w:val="18"/>
-              </w:rPr>
-              <w:t>Computing</w:t>
-            </w:r>
-          </w:p>
-        </w:tc>
-        <w:tc>
-          <w:tcPr>
-            <w:tcW w:w="370" w:type="dxa"/>
-          </w:tcPr>
-          <w:p>
-            <w:pPr>
-              <w:ind w:left="34" w:hanging="34"/>
-              <w:rPr>
-                <w:rFonts w:ascii="Georgia" w:hAnsi="Georgia"/>
-                <w:sz w:val="18"/>
-                <w:szCs w:val="18"/>
-              </w:rPr>
-            </w:pPr>
-            <w:r>
-              <w:rPr>
-                <w:rFonts w:ascii="Georgia" w:hAnsi="Georgia"/>
-                <w:sz w:val="18"/>
-                <w:szCs w:val="18"/>
-              </w:rPr>
-              <w:t>A</w:t>
-            </w:r>
-          </w:p>
-        </w:tc>
-      </w:tr>
-      <w:tr>
-        <w:tc>
-          <w:tcPr>
-            <w:tcW w:w="2235" w:type="dxa"/>
-          </w:tcPr>
-          <w:p>
-            <w:pPr>
-              <w:ind w:left="34" w:hanging="34"/>
-              <w:rPr>
-                <w:rFonts w:ascii="Georgia" w:hAnsi="Georgia"/>
-                <w:sz w:val="18"/>
-                <w:szCs w:val="18"/>
-              </w:rPr>
-            </w:pPr>
-            <w:r>
-              <w:rPr>
-                <w:rFonts w:ascii="Georgia" w:hAnsi="Georgia"/>
-                <w:sz w:val="18"/>
-                <w:szCs w:val="18"/>
-              </w:rPr>
-              <w:t>Mathematics</w:t>
-            </w:r>
-          </w:p>
-        </w:tc>
-        <w:tc>
-          <w:tcPr>
-            <w:tcW w:w="370" w:type="dxa"/>
-          </w:tcPr>
-          <w:p>
-            <w:pPr>
-              <w:ind w:left="34" w:hanging="34"/>
-              <w:rPr>
-                <w:rFonts w:ascii="Georgia" w:hAnsi="Georgia"/>
-                <w:sz w:val="18"/>
-                <w:szCs w:val="18"/>
-              </w:rPr>
-            </w:pPr>
-            <w:r>
-              <w:rPr>
-                <w:rFonts w:ascii="Georgia" w:hAnsi="Georgia"/>
-                <w:sz w:val="18"/>
-                <w:szCs w:val="18"/>
-              </w:rPr>
-              <w:t>A</w:t>
-            </w:r>
-          </w:p>
-        </w:tc>
-      </w:tr>
-      <w:tr>
-        <w:tc>
-          <w:tcPr>
-            <w:tcW w:w="2235" w:type="dxa"/>
-          </w:tcPr>
-          <w:p>
-            <w:pPr>
-              <w:ind w:left="34" w:hanging="34"/>
-              <w:rPr>
-                <w:rFonts w:ascii="Georgia" w:hAnsi="Georgia"/>
-                <w:sz w:val="18"/>
-                <w:szCs w:val="18"/>
-              </w:rPr>
-            </w:pPr>
-            <w:r>
-              <w:rPr>
-                <w:rFonts w:ascii="Georgia" w:hAnsi="Georgia"/>
-                <w:sz w:val="18"/>
-                <w:szCs w:val="18"/>
-              </w:rPr>
-              <w:t>Further Mathematics</w:t>
-            </w:r>
-          </w:p>
-        </w:tc>
-        <w:tc>
-          <w:tcPr>
-            <w:tcW w:w="370" w:type="dxa"/>
-          </w:tcPr>
-          <w:p>
-            <w:pPr>
-              <w:ind w:left="34" w:hanging="34"/>
-              <w:rPr>
-                <w:rFonts w:ascii="Georgia" w:hAnsi="Georgia"/>
-                <w:sz w:val="18"/>
-                <w:szCs w:val="18"/>
-              </w:rPr>
-            </w:pPr>
-            <w:r>
-              <w:rPr>
-                <w:rFonts w:ascii="Georgia" w:hAnsi="Georgia"/>
-                <w:sz w:val="18"/>
-                <w:szCs w:val="18"/>
-              </w:rPr>
-              <w:t>B</w:t>
-            </w:r>
-          </w:p>
-        </w:tc>
-      </w:tr>
-    </w:tbl>
-    <w:p>
-      <w:pPr>
         <w:rPr>
           <w:rFonts w:ascii="Georgia" w:hAnsi="Georgia"/>
           <w:sz w:val="18"/>
@@ -874,6 +637,14 @@
         </w:rPr>
         <w:t>Pascal, Windows Visual Basic</w:t>
       </w:r>
+      <w:r>
+        <w:rPr>
+          <w:rFonts w:ascii="Georgia" w:hAnsi="Georgia"/>
+          <w:sz w:val="18"/>
+          <w:szCs w:val="18"/>
+        </w:rPr>
+        <w:t>, Waterfall Development</w:t>
+      </w:r>
     </w:p>
     <w:p>
       <w:pPr>
@@ -900,23 +671,15 @@
           <w:sz w:val="18"/>
           <w:szCs w:val="18"/>
         </w:rPr>
-        <w:t>It was at Alton College that my interest in computer science was sparked</w:t>
-      </w:r>
-      <w:r>
-        <w:rPr>
-          <w:rFonts w:ascii="Georgia" w:hAnsi="Georgia"/>
-          <w:sz w:val="18"/>
-          <w:szCs w:val="18"/>
-        </w:rPr>
-        <w:t xml:space="preserve">, </w:t>
-      </w:r>
-      <w:r>
-        <w:rPr>
-          <w:rFonts w:ascii="Georgia" w:hAnsi="Georgia"/>
-          <w:sz w:val="18"/>
-          <w:szCs w:val="18"/>
-        </w:rPr>
-        <w:t>inspired by my tutor</w:t>
+        <w:t xml:space="preserve">It was at Alton College that my interest in computer science was </w:t>
+      </w:r>
+      <w:r>
+        <w:rPr>
+          <w:rFonts w:ascii="Georgia" w:hAnsi="Georgia"/>
+          <w:sz w:val="18"/>
+          <w:szCs w:val="18"/>
+        </w:rPr>
+        <w:t>sparked, which I studied along with Mathematics and Further Mathematics</w:t>
       </w:r>
       <w:r>
         <w:rPr>
@@ -932,23 +695,39 @@
           <w:sz w:val="18"/>
           <w:szCs w:val="18"/>
         </w:rPr>
-        <w:t xml:space="preserve"> I had not studied the subject before but I picked it up </w:t>
-      </w:r>
-      <w:r>
-        <w:rPr>
-          <w:rFonts w:ascii="Georgia" w:hAnsi="Georgia"/>
-          <w:sz w:val="18"/>
-          <w:szCs w:val="18"/>
-        </w:rPr>
-        <w:t xml:space="preserve">very </w:t>
-      </w:r>
-      <w:r>
-        <w:rPr>
-          <w:rFonts w:ascii="Georgia" w:hAnsi="Georgia"/>
-          <w:sz w:val="18"/>
-          <w:szCs w:val="18"/>
-        </w:rPr>
-        <w:t xml:space="preserve">quickly and it soon became by favourite subject. </w:t>
+        <w:t xml:space="preserve"> I had not studied </w:t>
+      </w:r>
+      <w:r>
+        <w:rPr>
+          <w:rFonts w:ascii="Georgia" w:hAnsi="Georgia"/>
+          <w:sz w:val="18"/>
+          <w:szCs w:val="18"/>
+        </w:rPr>
+        <w:t>Computer Science</w:t>
+      </w:r>
+      <w:r>
+        <w:rPr>
+          <w:rFonts w:ascii="Georgia" w:hAnsi="Georgia"/>
+          <w:sz w:val="18"/>
+          <w:szCs w:val="18"/>
+        </w:rPr>
+        <w:t xml:space="preserve"> before but </w:t>
+      </w:r>
+      <w:r>
+        <w:rPr>
+          <w:rFonts w:ascii="Georgia" w:hAnsi="Georgia"/>
+          <w:sz w:val="18"/>
+          <w:szCs w:val="18"/>
+        </w:rPr>
+        <w:t>I soon grew a passion for it</w:t>
+      </w:r>
+      <w:r>
+        <w:rPr>
+          <w:rFonts w:ascii="Georgia" w:hAnsi="Georgia"/>
+          <w:sz w:val="18"/>
+          <w:szCs w:val="18"/>
+        </w:rPr>
+        <w:t xml:space="preserve">. </w:t>
       </w:r>
       <w:r>
         <w:rPr>
@@ -964,7 +743,151 @@
           <w:sz w:val="18"/>
           <w:szCs w:val="18"/>
         </w:rPr>
-        <w:t>Pascal, which as a strongly typed language with no exception handling or modern IDE taught me to have an eye for detail from the start. In my second year, our project was to write an application complete with user interface in Microsoft Visual Basic. This was a nice introduction into how to construct larger systems.</w:t>
+        <w:t>Pascal,</w:t>
+      </w:r>
+      <w:r>
+        <w:rPr>
+          <w:rFonts w:ascii="Georgia" w:hAnsi="Georgia"/>
+          <w:sz w:val="18"/>
+          <w:szCs w:val="18"/>
+        </w:rPr>
+        <w:t xml:space="preserve"> which as</w:t>
+      </w:r>
+      <w:r>
+        <w:rPr>
+          <w:rFonts w:ascii="Georgia" w:hAnsi="Georgia"/>
+          <w:sz w:val="18"/>
+          <w:szCs w:val="18"/>
+        </w:rPr>
+        <w:t xml:space="preserve"> a strongly typed language with no exception handling</w:t>
+      </w:r>
+      <w:r>
+        <w:rPr>
+          <w:rFonts w:ascii="Georgia" w:hAnsi="Georgia"/>
+          <w:sz w:val="18"/>
+          <w:szCs w:val="18"/>
+        </w:rPr>
+        <w:t xml:space="preserve"> or</w:t>
+      </w:r>
+      <w:r>
+        <w:rPr>
+          <w:rFonts w:ascii="Georgia" w:hAnsi="Georgia"/>
+          <w:sz w:val="18"/>
+          <w:szCs w:val="18"/>
+        </w:rPr>
+        <w:t xml:space="preserve"> modern IDE</w:t>
+      </w:r>
+      <w:r>
+        <w:rPr>
+          <w:rFonts w:ascii="Georgia" w:hAnsi="Georgia"/>
+          <w:sz w:val="18"/>
+          <w:szCs w:val="18"/>
+        </w:rPr>
+        <w:t xml:space="preserve"> and a quirky, novelty to it </w:t>
+      </w:r>
+      <w:r>
+        <w:rPr>
+          <w:rFonts w:ascii="Georgia" w:hAnsi="Georgia"/>
+          <w:sz w:val="18"/>
+          <w:szCs w:val="18"/>
+        </w:rPr>
+        <w:t>was a fun start to programming which</w:t>
+      </w:r>
+      <w:r>
+        <w:rPr>
+          <w:rFonts w:ascii="Georgia" w:hAnsi="Georgia"/>
+          <w:sz w:val="18"/>
+          <w:szCs w:val="18"/>
+        </w:rPr>
+        <w:t xml:space="preserve"> taught me to have an eye for detail from the st</w:t>
+      </w:r>
+      <w:r>
+        <w:rPr>
+          <w:rFonts w:ascii="Georgia" w:hAnsi="Georgia"/>
+          <w:sz w:val="18"/>
+          <w:szCs w:val="18"/>
+        </w:rPr>
+        <w:t>art. I</w:t>
+      </w:r>
+      <w:r>
+        <w:rPr>
+          <w:rFonts w:ascii="Georgia" w:hAnsi="Georgia"/>
+          <w:sz w:val="18"/>
+          <w:szCs w:val="18"/>
+        </w:rPr>
+        <w:t>n my second year we developed a central heating control system</w:t>
+      </w:r>
+      <w:r>
+        <w:rPr>
+          <w:rFonts w:ascii="Georgia" w:hAnsi="Georgia"/>
+          <w:sz w:val="18"/>
+          <w:szCs w:val="18"/>
+        </w:rPr>
+        <w:t xml:space="preserve"> </w:t>
+      </w:r>
+      <w:r>
+        <w:rPr>
+          <w:rFonts w:ascii="Georgia" w:hAnsi="Georgia"/>
+          <w:sz w:val="18"/>
+          <w:szCs w:val="18"/>
+        </w:rPr>
+        <w:t xml:space="preserve">written in </w:t>
+      </w:r>
+      <w:r>
+        <w:rPr>
+          <w:rFonts w:ascii="Georgia" w:hAnsi="Georgia"/>
+          <w:sz w:val="18"/>
+          <w:szCs w:val="18"/>
+        </w:rPr>
+        <w:t>Microsoft Visual Basic</w:t>
+      </w:r>
+      <w:r>
+        <w:rPr>
+          <w:rFonts w:ascii="Georgia" w:hAnsi="Georgia"/>
+          <w:sz w:val="18"/>
+          <w:szCs w:val="18"/>
+        </w:rPr>
+        <w:t xml:space="preserve"> </w:t>
+      </w:r>
+      <w:r>
+        <w:rPr>
+          <w:rFonts w:ascii="Georgia" w:hAnsi="Georgia"/>
+          <w:sz w:val="18"/>
+          <w:szCs w:val="18"/>
+        </w:rPr>
+        <w:t>and using a waterfall development process</w:t>
+      </w:r>
+      <w:r>
+        <w:rPr>
+          <w:rFonts w:ascii="Georgia" w:hAnsi="Georgia"/>
+          <w:sz w:val="18"/>
+          <w:szCs w:val="18"/>
+        </w:rPr>
+        <w:t>. This flawed approach to software engineering made it difficult to include forgotten system requirements and caused many propagating bugs</w:t>
+      </w:r>
+      <w:r>
+        <w:rPr>
+          <w:rFonts w:ascii="Georgia" w:hAnsi="Georgia"/>
+          <w:sz w:val="18"/>
+          <w:szCs w:val="18"/>
+        </w:rPr>
+        <w:t xml:space="preserve">. This was a nice introduction into </w:t>
+      </w:r>
+      <w:r>
+        <w:rPr>
+          <w:rFonts w:ascii="Georgia" w:hAnsi="Georgia"/>
+          <w:sz w:val="18"/>
+          <w:szCs w:val="18"/>
+        </w:rPr>
+        <w:t>how to construct larger systems</w:t>
+      </w:r>
+      <w:r>
+        <w:rPr>
+          <w:rFonts w:ascii="Georgia" w:hAnsi="Georgia"/>
+          <w:sz w:val="18"/>
+          <w:szCs w:val="18"/>
+        </w:rPr>
+        <w:t>. I achieved an A in Computer Science and A, B in Mathematics and Further Mathematics respectively.</w:t>
       </w:r>
     </w:p>
     <w:p>
@@ -1065,23 +988,13 @@
         </w:rPr>
         <w:t xml:space="preserve">Java, </w:t>
       </w:r>
-      <w:proofErr w:type="spellStart"/>
-      <w:r>
-        <w:rPr>
-          <w:rFonts w:ascii="Georgia" w:hAnsi="Georgia"/>
-          <w:sz w:val="18"/>
-          <w:szCs w:val="18"/>
-        </w:rPr>
-        <w:t>JUnit</w:t>
-      </w:r>
-      <w:proofErr w:type="spellEnd"/>
-      <w:r>
-        <w:rPr>
-          <w:rFonts w:ascii="Georgia" w:hAnsi="Georgia"/>
-          <w:sz w:val="18"/>
-          <w:szCs w:val="18"/>
-        </w:rPr>
-        <w:t xml:space="preserve">, Java Threading, Java Design Patterns, </w:t>
+      <w:r>
+        <w:rPr>
+          <w:rFonts w:ascii="Georgia" w:hAnsi="Georgia"/>
+          <w:sz w:val="18"/>
+          <w:szCs w:val="18"/>
+        </w:rPr>
+        <w:t xml:space="preserve">JUnit, Java Threading, Java Design Patterns, </w:t>
       </w:r>
       <w:r>
         <w:rPr>
@@ -1105,25 +1018,15 @@
           <w:sz w:val="18"/>
           <w:szCs w:val="18"/>
         </w:rPr>
-        <w:t xml:space="preserve">HTML, CSS, </w:t>
-      </w:r>
-      <w:proofErr w:type="spellStart"/>
-      <w:r>
-        <w:rPr>
-          <w:rFonts w:ascii="Georgia" w:hAnsi="Georgia"/>
-          <w:sz w:val="18"/>
-          <w:szCs w:val="18"/>
-        </w:rPr>
-        <w:t>Javascript</w:t>
-      </w:r>
-      <w:proofErr w:type="spellEnd"/>
-      <w:r>
-        <w:rPr>
-          <w:rFonts w:ascii="Georgia" w:hAnsi="Georgia"/>
-          <w:sz w:val="18"/>
-          <w:szCs w:val="18"/>
-        </w:rPr>
-        <w:t xml:space="preserve">, </w:t>
+        <w:t xml:space="preserve">HTML, CSS, Javascript, </w:t>
+      </w:r>
+      <w:r>
+        <w:rPr>
+          <w:rFonts w:ascii="Georgia" w:hAnsi="Georgia"/>
+          <w:sz w:val="18"/>
+          <w:szCs w:val="18"/>
+        </w:rPr>
+        <w:t xml:space="preserve">Ajax, </w:t>
       </w:r>
       <w:r>
         <w:rPr>
@@ -1147,25 +1050,7 @@
           <w:sz w:val="18"/>
           <w:szCs w:val="18"/>
         </w:rPr>
-        <w:t xml:space="preserve">Logic Programming (Prolog), SQL, </w:t>
-      </w:r>
-      <w:proofErr w:type="spellStart"/>
-      <w:r>
-        <w:rPr>
-          <w:rFonts w:ascii="Georgia" w:hAnsi="Georgia"/>
-          <w:sz w:val="18"/>
-          <w:szCs w:val="18"/>
-        </w:rPr>
-        <w:t>git</w:t>
-      </w:r>
-      <w:proofErr w:type="spellEnd"/>
-      <w:r>
-        <w:rPr>
-          <w:rFonts w:ascii="Georgia" w:hAnsi="Georgia"/>
-          <w:sz w:val="18"/>
-          <w:szCs w:val="18"/>
-        </w:rPr>
-        <w:t xml:space="preserve">, </w:t>
+        <w:t xml:space="preserve">Logic Programming (Prolog), SQL, git, </w:t>
       </w:r>
       <w:r>
         <w:rPr>
@@ -1213,7 +1098,7 @@
           <w:sz w:val="18"/>
           <w:szCs w:val="18"/>
         </w:rPr>
-        <w:t xml:space="preserve">Formal Specification (Z), </w:t>
+        <w:t xml:space="preserve">Linux, </w:t>
       </w:r>
       <w:r>
         <w:rPr>
@@ -1281,15 +1166,47 @@
           <w:sz w:val="18"/>
           <w:szCs w:val="18"/>
         </w:rPr>
-        <w:t xml:space="preserve">d Mathematics in my first year and </w:t>
-      </w:r>
-      <w:r>
-        <w:rPr>
-          <w:rFonts w:ascii="Georgia" w:hAnsi="Georgia"/>
-          <w:sz w:val="18"/>
-          <w:szCs w:val="18"/>
-        </w:rPr>
-        <w:t>received a first and was awarded the Dean’s Commendation for my results.</w:t>
+        <w:t xml:space="preserve">d Mathematics in my first year </w:t>
+      </w:r>
+      <w:r>
+        <w:rPr>
+          <w:rFonts w:ascii="Georgia" w:hAnsi="Georgia"/>
+          <w:sz w:val="18"/>
+          <w:szCs w:val="18"/>
+        </w:rPr>
+        <w:t xml:space="preserve">at Exeter </w:t>
+      </w:r>
+      <w:r>
+        <w:rPr>
+          <w:rFonts w:ascii="Georgia" w:hAnsi="Georgia"/>
+          <w:sz w:val="18"/>
+          <w:szCs w:val="18"/>
+        </w:rPr>
+        <w:t xml:space="preserve">and </w:t>
+      </w:r>
+      <w:r>
+        <w:rPr>
+          <w:rFonts w:ascii="Georgia" w:hAnsi="Georgia"/>
+          <w:sz w:val="18"/>
+          <w:szCs w:val="18"/>
+        </w:rPr>
+        <w:t xml:space="preserve">received a first and </w:t>
+      </w:r>
+      <w:r>
+        <w:rPr>
+          <w:rFonts w:ascii="Georgia" w:hAnsi="Georgia"/>
+          <w:sz w:val="18"/>
+          <w:szCs w:val="18"/>
+        </w:rPr>
+        <w:t>a</w:t>
+      </w:r>
+      <w:r>
+        <w:rPr>
+          <w:rFonts w:ascii="Georgia" w:hAnsi="Georgia"/>
+          <w:sz w:val="18"/>
+          <w:szCs w:val="18"/>
+        </w:rPr>
+        <w:t xml:space="preserve"> Dean’s Commendation for my results.</w:t>
       </w:r>
       <w:r>
         <w:rPr>
@@ -1305,15 +1222,31 @@
           <w:sz w:val="18"/>
           <w:szCs w:val="18"/>
         </w:rPr>
-        <w:t xml:space="preserve">In my second year I decided to focus on Computer </w:t>
-      </w:r>
-      <w:r>
-        <w:rPr>
-          <w:rFonts w:ascii="Georgia" w:hAnsi="Georgia"/>
-          <w:sz w:val="18"/>
-          <w:szCs w:val="18"/>
-        </w:rPr>
-        <w:t>Science,</w:t>
+        <w:t>I decided</w:t>
+      </w:r>
+      <w:r>
+        <w:rPr>
+          <w:rFonts w:ascii="Georgia" w:hAnsi="Georgia"/>
+          <w:sz w:val="18"/>
+          <w:szCs w:val="18"/>
+        </w:rPr>
+        <w:t xml:space="preserve"> to focus on Computer </w:t>
+      </w:r>
+      <w:r>
+        <w:rPr>
+          <w:rFonts w:ascii="Georgia" w:hAnsi="Georgia"/>
+          <w:sz w:val="18"/>
+          <w:szCs w:val="18"/>
+        </w:rPr>
+        <w:t>Science</w:t>
+      </w:r>
+      <w:r>
+        <w:rPr>
+          <w:rFonts w:ascii="Georgia" w:hAnsi="Georgia"/>
+          <w:sz w:val="18"/>
+          <w:szCs w:val="18"/>
+        </w:rPr>
+        <w:t xml:space="preserve"> in my second year,</w:t>
       </w:r>
       <w:r>
         <w:rPr>
@@ -1329,31 +1262,7 @@
           <w:sz w:val="18"/>
           <w:szCs w:val="18"/>
         </w:rPr>
-        <w:t>;</w:t>
-      </w:r>
-      <w:r>
-        <w:rPr>
-          <w:rFonts w:ascii="Georgia" w:hAnsi="Georgia"/>
-          <w:sz w:val="18"/>
-          <w:szCs w:val="18"/>
-        </w:rPr>
-        <w:t xml:space="preserve"> so as of </w:t>
-      </w:r>
-      <w:r>
-        <w:rPr>
-          <w:rFonts w:ascii="Georgia" w:hAnsi="Georgia"/>
-          <w:sz w:val="18"/>
-          <w:szCs w:val="18"/>
-        </w:rPr>
-        <w:t xml:space="preserve">September </w:t>
-      </w:r>
-      <w:r>
-        <w:rPr>
-          <w:rFonts w:ascii="Georgia" w:hAnsi="Georgia"/>
-          <w:sz w:val="18"/>
-          <w:szCs w:val="18"/>
-        </w:rPr>
-        <w:t xml:space="preserve">2014 </w:t>
+        <w:t xml:space="preserve"> and </w:t>
       </w:r>
       <w:r>
         <w:rPr>
@@ -1369,7 +1278,23 @@
           <w:sz w:val="18"/>
           <w:szCs w:val="18"/>
         </w:rPr>
-        <w:t>without Mathematics modules.</w:t>
+        <w:t xml:space="preserve">without </w:t>
+      </w:r>
+      <w:r>
+        <w:rPr>
+          <w:rFonts w:ascii="Georgia" w:hAnsi="Georgia"/>
+          <w:sz w:val="18"/>
+          <w:szCs w:val="18"/>
+        </w:rPr>
+        <w:t xml:space="preserve">any </w:t>
+      </w:r>
+      <w:r>
+        <w:rPr>
+          <w:rFonts w:ascii="Georgia" w:hAnsi="Georgia"/>
+          <w:sz w:val="18"/>
+          <w:szCs w:val="18"/>
+        </w:rPr>
+        <w:t>Mathematics modules.</w:t>
       </w:r>
       <w:r>
         <w:rPr>
@@ -1379,6 +1304,150 @@
         </w:rPr>
         <w:t xml:space="preserve"> </w:t>
       </w:r>
+      <w:r>
+        <w:rPr>
+          <w:rFonts w:ascii="Georgia" w:hAnsi="Georgia"/>
+          <w:sz w:val="18"/>
+          <w:szCs w:val="18"/>
+        </w:rPr>
+        <w:t>After covering the basics of Java I</w:t>
+      </w:r>
+      <w:r>
+        <w:rPr>
+          <w:rFonts w:ascii="Georgia" w:hAnsi="Georgia"/>
+          <w:sz w:val="18"/>
+          <w:szCs w:val="18"/>
+        </w:rPr>
+        <w:t xml:space="preserve"> started to learn a lot about the development pr</w:t>
+      </w:r>
+      <w:r>
+        <w:rPr>
+          <w:rFonts w:ascii="Georgia" w:hAnsi="Georgia"/>
+          <w:sz w:val="18"/>
+          <w:szCs w:val="18"/>
+        </w:rPr>
+        <w:t>ocess and programming paradigms, which I found insightful.</w:t>
+      </w:r>
+      <w:r>
+        <w:rPr>
+          <w:rFonts w:ascii="Georgia" w:hAnsi="Georgia"/>
+          <w:sz w:val="18"/>
+          <w:szCs w:val="18"/>
+        </w:rPr>
+        <w:t xml:space="preserve"> </w:t>
+      </w:r>
+      <w:r>
+        <w:rPr>
+          <w:rFonts w:ascii="Georgia" w:hAnsi="Georgia"/>
+          <w:sz w:val="18"/>
+          <w:szCs w:val="18"/>
+        </w:rPr>
+        <w:t>We learnt</w:t>
+      </w:r>
+      <w:r>
+        <w:rPr>
+          <w:rFonts w:ascii="Georgia" w:hAnsi="Georgia"/>
+          <w:sz w:val="18"/>
+          <w:szCs w:val="18"/>
+        </w:rPr>
+        <w:t xml:space="preserve"> the functional language </w:t>
+      </w:r>
+      <w:r>
+        <w:rPr>
+          <w:rFonts w:ascii="Georgia" w:hAnsi="Georgia"/>
+          <w:sz w:val="18"/>
+          <w:szCs w:val="18"/>
+        </w:rPr>
+        <w:t>Haskell</w:t>
+      </w:r>
+      <w:r>
+        <w:rPr>
+          <w:rFonts w:ascii="Georgia" w:hAnsi="Georgia"/>
+          <w:sz w:val="18"/>
+          <w:szCs w:val="18"/>
+        </w:rPr>
+        <w:t xml:space="preserve"> and I found this </w:t>
+      </w:r>
+      <w:r>
+        <w:rPr>
+          <w:rFonts w:ascii="Georgia" w:hAnsi="Georgia"/>
+          <w:sz w:val="18"/>
+          <w:szCs w:val="18"/>
+        </w:rPr>
+        <w:t xml:space="preserve">required a </w:t>
+      </w:r>
+      <w:r>
+        <w:rPr>
+          <w:rFonts w:ascii="Georgia" w:hAnsi="Georgia"/>
+          <w:sz w:val="18"/>
+          <w:szCs w:val="18"/>
+        </w:rPr>
+        <w:t>huge</w:t>
+      </w:r>
+      <w:r>
+        <w:rPr>
+          <w:rFonts w:ascii="Georgia" w:hAnsi="Georgia"/>
+          <w:sz w:val="18"/>
+          <w:szCs w:val="18"/>
+        </w:rPr>
+        <w:t xml:space="preserve"> change in </w:t>
+      </w:r>
+      <w:r>
+        <w:rPr>
+          <w:rFonts w:ascii="Georgia" w:hAnsi="Georgia"/>
+          <w:sz w:val="18"/>
+          <w:szCs w:val="18"/>
+        </w:rPr>
+        <w:t>my mindset when</w:t>
+      </w:r>
+      <w:r>
+        <w:rPr>
+          <w:rFonts w:ascii="Georgia" w:hAnsi="Georgia"/>
+          <w:sz w:val="18"/>
+          <w:szCs w:val="18"/>
+        </w:rPr>
+        <w:t xml:space="preserve"> approached programming. </w:t>
+      </w:r>
+      <w:r>
+        <w:rPr>
+          <w:rFonts w:ascii="Georgia" w:hAnsi="Georgia"/>
+          <w:sz w:val="18"/>
+          <w:szCs w:val="18"/>
+        </w:rPr>
+        <w:t>I am keen</w:t>
+      </w:r>
+      <w:r>
+        <w:rPr>
+          <w:rFonts w:ascii="Georgia" w:hAnsi="Georgia"/>
+          <w:sz w:val="18"/>
+          <w:szCs w:val="18"/>
+        </w:rPr>
+        <w:t xml:space="preserve"> to bring</w:t>
+      </w:r>
+      <w:r>
+        <w:rPr>
+          <w:rFonts w:ascii="Georgia" w:hAnsi="Georgia"/>
+          <w:sz w:val="18"/>
+          <w:szCs w:val="18"/>
+        </w:rPr>
+        <w:t xml:space="preserve"> this way of thinking</w:t>
+      </w:r>
+      <w:r>
+        <w:rPr>
+          <w:rFonts w:ascii="Georgia" w:hAnsi="Georgia"/>
+          <w:sz w:val="18"/>
+          <w:szCs w:val="18"/>
+        </w:rPr>
+        <w:t xml:space="preserve"> into my programming in other languages such as Java.</w:t>
+      </w:r>
+      <w:r>
+        <w:rPr>
+          <w:rFonts w:ascii="Georgia" w:hAnsi="Georgia"/>
+          <w:sz w:val="18"/>
+          <w:szCs w:val="18"/>
+        </w:rPr>
+        <w:t xml:space="preserve"> I have also studied areas such as artificial intelligence, system architectures, databases and networking with some practical experience in each area.</w:t>
+      </w:r>
     </w:p>
     <w:p>
       <w:pPr>
@@ -1404,28 +1473,16 @@
           <w:sz w:val="18"/>
           <w:szCs w:val="18"/>
         </w:rPr>
-        <w:t>Raspberry Pi’s</w:t>
-      </w:r>
-    </w:p>
-    <w:p>
-      <w:pPr>
-        <w:ind w:firstLine="720"/>
-        <w:rPr>
-          <w:rFonts w:ascii="Georgia" w:hAnsi="Georgia"/>
-          <w:sz w:val="18"/>
-          <w:szCs w:val="18"/>
-        </w:rPr>
-      </w:pPr>
-    </w:p>
-    <w:p>
-      <w:pPr>
-        <w:ind w:firstLine="720"/>
-        <w:rPr>
-          <w:rFonts w:ascii="Georgia" w:hAnsi="Georgia"/>
-          <w:sz w:val="18"/>
-          <w:szCs w:val="18"/>
-        </w:rPr>
-      </w:pPr>
+        <w:t xml:space="preserve">I </w:t>
+      </w:r>
+      <w:r>
+        <w:rPr>
+          <w:rFonts w:ascii="Georgia" w:hAnsi="Georgia"/>
+          <w:sz w:val="18"/>
+          <w:szCs w:val="18"/>
+        </w:rPr>
+        <w:t xml:space="preserve">used Raspberry Pi’s to learn about the Linux operating system. </w:t>
+      </w:r>
       <w:r>
         <w:rPr>
           <w:rFonts w:ascii="Georgia" w:hAnsi="Georgia"/>
@@ -1461,121 +1518,52 @@
     </w:p>
     <w:p>
       <w:pPr>
-        <w:ind w:firstLine="720"/>
-        <w:rPr>
-          <w:rFonts w:ascii="Georgia" w:hAnsi="Georgia"/>
-          <w:sz w:val="18"/>
-          <w:szCs w:val="18"/>
-        </w:rPr>
-      </w:pPr>
-    </w:p>
-    <w:p>
-      <w:pPr>
-        <w:ind w:firstLine="720"/>
-        <w:rPr>
-          <w:rFonts w:ascii="Georgia" w:hAnsi="Georgia"/>
-          <w:sz w:val="18"/>
-          <w:szCs w:val="18"/>
-        </w:rPr>
-      </w:pPr>
-      <w:r>
-        <w:rPr>
-          <w:rFonts w:ascii="Georgia" w:hAnsi="Georgia"/>
-          <w:sz w:val="18"/>
-          <w:szCs w:val="18"/>
-        </w:rPr>
-        <w:t xml:space="preserve">Java, C, C++, C#, Objective-C, Python, HTML, CSS, </w:t>
-      </w:r>
-      <w:proofErr w:type="spellStart"/>
-      <w:r>
-        <w:rPr>
-          <w:rFonts w:ascii="Georgia" w:hAnsi="Georgia"/>
-          <w:sz w:val="18"/>
-          <w:szCs w:val="18"/>
-        </w:rPr>
-        <w:t>Javascript</w:t>
-      </w:r>
-      <w:proofErr w:type="spellEnd"/>
-      <w:r>
-        <w:rPr>
-          <w:rFonts w:ascii="Georgia" w:hAnsi="Georgia"/>
-          <w:sz w:val="18"/>
-          <w:szCs w:val="18"/>
-        </w:rPr>
-        <w:t xml:space="preserve">, Ajax, Server-Side Programming in PHP, Functional Programming (Haskell), Test-Driven Development, Pair Programming, </w:t>
-      </w:r>
-      <w:proofErr w:type="spellStart"/>
-      <w:r>
-        <w:rPr>
-          <w:rFonts w:ascii="Georgia" w:hAnsi="Georgia"/>
-          <w:sz w:val="18"/>
-          <w:szCs w:val="18"/>
-        </w:rPr>
-        <w:t>git</w:t>
-      </w:r>
-      <w:proofErr w:type="spellEnd"/>
-      <w:r>
-        <w:rPr>
-          <w:rFonts w:ascii="Georgia" w:hAnsi="Georgia"/>
-          <w:sz w:val="18"/>
-          <w:szCs w:val="18"/>
-        </w:rPr>
-        <w:t xml:space="preserve">, </w:t>
-      </w:r>
-      <w:proofErr w:type="spellStart"/>
-      <w:r>
-        <w:rPr>
-          <w:rFonts w:ascii="Georgia" w:hAnsi="Georgia"/>
-          <w:sz w:val="18"/>
-          <w:szCs w:val="18"/>
-        </w:rPr>
-        <w:t>JUnit</w:t>
-      </w:r>
-      <w:proofErr w:type="spellEnd"/>
-      <w:r>
-        <w:rPr>
-          <w:rFonts w:ascii="Georgia" w:hAnsi="Georgia"/>
-          <w:sz w:val="18"/>
-          <w:szCs w:val="18"/>
-        </w:rPr>
-        <w:t xml:space="preserve">, UML, SQL, Linux Operating Systems, Networked Computer Architectures, Network Protocols, Understanding of Data Structures and Algorithms, Java Threading, Java Design Patterns, System Architectures, Agile Development Process (Scrum), UI Design and Prototyping, System </w:t>
-      </w:r>
-      <w:proofErr w:type="spellStart"/>
-      <w:r>
-        <w:rPr>
-          <w:rFonts w:ascii="Georgia" w:hAnsi="Georgia"/>
-          <w:sz w:val="18"/>
-          <w:szCs w:val="18"/>
-        </w:rPr>
-        <w:t>Modelling</w:t>
-      </w:r>
-      <w:proofErr w:type="spellEnd"/>
-      <w:r>
-        <w:rPr>
-          <w:rFonts w:ascii="Georgia" w:hAnsi="Georgia"/>
-          <w:sz w:val="18"/>
-          <w:szCs w:val="18"/>
-        </w:rPr>
-        <w:t xml:space="preserve">, Software Maintenance, Software Reuse, Project Planning and Management, Formal Specification (Z), Logic Programming (Prolog), FSA, Database </w:t>
-      </w:r>
-      <w:proofErr w:type="spellStart"/>
-      <w:r>
-        <w:rPr>
-          <w:rFonts w:ascii="Georgia" w:hAnsi="Georgia"/>
-          <w:sz w:val="18"/>
-          <w:szCs w:val="18"/>
-        </w:rPr>
-        <w:t>Normalisation</w:t>
-      </w:r>
-      <w:proofErr w:type="spellEnd"/>
-      <w:r>
-        <w:rPr>
-          <w:rFonts w:ascii="Georgia" w:hAnsi="Georgia"/>
-          <w:sz w:val="18"/>
-          <w:szCs w:val="18"/>
-        </w:rPr>
-        <w:t>, Philosophy and History of AI, Application and Consequences of AI,</w:t>
-      </w:r>
+        <w:rPr>
+          <w:rFonts w:ascii="Georgia" w:hAnsi="Georgia"/>
+        </w:rPr>
+      </w:pPr>
+    </w:p>
+    <w:p>
+      <w:pPr>
+        <w:rPr>
+          <w:rFonts w:ascii="Georgia" w:hAnsi="Georgia"/>
+        </w:rPr>
+      </w:pPr>
+    </w:p>
+    <w:p>
+      <w:pPr>
+        <w:rPr>
+          <w:rFonts w:ascii="Georgia" w:hAnsi="Georgia"/>
+        </w:rPr>
+      </w:pPr>
+    </w:p>
+    <w:p>
+      <w:pPr>
+        <w:rPr>
+          <w:rFonts w:ascii="Georgia" w:hAnsi="Georgia"/>
+        </w:rPr>
+      </w:pPr>
+    </w:p>
+    <w:p>
+      <w:pPr>
+        <w:rPr>
+          <w:rFonts w:ascii="Georgia" w:hAnsi="Georgia"/>
+        </w:rPr>
+      </w:pPr>
+    </w:p>
+    <w:p>
+      <w:pPr>
+        <w:rPr>
+          <w:rFonts w:ascii="Georgia" w:hAnsi="Georgia"/>
+        </w:rPr>
+      </w:pPr>
+    </w:p>
+    <w:p>
+      <w:pPr>
+        <w:rPr>
+          <w:rFonts w:ascii="Georgia" w:hAnsi="Georgia"/>
+        </w:rPr>
+      </w:pPr>
     </w:p>
     <w:p>
       <w:pPr>
@@ -1598,6 +1586,7 @@
           <w:sz w:val="28"/>
           <w:szCs w:val="28"/>
         </w:rPr>
+        <w:lastRenderedPageBreak/>
         <w:t>Skills</w:t>
       </w:r>
     </w:p>
@@ -1624,7 +1613,6 @@
           <w:sz w:val="22"/>
           <w:szCs w:val="22"/>
         </w:rPr>
-        <w:lastRenderedPageBreak/>
         <w:t>Java</w:t>
       </w:r>
     </w:p>
@@ -1637,24 +1625,6 @@
           <w:szCs w:val="18"/>
         </w:rPr>
       </w:pPr>
-      <w:r>
-        <w:rPr>
-          <w:rFonts w:ascii="Georgia" w:hAnsi="Georgia"/>
-          <w:sz w:val="18"/>
-          <w:szCs w:val="18"/>
-        </w:rPr>
-        <w:t>I have used Java extensively as its versatility makes it ideal for University projects as well as being essential in industry.</w:t>
-      </w:r>
-    </w:p>
-    <w:p>
-      <w:pPr>
-        <w:ind w:firstLine="709"/>
-        <w:rPr>
-          <w:rFonts w:ascii="Georgia" w:hAnsi="Georgia"/>
-          <w:sz w:val="18"/>
-          <w:szCs w:val="18"/>
-        </w:rPr>
-      </w:pPr>
     </w:p>
     <w:p>
       <w:pPr>
@@ -1663,81 +1633,101 @@
           <w:rFonts w:ascii="Georgia" w:hAnsi="Georgia"/>
           <w:sz w:val="18"/>
           <w:szCs w:val="18"/>
-        </w:rPr>
-      </w:pPr>
-      <w:proofErr w:type="spellStart"/>
-      <w:r>
-        <w:rPr>
-          <w:rFonts w:ascii="Georgia" w:hAnsi="Georgia"/>
-          <w:sz w:val="18"/>
-          <w:szCs w:val="18"/>
+          <w:u w:val="single"/>
+        </w:rPr>
+      </w:pPr>
+      <w:r>
+        <w:rPr>
+          <w:rFonts w:ascii="Georgia" w:hAnsi="Georgia"/>
+          <w:sz w:val="18"/>
+          <w:szCs w:val="18"/>
+          <w:u w:val="single"/>
         </w:rPr>
         <w:t>JUnit</w:t>
       </w:r>
-      <w:proofErr w:type="spellEnd"/>
-    </w:p>
-    <w:p>
-      <w:pPr>
-        <w:ind w:firstLine="284"/>
-        <w:rPr>
-          <w:rFonts w:ascii="Georgia" w:hAnsi="Georgia"/>
-          <w:sz w:val="18"/>
-          <w:szCs w:val="18"/>
-        </w:rPr>
-      </w:pPr>
-    </w:p>
-    <w:p>
-      <w:pPr>
-        <w:ind w:firstLine="284"/>
-        <w:rPr>
-          <w:rFonts w:ascii="Georgia" w:hAnsi="Georgia"/>
-          <w:sz w:val="18"/>
-          <w:szCs w:val="18"/>
-        </w:rPr>
-      </w:pPr>
-      <w:r>
-        <w:rPr>
-          <w:rFonts w:ascii="Georgia" w:hAnsi="Georgia"/>
-          <w:sz w:val="18"/>
-          <w:szCs w:val="18"/>
-        </w:rPr>
-        <w:t>Threading</w:t>
-      </w:r>
-    </w:p>
-    <w:p>
-      <w:pPr>
-        <w:ind w:firstLine="284"/>
-        <w:rPr>
-          <w:rFonts w:ascii="Georgia" w:hAnsi="Georgia"/>
-          <w:sz w:val="18"/>
-          <w:szCs w:val="18"/>
-        </w:rPr>
-      </w:pPr>
-    </w:p>
-    <w:p>
-      <w:pPr>
-        <w:ind w:firstLine="284"/>
-        <w:rPr>
-          <w:rFonts w:ascii="Georgia" w:hAnsi="Georgia"/>
-          <w:sz w:val="18"/>
-          <w:szCs w:val="18"/>
-        </w:rPr>
-      </w:pPr>
-      <w:r>
-        <w:rPr>
-          <w:rFonts w:ascii="Georgia" w:hAnsi="Georgia"/>
-          <w:sz w:val="18"/>
-          <w:szCs w:val="18"/>
-        </w:rPr>
-        <w:t>Design</w:t>
-      </w:r>
-      <w:r>
-        <w:rPr>
-          <w:rFonts w:ascii="Georgia" w:hAnsi="Georgia"/>
-          <w:sz w:val="18"/>
-          <w:szCs w:val="18"/>
-        </w:rPr>
-        <w:t xml:space="preserve"> Patte</w:t>
+    </w:p>
+    <w:p>
+      <w:pPr>
+        <w:ind w:left="284" w:firstLine="425"/>
+        <w:rPr>
+          <w:rFonts w:ascii="Georgia" w:hAnsi="Georgia"/>
+          <w:sz w:val="18"/>
+          <w:szCs w:val="18"/>
+        </w:rPr>
+      </w:pPr>
+      <w:r>
+        <w:rPr>
+          <w:rFonts w:ascii="Georgia" w:hAnsi="Georgia"/>
+          <w:sz w:val="18"/>
+          <w:szCs w:val="18"/>
+        </w:rPr>
+        <w:t xml:space="preserve">I have experience with using </w:t>
+      </w:r>
+      <w:r>
+        <w:rPr>
+          <w:rFonts w:ascii="Georgia" w:hAnsi="Georgia"/>
+          <w:b/>
+          <w:sz w:val="18"/>
+          <w:szCs w:val="18"/>
+        </w:rPr>
+        <w:t xml:space="preserve">JUnit </w:t>
+      </w:r>
+      <w:r>
+        <w:rPr>
+          <w:rFonts w:ascii="Georgia" w:hAnsi="Georgia"/>
+          <w:b/>
+          <w:sz w:val="18"/>
+          <w:szCs w:val="18"/>
+        </w:rPr>
+        <w:t>4.12</w:t>
+      </w:r>
+      <w:r>
+        <w:rPr>
+          <w:rFonts w:ascii="Georgia" w:hAnsi="Georgia"/>
+          <w:sz w:val="18"/>
+          <w:szCs w:val="18"/>
+        </w:rPr>
+        <w:t xml:space="preserve"> </w:t>
+      </w:r>
+      <w:r>
+        <w:rPr>
+          <w:rFonts w:ascii="Georgia" w:hAnsi="Georgia"/>
+          <w:sz w:val="18"/>
+          <w:szCs w:val="18"/>
+        </w:rPr>
+        <w:t>for my studies and in personal side projects.</w:t>
+      </w:r>
+      <w:r>
+        <w:rPr>
+          <w:rFonts w:ascii="Georgia" w:hAnsi="Georgia"/>
+          <w:sz w:val="18"/>
+          <w:szCs w:val="18"/>
+        </w:rPr>
+        <w:t xml:space="preserve"> I spent some time working on a Java library with my father with introduced an assertion testing functionality to JUnit.</w:t>
+      </w:r>
+      <w:r>
+        <w:rPr>
+          <w:rFonts w:ascii="Georgia" w:hAnsi="Georgia"/>
+          <w:sz w:val="18"/>
+          <w:szCs w:val="18"/>
+        </w:rPr>
+        <w:t xml:space="preserve"> </w:t>
+      </w:r>
+      <w:r>
+        <w:rPr>
+          <w:rFonts w:ascii="Georgia" w:hAnsi="Georgia"/>
+          <w:sz w:val="18"/>
+          <w:szCs w:val="18"/>
+        </w:rPr>
+        <w:t>I have experience using Mock Ob</w:t>
+      </w:r>
+      <w:r>
+        <w:rPr>
+          <w:rFonts w:ascii="Georgia" w:hAnsi="Georgia"/>
+          <w:sz w:val="18"/>
+          <w:szCs w:val="18"/>
+        </w:rPr>
+        <w:t>jects and Test Suit</w:t>
       </w:r>
       <w:bookmarkStart w:id="0" w:name="_GoBack"/>
       <w:bookmarkEnd w:id="0"/>
@@ -1747,12 +1737,292 @@
           <w:sz w:val="18"/>
           <w:szCs w:val="18"/>
         </w:rPr>
-        <w:t>rns</w:t>
-      </w:r>
-    </w:p>
-    <w:p>
-      <w:pPr>
-        <w:ind w:firstLine="284"/>
+        <w:t>es for large</w:t>
+      </w:r>
+      <w:r>
+        <w:rPr>
+          <w:rFonts w:ascii="Georgia" w:hAnsi="Georgia"/>
+          <w:sz w:val="18"/>
+          <w:szCs w:val="18"/>
+        </w:rPr>
+        <w:t xml:space="preserve">, multi-class systems that require it. </w:t>
+      </w:r>
+      <w:r>
+        <w:rPr>
+          <w:rFonts w:ascii="Georgia" w:hAnsi="Georgia"/>
+          <w:sz w:val="18"/>
+          <w:szCs w:val="18"/>
+        </w:rPr>
+        <w:t xml:space="preserve"> </w:t>
+      </w:r>
+      <w:r>
+        <w:rPr>
+          <w:rFonts w:ascii="Georgia" w:hAnsi="Georgia"/>
+          <w:sz w:val="18"/>
+          <w:szCs w:val="18"/>
+        </w:rPr>
+        <w:t>JUnit’s testing framework, along with test-driven development makes for much better code in a process that I find very satisfying.</w:t>
+      </w:r>
+    </w:p>
+    <w:p>
+      <w:pPr>
+        <w:ind w:left="284" w:firstLine="425"/>
+        <w:rPr>
+          <w:rFonts w:ascii="Georgia" w:hAnsi="Georgia"/>
+          <w:sz w:val="18"/>
+          <w:szCs w:val="18"/>
+        </w:rPr>
+      </w:pPr>
+    </w:p>
+    <w:p>
+      <w:pPr>
+        <w:ind w:left="284"/>
+        <w:rPr>
+          <w:rFonts w:ascii="Georgia" w:hAnsi="Georgia"/>
+          <w:sz w:val="18"/>
+          <w:szCs w:val="18"/>
+          <w:u w:val="single"/>
+        </w:rPr>
+      </w:pPr>
+      <w:r>
+        <w:rPr>
+          <w:rFonts w:ascii="Georgia" w:hAnsi="Georgia"/>
+          <w:sz w:val="18"/>
+          <w:szCs w:val="18"/>
+          <w:u w:val="single"/>
+        </w:rPr>
+        <w:t>Threading</w:t>
+      </w:r>
+    </w:p>
+    <w:p>
+      <w:pPr>
+        <w:ind w:left="284" w:firstLine="425"/>
+        <w:rPr>
+          <w:rFonts w:ascii="Georgia" w:hAnsi="Georgia"/>
+          <w:sz w:val="18"/>
+          <w:szCs w:val="18"/>
+        </w:rPr>
+      </w:pPr>
+      <w:r>
+        <w:rPr>
+          <w:rFonts w:ascii="Georgia" w:hAnsi="Georgia"/>
+          <w:sz w:val="18"/>
+          <w:szCs w:val="18"/>
+        </w:rPr>
+        <w:t xml:space="preserve">I wrote </w:t>
+      </w:r>
+      <w:r>
+        <w:rPr>
+          <w:rFonts w:ascii="Georgia" w:hAnsi="Georgia"/>
+          <w:sz w:val="18"/>
+          <w:szCs w:val="18"/>
+        </w:rPr>
+        <w:t>an</w:t>
+      </w:r>
+      <w:r>
+        <w:rPr>
+          <w:rFonts w:ascii="Georgia" w:hAnsi="Georgia"/>
+          <w:sz w:val="18"/>
+          <w:szCs w:val="18"/>
+        </w:rPr>
+        <w:t xml:space="preserve"> </w:t>
+      </w:r>
+      <w:r>
+        <w:rPr>
+          <w:rFonts w:ascii="Georgia" w:hAnsi="Georgia"/>
+          <w:sz w:val="18"/>
+          <w:szCs w:val="18"/>
+        </w:rPr>
+        <w:t xml:space="preserve">application to run a </w:t>
+      </w:r>
+      <w:r>
+        <w:rPr>
+          <w:rFonts w:ascii="Georgia" w:hAnsi="Georgia"/>
+          <w:sz w:val="18"/>
+          <w:szCs w:val="18"/>
+        </w:rPr>
+        <w:t>genetic mutation algorithm in a thread-safe manor</w:t>
+      </w:r>
+      <w:r>
+        <w:rPr>
+          <w:rFonts w:ascii="Georgia" w:hAnsi="Georgia"/>
+          <w:sz w:val="18"/>
+          <w:szCs w:val="18"/>
+        </w:rPr>
+        <w:t xml:space="preserve"> as a piece of coursework with a peer</w:t>
+      </w:r>
+      <w:r>
+        <w:rPr>
+          <w:rFonts w:ascii="Georgia" w:hAnsi="Georgia"/>
+          <w:sz w:val="18"/>
+          <w:szCs w:val="18"/>
+        </w:rPr>
+        <w:t xml:space="preserve">. Threads </w:t>
+      </w:r>
+      <w:r>
+        <w:rPr>
+          <w:rFonts w:ascii="Georgia" w:hAnsi="Georgia"/>
+          <w:sz w:val="18"/>
+          <w:szCs w:val="18"/>
+        </w:rPr>
+        <w:t>are</w:t>
+      </w:r>
+      <w:r>
+        <w:rPr>
+          <w:rFonts w:ascii="Georgia" w:hAnsi="Georgia"/>
+          <w:sz w:val="18"/>
+          <w:szCs w:val="18"/>
+        </w:rPr>
+        <w:t xml:space="preserve"> essential </w:t>
+      </w:r>
+      <w:r>
+        <w:rPr>
+          <w:rFonts w:ascii="Georgia" w:hAnsi="Georgia"/>
+          <w:sz w:val="18"/>
+          <w:szCs w:val="18"/>
+        </w:rPr>
+        <w:t xml:space="preserve">in modern computing so are useful to be able to use effectively </w:t>
+      </w:r>
+      <w:r>
+        <w:rPr>
+          <w:rFonts w:ascii="Georgia" w:hAnsi="Georgia"/>
+          <w:sz w:val="18"/>
+          <w:szCs w:val="18"/>
+        </w:rPr>
+        <w:t>but</w:t>
+      </w:r>
+      <w:r>
+        <w:rPr>
+          <w:rFonts w:ascii="Georgia" w:hAnsi="Georgia"/>
+          <w:sz w:val="18"/>
+          <w:szCs w:val="18"/>
+        </w:rPr>
+        <w:t xml:space="preserve"> I </w:t>
+      </w:r>
+      <w:r>
+        <w:rPr>
+          <w:rFonts w:ascii="Georgia" w:hAnsi="Georgia"/>
+          <w:sz w:val="18"/>
+          <w:szCs w:val="18"/>
+        </w:rPr>
+        <w:t xml:space="preserve">can now </w:t>
+      </w:r>
+      <w:r>
+        <w:rPr>
+          <w:rFonts w:ascii="Georgia" w:hAnsi="Georgia"/>
+          <w:sz w:val="18"/>
+          <w:szCs w:val="18"/>
+        </w:rPr>
+        <w:t>see the benefits of immutable code!</w:t>
+      </w:r>
+    </w:p>
+    <w:p>
+      <w:pPr>
+        <w:ind w:left="284" w:firstLine="425"/>
+        <w:rPr>
+          <w:rFonts w:ascii="Georgia" w:hAnsi="Georgia"/>
+          <w:sz w:val="18"/>
+          <w:szCs w:val="18"/>
+        </w:rPr>
+      </w:pPr>
+    </w:p>
+    <w:p>
+      <w:pPr>
+        <w:ind w:left="284"/>
+        <w:rPr>
+          <w:rFonts w:ascii="Georgia" w:hAnsi="Georgia"/>
+          <w:sz w:val="18"/>
+          <w:szCs w:val="18"/>
+          <w:u w:val="single"/>
+        </w:rPr>
+      </w:pPr>
+      <w:r>
+        <w:rPr>
+          <w:rFonts w:ascii="Georgia" w:hAnsi="Georgia"/>
+          <w:sz w:val="18"/>
+          <w:szCs w:val="18"/>
+          <w:u w:val="single"/>
+        </w:rPr>
+        <w:t>Design Patterns</w:t>
+      </w:r>
+    </w:p>
+    <w:p>
+      <w:pPr>
+        <w:ind w:left="284" w:firstLine="425"/>
+        <w:rPr>
+          <w:rFonts w:ascii="Georgia" w:hAnsi="Georgia"/>
+          <w:sz w:val="18"/>
+          <w:szCs w:val="18"/>
+        </w:rPr>
+      </w:pPr>
+      <w:r>
+        <w:rPr>
+          <w:rFonts w:ascii="Georgia" w:hAnsi="Georgia"/>
+          <w:sz w:val="18"/>
+          <w:szCs w:val="18"/>
+        </w:rPr>
+        <w:t xml:space="preserve">We studied six of </w:t>
+      </w:r>
+      <w:r>
+        <w:rPr>
+          <w:rFonts w:ascii="Georgia" w:hAnsi="Georgia"/>
+          <w:sz w:val="18"/>
+          <w:szCs w:val="18"/>
+        </w:rPr>
+        <w:t xml:space="preserve">the basic Java design patterns, </w:t>
+      </w:r>
+      <w:r>
+        <w:rPr>
+          <w:rFonts w:ascii="Georgia" w:hAnsi="Georgia"/>
+          <w:sz w:val="18"/>
+          <w:szCs w:val="18"/>
+        </w:rPr>
+        <w:t>Factory Method, Abstract Factory, Decorator, Builder, Command and Singleton.</w:t>
+      </w:r>
+      <w:r>
+        <w:rPr>
+          <w:rFonts w:ascii="Georgia" w:hAnsi="Georgia"/>
+          <w:sz w:val="18"/>
+          <w:szCs w:val="18"/>
+        </w:rPr>
+        <w:t xml:space="preserve"> The problem that design patterns solve is one that I have considered many times before and studying </w:t>
+      </w:r>
+      <w:r>
+        <w:rPr>
+          <w:rFonts w:ascii="Georgia" w:hAnsi="Georgia"/>
+          <w:sz w:val="18"/>
+          <w:szCs w:val="18"/>
+        </w:rPr>
+        <w:t xml:space="preserve">them has </w:t>
+      </w:r>
+      <w:r>
+        <w:rPr>
+          <w:rFonts w:ascii="Georgia" w:hAnsi="Georgia"/>
+          <w:sz w:val="18"/>
+          <w:szCs w:val="18"/>
+        </w:rPr>
+        <w:t>given me a good understanding on how we can sta</w:t>
+      </w:r>
+      <w:r>
+        <w:rPr>
+          <w:rFonts w:ascii="Georgia" w:hAnsi="Georgia"/>
+          <w:sz w:val="18"/>
+          <w:szCs w:val="18"/>
+        </w:rPr>
+        <w:t>nd on the shoulders of giants and</w:t>
+      </w:r>
+      <w:r>
+        <w:rPr>
+          <w:rFonts w:ascii="Georgia" w:hAnsi="Georgia"/>
+          <w:sz w:val="18"/>
+          <w:szCs w:val="18"/>
+        </w:rPr>
+        <w:t xml:space="preserve"> write code more efficiently.</w:t>
+      </w:r>
+    </w:p>
+    <w:p>
+      <w:pPr>
+        <w:ind w:firstLine="709"/>
         <w:rPr>
           <w:rFonts w:ascii="Georgia" w:hAnsi="Georgia"/>
           <w:sz w:val="18"/>
@@ -1768,7 +2038,6 @@
           <w:szCs w:val="22"/>
         </w:rPr>
       </w:pPr>
-      <w:proofErr w:type="spellStart"/>
       <w:r>
         <w:rPr>
           <w:rFonts w:ascii="Georgia" w:hAnsi="Georgia"/>
@@ -1777,7 +2046,6 @@
         </w:rPr>
         <w:t>Javascript</w:t>
       </w:r>
-      <w:proofErr w:type="spellEnd"/>
     </w:p>
     <w:p>
       <w:pPr>
@@ -1794,9 +2062,24 @@
           <w:sz w:val="18"/>
           <w:szCs w:val="18"/>
         </w:rPr>
-        <w:t xml:space="preserve">I really enjoyed spending the summer learning </w:t>
-      </w:r>
-      <w:proofErr w:type="spellStart"/>
+        <w:t xml:space="preserve">I </w:t>
+      </w:r>
+      <w:r>
+        <w:rPr>
+          <w:rFonts w:ascii="Georgia" w:hAnsi="Georgia"/>
+          <w:sz w:val="18"/>
+          <w:szCs w:val="18"/>
+        </w:rPr>
+        <w:t>have experience writing</w:t>
+      </w:r>
+      <w:r>
+        <w:rPr>
+          <w:rFonts w:ascii="Georgia" w:hAnsi="Georgia"/>
+          <w:sz w:val="18"/>
+          <w:szCs w:val="18"/>
+        </w:rPr>
+        <w:t xml:space="preserve"> </w:t>
+      </w:r>
       <w:r>
         <w:rPr>
           <w:rFonts w:ascii="Georgia" w:hAnsi="Georgia"/>
@@ -1805,37 +2088,86 @@
         </w:rPr>
         <w:t>Javascript</w:t>
       </w:r>
-      <w:proofErr w:type="spellEnd"/>
-      <w:r>
-        <w:rPr>
-          <w:rFonts w:ascii="Georgia" w:hAnsi="Georgia"/>
-          <w:sz w:val="18"/>
-          <w:szCs w:val="18"/>
-        </w:rPr>
-        <w:t xml:space="preserve"> for a small mobile/web application. I find procedural languages very fun and easy to work with which is why I enjoyed using Python during my first year (an excellent teaching language), coupled with the creative aspects of HTML and CSS, which I also enjoyed with Visual Basics while still retaining a certain amount of challenge for example comprehending closures.</w:t>
-      </w:r>
-    </w:p>
-    <w:p>
-      <w:pPr>
-        <w:ind w:firstLine="284"/>
-        <w:rPr>
-          <w:rFonts w:ascii="Georgia" w:hAnsi="Georgia"/>
-          <w:sz w:val="18"/>
-          <w:szCs w:val="18"/>
-        </w:rPr>
-      </w:pPr>
-    </w:p>
-    <w:p>
-      <w:pPr>
-        <w:ind w:firstLine="284"/>
-        <w:rPr>
-          <w:rFonts w:ascii="Georgia" w:hAnsi="Georgia"/>
-          <w:sz w:val="18"/>
-          <w:szCs w:val="18"/>
-        </w:rPr>
-      </w:pPr>
-      <w:proofErr w:type="spellStart"/>
-      <w:proofErr w:type="gramStart"/>
+      <w:r>
+        <w:rPr>
+          <w:rFonts w:ascii="Georgia" w:hAnsi="Georgia"/>
+          <w:sz w:val="18"/>
+          <w:szCs w:val="18"/>
+        </w:rPr>
+        <w:t xml:space="preserve"> for</w:t>
+      </w:r>
+      <w:r>
+        <w:rPr>
+          <w:rFonts w:ascii="Georgia" w:hAnsi="Georgia"/>
+          <w:sz w:val="18"/>
+          <w:szCs w:val="18"/>
+        </w:rPr>
+        <w:t xml:space="preserve"> a</w:t>
+      </w:r>
+      <w:r>
+        <w:rPr>
+          <w:rFonts w:ascii="Georgia" w:hAnsi="Georgia"/>
+          <w:sz w:val="18"/>
+          <w:szCs w:val="18"/>
+        </w:rPr>
+        <w:t xml:space="preserve"> web application</w:t>
+      </w:r>
+      <w:r>
+        <w:rPr>
+          <w:rFonts w:ascii="Georgia" w:hAnsi="Georgia"/>
+          <w:sz w:val="18"/>
+          <w:szCs w:val="18"/>
+        </w:rPr>
+        <w:t xml:space="preserve"> used as a mobile app</w:t>
+      </w:r>
+      <w:r>
+        <w:rPr>
+          <w:rFonts w:ascii="Georgia" w:hAnsi="Georgia"/>
+          <w:sz w:val="18"/>
+          <w:szCs w:val="18"/>
+        </w:rPr>
+        <w:t xml:space="preserve">. </w:t>
+      </w:r>
+      <w:r>
+        <w:rPr>
+          <w:rFonts w:ascii="Georgia" w:hAnsi="Georgia"/>
+          <w:sz w:val="18"/>
+          <w:szCs w:val="18"/>
+        </w:rPr>
+        <w:t>Despite it’s strange prototype inheritance model and closures</w:t>
+      </w:r>
+      <w:r>
+        <w:rPr>
+          <w:rFonts w:ascii="Georgia" w:hAnsi="Georgia"/>
+          <w:sz w:val="18"/>
+          <w:szCs w:val="18"/>
+        </w:rPr>
+        <w:t xml:space="preserve"> </w:t>
+      </w:r>
+      <w:r>
+        <w:rPr>
+          <w:rFonts w:ascii="Georgia" w:hAnsi="Georgia"/>
+          <w:sz w:val="18"/>
+          <w:szCs w:val="18"/>
+        </w:rPr>
+        <w:t xml:space="preserve">I found Javascript very enjoyable to use. </w:t>
+      </w:r>
+      <w:r>
+        <w:rPr>
+          <w:rFonts w:ascii="Georgia" w:hAnsi="Georgia"/>
+          <w:sz w:val="18"/>
+          <w:szCs w:val="18"/>
+        </w:rPr>
+        <w:t>U</w:t>
+      </w:r>
+      <w:r>
+        <w:rPr>
+          <w:rFonts w:ascii="Georgia" w:hAnsi="Georgia"/>
+          <w:sz w:val="18"/>
+          <w:szCs w:val="18"/>
+        </w:rPr>
+        <w:t xml:space="preserve">sing </w:t>
+      </w:r>
       <w:r>
         <w:rPr>
           <w:rFonts w:ascii="Georgia" w:hAnsi="Georgia"/>
@@ -1844,8 +2176,38 @@
         </w:rPr>
         <w:t>jQuery</w:t>
       </w:r>
-      <w:proofErr w:type="spellEnd"/>
-      <w:proofErr w:type="gramEnd"/>
+      <w:r>
+        <w:rPr>
+          <w:rFonts w:ascii="Georgia" w:hAnsi="Georgia"/>
+          <w:sz w:val="18"/>
+          <w:szCs w:val="18"/>
+        </w:rPr>
+        <w:t xml:space="preserve"> made for a much more fluid writing of </w:t>
+      </w:r>
+      <w:r>
+        <w:rPr>
+          <w:rFonts w:ascii="Georgia" w:hAnsi="Georgia"/>
+          <w:sz w:val="18"/>
+          <w:szCs w:val="18"/>
+        </w:rPr>
+        <w:t>code when selecting objects within the DOM</w:t>
+      </w:r>
+      <w:r>
+        <w:rPr>
+          <w:rFonts w:ascii="Georgia" w:hAnsi="Georgia"/>
+          <w:sz w:val="18"/>
+          <w:szCs w:val="18"/>
+        </w:rPr>
+        <w:t>.</w:t>
+      </w:r>
+      <w:r>
+        <w:rPr>
+          <w:rFonts w:ascii="Georgia" w:hAnsi="Georgia"/>
+          <w:sz w:val="18"/>
+          <w:szCs w:val="18"/>
+        </w:rPr>
+        <w:t xml:space="preserve"> </w:t>
+      </w:r>
     </w:p>
     <w:p>
       <w:pPr>
@@ -1870,8 +2232,158 @@
           <w:sz w:val="22"/>
           <w:szCs w:val="22"/>
         </w:rPr>
-        <w:t>Programming Paradigms</w:t>
-      </w:r>
+        <w:t>Mobile Application &amp; Web Development</w:t>
+      </w:r>
+    </w:p>
+    <w:p>
+      <w:pPr>
+        <w:ind w:firstLine="709"/>
+        <w:rPr>
+          <w:rFonts w:ascii="Georgia" w:hAnsi="Georgia"/>
+          <w:sz w:val="18"/>
+          <w:szCs w:val="18"/>
+        </w:rPr>
+      </w:pPr>
+      <w:r>
+        <w:rPr>
+          <w:rFonts w:ascii="Georgia" w:hAnsi="Georgia"/>
+          <w:sz w:val="18"/>
+          <w:szCs w:val="18"/>
+        </w:rPr>
+        <w:t xml:space="preserve">I had a large contribution to the development of a mobile phone </w:t>
+      </w:r>
+      <w:r>
+        <w:rPr>
+          <w:rFonts w:ascii="Georgia" w:hAnsi="Georgia"/>
+          <w:sz w:val="18"/>
+          <w:szCs w:val="18"/>
+        </w:rPr>
+        <w:t xml:space="preserve">application called RescYouMe. </w:t>
+      </w:r>
+      <w:r>
+        <w:rPr>
+          <w:rFonts w:ascii="Georgia" w:hAnsi="Georgia"/>
+          <w:sz w:val="18"/>
+          <w:szCs w:val="18"/>
+        </w:rPr>
+        <w:t xml:space="preserve">I researched and chose to use a technology called Cordova, which </w:t>
+      </w:r>
+      <w:r>
+        <w:rPr>
+          <w:rFonts w:ascii="Georgia" w:hAnsi="Georgia"/>
+          <w:sz w:val="18"/>
+          <w:szCs w:val="18"/>
+        </w:rPr>
+        <w:t>allowed a web application written in Javascript, HTML and CSS to be run as a cross-platform mobile phone application.</w:t>
+      </w:r>
+      <w:r>
+        <w:rPr>
+          <w:rFonts w:ascii="Georgia" w:hAnsi="Georgia"/>
+          <w:sz w:val="18"/>
+          <w:szCs w:val="18"/>
+        </w:rPr>
+        <w:t xml:space="preserve"> </w:t>
+      </w:r>
+    </w:p>
+    <w:p>
+      <w:pPr>
+        <w:ind w:firstLine="709"/>
+        <w:rPr>
+          <w:rFonts w:ascii="Georgia" w:hAnsi="Georgia"/>
+          <w:sz w:val="18"/>
+          <w:szCs w:val="18"/>
+        </w:rPr>
+      </w:pPr>
+      <w:r>
+        <w:rPr>
+          <w:rFonts w:ascii="Georgia" w:hAnsi="Georgia"/>
+          <w:sz w:val="18"/>
+          <w:szCs w:val="18"/>
+        </w:rPr>
+        <w:t xml:space="preserve">This approach gave me experience of both web and app development. The entire app was written in JavaScript but I had to interact with various technologies on the device </w:t>
+      </w:r>
+      <w:r>
+        <w:rPr>
+          <w:rFonts w:ascii="Georgia" w:hAnsi="Georgia"/>
+          <w:sz w:val="18"/>
+          <w:szCs w:val="18"/>
+        </w:rPr>
+        <w:t xml:space="preserve">such as geo-location services and applications such as </w:t>
+      </w:r>
+      <w:r>
+        <w:rPr>
+          <w:rFonts w:ascii="Georgia" w:hAnsi="Georgia"/>
+          <w:sz w:val="18"/>
+          <w:szCs w:val="18"/>
+        </w:rPr>
+        <w:t>the native SMS messaging application</w:t>
+      </w:r>
+      <w:r>
+        <w:rPr>
+          <w:rFonts w:ascii="Georgia" w:hAnsi="Georgia"/>
+          <w:sz w:val="18"/>
+          <w:szCs w:val="18"/>
+        </w:rPr>
+        <w:t>.</w:t>
+      </w:r>
+      <w:r>
+        <w:rPr>
+          <w:rFonts w:ascii="Georgia" w:hAnsi="Georgia"/>
+          <w:sz w:val="18"/>
+          <w:szCs w:val="18"/>
+        </w:rPr>
+        <w:t xml:space="preserve"> </w:t>
+      </w:r>
+      <w:r>
+        <w:rPr>
+          <w:rFonts w:ascii="Georgia" w:hAnsi="Georgia"/>
+          <w:sz w:val="18"/>
+          <w:szCs w:val="18"/>
+        </w:rPr>
+        <w:t xml:space="preserve">This is where I learnt why Android is a better OS for developers as Apple’s messaging app would not allow a prewritten SMS to be sent and their move to Maps from Google Maps made </w:t>
+      </w:r>
+      <w:r>
+        <w:rPr>
+          <w:rFonts w:ascii="Georgia" w:hAnsi="Georgia"/>
+          <w:sz w:val="18"/>
+          <w:szCs w:val="18"/>
+        </w:rPr>
+        <w:t xml:space="preserve">it very difficult to </w:t>
+      </w:r>
+      <w:r>
+        <w:rPr>
+          <w:rFonts w:ascii="Georgia" w:hAnsi="Georgia"/>
+          <w:sz w:val="18"/>
+          <w:szCs w:val="18"/>
+        </w:rPr>
+        <w:t xml:space="preserve">open the application over a </w:t>
+      </w:r>
+      <w:r>
+        <w:rPr>
+          <w:rFonts w:ascii="Georgia" w:hAnsi="Georgia"/>
+          <w:sz w:val="18"/>
+          <w:szCs w:val="18"/>
+        </w:rPr>
+        <w:t>given</w:t>
+      </w:r>
+      <w:r>
+        <w:rPr>
+          <w:rFonts w:ascii="Georgia" w:hAnsi="Georgia"/>
+          <w:sz w:val="18"/>
+          <w:szCs w:val="18"/>
+        </w:rPr>
+        <w:t xml:space="preserve"> location.</w:t>
+      </w:r>
+    </w:p>
+    <w:p>
+      <w:pPr>
+        <w:ind w:firstLine="709"/>
+        <w:rPr>
+          <w:rFonts w:ascii="Georgia" w:hAnsi="Georgia"/>
+          <w:sz w:val="18"/>
+          <w:szCs w:val="18"/>
+        </w:rPr>
+      </w:pPr>
     </w:p>
     <w:p>
       <w:pPr>
@@ -1881,34 +2393,237 @@
           <w:szCs w:val="22"/>
         </w:rPr>
       </w:pPr>
-    </w:p>
-    <w:p>
-      <w:pPr>
+      <w:r>
         <w:rPr>
           <w:rFonts w:ascii="Georgia" w:hAnsi="Georgia"/>
           <w:sz w:val="22"/>
           <w:szCs w:val="22"/>
         </w:rPr>
-      </w:pPr>
-      <w:proofErr w:type="spellStart"/>
-      <w:r>
+        <w:t>Programming Paradigms</w:t>
+      </w:r>
+    </w:p>
+    <w:p>
+      <w:pPr>
+        <w:ind w:firstLine="709"/>
+        <w:rPr>
+          <w:rFonts w:ascii="Georgia" w:hAnsi="Georgia"/>
+          <w:sz w:val="18"/>
+          <w:szCs w:val="18"/>
+        </w:rPr>
+      </w:pPr>
+      <w:r>
+        <w:rPr>
+          <w:rFonts w:ascii="Georgia" w:hAnsi="Georgia"/>
+          <w:sz w:val="18"/>
+          <w:szCs w:val="18"/>
+        </w:rPr>
+        <w:t>I have a lot of experience with different programming practices both in my studies and commercial experience</w:t>
+      </w:r>
+      <w:r>
+        <w:rPr>
+          <w:rFonts w:ascii="Georgia" w:hAnsi="Georgia"/>
+          <w:sz w:val="18"/>
+          <w:szCs w:val="18"/>
+        </w:rPr>
+        <w:t>.</w:t>
+      </w:r>
+      <w:r>
+        <w:rPr>
+          <w:rFonts w:ascii="Georgia" w:hAnsi="Georgia"/>
+          <w:sz w:val="18"/>
+          <w:szCs w:val="18"/>
+        </w:rPr>
+        <w:t xml:space="preserve"> I have implemented aspects of e</w:t>
+      </w:r>
+      <w:r>
+        <w:rPr>
+          <w:rFonts w:ascii="Georgia" w:hAnsi="Georgia"/>
+          <w:sz w:val="18"/>
+          <w:szCs w:val="18"/>
+        </w:rPr>
+        <w:t xml:space="preserve">xtreme </w:t>
+      </w:r>
+      <w:r>
+        <w:rPr>
+          <w:rFonts w:ascii="Georgia" w:hAnsi="Georgia"/>
+          <w:sz w:val="18"/>
+          <w:szCs w:val="18"/>
+        </w:rPr>
+        <w:t>p</w:t>
+      </w:r>
+      <w:r>
+        <w:rPr>
+          <w:rFonts w:ascii="Georgia" w:hAnsi="Georgia"/>
+          <w:sz w:val="18"/>
+          <w:szCs w:val="18"/>
+        </w:rPr>
+        <w:t>rogramming such as pair programming and test-driven development and Scrum agile development.</w:t>
+      </w:r>
+      <w:r>
+        <w:rPr>
+          <w:rFonts w:ascii="Georgia" w:hAnsi="Georgia"/>
+          <w:sz w:val="18"/>
+          <w:szCs w:val="18"/>
+        </w:rPr>
+        <w:t xml:space="preserve"> </w:t>
+      </w:r>
+      <w:r>
+        <w:rPr>
+          <w:rFonts w:ascii="Georgia" w:hAnsi="Georgia"/>
+          <w:sz w:val="18"/>
+          <w:szCs w:val="18"/>
+        </w:rPr>
+        <w:t xml:space="preserve">I enjoy practicing extreme programming and have experience working as a pair but also like the structure of a Scrum team. </w:t>
+      </w:r>
+      <w:r>
+        <w:rPr>
+          <w:rFonts w:ascii="Georgia" w:hAnsi="Georgia"/>
+          <w:sz w:val="18"/>
+          <w:szCs w:val="18"/>
+        </w:rPr>
+        <w:t xml:space="preserve">Learning these processes </w:t>
+      </w:r>
+      <w:r>
+        <w:rPr>
+          <w:rFonts w:ascii="Georgia" w:hAnsi="Georgia"/>
+          <w:sz w:val="18"/>
+          <w:szCs w:val="18"/>
+        </w:rPr>
+        <w:t>has given</w:t>
+      </w:r>
+      <w:r>
+        <w:rPr>
+          <w:rFonts w:ascii="Georgia" w:hAnsi="Georgia"/>
+          <w:sz w:val="18"/>
+          <w:szCs w:val="18"/>
+        </w:rPr>
+        <w:t xml:space="preserve"> me a good insight into how software is </w:t>
+      </w:r>
+      <w:r>
+        <w:rPr>
+          <w:rFonts w:ascii="Georgia" w:hAnsi="Georgia"/>
+          <w:sz w:val="18"/>
+          <w:szCs w:val="18"/>
+        </w:rPr>
+        <w:t>produced</w:t>
+      </w:r>
+      <w:r>
+        <w:rPr>
+          <w:rFonts w:ascii="Georgia" w:hAnsi="Georgia"/>
+          <w:sz w:val="18"/>
+          <w:szCs w:val="18"/>
+        </w:rPr>
+        <w:t xml:space="preserve"> in industry.</w:t>
+      </w:r>
+    </w:p>
+    <w:p>
+      <w:pPr>
+        <w:ind w:firstLine="709"/>
+        <w:rPr>
+          <w:rFonts w:ascii="Georgia" w:hAnsi="Georgia"/>
+          <w:sz w:val="18"/>
+          <w:szCs w:val="18"/>
+        </w:rPr>
+      </w:pPr>
+    </w:p>
+    <w:p>
+      <w:pPr>
         <w:rPr>
           <w:rFonts w:ascii="Georgia" w:hAnsi="Georgia"/>
           <w:sz w:val="22"/>
           <w:szCs w:val="22"/>
         </w:rPr>
-        <w:t>Misc</w:t>
-      </w:r>
-      <w:proofErr w:type="spellEnd"/>
-    </w:p>
-    <w:p>
-      <w:pPr>
+      </w:pPr>
+      <w:r>
         <w:rPr>
           <w:rFonts w:ascii="Georgia" w:hAnsi="Georgia"/>
           <w:sz w:val="22"/>
           <w:szCs w:val="22"/>
         </w:rPr>
-      </w:pPr>
+        <w:t>Other Skills</w:t>
+      </w:r>
+    </w:p>
+    <w:p>
+      <w:pPr>
+        <w:ind w:firstLine="709"/>
+        <w:rPr>
+          <w:rFonts w:ascii="Georgia" w:hAnsi="Georgia"/>
+          <w:sz w:val="18"/>
+          <w:szCs w:val="18"/>
+        </w:rPr>
+      </w:pPr>
+      <w:r>
+        <w:rPr>
+          <w:rFonts w:ascii="Georgia" w:hAnsi="Georgia"/>
+          <w:sz w:val="18"/>
+          <w:szCs w:val="18"/>
+        </w:rPr>
+        <w:t>Other</w:t>
+      </w:r>
+      <w:r>
+        <w:rPr>
+          <w:rFonts w:ascii="Georgia" w:hAnsi="Georgia"/>
+          <w:sz w:val="18"/>
+          <w:szCs w:val="18"/>
+        </w:rPr>
+        <w:t xml:space="preserve"> languages and skills that I have experience i</w:t>
+      </w:r>
+      <w:r>
+        <w:rPr>
+          <w:rFonts w:ascii="Georgia" w:hAnsi="Georgia"/>
+          <w:sz w:val="18"/>
+          <w:szCs w:val="18"/>
+        </w:rPr>
+        <w:t>n and would be happy to discuss are:</w:t>
+      </w:r>
+      <w:r>
+        <w:rPr>
+          <w:rFonts w:ascii="Georgia" w:hAnsi="Georgia"/>
+          <w:sz w:val="18"/>
+          <w:szCs w:val="18"/>
+        </w:rPr>
+        <w:t xml:space="preserve"> Python, C, C++, C#, Objective-C,</w:t>
+      </w:r>
+      <w:r>
+        <w:rPr>
+          <w:rFonts w:ascii="Georgia" w:hAnsi="Georgia"/>
+          <w:sz w:val="18"/>
+          <w:szCs w:val="18"/>
+        </w:rPr>
+        <w:t xml:space="preserve"> Functional Programming in Haskell, </w:t>
+      </w:r>
+      <w:r>
+        <w:rPr>
+          <w:rFonts w:ascii="Georgia" w:hAnsi="Georgia"/>
+          <w:sz w:val="18"/>
+          <w:szCs w:val="18"/>
+        </w:rPr>
+        <w:t xml:space="preserve">Prolog, </w:t>
+      </w:r>
+      <w:r>
+        <w:rPr>
+          <w:rFonts w:ascii="Georgia" w:hAnsi="Georgia"/>
+          <w:sz w:val="18"/>
+          <w:szCs w:val="18"/>
+        </w:rPr>
+        <w:t>Artificial Intelligence</w:t>
+      </w:r>
+      <w:r>
+        <w:rPr>
+          <w:rFonts w:ascii="Georgia" w:hAnsi="Georgia"/>
+          <w:sz w:val="18"/>
+          <w:szCs w:val="18"/>
+        </w:rPr>
+        <w:t xml:space="preserve">, SQL, </w:t>
+      </w:r>
+      <w:r>
+        <w:rPr>
+          <w:rFonts w:ascii="Georgia" w:hAnsi="Georgia"/>
+          <w:sz w:val="18"/>
+          <w:szCs w:val="18"/>
+        </w:rPr>
+        <w:t>Network Architecture and Protocols.</w:t>
+      </w:r>
     </w:p>
     <w:p>
       <w:pPr>
@@ -2060,61 +2775,23 @@
           <w:sz w:val="18"/>
           <w:szCs w:val="18"/>
         </w:rPr>
-        <w:t xml:space="preserve">HTML, CSS, </w:t>
-      </w:r>
-      <w:proofErr w:type="spellStart"/>
-      <w:r>
-        <w:rPr>
-          <w:rFonts w:ascii="Georgia" w:hAnsi="Georgia" w:cs="Times New Roman"/>
-          <w:sz w:val="18"/>
-          <w:szCs w:val="18"/>
-        </w:rPr>
-        <w:t>Javascript</w:t>
-      </w:r>
-      <w:proofErr w:type="spellEnd"/>
-      <w:r>
-        <w:rPr>
-          <w:rFonts w:ascii="Georgia" w:hAnsi="Georgia" w:cs="Times New Roman"/>
-          <w:sz w:val="18"/>
-          <w:szCs w:val="18"/>
-        </w:rPr>
-        <w:t xml:space="preserve">, </w:t>
-      </w:r>
-      <w:proofErr w:type="spellStart"/>
-      <w:r>
-        <w:rPr>
-          <w:rFonts w:ascii="Georgia" w:hAnsi="Georgia" w:cs="Times New Roman"/>
-          <w:sz w:val="18"/>
-          <w:szCs w:val="18"/>
-        </w:rPr>
-        <w:t>jQuery</w:t>
-      </w:r>
-      <w:proofErr w:type="spellEnd"/>
-      <w:r>
-        <w:rPr>
-          <w:rFonts w:ascii="Georgia" w:hAnsi="Georgia" w:cs="Times New Roman"/>
-          <w:sz w:val="18"/>
-          <w:szCs w:val="18"/>
-        </w:rPr>
-        <w:t xml:space="preserve">, </w:t>
-      </w:r>
-      <w:proofErr w:type="spellStart"/>
-      <w:r>
-        <w:rPr>
-          <w:rFonts w:ascii="Georgia" w:hAnsi="Georgia" w:cs="Times New Roman"/>
-          <w:sz w:val="18"/>
-          <w:szCs w:val="18"/>
-        </w:rPr>
-        <w:t>git</w:t>
-      </w:r>
-      <w:proofErr w:type="spellEnd"/>
-      <w:r>
-        <w:rPr>
-          <w:rFonts w:ascii="Georgia" w:hAnsi="Georgia" w:cs="Times New Roman"/>
-          <w:sz w:val="18"/>
-          <w:szCs w:val="18"/>
-        </w:rPr>
-        <w:t xml:space="preserve">, Java, Extreme Programming, Test-Driven Development, </w:t>
+        <w:t xml:space="preserve">HTML, CSS, Javascript, </w:t>
+      </w:r>
+      <w:r>
+        <w:rPr>
+          <w:rFonts w:ascii="Georgia" w:hAnsi="Georgia" w:cs="Times New Roman"/>
+          <w:sz w:val="18"/>
+          <w:szCs w:val="18"/>
+        </w:rPr>
+        <w:t xml:space="preserve">jQuery, </w:t>
+      </w:r>
+      <w:r>
+        <w:rPr>
+          <w:rFonts w:ascii="Georgia" w:hAnsi="Georgia" w:cs="Times New Roman"/>
+          <w:sz w:val="18"/>
+          <w:szCs w:val="18"/>
+        </w:rPr>
+        <w:t xml:space="preserve">git, Java, Extreme Programming, Test-Driven Development, </w:t>
       </w:r>
       <w:r>
         <w:rPr>
@@ -2191,7 +2868,15 @@
           <w:sz w:val="18"/>
           <w:szCs w:val="18"/>
         </w:rPr>
-        <w:t xml:space="preserve">Help </w:t>
+        <w:t>I helped</w:t>
+      </w:r>
+      <w:r>
+        <w:rPr>
+          <w:rFonts w:ascii="Georgia" w:hAnsi="Georgia" w:cs="Times New Roman"/>
+          <w:sz w:val="18"/>
+          <w:szCs w:val="18"/>
+        </w:rPr>
+        <w:t xml:space="preserve"> </w:t>
       </w:r>
       <w:r>
         <w:rPr>
@@ -2207,15 +2892,39 @@
           <w:sz w:val="18"/>
           <w:szCs w:val="18"/>
         </w:rPr>
-        <w:t>, design and implement mobile phone application for</w:t>
-      </w:r>
-      <w:r>
-        <w:rPr>
-          <w:rFonts w:ascii="Georgia" w:hAnsi="Georgia" w:cs="Times New Roman"/>
-          <w:sz w:val="18"/>
-          <w:szCs w:val="18"/>
-        </w:rPr>
-        <w:t xml:space="preserve"> cyclists requiring assistance.</w:t>
+        <w:t xml:space="preserve">, design and implement </w:t>
+      </w:r>
+      <w:r>
+        <w:rPr>
+          <w:rFonts w:ascii="Georgia" w:hAnsi="Georgia" w:cs="Times New Roman"/>
+          <w:sz w:val="18"/>
+          <w:szCs w:val="18"/>
+        </w:rPr>
+        <w:t xml:space="preserve">a </w:t>
+      </w:r>
+      <w:r>
+        <w:rPr>
+          <w:rFonts w:ascii="Georgia" w:hAnsi="Georgia" w:cs="Times New Roman"/>
+          <w:sz w:val="18"/>
+          <w:szCs w:val="18"/>
+        </w:rPr>
+        <w:t xml:space="preserve">mobile phone application </w:t>
+      </w:r>
+      <w:r>
+        <w:rPr>
+          <w:rFonts w:ascii="Georgia" w:hAnsi="Georgia" w:cs="Times New Roman"/>
+          <w:sz w:val="18"/>
+          <w:szCs w:val="18"/>
+        </w:rPr>
+        <w:t>called RescYouMe that puts stranded cyclists in communication with other nearby cyclists</w:t>
+      </w:r>
+      <w:r>
+        <w:rPr>
+          <w:rFonts w:ascii="Georgia" w:hAnsi="Georgia" w:cs="Times New Roman"/>
+          <w:sz w:val="18"/>
+          <w:szCs w:val="18"/>
+        </w:rPr>
+        <w:t>.</w:t>
       </w:r>
       <w:r>
         <w:rPr>
@@ -2231,49 +2940,159 @@
           <w:sz w:val="18"/>
           <w:szCs w:val="18"/>
         </w:rPr>
-        <w:t xml:space="preserve">Researched and analysed which technologies to use. </w:t>
-      </w:r>
-      <w:r>
-        <w:rPr>
-          <w:rFonts w:ascii="Georgia" w:hAnsi="Georgia" w:cs="Times New Roman"/>
-          <w:sz w:val="18"/>
-          <w:szCs w:val="18"/>
-        </w:rPr>
-        <w:t xml:space="preserve">Wrote a lot of the code base for the mobile phone application using HTML, CSS and </w:t>
-      </w:r>
-      <w:proofErr w:type="spellStart"/>
-      <w:r>
-        <w:rPr>
-          <w:rFonts w:ascii="Georgia" w:hAnsi="Georgia" w:cs="Times New Roman"/>
-          <w:sz w:val="18"/>
-          <w:szCs w:val="18"/>
-        </w:rPr>
-        <w:t>Javascript</w:t>
-      </w:r>
-      <w:proofErr w:type="spellEnd"/>
-      <w:r>
-        <w:rPr>
-          <w:rFonts w:ascii="Georgia" w:hAnsi="Georgia" w:cs="Times New Roman"/>
-          <w:sz w:val="18"/>
-          <w:szCs w:val="18"/>
-        </w:rPr>
-        <w:t>. In particular used native APIs to use the devices map application from within ours.</w:t>
-      </w:r>
-      <w:r>
-        <w:rPr>
-          <w:rFonts w:ascii="Georgia" w:hAnsi="Georgia" w:cs="Times New Roman"/>
-          <w:sz w:val="18"/>
-          <w:szCs w:val="18"/>
-        </w:rPr>
-        <w:t xml:space="preserve"> I exercised the extreme programming paradigm and got accustomed to using test-driven d</w:t>
-      </w:r>
-      <w:r>
-        <w:rPr>
-          <w:rFonts w:ascii="Georgia" w:hAnsi="Georgia" w:cs="Times New Roman"/>
-          <w:sz w:val="18"/>
-          <w:szCs w:val="18"/>
-        </w:rPr>
-        <w:t>evelopment and pair programming as well as being given a task to work on alone for a day or two.</w:t>
+        <w:t>I influenced the course of the project by researching and analysing</w:t>
+      </w:r>
+      <w:r>
+        <w:rPr>
+          <w:rFonts w:ascii="Georgia" w:hAnsi="Georgia" w:cs="Times New Roman"/>
+          <w:sz w:val="18"/>
+          <w:szCs w:val="18"/>
+        </w:rPr>
+        <w:t xml:space="preserve"> which technologies </w:t>
+      </w:r>
+      <w:r>
+        <w:rPr>
+          <w:rFonts w:ascii="Georgia" w:hAnsi="Georgia" w:cs="Times New Roman"/>
+          <w:sz w:val="18"/>
+          <w:szCs w:val="18"/>
+        </w:rPr>
+        <w:t xml:space="preserve">would be </w:t>
+      </w:r>
+      <w:r>
+        <w:rPr>
+          <w:rFonts w:ascii="Georgia" w:hAnsi="Georgia" w:cs="Times New Roman"/>
+          <w:sz w:val="18"/>
+          <w:szCs w:val="18"/>
+        </w:rPr>
+        <w:t>use</w:t>
+      </w:r>
+      <w:r>
+        <w:rPr>
+          <w:rFonts w:ascii="Georgia" w:hAnsi="Georgia" w:cs="Times New Roman"/>
+          <w:sz w:val="18"/>
+          <w:szCs w:val="18"/>
+        </w:rPr>
+        <w:t>d</w:t>
+      </w:r>
+      <w:r>
+        <w:rPr>
+          <w:rFonts w:ascii="Georgia" w:hAnsi="Georgia" w:cs="Times New Roman"/>
+          <w:sz w:val="18"/>
+          <w:szCs w:val="18"/>
+        </w:rPr>
+        <w:t xml:space="preserve">. </w:t>
+      </w:r>
+      <w:r>
+        <w:rPr>
+          <w:rFonts w:ascii="Georgia" w:hAnsi="Georgia" w:cs="Times New Roman"/>
+          <w:sz w:val="18"/>
+          <w:szCs w:val="18"/>
+        </w:rPr>
+        <w:t xml:space="preserve">I got a lot of experience in writing the application using HTML, CSS and JavaScript in the form of webpages. In particular, I </w:t>
+      </w:r>
+      <w:r>
+        <w:rPr>
+          <w:rFonts w:ascii="Georgia" w:hAnsi="Georgia" w:cs="Times New Roman"/>
+          <w:sz w:val="18"/>
+          <w:szCs w:val="18"/>
+        </w:rPr>
+        <w:t xml:space="preserve">used native APIs to use </w:t>
+      </w:r>
+      <w:r>
+        <w:rPr>
+          <w:rFonts w:ascii="Georgia" w:hAnsi="Georgia" w:cs="Times New Roman"/>
+          <w:sz w:val="18"/>
+          <w:szCs w:val="18"/>
+        </w:rPr>
+        <w:t xml:space="preserve">a </w:t>
+      </w:r>
+      <w:r>
+        <w:rPr>
+          <w:rFonts w:ascii="Georgia" w:hAnsi="Georgia" w:cs="Times New Roman"/>
+          <w:sz w:val="18"/>
+          <w:szCs w:val="18"/>
+        </w:rPr>
+        <w:t xml:space="preserve">devices map application </w:t>
+      </w:r>
+      <w:r>
+        <w:rPr>
+          <w:rFonts w:ascii="Georgia" w:hAnsi="Georgia" w:cs="Times New Roman"/>
+          <w:sz w:val="18"/>
+          <w:szCs w:val="18"/>
+        </w:rPr>
+        <w:t>and geo-location services to find your current position and help others find you</w:t>
+      </w:r>
+      <w:r>
+        <w:rPr>
+          <w:rFonts w:ascii="Georgia" w:hAnsi="Georgia" w:cs="Times New Roman"/>
+          <w:sz w:val="18"/>
+          <w:szCs w:val="18"/>
+        </w:rPr>
+        <w:t>.</w:t>
+      </w:r>
+      <w:r>
+        <w:rPr>
+          <w:rFonts w:ascii="Georgia" w:hAnsi="Georgia" w:cs="Times New Roman"/>
+          <w:sz w:val="18"/>
+          <w:szCs w:val="18"/>
+        </w:rPr>
+        <w:t xml:space="preserve"> I exercised the extreme programming paradigm and got </w:t>
+      </w:r>
+      <w:r>
+        <w:rPr>
+          <w:rFonts w:ascii="Georgia" w:hAnsi="Georgia" w:cs="Times New Roman"/>
+          <w:sz w:val="18"/>
+          <w:szCs w:val="18"/>
+        </w:rPr>
+        <w:t xml:space="preserve">enjoyed using </w:t>
+      </w:r>
+      <w:r>
+        <w:rPr>
+          <w:rFonts w:ascii="Georgia" w:hAnsi="Georgia" w:cs="Times New Roman"/>
+          <w:sz w:val="18"/>
+          <w:szCs w:val="18"/>
+        </w:rPr>
+        <w:t>test-driven d</w:t>
+      </w:r>
+      <w:r>
+        <w:rPr>
+          <w:rFonts w:ascii="Georgia" w:hAnsi="Georgia" w:cs="Times New Roman"/>
+          <w:sz w:val="18"/>
+          <w:szCs w:val="18"/>
+        </w:rPr>
+        <w:t>evelop</w:t>
+      </w:r>
+      <w:r>
+        <w:rPr>
+          <w:rFonts w:ascii="Georgia" w:hAnsi="Georgia" w:cs="Times New Roman"/>
+          <w:sz w:val="18"/>
+          <w:szCs w:val="18"/>
+        </w:rPr>
+        <w:t>ment and pair programming</w:t>
+      </w:r>
+      <w:r>
+        <w:rPr>
+          <w:rFonts w:ascii="Georgia" w:hAnsi="Georgia" w:cs="Times New Roman"/>
+          <w:sz w:val="18"/>
+          <w:szCs w:val="18"/>
+        </w:rPr>
+        <w:t>.</w:t>
+      </w:r>
+      <w:r>
+        <w:rPr>
+          <w:rFonts w:ascii="Georgia" w:hAnsi="Georgia" w:cs="Times New Roman"/>
+          <w:sz w:val="18"/>
+          <w:szCs w:val="18"/>
+        </w:rPr>
+        <w:t xml:space="preserve"> </w:t>
+      </w:r>
+      <w:r>
+        <w:rPr>
+          <w:rFonts w:ascii="Georgia" w:hAnsi="Georgia" w:cs="Times New Roman"/>
+          <w:sz w:val="18"/>
+          <w:szCs w:val="18"/>
+        </w:rPr>
+        <w:t>Git was also used as our version control system and I have since used it for many pieces of coursework and side projects.</w:t>
       </w:r>
     </w:p>
     <w:p>
@@ -2311,40 +3130,6 @@
           <w:szCs w:val="18"/>
         </w:rPr>
         <w:t xml:space="preserve"> </w:t>
-      </w:r>
-      <w:r>
-        <w:rPr>
-          <w:rFonts w:ascii="Georgia" w:hAnsi="Georgia" w:cs="Times New Roman"/>
-          <w:sz w:val="18"/>
-          <w:szCs w:val="18"/>
-        </w:rPr>
-        <w:t xml:space="preserve">As my first experience working in industry it was a steep learning curve. I was used to solving problems to which I already knew how to solve to having to deal with problems that had no certain solution. </w:t>
-      </w:r>
-      <w:r>
-        <w:rPr>
-          <w:rFonts w:ascii="Georgia" w:hAnsi="Georgia" w:cs="Times New Roman"/>
-          <w:sz w:val="18"/>
-          <w:szCs w:val="18"/>
-        </w:rPr>
-        <w:t xml:space="preserve">I also was learning </w:t>
-      </w:r>
-      <w:proofErr w:type="spellStart"/>
-      <w:r>
-        <w:rPr>
-          <w:rFonts w:ascii="Georgia" w:hAnsi="Georgia" w:cs="Times New Roman"/>
-          <w:sz w:val="18"/>
-          <w:szCs w:val="18"/>
-        </w:rPr>
-        <w:t>Javascript</w:t>
-      </w:r>
-      <w:proofErr w:type="spellEnd"/>
-      <w:r>
-        <w:rPr>
-          <w:rFonts w:ascii="Georgia" w:hAnsi="Georgia" w:cs="Times New Roman"/>
-          <w:sz w:val="18"/>
-          <w:szCs w:val="18"/>
-        </w:rPr>
-        <w:t xml:space="preserve"> while working.</w:t>
       </w:r>
     </w:p>
     <w:p>
@@ -2583,23 +3368,7 @@
         <w:rFonts w:ascii="Georgia" w:hAnsi="Georgia" w:cs="Times New Roman"/>
         <w:szCs w:val="22"/>
       </w:rPr>
-      <w:t xml:space="preserve">Term Time Address: 10 </w:t>
-    </w:r>
-    <w:proofErr w:type="spellStart"/>
-    <w:r>
-      <w:rPr>
-        <w:rFonts w:ascii="Georgia" w:hAnsi="Georgia" w:cs="Times New Roman"/>
-        <w:szCs w:val="22"/>
-      </w:rPr>
-      <w:t>Mowbray</w:t>
-    </w:r>
-    <w:proofErr w:type="spellEnd"/>
-    <w:r>
-      <w:rPr>
-        <w:rFonts w:ascii="Georgia" w:hAnsi="Georgia" w:cs="Times New Roman"/>
-        <w:szCs w:val="22"/>
-      </w:rPr>
-      <w:t xml:space="preserve"> Ave, Exeter, Devon, EX4 4HB</w:t>
+      <w:t>Term Time Address: 10 Mowbray Ave, Exeter, Devon, EX4 4HB</w:t>
     </w:r>
   </w:p>
   <w:p>

</xml_diff>

<commit_message>
Improving content and attempting to cut down to 4 pages.
</commit_message>
<xml_diff>
--- a/CV.docx
+++ b/CV.docx
@@ -151,7 +151,13 @@
         <w:rPr>
           <w:szCs w:val="22"/>
         </w:rPr>
-        <w:t xml:space="preserve"> using </w:t>
+        <w:t xml:space="preserve"> </w:t>
+      </w:r>
+      <w:r>
+        <w:rPr>
+          <w:szCs w:val="22"/>
+        </w:rPr>
+        <w:t xml:space="preserve">primarily using </w:t>
       </w:r>
       <w:r>
         <w:rPr>
@@ -213,13 +219,109 @@
         <w:rPr>
           <w:szCs w:val="22"/>
         </w:rPr>
-        <w:t xml:space="preserve">. While it does have its rough patches, </w:t>
-      </w:r>
-      <w:r>
-        <w:rPr>
-          <w:szCs w:val="22"/>
-        </w:rPr>
-        <w:t xml:space="preserve">(example) </w:t>
+        <w:t xml:space="preserve">. </w:t>
+      </w:r>
+      <w:r>
+        <w:rPr>
+          <w:szCs w:val="22"/>
+        </w:rPr>
+        <w:t>I have experience</w:t>
+      </w:r>
+      <w:r>
+        <w:rPr>
+          <w:szCs w:val="22"/>
+        </w:rPr>
+        <w:t xml:space="preserve"> in</w:t>
+      </w:r>
+      <w:r>
+        <w:rPr>
+          <w:szCs w:val="22"/>
+        </w:rPr>
+        <w:t xml:space="preserve"> using JUnit to practice test driven development and </w:t>
+      </w:r>
+      <w:r>
+        <w:rPr>
+          <w:szCs w:val="22"/>
+        </w:rPr>
+        <w:t xml:space="preserve">have </w:t>
+      </w:r>
+      <w:r>
+        <w:rPr>
+          <w:szCs w:val="22"/>
+        </w:rPr>
+        <w:t>followed</w:t>
+      </w:r>
+      <w:r>
+        <w:rPr>
+          <w:szCs w:val="22"/>
+        </w:rPr>
+        <w:t xml:space="preserve"> other </w:t>
+      </w:r>
+      <w:r>
+        <w:rPr>
+          <w:szCs w:val="22"/>
+        </w:rPr>
+        <w:t xml:space="preserve">Extreme Programming </w:t>
+      </w:r>
+      <w:r>
+        <w:rPr>
+          <w:szCs w:val="22"/>
+        </w:rPr>
+        <w:t xml:space="preserve">principles </w:t>
+      </w:r>
+      <w:r>
+        <w:rPr>
+          <w:szCs w:val="22"/>
+        </w:rPr>
+        <w:t>such as pair programming</w:t>
+      </w:r>
+      <w:r>
+        <w:rPr>
+          <w:szCs w:val="22"/>
+        </w:rPr>
+        <w:t xml:space="preserve"> in my assignments</w:t>
+      </w:r>
+      <w:r>
+        <w:rPr>
+          <w:szCs w:val="22"/>
+        </w:rPr>
+        <w:t xml:space="preserve">. </w:t>
+      </w:r>
+      <w:r>
+        <w:rPr>
+          <w:szCs w:val="22"/>
+        </w:rPr>
+        <w:t xml:space="preserve">Most of my commercial experience is in </w:t>
+      </w:r>
+      <w:r>
+        <w:rPr>
+          <w:szCs w:val="22"/>
+        </w:rPr>
+        <w:t>Javascript, which</w:t>
+      </w:r>
+      <w:r>
+        <w:rPr>
+          <w:szCs w:val="22"/>
+        </w:rPr>
+        <w:t xml:space="preserve"> despite </w:t>
+      </w:r>
+      <w:r>
+        <w:rPr>
+          <w:szCs w:val="22"/>
+        </w:rPr>
+        <w:t>its</w:t>
+      </w:r>
+      <w:r>
+        <w:rPr>
+          <w:szCs w:val="22"/>
+        </w:rPr>
+        <w:t xml:space="preserve"> rough patches</w:t>
+      </w:r>
+      <w:r>
+        <w:rPr>
+          <w:szCs w:val="22"/>
+        </w:rPr>
+        <w:t xml:space="preserve"> </w:t>
       </w:r>
       <w:r>
         <w:rPr>
@@ -237,19 +339,13 @@
         <w:rPr>
           <w:szCs w:val="22"/>
         </w:rPr>
-        <w:t xml:space="preserve"> Javascript very enjoyable to use</w:t>
-      </w:r>
-      <w:r>
-        <w:rPr>
-          <w:szCs w:val="22"/>
-        </w:rPr>
-        <w:t>. Using jQuery with HTML and CSS allows me to be creative and have an almost tangible end result</w:t>
-      </w:r>
-      <w:r>
-        <w:rPr>
-          <w:szCs w:val="22"/>
-        </w:rPr>
-        <w:t>, which I find very rewarding.</w:t>
+        <w:t xml:space="preserve"> very enjoyable to use</w:t>
+      </w:r>
+      <w:r>
+        <w:rPr>
+          <w:szCs w:val="22"/>
+        </w:rPr>
+        <w:t>, particularly when used with jQuery.</w:t>
       </w:r>
     </w:p>
     <w:p>
@@ -312,7 +408,13 @@
         <w:rPr>
           <w:szCs w:val="22"/>
         </w:rPr>
-        <w:t>that puts cyclists in touch with each other when they need help with a broken spoke or puncture</w:t>
+        <w:t>that puts cyclists in t</w:t>
+      </w:r>
+      <w:r>
+        <w:rPr>
+          <w:szCs w:val="22"/>
+        </w:rPr>
+        <w:t>ouch with each other when they are in need of help</w:t>
       </w:r>
       <w:r>
         <w:rPr>
@@ -332,6 +434,743 @@
         </w:rPr>
         <w:t>ss-platform mobile application.</w:t>
       </w:r>
+    </w:p>
+    <w:p>
+      <w:pPr>
+        <w:pStyle w:val="Heading1"/>
+      </w:pPr>
+      <w:r>
+        <w:t>Skills</w:t>
+      </w:r>
+    </w:p>
+    <w:p>
+      <w:pPr>
+        <w:pStyle w:val="Heading2"/>
+      </w:pPr>
+      <w:r>
+        <w:t>Java</w:t>
+      </w:r>
+    </w:p>
+    <w:p>
+      <w:pPr>
+        <w:rPr>
+          <w:szCs w:val="22"/>
+        </w:rPr>
+      </w:pPr>
+      <w:r>
+        <w:rPr>
+          <w:szCs w:val="22"/>
+        </w:rPr>
+        <w:tab/>
+      </w:r>
+      <w:r>
+        <w:rPr>
+          <w:szCs w:val="22"/>
+        </w:rPr>
+        <w:t xml:space="preserve">I have experience with using JUnit 4.12 </w:t>
+      </w:r>
+      <w:r>
+        <w:rPr>
+          <w:szCs w:val="22"/>
+        </w:rPr>
+        <w:t>in</w:t>
+      </w:r>
+      <w:r>
+        <w:rPr>
+          <w:szCs w:val="22"/>
+        </w:rPr>
+        <w:t xml:space="preserve"> my studies </w:t>
+      </w:r>
+      <w:r>
+        <w:rPr>
+          <w:szCs w:val="22"/>
+        </w:rPr>
+        <w:t>and side projects</w:t>
+      </w:r>
+      <w:r>
+        <w:rPr>
+          <w:szCs w:val="22"/>
+        </w:rPr>
+        <w:t xml:space="preserve">. I </w:t>
+      </w:r>
+      <w:r>
+        <w:rPr>
+          <w:szCs w:val="22"/>
+        </w:rPr>
+        <w:t xml:space="preserve">worked </w:t>
+      </w:r>
+      <w:r>
+        <w:rPr>
+          <w:szCs w:val="22"/>
+        </w:rPr>
+        <w:t xml:space="preserve">on a Java </w:t>
+      </w:r>
+      <w:r>
+        <w:rPr>
+          <w:szCs w:val="22"/>
+        </w:rPr>
+        <w:t xml:space="preserve">Approvals Testing framework </w:t>
+      </w:r>
+      <w:r>
+        <w:rPr>
+          <w:szCs w:val="22"/>
+        </w:rPr>
+        <w:t xml:space="preserve">with my </w:t>
+      </w:r>
+      <w:r>
+        <w:rPr>
+          <w:szCs w:val="22"/>
+        </w:rPr>
+        <w:t>father, which</w:t>
+      </w:r>
+      <w:r>
+        <w:rPr>
+          <w:szCs w:val="22"/>
+        </w:rPr>
+        <w:t xml:space="preserve"> introduced an assertion testing functionality to JUni</w:t>
+      </w:r>
+      <w:r>
+        <w:rPr>
+          <w:szCs w:val="22"/>
+        </w:rPr>
+        <w:t>t</w:t>
+      </w:r>
+      <w:r>
+        <w:rPr>
+          <w:szCs w:val="22"/>
+        </w:rPr>
+        <w:t xml:space="preserve">. I have experience using Mock Objects and Test Suites for large, multi-class systems.  </w:t>
+      </w:r>
+      <w:r>
+        <w:rPr>
+          <w:szCs w:val="22"/>
+        </w:rPr>
+        <w:t xml:space="preserve">I find that </w:t>
+      </w:r>
+      <w:r>
+        <w:rPr>
+          <w:szCs w:val="22"/>
+        </w:rPr>
+        <w:t>JUnit’s testing framework, along with test-driven development makes for much better code in a process that I find very satisfying.</w:t>
+      </w:r>
+    </w:p>
+    <w:p>
+      <w:pPr>
+        <w:rPr>
+          <w:szCs w:val="22"/>
+        </w:rPr>
+      </w:pPr>
+    </w:p>
+    <w:p>
+      <w:pPr>
+        <w:rPr>
+          <w:szCs w:val="22"/>
+        </w:rPr>
+      </w:pPr>
+      <w:r>
+        <w:rPr>
+          <w:szCs w:val="22"/>
+        </w:rPr>
+        <w:tab/>
+      </w:r>
+      <w:r>
+        <w:rPr>
+          <w:szCs w:val="22"/>
+        </w:rPr>
+        <w:t>In my recent modules I have studied more some more advanced parts of the Java language. I have experience on using in writing a multi-threaded system in a thread-safe manor and this has given me an appreciation for the power of immutable co</w:t>
+      </w:r>
+      <w:r>
+        <w:rPr>
+          <w:szCs w:val="22"/>
+        </w:rPr>
+        <w:t xml:space="preserve">de! I also </w:t>
+      </w:r>
+      <w:r>
+        <w:rPr>
+          <w:szCs w:val="22"/>
+        </w:rPr>
+        <w:t xml:space="preserve">studied Java </w:t>
+      </w:r>
+      <w:r>
+        <w:rPr>
+          <w:szCs w:val="22"/>
+        </w:rPr>
+        <w:t>Design Patterns and have experience using many of the more commonly used ones.</w:t>
+      </w:r>
+      <w:r>
+        <w:rPr>
+          <w:szCs w:val="22"/>
+        </w:rPr>
+        <w:t xml:space="preserve"> The problem that design patterns solve is one that I have </w:t>
+      </w:r>
+      <w:r>
+        <w:rPr>
+          <w:szCs w:val="22"/>
+        </w:rPr>
+        <w:t xml:space="preserve">often </w:t>
+      </w:r>
+      <w:r>
+        <w:rPr>
+          <w:szCs w:val="22"/>
+        </w:rPr>
+        <w:t xml:space="preserve">considered </w:t>
+      </w:r>
+      <w:r>
+        <w:rPr>
+          <w:szCs w:val="22"/>
+        </w:rPr>
+        <w:t>before.</w:t>
+      </w:r>
+    </w:p>
+    <w:p>
+      <w:pPr>
+        <w:pStyle w:val="Heading2"/>
+      </w:pPr>
+      <w:r>
+        <w:lastRenderedPageBreak/>
+        <w:t>Javascript</w:t>
+      </w:r>
+    </w:p>
+    <w:p>
+      <w:pPr>
+        <w:rPr>
+          <w:szCs w:val="22"/>
+        </w:rPr>
+      </w:pPr>
+      <w:r>
+        <w:rPr>
+          <w:szCs w:val="22"/>
+        </w:rPr>
+        <w:tab/>
+      </w:r>
+      <w:r>
+        <w:rPr>
+          <w:szCs w:val="22"/>
+        </w:rPr>
+        <w:t xml:space="preserve">I </w:t>
+      </w:r>
+      <w:r>
+        <w:rPr>
+          <w:szCs w:val="22"/>
+        </w:rPr>
+        <w:t xml:space="preserve">have </w:t>
+      </w:r>
+      <w:r>
+        <w:rPr>
+          <w:szCs w:val="22"/>
+        </w:rPr>
+        <w:t>experience</w:t>
+      </w:r>
+      <w:r>
+        <w:rPr>
+          <w:szCs w:val="22"/>
+        </w:rPr>
+        <w:t xml:space="preserve"> </w:t>
+      </w:r>
+      <w:r>
+        <w:rPr>
+          <w:szCs w:val="22"/>
+        </w:rPr>
+        <w:t xml:space="preserve">in </w:t>
+      </w:r>
+      <w:r>
+        <w:rPr>
+          <w:szCs w:val="22"/>
+        </w:rPr>
+        <w:t xml:space="preserve">using Javascript </w:t>
+      </w:r>
+      <w:r>
+        <w:rPr>
+          <w:szCs w:val="22"/>
+        </w:rPr>
+        <w:t xml:space="preserve">commercially in </w:t>
+      </w:r>
+      <w:r>
+        <w:rPr>
+          <w:szCs w:val="22"/>
+        </w:rPr>
+        <w:t xml:space="preserve">client-side </w:t>
+      </w:r>
+      <w:r>
+        <w:rPr>
+          <w:szCs w:val="22"/>
+        </w:rPr>
+        <w:t>web development</w:t>
+      </w:r>
+      <w:r>
+        <w:rPr>
+          <w:szCs w:val="22"/>
+        </w:rPr>
+        <w:t xml:space="preserve">. Despite </w:t>
+      </w:r>
+      <w:r>
+        <w:rPr>
+          <w:szCs w:val="22"/>
+        </w:rPr>
+        <w:t xml:space="preserve">confusing </w:t>
+      </w:r>
+      <w:r>
+        <w:rPr>
+          <w:szCs w:val="22"/>
+        </w:rPr>
+        <w:t xml:space="preserve">closures </w:t>
+      </w:r>
+      <w:r>
+        <w:rPr>
+          <w:szCs w:val="22"/>
+        </w:rPr>
+        <w:t xml:space="preserve">and </w:t>
+      </w:r>
+      <w:r>
+        <w:rPr>
+          <w:szCs w:val="22"/>
+        </w:rPr>
+        <w:t>its</w:t>
+      </w:r>
+      <w:r>
+        <w:rPr>
+          <w:szCs w:val="22"/>
+        </w:rPr>
+        <w:t xml:space="preserve"> </w:t>
+      </w:r>
+      <w:r>
+        <w:rPr>
+          <w:szCs w:val="22"/>
+        </w:rPr>
+        <w:t>unusual</w:t>
+      </w:r>
+      <w:r>
+        <w:rPr>
+          <w:szCs w:val="22"/>
+        </w:rPr>
+        <w:t xml:space="preserve"> prototype inheritance model I found Javascript very enjo</w:t>
+      </w:r>
+      <w:r>
+        <w:rPr>
+          <w:szCs w:val="22"/>
+        </w:rPr>
+        <w:t>yable to use. The additional use of jQuery made selecting objects within the DOM far more fluid</w:t>
+      </w:r>
+      <w:r>
+        <w:rPr>
+          <w:szCs w:val="22"/>
+        </w:rPr>
+        <w:t xml:space="preserve">. </w:t>
+      </w:r>
+    </w:p>
+    <w:p>
+      <w:pPr>
+        <w:pStyle w:val="Heading2"/>
+      </w:pPr>
+      <w:r>
+        <w:t>Mobile Application &amp; Web Development</w:t>
+      </w:r>
+    </w:p>
+    <w:p>
+      <w:pPr>
+        <w:rPr>
+          <w:szCs w:val="22"/>
+        </w:rPr>
+      </w:pPr>
+      <w:r>
+        <w:rPr>
+          <w:szCs w:val="22"/>
+        </w:rPr>
+        <w:tab/>
+      </w:r>
+      <w:r>
+        <w:rPr>
+          <w:szCs w:val="22"/>
+        </w:rPr>
+        <w:t xml:space="preserve">I have experience designing and writing a cross-platform mobile phone </w:t>
+      </w:r>
+      <w:r>
+        <w:rPr>
+          <w:szCs w:val="22"/>
+        </w:rPr>
+        <w:t>app in JavaScript</w:t>
+      </w:r>
+      <w:r>
+        <w:rPr>
+          <w:szCs w:val="22"/>
+        </w:rPr>
+        <w:t>, HTML and CSS</w:t>
+      </w:r>
+      <w:r>
+        <w:rPr>
+          <w:szCs w:val="22"/>
+        </w:rPr>
+        <w:t xml:space="preserve"> using a technology called Cordova. </w:t>
+      </w:r>
+      <w:r>
+        <w:rPr>
+          <w:szCs w:val="22"/>
+        </w:rPr>
+        <w:t xml:space="preserve">I have used APIs to interact </w:t>
+      </w:r>
+      <w:r>
+        <w:rPr>
+          <w:szCs w:val="22"/>
+        </w:rPr>
+        <w:t xml:space="preserve">with technologies </w:t>
+      </w:r>
+      <w:r>
+        <w:rPr>
+          <w:szCs w:val="22"/>
+        </w:rPr>
+        <w:t xml:space="preserve">and applications on </w:t>
+      </w:r>
+      <w:r>
+        <w:rPr>
+          <w:szCs w:val="22"/>
+        </w:rPr>
+        <w:t>device</w:t>
+      </w:r>
+      <w:r>
+        <w:rPr>
+          <w:szCs w:val="22"/>
+        </w:rPr>
+        <w:t>s</w:t>
+      </w:r>
+      <w:r>
+        <w:rPr>
+          <w:szCs w:val="22"/>
+        </w:rPr>
+        <w:t xml:space="preserve"> such as geo-location services and SMS messaging. I </w:t>
+      </w:r>
+      <w:r>
+        <w:rPr>
+          <w:szCs w:val="22"/>
+        </w:rPr>
+        <w:t xml:space="preserve">preferred developing for </w:t>
+      </w:r>
+      <w:r>
+        <w:rPr>
+          <w:szCs w:val="22"/>
+        </w:rPr>
+        <w:t>Android,</w:t>
+      </w:r>
+      <w:r>
+        <w:rPr>
+          <w:szCs w:val="22"/>
+        </w:rPr>
+        <w:t xml:space="preserve"> </w:t>
+      </w:r>
+      <w:r>
+        <w:rPr>
+          <w:szCs w:val="22"/>
+        </w:rPr>
+        <w:t xml:space="preserve">as it was far easier to interact with the device. </w:t>
+      </w:r>
+      <w:r>
+        <w:rPr>
+          <w:szCs w:val="22"/>
+        </w:rPr>
+        <w:t xml:space="preserve">In contrast, iOS </w:t>
+      </w:r>
+      <w:r>
+        <w:rPr>
+          <w:szCs w:val="22"/>
+        </w:rPr>
+        <w:t xml:space="preserve">would not allow a prewritten SMS to be sent </w:t>
+      </w:r>
+      <w:r>
+        <w:rPr>
+          <w:szCs w:val="22"/>
+        </w:rPr>
+        <w:t xml:space="preserve">from the app </w:t>
+      </w:r>
+      <w:r>
+        <w:rPr>
+          <w:szCs w:val="22"/>
+        </w:rPr>
+        <w:t xml:space="preserve">and their move to Maps from Google Maps made it very difficult to open </w:t>
+      </w:r>
+      <w:r>
+        <w:rPr>
+          <w:szCs w:val="22"/>
+        </w:rPr>
+        <w:t xml:space="preserve">a map </w:t>
+      </w:r>
+      <w:r>
+        <w:rPr>
+          <w:szCs w:val="22"/>
+        </w:rPr>
+        <w:t>over a given location.</w:t>
+      </w:r>
+    </w:p>
+    <w:p>
+      <w:pPr>
+        <w:pStyle w:val="Heading2"/>
+      </w:pPr>
+      <w:r>
+        <w:t>Programming Paradigms</w:t>
+      </w:r>
+    </w:p>
+    <w:p>
+      <w:pPr>
+        <w:rPr>
+          <w:szCs w:val="22"/>
+        </w:rPr>
+      </w:pPr>
+      <w:r>
+        <w:rPr>
+          <w:szCs w:val="22"/>
+        </w:rPr>
+        <w:tab/>
+      </w:r>
+      <w:r>
+        <w:rPr>
+          <w:szCs w:val="22"/>
+        </w:rPr>
+        <w:t xml:space="preserve">I </w:t>
+      </w:r>
+      <w:r>
+        <w:rPr>
+          <w:szCs w:val="22"/>
+        </w:rPr>
+        <w:t>am experienced in several different programming practices.</w:t>
+      </w:r>
+      <w:r>
+        <w:rPr>
+          <w:szCs w:val="22"/>
+        </w:rPr>
+        <w:t xml:space="preserve"> I have </w:t>
+      </w:r>
+      <w:r>
+        <w:rPr>
+          <w:szCs w:val="22"/>
+        </w:rPr>
+        <w:t>used Extreme Programming</w:t>
+      </w:r>
+      <w:r>
+        <w:rPr>
+          <w:szCs w:val="22"/>
+        </w:rPr>
+        <w:t xml:space="preserve"> a</w:t>
+      </w:r>
+      <w:r>
+        <w:rPr>
+          <w:szCs w:val="22"/>
+        </w:rPr>
+        <w:t>nd Scrum a</w:t>
+      </w:r>
+      <w:r>
+        <w:rPr>
+          <w:szCs w:val="22"/>
+        </w:rPr>
+        <w:t>gile development</w:t>
+      </w:r>
+      <w:r>
+        <w:rPr>
+          <w:szCs w:val="22"/>
+        </w:rPr>
+        <w:t xml:space="preserve"> in my studies and industrial experience</w:t>
+      </w:r>
+      <w:r>
+        <w:rPr>
+          <w:szCs w:val="22"/>
+        </w:rPr>
+        <w:t xml:space="preserve">. I </w:t>
+      </w:r>
+      <w:r>
+        <w:rPr>
+          <w:szCs w:val="22"/>
+        </w:rPr>
+        <w:t>find aspects of E</w:t>
+      </w:r>
+      <w:r>
+        <w:rPr>
+          <w:szCs w:val="22"/>
+        </w:rPr>
+        <w:t xml:space="preserve">xtreme </w:t>
+      </w:r>
+      <w:r>
+        <w:rPr>
+          <w:szCs w:val="22"/>
+        </w:rPr>
+        <w:t>P</w:t>
+      </w:r>
+      <w:r>
+        <w:rPr>
+          <w:szCs w:val="22"/>
+        </w:rPr>
+        <w:t xml:space="preserve">rogramming </w:t>
+      </w:r>
+      <w:r>
+        <w:rPr>
+          <w:szCs w:val="22"/>
+        </w:rPr>
+        <w:t xml:space="preserve">such as pair programming and test driven development to have a </w:t>
+      </w:r>
+      <w:r>
+        <w:rPr>
+          <w:szCs w:val="22"/>
+        </w:rPr>
+        <w:t xml:space="preserve">large positive </w:t>
+      </w:r>
+      <w:r>
+        <w:rPr>
+          <w:szCs w:val="22"/>
+        </w:rPr>
+        <w:t xml:space="preserve">impact on the quality of code. However I also </w:t>
+      </w:r>
+      <w:r>
+        <w:rPr>
+          <w:szCs w:val="22"/>
+        </w:rPr>
+        <w:t xml:space="preserve">like the </w:t>
+      </w:r>
+      <w:r>
+        <w:rPr>
+          <w:szCs w:val="22"/>
+        </w:rPr>
+        <w:t xml:space="preserve">clear </w:t>
+      </w:r>
+      <w:r>
+        <w:rPr>
+          <w:szCs w:val="22"/>
+        </w:rPr>
+        <w:t xml:space="preserve">structure </w:t>
+      </w:r>
+      <w:r>
+        <w:rPr>
+          <w:szCs w:val="22"/>
+        </w:rPr>
+        <w:t xml:space="preserve">and distinction of roles within </w:t>
+      </w:r>
+      <w:r>
+        <w:rPr>
+          <w:szCs w:val="22"/>
+        </w:rPr>
+        <w:t xml:space="preserve">a Scrum </w:t>
+      </w:r>
+      <w:r>
+        <w:rPr>
+          <w:szCs w:val="22"/>
+        </w:rPr>
+        <w:t>T</w:t>
+      </w:r>
+      <w:r>
+        <w:rPr>
+          <w:szCs w:val="22"/>
+        </w:rPr>
+        <w:t>eam.</w:t>
+      </w:r>
+    </w:p>
+    <w:p>
+      <w:pPr>
+        <w:pStyle w:val="Heading2"/>
+      </w:pPr>
+      <w:r>
+        <w:t xml:space="preserve">Other </w:t>
+      </w:r>
+      <w:r>
+        <w:t>Skills</w:t>
+      </w:r>
+    </w:p>
+    <w:p>
+      <w:pPr>
+        <w:rPr>
+          <w:szCs w:val="22"/>
+        </w:rPr>
+      </w:pPr>
+      <w:r>
+        <w:rPr>
+          <w:szCs w:val="22"/>
+        </w:rPr>
+        <w:tab/>
+      </w:r>
+      <w:r>
+        <w:rPr>
+          <w:szCs w:val="22"/>
+        </w:rPr>
+        <w:t xml:space="preserve">Other languages and skills that I have experience in and would be happy to discuss are: Python, C, C++, C#, Objective-C, Functional Programming in Haskell, Prolog, Artificial Intelligence, </w:t>
+      </w:r>
+      <w:r>
+        <w:rPr>
+          <w:szCs w:val="22"/>
+        </w:rPr>
+        <w:t xml:space="preserve">Databases, </w:t>
+      </w:r>
+      <w:r>
+        <w:rPr>
+          <w:szCs w:val="22"/>
+        </w:rPr>
+        <w:t xml:space="preserve">SQL, </w:t>
+      </w:r>
+      <w:r>
+        <w:rPr>
+          <w:szCs w:val="22"/>
+        </w:rPr>
+        <w:t xml:space="preserve">System Architectures, </w:t>
+      </w:r>
+      <w:r>
+        <w:rPr>
+          <w:szCs w:val="22"/>
+        </w:rPr>
+        <w:t>Network Architecture</w:t>
+      </w:r>
+      <w:r>
+        <w:rPr>
+          <w:szCs w:val="22"/>
+        </w:rPr>
+        <w:t>s</w:t>
+      </w:r>
+      <w:r>
+        <w:rPr>
+          <w:szCs w:val="22"/>
+        </w:rPr>
+        <w:t xml:space="preserve"> and Protocols.</w:t>
+      </w:r>
+    </w:p>
+    <w:p>
+      <w:pPr>
+        <w:ind w:firstLine="567"/>
+        <w:rPr>
+          <w:szCs w:val="22"/>
+        </w:rPr>
+      </w:pPr>
+    </w:p>
+    <w:p>
+      <w:pPr>
+        <w:ind w:firstLine="567"/>
+        <w:rPr>
+          <w:szCs w:val="22"/>
+        </w:rPr>
+      </w:pPr>
+    </w:p>
+    <w:p>
+      <w:pPr>
+        <w:ind w:firstLine="567"/>
+        <w:rPr>
+          <w:szCs w:val="22"/>
+        </w:rPr>
+      </w:pPr>
+    </w:p>
+    <w:p>
+      <w:pPr>
+        <w:ind w:firstLine="567"/>
+        <w:rPr>
+          <w:szCs w:val="22"/>
+        </w:rPr>
+      </w:pPr>
+    </w:p>
+    <w:p>
+      <w:pPr>
+        <w:ind w:firstLine="567"/>
+        <w:rPr>
+          <w:szCs w:val="22"/>
+        </w:rPr>
+      </w:pPr>
+    </w:p>
+    <w:p>
+      <w:pPr>
+        <w:ind w:firstLine="567"/>
+        <w:rPr>
+          <w:szCs w:val="22"/>
+        </w:rPr>
+      </w:pPr>
     </w:p>
     <w:p>
       <w:pPr>
@@ -351,7 +1190,7 @@
         </w:tabs>
       </w:pPr>
       <w:r>
-        <w:t>Exeter University: Reading Computer Science</w:t>
+        <w:t>Exeter University: Computer Science</w:t>
       </w:r>
       <w:r>
         <w:tab/>
@@ -377,9 +1216,219 @@
           <w:szCs w:val="22"/>
         </w:rPr>
         <w:t xml:space="preserve"> </w:t>
+      </w:r>
+    </w:p>
+    <w:p>
+      <w:pPr>
+        <w:rPr>
+          <w:szCs w:val="22"/>
+        </w:rPr>
+      </w:pPr>
+      <w:r>
+        <w:rPr>
+          <w:szCs w:val="22"/>
+        </w:rPr>
+        <w:tab/>
+      </w:r>
+      <w:r>
+        <w:rPr>
+          <w:szCs w:val="22"/>
+        </w:rPr>
+        <w:t xml:space="preserve">Java, JUnit, Java Threading, Java Design Patterns, C, C++, C#, Objective-C, Python, HTML, CSS, Javascript, Ajax, PHP, Functional Programming (Haskell), Logic Programming (Prolog), SQL, </w:t>
+      </w:r>
+      <w:r>
+        <w:rPr>
+          <w:szCs w:val="22"/>
+        </w:rPr>
+        <w:t>Git</w:t>
+      </w:r>
+      <w:r>
+        <w:rPr>
+          <w:szCs w:val="22"/>
+        </w:rPr>
+        <w:t>, Test-Driven Development, Agile Development (Scrum), Pair Programming, UML, Linux, Network Architecture and Protocols.</w:t>
+      </w:r>
+    </w:p>
+    <w:p>
+      <w:pPr>
+        <w:rPr>
+          <w:szCs w:val="22"/>
+        </w:rPr>
+      </w:pPr>
+    </w:p>
+    <w:p>
+      <w:pPr>
+        <w:rPr>
+          <w:szCs w:val="22"/>
+        </w:rPr>
+      </w:pPr>
+      <w:r>
+        <w:rPr>
+          <w:szCs w:val="22"/>
+        </w:rPr>
+        <w:tab/>
+      </w:r>
+      <w:r>
+        <w:rPr>
+          <w:szCs w:val="22"/>
+        </w:rPr>
+        <w:t xml:space="preserve">I studied Computer Science and Mathematics in my first year at Exeter and received a </w:t>
+      </w:r>
+      <w:r>
+        <w:rPr>
+          <w:szCs w:val="22"/>
+        </w:rPr>
+        <w:t>First-Level mark</w:t>
+      </w:r>
+      <w:r>
+        <w:rPr>
+          <w:szCs w:val="22"/>
+        </w:rPr>
+        <w:t xml:space="preserve"> and a Dean’s Commendation for my results</w:t>
+      </w:r>
+      <w:r>
+        <w:rPr>
+          <w:szCs w:val="22"/>
+        </w:rPr>
+        <w:t>. In my second year I decided to continue without Mathematics, as Computer Science was where my real interests lie.</w:t>
+      </w:r>
+      <w:r>
+        <w:rPr>
+          <w:szCs w:val="22"/>
+        </w:rPr>
+        <w:t xml:space="preserve"> </w:t>
+      </w:r>
+    </w:p>
+    <w:p>
+      <w:pPr>
+        <w:rPr>
+          <w:szCs w:val="22"/>
+        </w:rPr>
+      </w:pPr>
+    </w:p>
+    <w:p>
+      <w:pPr>
+        <w:rPr>
+          <w:szCs w:val="22"/>
+        </w:rPr>
+      </w:pPr>
+      <w:r>
+        <w:rPr>
+          <w:szCs w:val="22"/>
+        </w:rPr>
+        <w:tab/>
+      </w:r>
+      <w:r>
+        <w:rPr>
+          <w:szCs w:val="22"/>
+        </w:rPr>
+        <w:t xml:space="preserve">After covering the basics of Java I started to learn about the </w:t>
+      </w:r>
+      <w:r>
+        <w:rPr>
+          <w:szCs w:val="22"/>
+        </w:rPr>
+        <w:t xml:space="preserve">software </w:t>
+      </w:r>
+      <w:r>
+        <w:rPr>
+          <w:szCs w:val="22"/>
+        </w:rPr>
+        <w:t xml:space="preserve">development process and </w:t>
+      </w:r>
+      <w:r>
+        <w:rPr>
+          <w:szCs w:val="22"/>
+        </w:rPr>
+        <w:t xml:space="preserve">various </w:t>
+      </w:r>
+      <w:r>
+        <w:rPr>
+          <w:szCs w:val="22"/>
+        </w:rPr>
+        <w:t xml:space="preserve">programming paradigms, which I found insightful. </w:t>
+      </w:r>
+      <w:r>
+        <w:rPr>
+          <w:szCs w:val="22"/>
+        </w:rPr>
+        <w:t xml:space="preserve">We learnt the functional language Haskell and I found this required a huge change in mindset when approached programming. I am keen to bring this way of thinking into </w:t>
+      </w:r>
+      <w:r>
+        <w:rPr>
+          <w:szCs w:val="22"/>
+        </w:rPr>
+        <w:t xml:space="preserve">how I write my code </w:t>
+      </w:r>
+      <w:r>
+        <w:rPr>
+          <w:szCs w:val="22"/>
+        </w:rPr>
+        <w:t xml:space="preserve">in other languages such as Java. I </w:t>
+      </w:r>
+      <w:r>
+        <w:rPr>
+          <w:szCs w:val="22"/>
+        </w:rPr>
+        <w:t xml:space="preserve">have </w:t>
+      </w:r>
+      <w:r>
+        <w:rPr>
+          <w:szCs w:val="22"/>
+        </w:rPr>
+        <w:t xml:space="preserve">studied </w:t>
+      </w:r>
+      <w:r>
+        <w:rPr>
+          <w:szCs w:val="22"/>
+        </w:rPr>
+        <w:t xml:space="preserve">C, </w:t>
+      </w:r>
+      <w:r>
+        <w:rPr>
+          <w:szCs w:val="22"/>
+        </w:rPr>
+        <w:t xml:space="preserve">the Linux OS using a Raspberry Pi and </w:t>
+      </w:r>
+      <w:r>
+        <w:rPr>
+          <w:szCs w:val="22"/>
+        </w:rPr>
+        <w:t xml:space="preserve">other </w:t>
+      </w:r>
+      <w:r>
+        <w:rPr>
+          <w:szCs w:val="22"/>
+        </w:rPr>
+        <w:t xml:space="preserve">areas such as artificial intelligence, system architectures, databases and </w:t>
+      </w:r>
+      <w:r>
+        <w:rPr>
+          <w:szCs w:val="22"/>
+        </w:rPr>
+        <w:t xml:space="preserve">networks </w:t>
+      </w:r>
+      <w:r>
+        <w:rPr>
+          <w:szCs w:val="22"/>
+        </w:rPr>
+        <w:t>with some practical e</w:t>
       </w:r>
       <w:bookmarkStart w:id="0" w:name="_GoBack"/>
       <w:bookmarkEnd w:id="0"/>
+      <w:r>
+        <w:rPr>
+          <w:szCs w:val="22"/>
+        </w:rPr>
+        <w:t>xperience in each area.</w:t>
+      </w:r>
+    </w:p>
+    <w:p>
+      <w:pPr>
+        <w:rPr>
+          <w:szCs w:val="22"/>
+        </w:rPr>
+      </w:pPr>
     </w:p>
     <w:p>
       <w:pPr>
@@ -397,110 +1446,31 @@
         <w:rPr>
           <w:szCs w:val="22"/>
         </w:rPr>
-        <w:t xml:space="preserve">Java, JUnit, Java Threading, Java Design Patterns, C, C++, C#, Objective-C, Python, HTML, CSS, Javascript, Ajax, PHP, Functional Programming (Haskell), Logic Programming (Prolog), SQL, </w:t>
-      </w:r>
-      <w:r>
-        <w:rPr>
-          <w:szCs w:val="22"/>
-        </w:rPr>
-        <w:t>Git</w:t>
-      </w:r>
-      <w:r>
-        <w:rPr>
-          <w:szCs w:val="22"/>
-        </w:rPr>
-        <w:t>, Test-Driven Development, Agile Development (Scrum), Pair Programming, UML, Linux, Network Architecture and Protocols.</w:t>
-      </w:r>
-    </w:p>
-    <w:p>
-      <w:pPr>
-        <w:rPr>
-          <w:szCs w:val="22"/>
-        </w:rPr>
-      </w:pPr>
-    </w:p>
-    <w:p>
-      <w:pPr>
-        <w:rPr>
-          <w:szCs w:val="22"/>
-        </w:rPr>
-      </w:pPr>
-      <w:r>
-        <w:rPr>
-          <w:szCs w:val="22"/>
-        </w:rPr>
-        <w:tab/>
-      </w:r>
-      <w:r>
-        <w:rPr>
-          <w:szCs w:val="22"/>
-        </w:rPr>
-        <w:t xml:space="preserve">I studied Computer Science and Mathematics in my first year at Exeter and received a </w:t>
-      </w:r>
-      <w:r>
-        <w:rPr>
-          <w:szCs w:val="22"/>
-        </w:rPr>
-        <w:t>First-Level mark</w:t>
-      </w:r>
-      <w:r>
-        <w:rPr>
-          <w:szCs w:val="22"/>
-        </w:rPr>
-        <w:t xml:space="preserve"> and a Dean’s Commendation for my results. I decided to focus on Computer Science in my second year, as this is where my real passion lies and continued without any Mathematics modules. After covering the basics of Java I started to learn a lot about the development process and programming paradigms, which I found insightful. </w:t>
-      </w:r>
-    </w:p>
-    <w:p>
-      <w:pPr>
-        <w:rPr>
-          <w:szCs w:val="22"/>
-        </w:rPr>
-      </w:pPr>
-    </w:p>
-    <w:p>
-      <w:pPr>
-        <w:rPr>
-          <w:szCs w:val="22"/>
-        </w:rPr>
-      </w:pPr>
-      <w:r>
-        <w:rPr>
-          <w:szCs w:val="22"/>
-        </w:rPr>
-        <w:lastRenderedPageBreak/>
-        <w:tab/>
-      </w:r>
-      <w:r>
-        <w:rPr>
-          <w:szCs w:val="22"/>
-        </w:rPr>
-        <w:t>We learnt the functional language Haskell and I found this required a huge change in my mindset when approached programming. I am keen to bring this way of thinking into my programming in other languages such as Java. I have also studied areas such as artificial intelligence, system architectures, databases and networking with some practical experience in each area.</w:t>
-      </w:r>
-    </w:p>
-    <w:p>
-      <w:pPr>
-        <w:rPr>
-          <w:szCs w:val="22"/>
-        </w:rPr>
-      </w:pPr>
-    </w:p>
-    <w:p>
-      <w:pPr>
-        <w:rPr>
-          <w:szCs w:val="22"/>
-        </w:rPr>
-      </w:pPr>
-      <w:r>
-        <w:rPr>
-          <w:szCs w:val="22"/>
-        </w:rPr>
-        <w:tab/>
-      </w:r>
-      <w:r>
-        <w:rPr>
-          <w:szCs w:val="22"/>
-        </w:rPr>
-        <w:t xml:space="preserve">I used Raspberry Pi’s to learn about the Linux operating system. I have been appointed the Treasurer for Exeter University Computer Science Society and am also on the committee for the university’s Real Ale Society. </w:t>
+        <w:t xml:space="preserve">I </w:t>
+      </w:r>
+      <w:r>
+        <w:rPr>
+          <w:szCs w:val="22"/>
+        </w:rPr>
+        <w:t xml:space="preserve">am </w:t>
+      </w:r>
+      <w:r>
+        <w:rPr>
+          <w:szCs w:val="22"/>
+        </w:rPr>
+        <w:t xml:space="preserve">the Treasurer for </w:t>
+      </w:r>
+      <w:r>
+        <w:rPr>
+          <w:szCs w:val="22"/>
+        </w:rPr>
+        <w:t xml:space="preserve">the </w:t>
+      </w:r>
+      <w:r>
+        <w:rPr>
+          <w:szCs w:val="22"/>
+        </w:rPr>
+        <w:t xml:space="preserve">Exeter University Computer Science Society and am also on the committee for the Real Ale Society. </w:t>
       </w:r>
     </w:p>
     <w:p>
@@ -581,7 +1551,7 @@
         <w:rPr>
           <w:szCs w:val="22"/>
         </w:rPr>
-        <w:t>sparked, which I studied along with Mathematics and Further Mathematics</w:t>
+        <w:t>sparked</w:t>
       </w:r>
       <w:r>
         <w:rPr>
@@ -593,25 +1563,121 @@
         <w:rPr>
           <w:szCs w:val="22"/>
         </w:rPr>
-        <w:t xml:space="preserve"> I had not studied </w:t>
-      </w:r>
-      <w:r>
-        <w:rPr>
-          <w:szCs w:val="22"/>
-        </w:rPr>
-        <w:t>Computer Science</w:t>
-      </w:r>
-      <w:r>
-        <w:rPr>
-          <w:szCs w:val="22"/>
-        </w:rPr>
-        <w:t xml:space="preserve"> before but </w:t>
-      </w:r>
-      <w:r>
-        <w:rPr>
-          <w:szCs w:val="22"/>
-        </w:rPr>
-        <w:t>I soon grew a passion for it</w:t>
+        <w:t xml:space="preserve"> </w:t>
+      </w:r>
+      <w:r>
+        <w:rPr>
+          <w:szCs w:val="22"/>
+        </w:rPr>
+        <w:t xml:space="preserve">I learnt to program using </w:t>
+      </w:r>
+      <w:r>
+        <w:rPr>
+          <w:szCs w:val="22"/>
+        </w:rPr>
+        <w:t>Pascal,</w:t>
+      </w:r>
+      <w:r>
+        <w:rPr>
+          <w:szCs w:val="22"/>
+        </w:rPr>
+        <w:t xml:space="preserve"> which as</w:t>
+      </w:r>
+      <w:r>
+        <w:rPr>
+          <w:szCs w:val="22"/>
+        </w:rPr>
+        <w:t xml:space="preserve"> a strongly typed language with no exception handling</w:t>
+      </w:r>
+      <w:r>
+        <w:rPr>
+          <w:szCs w:val="22"/>
+        </w:rPr>
+        <w:t xml:space="preserve"> or</w:t>
+      </w:r>
+      <w:r>
+        <w:rPr>
+          <w:szCs w:val="22"/>
+        </w:rPr>
+        <w:t xml:space="preserve"> modern IDE</w:t>
+      </w:r>
+      <w:r>
+        <w:rPr>
+          <w:szCs w:val="22"/>
+        </w:rPr>
+        <w:t xml:space="preserve"> and a quirky, novelty to it </w:t>
+      </w:r>
+      <w:r>
+        <w:rPr>
+          <w:szCs w:val="22"/>
+        </w:rPr>
+        <w:t>was a fun start to programming which</w:t>
+      </w:r>
+      <w:r>
+        <w:rPr>
+          <w:szCs w:val="22"/>
+        </w:rPr>
+        <w:t xml:space="preserve"> taught me to have an eye for detail from the st</w:t>
+      </w:r>
+      <w:r>
+        <w:rPr>
+          <w:szCs w:val="22"/>
+        </w:rPr>
+        <w:t>art. I</w:t>
+      </w:r>
+      <w:r>
+        <w:rPr>
+          <w:szCs w:val="22"/>
+        </w:rPr>
+        <w:t xml:space="preserve">n my second year </w:t>
+      </w:r>
+      <w:r>
+        <w:rPr>
+          <w:szCs w:val="22"/>
+        </w:rPr>
+        <w:t>I</w:t>
+      </w:r>
+      <w:r>
+        <w:rPr>
+          <w:szCs w:val="22"/>
+        </w:rPr>
+        <w:t xml:space="preserve"> developed a central heating control system</w:t>
+      </w:r>
+      <w:r>
+        <w:rPr>
+          <w:szCs w:val="22"/>
+        </w:rPr>
+        <w:t xml:space="preserve"> </w:t>
+      </w:r>
+      <w:r>
+        <w:rPr>
+          <w:szCs w:val="22"/>
+        </w:rPr>
+        <w:t xml:space="preserve">in </w:t>
+      </w:r>
+      <w:r>
+        <w:rPr>
+          <w:szCs w:val="22"/>
+        </w:rPr>
+        <w:t>Microsoft Visual Basic</w:t>
+      </w:r>
+      <w:r>
+        <w:rPr>
+          <w:szCs w:val="22"/>
+        </w:rPr>
+        <w:t xml:space="preserve"> </w:t>
+      </w:r>
+      <w:r>
+        <w:rPr>
+          <w:szCs w:val="22"/>
+        </w:rPr>
+        <w:t>using a waterfall development process</w:t>
+      </w:r>
+      <w:r>
+        <w:rPr>
+          <w:szCs w:val="22"/>
+        </w:rPr>
+        <w:t>. This approach to software engineering made it difficult to include forgotten system requirements and caused many propagating bugs</w:t>
       </w:r>
       <w:r>
         <w:rPr>
@@ -623,121 +1689,7 @@
         <w:rPr>
           <w:szCs w:val="22"/>
         </w:rPr>
-        <w:t xml:space="preserve">I learnt to program using </w:t>
-      </w:r>
-      <w:r>
-        <w:rPr>
-          <w:szCs w:val="22"/>
-        </w:rPr>
-        <w:t>Pascal,</w:t>
-      </w:r>
-      <w:r>
-        <w:rPr>
-          <w:szCs w:val="22"/>
-        </w:rPr>
-        <w:t xml:space="preserve"> which as</w:t>
-      </w:r>
-      <w:r>
-        <w:rPr>
-          <w:szCs w:val="22"/>
-        </w:rPr>
-        <w:t xml:space="preserve"> a strongly typed language with no exception handling</w:t>
-      </w:r>
-      <w:r>
-        <w:rPr>
-          <w:szCs w:val="22"/>
-        </w:rPr>
-        <w:t xml:space="preserve"> or</w:t>
-      </w:r>
-      <w:r>
-        <w:rPr>
-          <w:szCs w:val="22"/>
-        </w:rPr>
-        <w:t xml:space="preserve"> modern IDE</w:t>
-      </w:r>
-      <w:r>
-        <w:rPr>
-          <w:szCs w:val="22"/>
-        </w:rPr>
-        <w:t xml:space="preserve"> and a quirky, novelty to it </w:t>
-      </w:r>
-      <w:r>
-        <w:rPr>
-          <w:szCs w:val="22"/>
-        </w:rPr>
-        <w:t>was a fun start to programming which</w:t>
-      </w:r>
-      <w:r>
-        <w:rPr>
-          <w:szCs w:val="22"/>
-        </w:rPr>
-        <w:t xml:space="preserve"> taught me to have an eye for detail from the st</w:t>
-      </w:r>
-      <w:r>
-        <w:rPr>
-          <w:szCs w:val="22"/>
-        </w:rPr>
-        <w:t>art. I</w:t>
-      </w:r>
-      <w:r>
-        <w:rPr>
-          <w:szCs w:val="22"/>
-        </w:rPr>
-        <w:t>n my second year we developed a central heating control system</w:t>
-      </w:r>
-      <w:r>
-        <w:rPr>
-          <w:szCs w:val="22"/>
-        </w:rPr>
-        <w:t xml:space="preserve"> </w:t>
-      </w:r>
-      <w:r>
-        <w:rPr>
-          <w:szCs w:val="22"/>
-        </w:rPr>
-        <w:t xml:space="preserve">written in </w:t>
-      </w:r>
-      <w:r>
-        <w:rPr>
-          <w:szCs w:val="22"/>
-        </w:rPr>
-        <w:t>Microsoft Visual Basic</w:t>
-      </w:r>
-      <w:r>
-        <w:rPr>
-          <w:szCs w:val="22"/>
-        </w:rPr>
-        <w:t xml:space="preserve"> </w:t>
-      </w:r>
-      <w:r>
-        <w:rPr>
-          <w:szCs w:val="22"/>
-        </w:rPr>
-        <w:t>and using a waterfall development process</w:t>
-      </w:r>
-      <w:r>
-        <w:rPr>
-          <w:szCs w:val="22"/>
-        </w:rPr>
-        <w:t>. This approach to software engineering made it difficult to include forgotten system requirements and caused many propagating bugs</w:t>
-      </w:r>
-      <w:r>
-        <w:rPr>
-          <w:szCs w:val="22"/>
-        </w:rPr>
-        <w:t xml:space="preserve">. This was a nice introduction into </w:t>
-      </w:r>
-      <w:r>
-        <w:rPr>
-          <w:szCs w:val="22"/>
-        </w:rPr>
-        <w:t>how to construct larger systems</w:t>
-      </w:r>
-      <w:r>
-        <w:rPr>
-          <w:szCs w:val="22"/>
-        </w:rPr>
-        <w:t>. I achieved Computer Science</w:t>
+        <w:t>I achieved Computer Science</w:t>
       </w:r>
       <w:r>
         <w:rPr>
@@ -768,693 +1720,6 @@
           <w:szCs w:val="22"/>
         </w:rPr>
         <w:t>.</w:t>
-      </w:r>
-    </w:p>
-    <w:p>
-      <w:pPr>
-        <w:pStyle w:val="Heading1"/>
-      </w:pPr>
-      <w:r>
-        <w:t>Skills</w:t>
-      </w:r>
-    </w:p>
-    <w:p>
-      <w:pPr>
-        <w:pStyle w:val="Heading2"/>
-      </w:pPr>
-      <w:r>
-        <w:t>Java</w:t>
-      </w:r>
-    </w:p>
-    <w:p>
-      <w:pPr>
-        <w:rPr>
-          <w:szCs w:val="22"/>
-        </w:rPr>
-      </w:pPr>
-      <w:r>
-        <w:rPr>
-          <w:szCs w:val="22"/>
-        </w:rPr>
-        <w:tab/>
-      </w:r>
-      <w:r>
-        <w:rPr>
-          <w:szCs w:val="22"/>
-        </w:rPr>
-        <w:t xml:space="preserve">I have experience with using JUnit </w:t>
-      </w:r>
-      <w:r>
-        <w:rPr>
-          <w:szCs w:val="22"/>
-        </w:rPr>
-        <w:t xml:space="preserve">4.12 </w:t>
-      </w:r>
-      <w:r>
-        <w:rPr>
-          <w:szCs w:val="22"/>
-        </w:rPr>
-        <w:t>for my studies and in personal side projects.</w:t>
-      </w:r>
-      <w:r>
-        <w:rPr>
-          <w:szCs w:val="22"/>
-        </w:rPr>
-        <w:t xml:space="preserve"> I spent some time working on a Java library with my </w:t>
-      </w:r>
-      <w:proofErr w:type="gramStart"/>
-      <w:r>
-        <w:rPr>
-          <w:szCs w:val="22"/>
-        </w:rPr>
-        <w:t xml:space="preserve">father </w:t>
-      </w:r>
-      <w:r>
-        <w:rPr>
-          <w:szCs w:val="22"/>
-        </w:rPr>
-        <w:t>which</w:t>
-      </w:r>
-      <w:proofErr w:type="gramEnd"/>
-      <w:r>
-        <w:rPr>
-          <w:szCs w:val="22"/>
-        </w:rPr>
-        <w:t xml:space="preserve"> introduced an assertion testing functionality to JUnit.</w:t>
-      </w:r>
-      <w:r>
-        <w:rPr>
-          <w:szCs w:val="22"/>
-        </w:rPr>
-        <w:t xml:space="preserve"> </w:t>
-      </w:r>
-      <w:r>
-        <w:rPr>
-          <w:szCs w:val="22"/>
-        </w:rPr>
-        <w:t>I have experience using Mock Ob</w:t>
-      </w:r>
-      <w:r>
-        <w:rPr>
-          <w:szCs w:val="22"/>
-        </w:rPr>
-        <w:t>jects and Test Suites for large</w:t>
-      </w:r>
-      <w:r>
-        <w:rPr>
-          <w:szCs w:val="22"/>
-        </w:rPr>
-        <w:t xml:space="preserve">, multi-class systems that require it. </w:t>
-      </w:r>
-      <w:r>
-        <w:rPr>
-          <w:szCs w:val="22"/>
-        </w:rPr>
-        <w:t xml:space="preserve"> </w:t>
-      </w:r>
-      <w:r>
-        <w:rPr>
-          <w:szCs w:val="22"/>
-        </w:rPr>
-        <w:t>JUnit’s testing framework, along with test-driven development makes for much better code in a process that I find very satisfying.</w:t>
-      </w:r>
-    </w:p>
-    <w:p>
-      <w:pPr>
-        <w:rPr>
-          <w:szCs w:val="22"/>
-        </w:rPr>
-      </w:pPr>
-    </w:p>
-    <w:p>
-      <w:pPr>
-        <w:rPr>
-          <w:szCs w:val="22"/>
-        </w:rPr>
-      </w:pPr>
-      <w:r>
-        <w:rPr>
-          <w:szCs w:val="22"/>
-        </w:rPr>
-        <w:tab/>
-      </w:r>
-      <w:r>
-        <w:rPr>
-          <w:szCs w:val="22"/>
-        </w:rPr>
-        <w:t xml:space="preserve">I wrote </w:t>
-      </w:r>
-      <w:r>
-        <w:rPr>
-          <w:szCs w:val="22"/>
-        </w:rPr>
-        <w:t>an</w:t>
-      </w:r>
-      <w:r>
-        <w:rPr>
-          <w:szCs w:val="22"/>
-        </w:rPr>
-        <w:t xml:space="preserve"> </w:t>
-      </w:r>
-      <w:r>
-        <w:rPr>
-          <w:szCs w:val="22"/>
-        </w:rPr>
-        <w:t xml:space="preserve">application to run a </w:t>
-      </w:r>
-      <w:r>
-        <w:rPr>
-          <w:szCs w:val="22"/>
-        </w:rPr>
-        <w:t>genetic mutation algorithm in a thread-safe manor</w:t>
-      </w:r>
-      <w:r>
-        <w:rPr>
-          <w:szCs w:val="22"/>
-        </w:rPr>
-        <w:t xml:space="preserve"> as a piece of coursework with a peer</w:t>
-      </w:r>
-      <w:r>
-        <w:rPr>
-          <w:szCs w:val="22"/>
-        </w:rPr>
-        <w:t xml:space="preserve">. Threads </w:t>
-      </w:r>
-      <w:r>
-        <w:rPr>
-          <w:szCs w:val="22"/>
-        </w:rPr>
-        <w:t>are</w:t>
-      </w:r>
-      <w:r>
-        <w:rPr>
-          <w:szCs w:val="22"/>
-        </w:rPr>
-        <w:t xml:space="preserve"> essential </w:t>
-      </w:r>
-      <w:r>
-        <w:rPr>
-          <w:szCs w:val="22"/>
-        </w:rPr>
-        <w:t xml:space="preserve">in modern computing so are useful to be able to use effectively </w:t>
-      </w:r>
-      <w:r>
-        <w:rPr>
-          <w:szCs w:val="22"/>
-        </w:rPr>
-        <w:t>but</w:t>
-      </w:r>
-      <w:r>
-        <w:rPr>
-          <w:szCs w:val="22"/>
-        </w:rPr>
-        <w:t xml:space="preserve"> I </w:t>
-      </w:r>
-      <w:r>
-        <w:rPr>
-          <w:szCs w:val="22"/>
-        </w:rPr>
-        <w:t xml:space="preserve">can now </w:t>
-      </w:r>
-      <w:r>
-        <w:rPr>
-          <w:szCs w:val="22"/>
-        </w:rPr>
-        <w:t>see the benefits of immutable code!</w:t>
-      </w:r>
-    </w:p>
-    <w:p>
-      <w:pPr>
-        <w:rPr>
-          <w:szCs w:val="22"/>
-        </w:rPr>
-      </w:pPr>
-    </w:p>
-    <w:p>
-      <w:pPr>
-        <w:rPr>
-          <w:szCs w:val="22"/>
-        </w:rPr>
-      </w:pPr>
-      <w:r>
-        <w:rPr>
-          <w:szCs w:val="22"/>
-        </w:rPr>
-        <w:tab/>
-      </w:r>
-      <w:r>
-        <w:rPr>
-          <w:szCs w:val="22"/>
-        </w:rPr>
-        <w:t xml:space="preserve">We studied six of </w:t>
-      </w:r>
-      <w:r>
-        <w:rPr>
-          <w:szCs w:val="22"/>
-        </w:rPr>
-        <w:t xml:space="preserve">the basic Java design patterns, </w:t>
-      </w:r>
-      <w:r>
-        <w:rPr>
-          <w:szCs w:val="22"/>
-        </w:rPr>
-        <w:t>Factory Method, Abstract Factory, Decorator, Builder, Command and Singleton.</w:t>
-      </w:r>
-      <w:r>
-        <w:rPr>
-          <w:szCs w:val="22"/>
-        </w:rPr>
-        <w:t xml:space="preserve"> The problem that design patterns solve is one that I have considered many times before and studying </w:t>
-      </w:r>
-      <w:r>
-        <w:rPr>
-          <w:szCs w:val="22"/>
-        </w:rPr>
-        <w:t xml:space="preserve">them has </w:t>
-      </w:r>
-      <w:r>
-        <w:rPr>
-          <w:szCs w:val="22"/>
-        </w:rPr>
-        <w:t>given me a good understanding on how we can sta</w:t>
-      </w:r>
-      <w:r>
-        <w:rPr>
-          <w:szCs w:val="22"/>
-        </w:rPr>
-        <w:t>nd on the shoulders of giants and</w:t>
-      </w:r>
-      <w:r>
-        <w:rPr>
-          <w:szCs w:val="22"/>
-        </w:rPr>
-        <w:t xml:space="preserve"> write code more efficiently.</w:t>
-      </w:r>
-    </w:p>
-    <w:p>
-      <w:pPr>
-        <w:pStyle w:val="Heading2"/>
-      </w:pPr>
-      <w:r>
-        <w:t>Javascript</w:t>
-      </w:r>
-    </w:p>
-    <w:p>
-      <w:pPr>
-        <w:rPr>
-          <w:szCs w:val="22"/>
-        </w:rPr>
-      </w:pPr>
-      <w:r>
-        <w:rPr>
-          <w:szCs w:val="22"/>
-        </w:rPr>
-        <w:tab/>
-      </w:r>
-      <w:r>
-        <w:rPr>
-          <w:szCs w:val="22"/>
-        </w:rPr>
-        <w:t xml:space="preserve">I </w:t>
-      </w:r>
-      <w:r>
-        <w:rPr>
-          <w:szCs w:val="22"/>
-        </w:rPr>
-        <w:t>have experience writing</w:t>
-      </w:r>
-      <w:r>
-        <w:rPr>
-          <w:szCs w:val="22"/>
-        </w:rPr>
-        <w:t xml:space="preserve"> Javascript for</w:t>
-      </w:r>
-      <w:r>
-        <w:rPr>
-          <w:szCs w:val="22"/>
-        </w:rPr>
-        <w:t xml:space="preserve"> a</w:t>
-      </w:r>
-      <w:r>
-        <w:rPr>
-          <w:szCs w:val="22"/>
-        </w:rPr>
-        <w:t xml:space="preserve"> web application</w:t>
-      </w:r>
-      <w:r>
-        <w:rPr>
-          <w:szCs w:val="22"/>
-        </w:rPr>
-        <w:t xml:space="preserve"> used as a mobile app</w:t>
-      </w:r>
-      <w:r>
-        <w:rPr>
-          <w:szCs w:val="22"/>
-        </w:rPr>
-        <w:t xml:space="preserve">. </w:t>
-      </w:r>
-      <w:r>
-        <w:rPr>
-          <w:szCs w:val="22"/>
-        </w:rPr>
-        <w:t>Despite it’s strange prototype inheritance model and closures</w:t>
-      </w:r>
-      <w:r>
-        <w:rPr>
-          <w:szCs w:val="22"/>
-        </w:rPr>
-        <w:t xml:space="preserve"> </w:t>
-      </w:r>
-      <w:r>
-        <w:rPr>
-          <w:szCs w:val="22"/>
-        </w:rPr>
-        <w:t xml:space="preserve">I found Javascript very enjoyable to use. </w:t>
-      </w:r>
-      <w:r>
-        <w:rPr>
-          <w:szCs w:val="22"/>
-        </w:rPr>
-        <w:t>U</w:t>
-      </w:r>
-      <w:r>
-        <w:rPr>
-          <w:szCs w:val="22"/>
-        </w:rPr>
-        <w:t xml:space="preserve">sing jQuery made for a much more fluid writing of </w:t>
-      </w:r>
-      <w:r>
-        <w:rPr>
-          <w:szCs w:val="22"/>
-        </w:rPr>
-        <w:t>code when selecting objects within the DOM</w:t>
-      </w:r>
-      <w:r>
-        <w:rPr>
-          <w:szCs w:val="22"/>
-        </w:rPr>
-        <w:t>.</w:t>
-      </w:r>
-      <w:r>
-        <w:rPr>
-          <w:szCs w:val="22"/>
-        </w:rPr>
-        <w:t xml:space="preserve"> </w:t>
-      </w:r>
-    </w:p>
-    <w:p>
-      <w:pPr>
-        <w:pStyle w:val="Heading2"/>
-      </w:pPr>
-      <w:r>
-        <w:t>Mobile Application &amp; Web Development</w:t>
-      </w:r>
-    </w:p>
-    <w:p>
-      <w:pPr>
-        <w:rPr>
-          <w:szCs w:val="22"/>
-        </w:rPr>
-      </w:pPr>
-      <w:r>
-        <w:rPr>
-          <w:szCs w:val="22"/>
-        </w:rPr>
-        <w:tab/>
-      </w:r>
-      <w:r>
-        <w:rPr>
-          <w:szCs w:val="22"/>
-        </w:rPr>
-        <w:t xml:space="preserve">I had a large contribution to the development of a mobile phone </w:t>
-      </w:r>
-      <w:r>
-        <w:rPr>
-          <w:szCs w:val="22"/>
-        </w:rPr>
-        <w:t xml:space="preserve">application called RescYouMe. </w:t>
-      </w:r>
-      <w:r>
-        <w:rPr>
-          <w:szCs w:val="22"/>
-        </w:rPr>
-        <w:t xml:space="preserve">I researched and chose to use a technology called Cordova, which </w:t>
-      </w:r>
-      <w:r>
-        <w:rPr>
-          <w:szCs w:val="22"/>
-        </w:rPr>
-        <w:t>allowed a web application written in Javascript, HTML and CSS to be run as a cross-platform mobile phone application.</w:t>
-      </w:r>
-      <w:r>
-        <w:rPr>
-          <w:szCs w:val="22"/>
-        </w:rPr>
-        <w:t xml:space="preserve"> </w:t>
-      </w:r>
-    </w:p>
-    <w:p>
-      <w:pPr>
-        <w:rPr>
-          <w:szCs w:val="22"/>
-        </w:rPr>
-      </w:pPr>
-      <w:r>
-        <w:rPr>
-          <w:szCs w:val="22"/>
-        </w:rPr>
-        <w:t xml:space="preserve">This approach gave me experience of both web and app development. The entire app was written in JavaScript but I had to interact with various technologies on the device </w:t>
-      </w:r>
-      <w:r>
-        <w:rPr>
-          <w:szCs w:val="22"/>
-        </w:rPr>
-        <w:t xml:space="preserve">such as geo-location services and applications such as </w:t>
-      </w:r>
-      <w:r>
-        <w:rPr>
-          <w:szCs w:val="22"/>
-        </w:rPr>
-        <w:t>the native SMS messaging application</w:t>
-      </w:r>
-      <w:r>
-        <w:rPr>
-          <w:szCs w:val="22"/>
-        </w:rPr>
-        <w:t>.</w:t>
-      </w:r>
-      <w:r>
-        <w:rPr>
-          <w:szCs w:val="22"/>
-        </w:rPr>
-        <w:t xml:space="preserve"> </w:t>
-      </w:r>
-      <w:r>
-        <w:rPr>
-          <w:szCs w:val="22"/>
-        </w:rPr>
-        <w:t xml:space="preserve">This is where I learnt why Android is a better OS for developers as Apple’s messaging app would not allow a prewritten SMS to be sent and their move to Maps from Google Maps made </w:t>
-      </w:r>
-      <w:r>
-        <w:rPr>
-          <w:szCs w:val="22"/>
-        </w:rPr>
-        <w:t xml:space="preserve">it very difficult to </w:t>
-      </w:r>
-      <w:r>
-        <w:rPr>
-          <w:szCs w:val="22"/>
-        </w:rPr>
-        <w:t xml:space="preserve">open the application over a </w:t>
-      </w:r>
-      <w:r>
-        <w:rPr>
-          <w:szCs w:val="22"/>
-        </w:rPr>
-        <w:t>given</w:t>
-      </w:r>
-      <w:r>
-        <w:rPr>
-          <w:szCs w:val="22"/>
-        </w:rPr>
-        <w:t xml:space="preserve"> location.</w:t>
-      </w:r>
-    </w:p>
-    <w:p>
-      <w:pPr>
-        <w:pStyle w:val="Heading2"/>
-      </w:pPr>
-      <w:r>
-        <w:t>Programming Paradigms</w:t>
-      </w:r>
-    </w:p>
-    <w:p>
-      <w:pPr>
-        <w:rPr>
-          <w:szCs w:val="22"/>
-        </w:rPr>
-      </w:pPr>
-      <w:r>
-        <w:rPr>
-          <w:szCs w:val="22"/>
-        </w:rPr>
-        <w:tab/>
-      </w:r>
-      <w:r>
-        <w:rPr>
-          <w:szCs w:val="22"/>
-        </w:rPr>
-        <w:t>I have a lot of experience with different programming practices both in my studies and commercial experience</w:t>
-      </w:r>
-      <w:r>
-        <w:rPr>
-          <w:szCs w:val="22"/>
-        </w:rPr>
-        <w:t>.</w:t>
-      </w:r>
-      <w:r>
-        <w:rPr>
-          <w:szCs w:val="22"/>
-        </w:rPr>
-        <w:t xml:space="preserve"> I have implemented aspects of e</w:t>
-      </w:r>
-      <w:r>
-        <w:rPr>
-          <w:szCs w:val="22"/>
-        </w:rPr>
-        <w:t xml:space="preserve">xtreme </w:t>
-      </w:r>
-      <w:r>
-        <w:rPr>
-          <w:szCs w:val="22"/>
-        </w:rPr>
-        <w:t>p</w:t>
-      </w:r>
-      <w:r>
-        <w:rPr>
-          <w:szCs w:val="22"/>
-        </w:rPr>
-        <w:t>rogramming such as pair programming and test-driven development and Scrum agile development.</w:t>
-      </w:r>
-      <w:r>
-        <w:rPr>
-          <w:szCs w:val="22"/>
-        </w:rPr>
-        <w:t xml:space="preserve"> </w:t>
-      </w:r>
-      <w:r>
-        <w:rPr>
-          <w:szCs w:val="22"/>
-        </w:rPr>
-        <w:t xml:space="preserve">I enjoy practicing extreme programming and have experience working as a pair but also like the structure of a Scrum team. </w:t>
-      </w:r>
-      <w:r>
-        <w:rPr>
-          <w:szCs w:val="22"/>
-        </w:rPr>
-        <w:t xml:space="preserve">Learning these processes </w:t>
-      </w:r>
-      <w:r>
-        <w:rPr>
-          <w:szCs w:val="22"/>
-        </w:rPr>
-        <w:t>has given</w:t>
-      </w:r>
-      <w:r>
-        <w:rPr>
-          <w:szCs w:val="22"/>
-        </w:rPr>
-        <w:t xml:space="preserve"> me a good insight into how software is </w:t>
-      </w:r>
-      <w:r>
-        <w:rPr>
-          <w:szCs w:val="22"/>
-        </w:rPr>
-        <w:t>produced</w:t>
-      </w:r>
-      <w:r>
-        <w:rPr>
-          <w:szCs w:val="22"/>
-        </w:rPr>
-        <w:t xml:space="preserve"> in industry.</w:t>
-      </w:r>
-    </w:p>
-    <w:p>
-      <w:pPr>
-        <w:pStyle w:val="Heading2"/>
-      </w:pPr>
-      <w:r>
-        <w:t xml:space="preserve">Other </w:t>
-      </w:r>
-      <w:r>
-        <w:t>Skills</w:t>
-      </w:r>
-    </w:p>
-    <w:p>
-      <w:pPr>
-        <w:rPr>
-          <w:szCs w:val="22"/>
-        </w:rPr>
-      </w:pPr>
-      <w:r>
-        <w:rPr>
-          <w:szCs w:val="22"/>
-        </w:rPr>
-        <w:tab/>
-      </w:r>
-      <w:r>
-        <w:rPr>
-          <w:szCs w:val="22"/>
-        </w:rPr>
-        <w:t>Other</w:t>
-      </w:r>
-      <w:r>
-        <w:rPr>
-          <w:szCs w:val="22"/>
-        </w:rPr>
-        <w:t xml:space="preserve"> languages and skills that I have experience i</w:t>
-      </w:r>
-      <w:r>
-        <w:rPr>
-          <w:szCs w:val="22"/>
-        </w:rPr>
-        <w:t>n and would be happy to discuss are:</w:t>
-      </w:r>
-      <w:r>
-        <w:rPr>
-          <w:szCs w:val="22"/>
-        </w:rPr>
-        <w:t xml:space="preserve"> Python, C, C++, C#, Objective-C,</w:t>
-      </w:r>
-      <w:r>
-        <w:rPr>
-          <w:szCs w:val="22"/>
-        </w:rPr>
-        <w:t xml:space="preserve"> Functional Programming in Haskell, </w:t>
-      </w:r>
-      <w:r>
-        <w:rPr>
-          <w:szCs w:val="22"/>
-        </w:rPr>
-        <w:t xml:space="preserve">Prolog, </w:t>
-      </w:r>
-      <w:r>
-        <w:rPr>
-          <w:szCs w:val="22"/>
-        </w:rPr>
-        <w:t>Artificial Intelligence</w:t>
-      </w:r>
-      <w:r>
-        <w:rPr>
-          <w:szCs w:val="22"/>
-        </w:rPr>
-        <w:t xml:space="preserve">, SQL, </w:t>
-      </w:r>
-      <w:r>
-        <w:rPr>
-          <w:szCs w:val="22"/>
-        </w:rPr>
-        <w:t>Network Architecture and Protocols.</w:t>
       </w:r>
     </w:p>
     <w:p>
@@ -1665,7 +1930,54 @@
           <w:rFonts w:cs="Times New Roman"/>
           <w:szCs w:val="22"/>
         </w:rPr>
-        <w:t>called RescYouMe that puts stranded cyclists in communication with other nearby cyclists</w:t>
+        <w:t xml:space="preserve">called RescYouMe </w:t>
+      </w:r>
+      <w:r>
+        <w:rPr>
+          <w:rFonts w:cs="Times New Roman"/>
+          <w:szCs w:val="22"/>
+        </w:rPr>
+        <w:t>(</w:t>
+      </w:r>
+      <w:hyperlink r:id="rId7" w:history="1">
+        <w:r>
+          <w:rPr>
+            <w:rStyle w:val="Hyperlink"/>
+            <w:rFonts w:cs="Times New Roman"/>
+            <w:szCs w:val="22"/>
+          </w:rPr>
+          <w:t>www.res</w:t>
+        </w:r>
+        <w:r>
+          <w:rPr>
+            <w:rStyle w:val="Hyperlink"/>
+            <w:rFonts w:cs="Times New Roman"/>
+            <w:szCs w:val="22"/>
+          </w:rPr>
+          <w:t>c</w:t>
+        </w:r>
+        <w:r>
+          <w:rPr>
+            <w:rStyle w:val="Hyperlink"/>
+            <w:rFonts w:cs="Times New Roman"/>
+            <w:szCs w:val="22"/>
+          </w:rPr>
+          <w:t>youme.com</w:t>
+        </w:r>
+      </w:hyperlink>
+      <w:r>
+        <w:rPr>
+          <w:rFonts w:cs="Times New Roman"/>
+          <w:szCs w:val="22"/>
+        </w:rPr>
+        <w:t xml:space="preserve">) </w:t>
+      </w:r>
+      <w:r>
+        <w:rPr>
+          <w:rFonts w:cs="Times New Roman"/>
+          <w:szCs w:val="22"/>
+        </w:rPr>
+        <w:t>that puts stranded cyclists in communication with other nearby cyclists</w:t>
       </w:r>
       <w:r>
         <w:rPr>
@@ -1693,28 +2005,56 @@
           <w:rFonts w:cs="Times New Roman"/>
           <w:szCs w:val="22"/>
         </w:rPr>
-        <w:t xml:space="preserve"> which technologies </w:t>
-      </w:r>
-      <w:r>
-        <w:rPr>
-          <w:rFonts w:cs="Times New Roman"/>
-          <w:szCs w:val="22"/>
-        </w:rPr>
-        <w:t xml:space="preserve">would be </w:t>
-      </w:r>
-      <w:r>
-        <w:rPr>
-          <w:rFonts w:cs="Times New Roman"/>
-          <w:szCs w:val="22"/>
-        </w:rPr>
-        <w:t>use</w:t>
-      </w:r>
-      <w:r>
-        <w:rPr>
-          <w:rFonts w:cs="Times New Roman"/>
-          <w:szCs w:val="22"/>
-        </w:rPr>
-        <w:t>d</w:t>
+        <w:t xml:space="preserve"> </w:t>
+      </w:r>
+      <w:r>
+        <w:rPr>
+          <w:rFonts w:cs="Times New Roman"/>
+          <w:szCs w:val="22"/>
+        </w:rPr>
+        <w:t xml:space="preserve">the </w:t>
+      </w:r>
+      <w:r>
+        <w:rPr>
+          <w:rFonts w:cs="Times New Roman"/>
+          <w:szCs w:val="22"/>
+        </w:rPr>
+        <w:t xml:space="preserve">technologies </w:t>
+      </w:r>
+      <w:r>
+        <w:rPr>
+          <w:rFonts w:cs="Times New Roman"/>
+          <w:szCs w:val="22"/>
+        </w:rPr>
+        <w:t xml:space="preserve">that we would </w:t>
+      </w:r>
+      <w:r>
+        <w:rPr>
+          <w:rFonts w:cs="Times New Roman"/>
+          <w:szCs w:val="22"/>
+        </w:rPr>
+        <w:t xml:space="preserve">use. </w:t>
+      </w:r>
+      <w:r>
+        <w:rPr>
+          <w:rFonts w:cs="Times New Roman"/>
+          <w:szCs w:val="22"/>
+        </w:rPr>
+        <w:t xml:space="preserve">The application was written in </w:t>
+      </w:r>
+      <w:r>
+        <w:rPr>
+          <w:rFonts w:cs="Times New Roman"/>
+          <w:szCs w:val="22"/>
+        </w:rPr>
+        <w:t>HTML, CSS and JavaScript</w:t>
+      </w:r>
+      <w:r>
+        <w:rPr>
+          <w:rFonts w:cs="Times New Roman"/>
+          <w:szCs w:val="22"/>
+        </w:rPr>
+        <w:t>, which I taught myself from books</w:t>
       </w:r>
       <w:r>
         <w:rPr>
@@ -1728,14 +2068,14 @@
           <w:rFonts w:cs="Times New Roman"/>
           <w:szCs w:val="22"/>
         </w:rPr>
-        <w:t xml:space="preserve">I got a lot of experience in writing the application using HTML, CSS and JavaScript in the form of webpages. In particular, I </w:t>
-      </w:r>
-      <w:r>
-        <w:rPr>
-          <w:rFonts w:cs="Times New Roman"/>
-          <w:szCs w:val="22"/>
-        </w:rPr>
-        <w:t xml:space="preserve">used native APIs to use </w:t>
+        <w:t xml:space="preserve">In particular I </w:t>
+      </w:r>
+      <w:r>
+        <w:rPr>
+          <w:rFonts w:cs="Times New Roman"/>
+          <w:szCs w:val="22"/>
+        </w:rPr>
+        <w:t xml:space="preserve">used APIs to use </w:t>
       </w:r>
       <w:r>
         <w:rPr>
@@ -1756,7 +2096,42 @@
           <w:rFonts w:cs="Times New Roman"/>
           <w:szCs w:val="22"/>
         </w:rPr>
-        <w:t>and geo-location services to find your current position and help others find you</w:t>
+        <w:t xml:space="preserve">and geo-location services to find </w:t>
+      </w:r>
+      <w:r>
+        <w:rPr>
+          <w:rFonts w:cs="Times New Roman"/>
+          <w:szCs w:val="22"/>
+        </w:rPr>
+        <w:t xml:space="preserve">a user’s </w:t>
+      </w:r>
+      <w:r>
+        <w:rPr>
+          <w:rFonts w:cs="Times New Roman"/>
+          <w:szCs w:val="22"/>
+        </w:rPr>
+        <w:t xml:space="preserve">current </w:t>
+      </w:r>
+      <w:r>
+        <w:rPr>
+          <w:rFonts w:cs="Times New Roman"/>
+          <w:szCs w:val="22"/>
+        </w:rPr>
+        <w:t xml:space="preserve">position </w:t>
+      </w:r>
+      <w:r>
+        <w:rPr>
+          <w:rFonts w:cs="Times New Roman"/>
+          <w:szCs w:val="22"/>
+        </w:rPr>
+        <w:t xml:space="preserve">and </w:t>
+      </w:r>
+      <w:r>
+        <w:rPr>
+          <w:rFonts w:cs="Times New Roman"/>
+          <w:szCs w:val="22"/>
+        </w:rPr>
+        <w:t>direct others to them</w:t>
       </w:r>
       <w:r>
         <w:rPr>
@@ -1770,7 +2145,7 @@
           <w:rFonts w:cs="Times New Roman"/>
           <w:szCs w:val="22"/>
         </w:rPr>
-        <w:t xml:space="preserve"> I exercised the </w:t>
+        <w:t xml:space="preserve"> I exercised </w:t>
       </w:r>
       <w:r>
         <w:rPr>
@@ -1784,7 +2159,7 @@
           <w:rFonts w:cs="Times New Roman"/>
           <w:szCs w:val="22"/>
         </w:rPr>
-        <w:t xml:space="preserve">paradigm and got </w:t>
+        <w:t xml:space="preserve">and </w:t>
       </w:r>
       <w:r>
         <w:rPr>
@@ -1847,19 +2222,40 @@
           <w:rFonts w:cs="Times New Roman"/>
           <w:szCs w:val="22"/>
         </w:rPr>
-        <w:t xml:space="preserve"> as our version control system and I have since used it for many pieces of coursework and side projects.</w:t>
-      </w:r>
-    </w:p>
-    <w:p>
-      <w:pPr>
-        <w:rPr>
-          <w:rFonts w:cs="Times New Roman"/>
-          <w:szCs w:val="22"/>
-        </w:rPr>
-      </w:pPr>
-    </w:p>
-    <w:p>
-      <w:pPr>
+        <w:t xml:space="preserve"> as our version control system and I have used it</w:t>
+      </w:r>
+      <w:r>
+        <w:rPr>
+          <w:rFonts w:cs="Times New Roman"/>
+          <w:szCs w:val="22"/>
+        </w:rPr>
+        <w:t xml:space="preserve"> since</w:t>
+      </w:r>
+      <w:r>
+        <w:rPr>
+          <w:rFonts w:cs="Times New Roman"/>
+          <w:szCs w:val="22"/>
+        </w:rPr>
+        <w:t xml:space="preserve"> for </w:t>
+      </w:r>
+      <w:r>
+        <w:rPr>
+          <w:rFonts w:cs="Times New Roman"/>
+          <w:szCs w:val="22"/>
+        </w:rPr>
+        <w:t xml:space="preserve">all my </w:t>
+      </w:r>
+      <w:r>
+        <w:rPr>
+          <w:rFonts w:cs="Times New Roman"/>
+          <w:szCs w:val="22"/>
+        </w:rPr>
+        <w:t>projects.</w:t>
+      </w:r>
+    </w:p>
+    <w:p>
+      <w:pPr>
+        <w:pStyle w:val="Heading1"/>
         <w:rPr>
           <w:rStyle w:val="Emphasis"/>
         </w:rPr>
@@ -1868,7 +2264,43 @@
         <w:rPr>
           <w:rStyle w:val="Emphasis"/>
         </w:rPr>
-        <w:t xml:space="preserve">Interesting challenges: </w:t>
+        <w:t>Open Source</w:t>
+      </w:r>
+    </w:p>
+    <w:p>
+      <w:pPr>
+        <w:pStyle w:val="Heading2"/>
+      </w:pPr>
+      <w:proofErr w:type="spellStart"/>
+      <w:r>
+        <w:t>Okey-Doke</w:t>
+      </w:r>
+      <w:proofErr w:type="spellEnd"/>
+      <w:r>
+        <w:t xml:space="preserve"> (</w:t>
+      </w:r>
+      <w:hyperlink r:id="rId8" w:history="1">
+        <w:r>
+          <w:rPr>
+            <w:rStyle w:val="Hyperlink"/>
+          </w:rPr>
+          <w:t>www.github.com/dmcg/okey-doke</w:t>
+        </w:r>
+      </w:hyperlink>
+      <w:r>
+        <w:t>)</w:t>
+      </w:r>
+    </w:p>
+    <w:p>
+      <w:r>
+        <w:tab/>
+        <w:t>A Java approvals testing framework implemented using JUnit rules.</w:t>
+      </w:r>
+      <w:r>
+        <w:t xml:space="preserve"> </w:t>
+      </w:r>
+      <w:r>
+        <w:t>Worked on with my father while studying at University last year.</w:t>
       </w:r>
     </w:p>
     <w:p>
@@ -2295,7 +2727,7 @@
   <w:style w:type="paragraph" w:default="1" w:styleId="Normal">
     <w:name w:val="Normal"/>
     <w:qFormat/>
-    <w:rsid w:val="003715AC"/>
+    <w:rsid w:val="00EB573B"/>
     <w:pPr>
       <w:tabs>
         <w:tab w:val="left" w:pos="567"/>
@@ -2539,6 +2971,29 @@
       <w:szCs w:val="52"/>
     </w:rPr>
   </w:style>
+  <w:style w:type="character" w:styleId="Hyperlink">
+    <w:name w:val="Hyperlink"/>
+    <w:basedOn w:val="DefaultParagraphFont"/>
+    <w:uiPriority w:val="99"/>
+    <w:unhideWhenUsed/>
+    <w:rsid w:val="00123E46"/>
+    <w:rPr>
+      <w:color w:val="0000FF" w:themeColor="hyperlink"/>
+      <w:u w:val="single"/>
+    </w:rPr>
+  </w:style>
+  <w:style w:type="character" w:styleId="FollowedHyperlink">
+    <w:name w:val="FollowedHyperlink"/>
+    <w:basedOn w:val="DefaultParagraphFont"/>
+    <w:uiPriority w:val="99"/>
+    <w:semiHidden/>
+    <w:unhideWhenUsed/>
+    <w:rsid w:val="00123E46"/>
+    <w:rPr>
+      <w:color w:val="800080" w:themeColor="followedHyperlink"/>
+      <w:u w:val="single"/>
+    </w:rPr>
+  </w:style>
 </w:styles>
 </file>
 
@@ -2697,7 +3152,7 @@
   <w:style w:type="paragraph" w:default="1" w:styleId="Normal">
     <w:name w:val="Normal"/>
     <w:qFormat/>
-    <w:rsid w:val="003715AC"/>
+    <w:rsid w:val="00EB573B"/>
     <w:pPr>
       <w:tabs>
         <w:tab w:val="left" w:pos="567"/>
@@ -2939,6 +3394,29 @@
       <w:kern w:val="28"/>
       <w:sz w:val="52"/>
       <w:szCs w:val="52"/>
+    </w:rPr>
+  </w:style>
+  <w:style w:type="character" w:styleId="Hyperlink">
+    <w:name w:val="Hyperlink"/>
+    <w:basedOn w:val="DefaultParagraphFont"/>
+    <w:uiPriority w:val="99"/>
+    <w:unhideWhenUsed/>
+    <w:rsid w:val="00123E46"/>
+    <w:rPr>
+      <w:color w:val="0000FF" w:themeColor="hyperlink"/>
+      <w:u w:val="single"/>
+    </w:rPr>
+  </w:style>
+  <w:style w:type="character" w:styleId="FollowedHyperlink">
+    <w:name w:val="FollowedHyperlink"/>
+    <w:basedOn w:val="DefaultParagraphFont"/>
+    <w:uiPriority w:val="99"/>
+    <w:semiHidden/>
+    <w:unhideWhenUsed/>
+    <w:rsid w:val="00123E46"/>
+    <w:rPr>
+      <w:color w:val="800080" w:themeColor="followedHyperlink"/>
+      <w:u w:val="single"/>
     </w:rPr>
   </w:style>
 </w:styles>

</xml_diff>

<commit_message>
Cut down to 4 pages by changing Heading 2 format.
</commit_message>
<xml_diff>
--- a/CV.docx
+++ b/CV.docx
@@ -2772,7 +2772,7 @@
     <w:uiPriority w:val="9"/>
     <w:unhideWhenUsed/>
     <w:qFormat/>
-    <w:rsid w:val="003B3B3B"/>
+    <w:rsid w:val="00D049F7"/>
     <w:pPr>
       <w:keepNext/>
       <w:keepLines/>
@@ -2781,7 +2781,7 @@
         <w:tab w:val="right" w:pos="9639"/>
         <w:tab w:val="right" w:pos="9866"/>
       </w:tabs>
-      <w:spacing w:before="240" w:after="240"/>
+      <w:spacing w:before="120" w:after="120"/>
       <w:outlineLvl w:val="1"/>
     </w:pPr>
     <w:rPr>
@@ -2903,7 +2903,7 @@
     <w:basedOn w:val="DefaultParagraphFont"/>
     <w:link w:val="Heading2"/>
     <w:uiPriority w:val="9"/>
-    <w:rsid w:val="003B3B3B"/>
+    <w:rsid w:val="00D049F7"/>
     <w:rPr>
       <w:rFonts w:ascii="Georgia" w:eastAsiaTheme="majorEastAsia" w:hAnsi="Georgia" w:cstheme="majorBidi"/>
       <w:b/>
@@ -3197,7 +3197,7 @@
     <w:uiPriority w:val="9"/>
     <w:unhideWhenUsed/>
     <w:qFormat/>
-    <w:rsid w:val="003B3B3B"/>
+    <w:rsid w:val="00D049F7"/>
     <w:pPr>
       <w:keepNext/>
       <w:keepLines/>
@@ -3206,7 +3206,7 @@
         <w:tab w:val="right" w:pos="9639"/>
         <w:tab w:val="right" w:pos="9866"/>
       </w:tabs>
-      <w:spacing w:before="240" w:after="240"/>
+      <w:spacing w:before="120" w:after="120"/>
       <w:outlineLvl w:val="1"/>
     </w:pPr>
     <w:rPr>
@@ -3328,7 +3328,7 @@
     <w:basedOn w:val="DefaultParagraphFont"/>
     <w:link w:val="Heading2"/>
     <w:uiPriority w:val="9"/>
-    <w:rsid w:val="003B3B3B"/>
+    <w:rsid w:val="00D049F7"/>
     <w:rPr>
       <w:rFonts w:ascii="Georgia" w:eastAsiaTheme="majorEastAsia" w:hAnsi="Georgia" w:cstheme="majorBidi"/>
       <w:b/>

</xml_diff>

<commit_message>
Added David Wakeling as a reference.
</commit_message>
<xml_diff>
--- a/CV.docx
+++ b/CV.docx
@@ -1163,6 +1163,36 @@
           <w:szCs w:val="22"/>
         </w:rPr>
       </w:pPr>
+    </w:p>
+    <w:p>
+      <w:pPr>
+        <w:ind w:firstLine="567"/>
+        <w:rPr>
+          <w:szCs w:val="22"/>
+        </w:rPr>
+      </w:pPr>
+    </w:p>
+    <w:p>
+      <w:pPr>
+        <w:ind w:firstLine="567"/>
+        <w:rPr>
+          <w:szCs w:val="22"/>
+        </w:rPr>
+      </w:pPr>
+    </w:p>
+    <w:p>
+      <w:pPr>
+        <w:ind w:firstLine="567"/>
+        <w:rPr>
+          <w:szCs w:val="22"/>
+        </w:rPr>
+      </w:pPr>
+      <w:r>
+        <w:rPr>
+          <w:szCs w:val="22"/>
+        </w:rPr>
+        <w:t xml:space="preserve">    </w:t>
+      </w:r>
     </w:p>
     <w:p>
       <w:pPr>
@@ -1190,7 +1220,10 @@
         </w:tabs>
       </w:pPr>
       <w:r>
-        <w:t>Exeter University: Computer Science</w:t>
+        <w:t>University of Exeter</w:t>
+      </w:r>
+      <w:r>
+        <w:t>: Computer Science</w:t>
       </w:r>
       <w:r>
         <w:tab/>
@@ -1412,15 +1445,7 @@
         <w:rPr>
           <w:szCs w:val="22"/>
         </w:rPr>
-        <w:t>with some practical e</w:t>
-      </w:r>
-      <w:bookmarkStart w:id="0" w:name="_GoBack"/>
-      <w:bookmarkEnd w:id="0"/>
-      <w:r>
-        <w:rPr>
-          <w:szCs w:val="22"/>
-        </w:rPr>
-        <w:t>xperience in each area.</w:t>
+        <w:t>with some practical experience in each area.</w:t>
       </w:r>
     </w:p>
     <w:p>
@@ -2271,11 +2296,11 @@
       <w:pPr>
         <w:pStyle w:val="Heading2"/>
       </w:pPr>
-      <w:proofErr w:type="spellStart"/>
       <w:r>
         <w:t>Okey-Doke</w:t>
       </w:r>
-      <w:proofErr w:type="spellEnd"/>
+      <w:bookmarkStart w:id="0" w:name="_GoBack"/>
+      <w:bookmarkEnd w:id="0"/>
       <w:r>
         <w:t xml:space="preserve"> (</w:t>
       </w:r>
@@ -2335,58 +2360,93 @@
       </w:pPr>
       <w:r>
         <w:rPr>
-          <w:rStyle w:val="Emphasis"/>
-        </w:rPr>
-        <w:t>Company:</w:t>
-      </w:r>
-      <w:r>
-        <w:rPr>
-          <w:rFonts w:cs="Times New Roman"/>
-          <w:szCs w:val="22"/>
-        </w:rPr>
-        <w:t xml:space="preserve"> Harlequin Computing Solutions</w:t>
-      </w:r>
-    </w:p>
-    <w:p>
-      <w:pPr>
-        <w:rPr>
-          <w:rFonts w:cs="Times New Roman"/>
-          <w:szCs w:val="22"/>
-        </w:rPr>
-      </w:pPr>
-      <w:r>
-        <w:rPr>
-          <w:rStyle w:val="Emphasis"/>
-        </w:rPr>
-        <w:t>Mobile Phone:</w:t>
-      </w:r>
-      <w:r>
-        <w:rPr>
-          <w:rFonts w:cs="Times New Roman"/>
-          <w:szCs w:val="22"/>
-        </w:rPr>
-        <w:t xml:space="preserve"> +44 7811 276953</w:t>
-      </w:r>
-    </w:p>
-    <w:p>
-      <w:pPr>
-        <w:rPr>
-          <w:rFonts w:cs="Times New Roman"/>
-          <w:szCs w:val="22"/>
-        </w:rPr>
-      </w:pPr>
-      <w:r>
-        <w:rPr>
-          <w:rStyle w:val="Emphasis"/>
-        </w:rPr>
-        <w:t>E-Mail Address:</w:t>
-      </w:r>
-      <w:r>
-        <w:rPr>
-          <w:rFonts w:cs="Times New Roman"/>
-          <w:szCs w:val="22"/>
-        </w:rPr>
-        <w:t xml:space="preserve"> duncan@oneeyedmen.com</w:t>
+          <w:rFonts w:cs="Times New Roman"/>
+          <w:szCs w:val="22"/>
+        </w:rPr>
+        <w:t>Harlequin Computing Solutions</w:t>
+      </w:r>
+    </w:p>
+    <w:p>
+      <w:pPr>
+        <w:rPr>
+          <w:rFonts w:cs="Times New Roman"/>
+          <w:szCs w:val="22"/>
+        </w:rPr>
+      </w:pPr>
+      <w:r>
+        <w:rPr>
+          <w:rFonts w:cs="Times New Roman"/>
+          <w:szCs w:val="22"/>
+        </w:rPr>
+        <w:t>+44 7811 276953</w:t>
+      </w:r>
+    </w:p>
+    <w:p>
+      <w:pPr>
+        <w:rPr>
+          <w:rFonts w:cs="Times New Roman"/>
+          <w:szCs w:val="22"/>
+        </w:rPr>
+      </w:pPr>
+      <w:r>
+        <w:rPr>
+          <w:rFonts w:cs="Times New Roman"/>
+          <w:szCs w:val="22"/>
+        </w:rPr>
+        <w:t>duncan@oneeyedmen.com</w:t>
+      </w:r>
+    </w:p>
+    <w:p>
+      <w:pPr>
+        <w:rPr>
+          <w:rFonts w:cs="Times New Roman"/>
+          <w:szCs w:val="22"/>
+        </w:rPr>
+      </w:pPr>
+    </w:p>
+    <w:p>
+      <w:pPr>
+        <w:rPr>
+          <w:rFonts w:cs="Times New Roman"/>
+          <w:szCs w:val="22"/>
+        </w:rPr>
+      </w:pPr>
+      <w:r>
+        <w:rPr>
+          <w:rFonts w:cs="Times New Roman"/>
+          <w:szCs w:val="22"/>
+        </w:rPr>
+        <w:t>Dr. David Wakeling</w:t>
+      </w:r>
+    </w:p>
+    <w:p>
+      <w:pPr>
+        <w:rPr>
+          <w:rFonts w:cs="Times New Roman"/>
+          <w:szCs w:val="22"/>
+        </w:rPr>
+      </w:pPr>
+      <w:r>
+        <w:rPr>
+          <w:rFonts w:cs="Times New Roman"/>
+          <w:szCs w:val="22"/>
+        </w:rPr>
+        <w:t>Lecturer at University of Exeter</w:t>
+      </w:r>
+    </w:p>
+    <w:p>
+      <w:pPr>
+        <w:rPr>
+          <w:rFonts w:cs="Times New Roman"/>
+          <w:szCs w:val="22"/>
+        </w:rPr>
+      </w:pPr>
+      <w:r>
+        <w:rPr>
+          <w:rFonts w:cs="Times New Roman"/>
+          <w:szCs w:val="22"/>
+        </w:rPr>
+        <w:t>D.Wakeling@exeter.ac.uk</w:t>
       </w:r>
     </w:p>
     <w:p>

</xml_diff>

<commit_message>
Rearranged sections to fit onto 4 pages.
</commit_message>
<xml_diff>
--- a/CV.docx
+++ b/CV.docx
@@ -1126,81 +1126,47 @@
     </w:p>
     <w:p>
       <w:pPr>
-        <w:ind w:firstLine="567"/>
-        <w:rPr>
-          <w:szCs w:val="22"/>
-        </w:rPr>
-      </w:pPr>
-    </w:p>
-    <w:p>
-      <w:pPr>
-        <w:ind w:firstLine="567"/>
-        <w:rPr>
-          <w:szCs w:val="22"/>
-        </w:rPr>
-      </w:pPr>
-    </w:p>
-    <w:p>
-      <w:pPr>
-        <w:ind w:firstLine="567"/>
-        <w:rPr>
-          <w:szCs w:val="22"/>
-        </w:rPr>
-      </w:pPr>
-    </w:p>
-    <w:p>
-      <w:pPr>
-        <w:ind w:firstLine="567"/>
-        <w:rPr>
-          <w:szCs w:val="22"/>
-        </w:rPr>
-      </w:pPr>
-    </w:p>
-    <w:p>
-      <w:pPr>
-        <w:ind w:firstLine="567"/>
-        <w:rPr>
-          <w:szCs w:val="22"/>
-        </w:rPr>
-      </w:pPr>
-    </w:p>
-    <w:p>
-      <w:pPr>
-        <w:ind w:firstLine="567"/>
-        <w:rPr>
-          <w:szCs w:val="22"/>
-        </w:rPr>
-      </w:pPr>
-    </w:p>
-    <w:p>
-      <w:pPr>
-        <w:ind w:firstLine="567"/>
-        <w:rPr>
-          <w:szCs w:val="22"/>
-        </w:rPr>
-      </w:pPr>
-    </w:p>
-    <w:p>
-      <w:pPr>
-        <w:ind w:firstLine="567"/>
-        <w:rPr>
-          <w:szCs w:val="22"/>
-        </w:rPr>
-      </w:pPr>
-      <w:r>
-        <w:rPr>
-          <w:szCs w:val="22"/>
-        </w:rPr>
-        <w:t xml:space="preserve">    </w:t>
-      </w:r>
-    </w:p>
-    <w:p>
-      <w:pPr>
-        <w:ind w:firstLine="567"/>
-        <w:rPr>
-          <w:szCs w:val="22"/>
-        </w:rPr>
-      </w:pPr>
+        <w:pStyle w:val="Heading1"/>
+        <w:rPr>
+          <w:rStyle w:val="Emphasis"/>
+        </w:rPr>
+      </w:pPr>
+      <w:r>
+        <w:rPr>
+          <w:rStyle w:val="Emphasis"/>
+        </w:rPr>
+        <w:t>Open Source</w:t>
+      </w:r>
+    </w:p>
+    <w:p>
+      <w:pPr>
+        <w:pStyle w:val="Heading2"/>
+      </w:pPr>
+      <w:r>
+        <w:t>Okey-Doke (</w:t>
+      </w:r>
+      <w:hyperlink r:id="rId7" w:history="1">
+        <w:r>
+          <w:rPr>
+            <w:rStyle w:val="Hyperlink"/>
+          </w:rPr>
+          <w:t>www.github.com/dmcg/okey-doke</w:t>
+        </w:r>
+      </w:hyperlink>
+      <w:r>
+        <w:t>)</w:t>
+      </w:r>
+    </w:p>
+    <w:p>
+      <w:r>
+        <w:tab/>
+        <w:t>A Java approvals testing framework implemented using JUnit rules. Worked on with my father while studying at University last year.</w:t>
+      </w:r>
+    </w:p>
+    <w:p/>
+    <w:p>
+      <w:bookmarkStart w:id="0" w:name="_GoBack"/>
+      <w:bookmarkEnd w:id="0"/>
     </w:p>
     <w:p>
       <w:pPr>
@@ -1964,7 +1930,7 @@
         </w:rPr>
         <w:t>(</w:t>
       </w:r>
-      <w:hyperlink r:id="rId7" w:history="1">
+      <w:hyperlink r:id="rId8" w:history="1">
         <w:r>
           <w:rPr>
             <w:rStyle w:val="Hyperlink"/>
@@ -2281,232 +2247,166 @@
     <w:p>
       <w:pPr>
         <w:pStyle w:val="Heading1"/>
+      </w:pPr>
+      <w:r>
+        <w:t>References</w:t>
+      </w:r>
+    </w:p>
+    <w:p>
+      <w:pPr>
+        <w:rPr>
+          <w:rFonts w:cs="Times New Roman"/>
+          <w:szCs w:val="22"/>
+        </w:rPr>
+      </w:pPr>
+      <w:r>
+        <w:rPr>
+          <w:rFonts w:cs="Times New Roman"/>
+          <w:szCs w:val="22"/>
+        </w:rPr>
+        <w:t>Duncan McGregor</w:t>
+      </w:r>
+    </w:p>
+    <w:p>
+      <w:pPr>
+        <w:rPr>
+          <w:rFonts w:cs="Times New Roman"/>
+          <w:szCs w:val="22"/>
+        </w:rPr>
+      </w:pPr>
+      <w:r>
+        <w:rPr>
+          <w:rFonts w:cs="Times New Roman"/>
+          <w:szCs w:val="22"/>
+        </w:rPr>
+        <w:t>Harlequin Computing Solutions</w:t>
+      </w:r>
+    </w:p>
+    <w:p>
+      <w:pPr>
+        <w:rPr>
+          <w:rFonts w:cs="Times New Roman"/>
+          <w:szCs w:val="22"/>
+        </w:rPr>
+      </w:pPr>
+      <w:r>
+        <w:rPr>
+          <w:rFonts w:cs="Times New Roman"/>
+          <w:szCs w:val="22"/>
+        </w:rPr>
+        <w:t>+44 7811 276953</w:t>
+      </w:r>
+    </w:p>
+    <w:p>
+      <w:pPr>
+        <w:rPr>
+          <w:rFonts w:cs="Times New Roman"/>
+          <w:szCs w:val="22"/>
+        </w:rPr>
+      </w:pPr>
+      <w:r>
+        <w:rPr>
+          <w:rFonts w:cs="Times New Roman"/>
+          <w:szCs w:val="22"/>
+        </w:rPr>
+        <w:t>duncan@oneeyedmen.com</w:t>
+      </w:r>
+    </w:p>
+    <w:p>
+      <w:pPr>
+        <w:rPr>
+          <w:rFonts w:cs="Times New Roman"/>
+          <w:szCs w:val="22"/>
+        </w:rPr>
+      </w:pPr>
+    </w:p>
+    <w:p>
+      <w:pPr>
+        <w:rPr>
+          <w:rFonts w:cs="Times New Roman"/>
+          <w:szCs w:val="22"/>
+        </w:rPr>
+      </w:pPr>
+      <w:r>
+        <w:rPr>
+          <w:rFonts w:cs="Times New Roman"/>
+          <w:szCs w:val="22"/>
+        </w:rPr>
+        <w:t>Dr. David Wakeling</w:t>
+      </w:r>
+    </w:p>
+    <w:p>
+      <w:pPr>
+        <w:rPr>
+          <w:rFonts w:cs="Times New Roman"/>
+          <w:szCs w:val="22"/>
+        </w:rPr>
+      </w:pPr>
+      <w:r>
+        <w:rPr>
+          <w:rFonts w:cs="Times New Roman"/>
+          <w:szCs w:val="22"/>
+        </w:rPr>
+        <w:t>Lecturer at University of Exeter</w:t>
+      </w:r>
+    </w:p>
+    <w:p>
+      <w:pPr>
+        <w:rPr>
+          <w:rFonts w:cs="Times New Roman"/>
+          <w:szCs w:val="22"/>
+        </w:rPr>
+      </w:pPr>
+      <w:r>
+        <w:rPr>
+          <w:rFonts w:cs="Times New Roman"/>
+          <w:szCs w:val="22"/>
+        </w:rPr>
+        <w:t>D.Wakeling@exeter.ac.uk</w:t>
+      </w:r>
+    </w:p>
+    <w:p>
+      <w:pPr>
+        <w:pStyle w:val="Heading1"/>
+      </w:pPr>
+      <w:r>
+        <w:t>Contact</w:t>
+      </w:r>
+    </w:p>
+    <w:p>
+      <w:pPr>
+        <w:pStyle w:val="Header"/>
+        <w:rPr>
+          <w:rFonts w:cs="Times New Roman"/>
+          <w:szCs w:val="22"/>
+        </w:rPr>
+      </w:pPr>
+      <w:r>
         <w:rPr>
           <w:rStyle w:val="Emphasis"/>
         </w:rPr>
+        <w:t>Home Address:</w:t>
+      </w:r>
+      <w:r>
+        <w:rPr>
+          <w:rFonts w:cs="Times New Roman"/>
+          <w:szCs w:val="22"/>
+        </w:rPr>
+        <w:t xml:space="preserve"> 3 Wilsom Road, Alton, Hampshire, GU34 2SR</w:t>
+      </w:r>
+    </w:p>
+    <w:p>
+      <w:pPr>
+        <w:pStyle w:val="Header"/>
+        <w:rPr>
+          <w:rFonts w:cs="Times New Roman"/>
+          <w:szCs w:val="22"/>
+        </w:rPr>
       </w:pPr>
       <w:r>
         <w:rPr>
           <w:rStyle w:val="Emphasis"/>
         </w:rPr>
-        <w:t>Open Source</w:t>
-      </w:r>
-    </w:p>
-    <w:p>
-      <w:pPr>
-        <w:pStyle w:val="Heading2"/>
-      </w:pPr>
-      <w:r>
-        <w:t>Okey-Doke</w:t>
-      </w:r>
-      <w:bookmarkStart w:id="0" w:name="_GoBack"/>
-      <w:bookmarkEnd w:id="0"/>
-      <w:r>
-        <w:t xml:space="preserve"> (</w:t>
-      </w:r>
-      <w:hyperlink r:id="rId8" w:history="1">
-        <w:r>
-          <w:rPr>
-            <w:rStyle w:val="Hyperlink"/>
-          </w:rPr>
-          <w:t>www.github.com/dmcg/okey-doke</w:t>
-        </w:r>
-      </w:hyperlink>
-      <w:r>
-        <w:t>)</w:t>
-      </w:r>
-    </w:p>
-    <w:p>
-      <w:r>
-        <w:tab/>
-        <w:t>A Java approvals testing framework implemented using JUnit rules.</w:t>
-      </w:r>
-      <w:r>
-        <w:t xml:space="preserve"> </w:t>
-      </w:r>
-      <w:r>
-        <w:t>Worked on with my father while studying at University last year.</w:t>
-      </w:r>
-    </w:p>
-    <w:p>
-      <w:pPr>
-        <w:pStyle w:val="Heading1"/>
-      </w:pPr>
-      <w:r>
-        <w:t>References</w:t>
-      </w:r>
-    </w:p>
-    <w:p>
-      <w:pPr>
-        <w:rPr>
-          <w:rFonts w:cs="Times New Roman"/>
-          <w:szCs w:val="22"/>
-        </w:rPr>
-      </w:pPr>
-      <w:r>
-        <w:rPr>
-          <w:rFonts w:cs="Times New Roman"/>
-          <w:szCs w:val="22"/>
-        </w:rPr>
-        <w:t>Duncan McGregor</w:t>
-      </w:r>
-    </w:p>
-    <w:p>
-      <w:pPr>
-        <w:rPr>
-          <w:rFonts w:cs="Times New Roman"/>
-          <w:szCs w:val="22"/>
-        </w:rPr>
-      </w:pPr>
-      <w:r>
-        <w:rPr>
-          <w:rFonts w:cs="Times New Roman"/>
-          <w:szCs w:val="22"/>
-        </w:rPr>
-        <w:t>Harlequin Computing Solutions</w:t>
-      </w:r>
-    </w:p>
-    <w:p>
-      <w:pPr>
-        <w:rPr>
-          <w:rFonts w:cs="Times New Roman"/>
-          <w:szCs w:val="22"/>
-        </w:rPr>
-      </w:pPr>
-      <w:r>
-        <w:rPr>
-          <w:rFonts w:cs="Times New Roman"/>
-          <w:szCs w:val="22"/>
-        </w:rPr>
-        <w:t>+44 7811 276953</w:t>
-      </w:r>
-    </w:p>
-    <w:p>
-      <w:pPr>
-        <w:rPr>
-          <w:rFonts w:cs="Times New Roman"/>
-          <w:szCs w:val="22"/>
-        </w:rPr>
-      </w:pPr>
-      <w:r>
-        <w:rPr>
-          <w:rFonts w:cs="Times New Roman"/>
-          <w:szCs w:val="22"/>
-        </w:rPr>
-        <w:t>duncan@oneeyedmen.com</w:t>
-      </w:r>
-    </w:p>
-    <w:p>
-      <w:pPr>
-        <w:rPr>
-          <w:rFonts w:cs="Times New Roman"/>
-          <w:szCs w:val="22"/>
-        </w:rPr>
-      </w:pPr>
-    </w:p>
-    <w:p>
-      <w:pPr>
-        <w:rPr>
-          <w:rFonts w:cs="Times New Roman"/>
-          <w:szCs w:val="22"/>
-        </w:rPr>
-      </w:pPr>
-      <w:r>
-        <w:rPr>
-          <w:rFonts w:cs="Times New Roman"/>
-          <w:szCs w:val="22"/>
-        </w:rPr>
-        <w:t>Dr. David Wakeling</w:t>
-      </w:r>
-    </w:p>
-    <w:p>
-      <w:pPr>
-        <w:rPr>
-          <w:rFonts w:cs="Times New Roman"/>
-          <w:szCs w:val="22"/>
-        </w:rPr>
-      </w:pPr>
-      <w:r>
-        <w:rPr>
-          <w:rFonts w:cs="Times New Roman"/>
-          <w:szCs w:val="22"/>
-        </w:rPr>
-        <w:t>Lecturer at University of Exeter</w:t>
-      </w:r>
-    </w:p>
-    <w:p>
-      <w:pPr>
-        <w:rPr>
-          <w:rFonts w:cs="Times New Roman"/>
-          <w:szCs w:val="22"/>
-        </w:rPr>
-      </w:pPr>
-      <w:r>
-        <w:rPr>
-          <w:rFonts w:cs="Times New Roman"/>
-          <w:szCs w:val="22"/>
-        </w:rPr>
-        <w:t>D.Wakeling@exeter.ac.uk</w:t>
-      </w:r>
-    </w:p>
-    <w:p>
-      <w:pPr>
-        <w:pStyle w:val="Heading1"/>
-      </w:pPr>
-      <w:r>
-        <w:t>Contact</w:t>
-      </w:r>
-    </w:p>
-    <w:p>
-      <w:pPr>
-        <w:pStyle w:val="Header"/>
-        <w:rPr>
-          <w:rFonts w:cs="Times New Roman"/>
-          <w:szCs w:val="22"/>
-        </w:rPr>
-      </w:pPr>
-      <w:r>
-        <w:rPr>
-          <w:rStyle w:val="Emphasis"/>
-        </w:rPr>
-        <w:t>Home Address:</w:t>
-      </w:r>
-      <w:r>
-        <w:rPr>
-          <w:rFonts w:cs="Times New Roman"/>
-          <w:szCs w:val="22"/>
-        </w:rPr>
-        <w:t xml:space="preserve"> 3 Wilsom Road, Alton, </w:t>
-      </w:r>
-      <w:proofErr w:type="gramStart"/>
-      <w:r>
-        <w:rPr>
-          <w:rFonts w:cs="Times New Roman"/>
-          <w:szCs w:val="22"/>
-        </w:rPr>
-        <w:t>Hampshire</w:t>
-      </w:r>
-      <w:proofErr w:type="gramEnd"/>
-      <w:r>
-        <w:rPr>
-          <w:rFonts w:cs="Times New Roman"/>
-          <w:szCs w:val="22"/>
-        </w:rPr>
-        <w:t>, GU34 2SR</w:t>
-      </w:r>
-    </w:p>
-    <w:p>
-      <w:pPr>
-        <w:pStyle w:val="Header"/>
-        <w:rPr>
-          <w:rFonts w:cs="Times New Roman"/>
-          <w:szCs w:val="22"/>
-        </w:rPr>
-      </w:pPr>
-      <w:r>
-        <w:rPr>
-          <w:rStyle w:val="Emphasis"/>
-        </w:rPr>
         <w:t>Term Time Address:</w:t>
       </w:r>
       <w:r>
@@ -2514,23 +2414,7 @@
           <w:rFonts w:cs="Times New Roman"/>
           <w:szCs w:val="22"/>
         </w:rPr>
-        <w:t xml:space="preserve"> 10 Mowbray Ave, Exeter, </w:t>
-      </w:r>
-      <w:proofErr w:type="gramStart"/>
-      <w:r>
-        <w:rPr>
-          <w:rFonts w:cs="Times New Roman"/>
-          <w:szCs w:val="22"/>
-        </w:rPr>
-        <w:t>Devon</w:t>
-      </w:r>
-      <w:proofErr w:type="gramEnd"/>
-      <w:r>
-        <w:rPr>
-          <w:rFonts w:cs="Times New Roman"/>
-          <w:szCs w:val="22"/>
-        </w:rPr>
-        <w:t>, EX4 4HB</w:t>
+        <w:t xml:space="preserve"> 10 Mowbray Ave, Exeter, Devon, EX4 4HB</w:t>
       </w:r>
     </w:p>
     <w:p>

</xml_diff>

<commit_message>
Reviewed and made slightly changes. Justified paragraph text.
</commit_message>
<xml_diff>
--- a/CV.docx
+++ b/CV.docx
@@ -237,7 +237,19 @@
         <w:rPr>
           <w:szCs w:val="22"/>
         </w:rPr>
-        <w:t xml:space="preserve"> using JUnit to practice test driven development and </w:t>
+        <w:t xml:space="preserve"> using JUnit to practice </w:t>
+      </w:r>
+      <w:r>
+        <w:rPr>
+          <w:szCs w:val="22"/>
+        </w:rPr>
+        <w:t>test-driven</w:t>
+      </w:r>
+      <w:r>
+        <w:rPr>
+          <w:szCs w:val="22"/>
+        </w:rPr>
+        <w:t xml:space="preserve"> development and </w:t>
       </w:r>
       <w:r>
         <w:rPr>
@@ -273,13 +285,13 @@
         <w:rPr>
           <w:szCs w:val="22"/>
         </w:rPr>
-        <w:t>such as pair programming</w:t>
-      </w:r>
-      <w:r>
-        <w:rPr>
-          <w:szCs w:val="22"/>
-        </w:rPr>
-        <w:t xml:space="preserve"> in my assignments</w:t>
+        <w:t xml:space="preserve">such as </w:t>
+      </w:r>
+      <w:r>
+        <w:rPr>
+          <w:szCs w:val="22"/>
+        </w:rPr>
+        <w:t>refactoring and pair programming</w:t>
       </w:r>
       <w:r>
         <w:rPr>
@@ -402,7 +414,7 @@
         <w:rPr>
           <w:szCs w:val="22"/>
         </w:rPr>
-        <w:t xml:space="preserve"> a mobile phone application </w:t>
+        <w:t xml:space="preserve"> a mobile application </w:t>
       </w:r>
       <w:r>
         <w:rPr>
@@ -426,13 +438,31 @@
         <w:rPr>
           <w:szCs w:val="22"/>
         </w:rPr>
-        <w:t>We used a technology called Cordova, which allows web applications to be run as a cro</w:t>
-      </w:r>
-      <w:r>
-        <w:rPr>
-          <w:szCs w:val="22"/>
-        </w:rPr>
-        <w:t>ss-platform mobile application.</w:t>
+        <w:t xml:space="preserve">I also helped write Okey-Doke, an open source </w:t>
+      </w:r>
+      <w:r>
+        <w:rPr>
+          <w:szCs w:val="22"/>
+        </w:rPr>
+        <w:t>Approvals</w:t>
+      </w:r>
+      <w:r>
+        <w:rPr>
+          <w:szCs w:val="22"/>
+        </w:rPr>
+        <w:t xml:space="preserve"> </w:t>
+      </w:r>
+      <w:r>
+        <w:rPr>
+          <w:szCs w:val="22"/>
+        </w:rPr>
+        <w:t>T</w:t>
+      </w:r>
+      <w:r>
+        <w:rPr>
+          <w:szCs w:val="22"/>
+        </w:rPr>
+        <w:t>esting framework for Java based upon JUnit.</w:t>
       </w:r>
     </w:p>
     <w:p>
@@ -467,79 +497,85 @@
         <w:rPr>
           <w:szCs w:val="22"/>
         </w:rPr>
-        <w:t xml:space="preserve">I have experience with using JUnit 4.12 </w:t>
-      </w:r>
-      <w:r>
-        <w:rPr>
-          <w:szCs w:val="22"/>
-        </w:rPr>
-        <w:t>in</w:t>
-      </w:r>
-      <w:r>
-        <w:rPr>
-          <w:szCs w:val="22"/>
-        </w:rPr>
-        <w:t xml:space="preserve"> my studies </w:t>
-      </w:r>
-      <w:r>
-        <w:rPr>
-          <w:szCs w:val="22"/>
-        </w:rPr>
-        <w:t>and side projects</w:t>
-      </w:r>
-      <w:r>
-        <w:rPr>
-          <w:szCs w:val="22"/>
-        </w:rPr>
-        <w:t xml:space="preserve">. I </w:t>
-      </w:r>
-      <w:r>
-        <w:rPr>
-          <w:szCs w:val="22"/>
-        </w:rPr>
-        <w:t xml:space="preserve">worked </w:t>
-      </w:r>
-      <w:r>
-        <w:rPr>
-          <w:szCs w:val="22"/>
-        </w:rPr>
-        <w:t xml:space="preserve">on a Java </w:t>
-      </w:r>
-      <w:r>
-        <w:rPr>
-          <w:szCs w:val="22"/>
-        </w:rPr>
-        <w:t xml:space="preserve">Approvals Testing framework </w:t>
-      </w:r>
-      <w:r>
-        <w:rPr>
-          <w:szCs w:val="22"/>
-        </w:rPr>
-        <w:t xml:space="preserve">with my </w:t>
-      </w:r>
-      <w:r>
-        <w:rPr>
-          <w:szCs w:val="22"/>
-        </w:rPr>
-        <w:t>father, which</w:t>
-      </w:r>
-      <w:r>
-        <w:rPr>
-          <w:szCs w:val="22"/>
-        </w:rPr>
-        <w:t xml:space="preserve"> introduced an assertion testing functionality to JUni</w:t>
-      </w:r>
-      <w:r>
-        <w:rPr>
-          <w:szCs w:val="22"/>
-        </w:rPr>
-        <w:t>t</w:t>
-      </w:r>
-      <w:r>
-        <w:rPr>
-          <w:szCs w:val="22"/>
-        </w:rPr>
-        <w:t xml:space="preserve">. I have experience using Mock Objects and Test Suites for large, multi-class systems.  </w:t>
+        <w:t>I hav</w:t>
+      </w:r>
+      <w:r>
+        <w:rPr>
+          <w:szCs w:val="22"/>
+        </w:rPr>
+        <w:t>e experience using JUnit 4.</w:t>
+      </w:r>
+      <w:r>
+        <w:rPr>
+          <w:szCs w:val="22"/>
+        </w:rPr>
+        <w:t>12 to write U</w:t>
+      </w:r>
+      <w:r>
+        <w:rPr>
+          <w:szCs w:val="22"/>
+        </w:rPr>
+        <w:t xml:space="preserve">nit </w:t>
+      </w:r>
+      <w:r>
+        <w:rPr>
+          <w:szCs w:val="22"/>
+        </w:rPr>
+        <w:t>T</w:t>
+      </w:r>
+      <w:r>
+        <w:rPr>
+          <w:szCs w:val="22"/>
+        </w:rPr>
+        <w:t>ests</w:t>
+      </w:r>
+      <w:r>
+        <w:rPr>
+          <w:szCs w:val="22"/>
+        </w:rPr>
+        <w:t xml:space="preserve">, </w:t>
+      </w:r>
+      <w:r>
+        <w:rPr>
+          <w:szCs w:val="22"/>
+        </w:rPr>
+        <w:t>Mock Objects and Test Suites.</w:t>
+      </w:r>
+      <w:r>
+        <w:rPr>
+          <w:szCs w:val="22"/>
+        </w:rPr>
+        <w:t xml:space="preserve"> </w:t>
+      </w:r>
+      <w:r>
+        <w:rPr>
+          <w:szCs w:val="22"/>
+        </w:rPr>
+        <w:t>It was while contributing to Okey-Doke, an</w:t>
+      </w:r>
+      <w:r>
+        <w:rPr>
+          <w:szCs w:val="22"/>
+        </w:rPr>
+        <w:t xml:space="preserve"> open source</w:t>
+      </w:r>
+      <w:r>
+        <w:rPr>
+          <w:szCs w:val="22"/>
+        </w:rPr>
+        <w:t xml:space="preserve"> </w:t>
+      </w:r>
+      <w:r>
+        <w:rPr>
+          <w:szCs w:val="22"/>
+        </w:rPr>
+        <w:t>Approvals</w:t>
+      </w:r>
+      <w:r>
+        <w:rPr>
+          <w:szCs w:val="22"/>
+        </w:rPr>
+        <w:t xml:space="preserve"> Testing framework that I first developed an interest in formal testing methods. </w:t>
       </w:r>
       <w:r>
         <w:rPr>
@@ -551,7 +587,13 @@
         <w:rPr>
           <w:szCs w:val="22"/>
         </w:rPr>
-        <w:t>JUnit’s testing framework, along with test-driven development makes for much better code in a process that I find very satisfying.</w:t>
+        <w:t>using JUnit</w:t>
+      </w:r>
+      <w:r>
+        <w:rPr>
+          <w:szCs w:val="22"/>
+        </w:rPr>
+        <w:t xml:space="preserve"> along with test-driven development makes for much better code in a process that I find very satisfying.</w:t>
       </w:r>
     </w:p>
     <w:p>
@@ -577,7 +619,37 @@
         <w:rPr>
           <w:szCs w:val="22"/>
         </w:rPr>
-        <w:t>In my recent modules I have studied more some more advanced parts of the Java language. I have experience on using in writing a multi-threaded system in a thread-safe manor and this has given me an appreciation for the power of immutable co</w:t>
+        <w:t>R</w:t>
+      </w:r>
+      <w:r>
+        <w:rPr>
+          <w:szCs w:val="22"/>
+        </w:rPr>
+        <w:t>ecent</w:t>
+      </w:r>
+      <w:r>
+        <w:rPr>
+          <w:szCs w:val="22"/>
+        </w:rPr>
+        <w:t>ly</w:t>
+      </w:r>
+      <w:r>
+        <w:rPr>
+          <w:szCs w:val="22"/>
+        </w:rPr>
+        <w:t xml:space="preserve"> I have studied more advanced parts of the Java language. </w:t>
+      </w:r>
+      <w:r>
+        <w:rPr>
+          <w:szCs w:val="22"/>
+        </w:rPr>
+        <w:t xml:space="preserve">One assignment was to write a genetics mutation algorithm in a thread-safe manor. As well as teaching me how to use threads, it </w:t>
+      </w:r>
+      <w:r>
+        <w:rPr>
+          <w:szCs w:val="22"/>
+        </w:rPr>
+        <w:t>has given me an appreciation for the power of immutable co</w:t>
       </w:r>
       <w:r>
         <w:rPr>
@@ -595,32 +667,21 @@
         <w:rPr>
           <w:szCs w:val="22"/>
         </w:rPr>
-        <w:t>Design Patterns and have experience using many of the more commonly used ones.</w:t>
-      </w:r>
-      <w:r>
-        <w:rPr>
-          <w:szCs w:val="22"/>
-        </w:rPr>
-        <w:t xml:space="preserve"> The problem that design patterns solve is one that I have </w:t>
-      </w:r>
-      <w:r>
-        <w:rPr>
-          <w:szCs w:val="22"/>
-        </w:rPr>
-        <w:t xml:space="preserve">often </w:t>
-      </w:r>
-      <w:r>
-        <w:rPr>
-          <w:szCs w:val="22"/>
-        </w:rPr>
-        <w:t xml:space="preserve">considered </w:t>
-      </w:r>
-      <w:r>
-        <w:rPr>
-          <w:szCs w:val="22"/>
-        </w:rPr>
-        <w:t>before.</w:t>
-      </w:r>
+        <w:t>Design Patterns</w:t>
+      </w:r>
+      <w:r>
+        <w:rPr>
+          <w:szCs w:val="22"/>
+        </w:rPr>
+        <w:t>, which solve a problem in software development that I have often considered before.</w:t>
+      </w:r>
+    </w:p>
+    <w:p>
+      <w:pPr>
+        <w:rPr>
+          <w:szCs w:val="22"/>
+        </w:rPr>
+      </w:pPr>
     </w:p>
     <w:p>
       <w:pPr>
@@ -653,13 +714,67 @@
         <w:rPr>
           <w:szCs w:val="22"/>
         </w:rPr>
-        <w:t xml:space="preserve">have </w:t>
-      </w:r>
-      <w:r>
-        <w:rPr>
-          <w:szCs w:val="22"/>
-        </w:rPr>
-        <w:t>experience</w:t>
+        <w:t xml:space="preserve">have used </w:t>
+      </w:r>
+      <w:r>
+        <w:rPr>
+          <w:szCs w:val="22"/>
+        </w:rPr>
+        <w:t xml:space="preserve">Javascript </w:t>
+      </w:r>
+      <w:r>
+        <w:rPr>
+          <w:szCs w:val="22"/>
+        </w:rPr>
+        <w:t xml:space="preserve">commercially in </w:t>
+      </w:r>
+      <w:r>
+        <w:rPr>
+          <w:szCs w:val="22"/>
+        </w:rPr>
+        <w:t xml:space="preserve">client-side </w:t>
+      </w:r>
+      <w:r>
+        <w:rPr>
+          <w:szCs w:val="22"/>
+        </w:rPr>
+        <w:t>web development</w:t>
+      </w:r>
+      <w:r>
+        <w:rPr>
+          <w:szCs w:val="22"/>
+        </w:rPr>
+        <w:t xml:space="preserve">. Despite </w:t>
+      </w:r>
+      <w:r>
+        <w:rPr>
+          <w:szCs w:val="22"/>
+        </w:rPr>
+        <w:t xml:space="preserve">the </w:t>
+      </w:r>
+      <w:r>
+        <w:rPr>
+          <w:szCs w:val="22"/>
+        </w:rPr>
+        <w:t xml:space="preserve">confusing </w:t>
+      </w:r>
+      <w:r>
+        <w:rPr>
+          <w:szCs w:val="22"/>
+        </w:rPr>
+        <w:t xml:space="preserve">closures </w:t>
+      </w:r>
+      <w:r>
+        <w:rPr>
+          <w:szCs w:val="22"/>
+        </w:rPr>
+        <w:t xml:space="preserve">and </w:t>
+      </w:r>
+      <w:r>
+        <w:rPr>
+          <w:szCs w:val="22"/>
+        </w:rPr>
+        <w:t>its</w:t>
       </w:r>
       <w:r>
         <w:rPr>
@@ -671,49 +786,168 @@
         <w:rPr>
           <w:szCs w:val="22"/>
         </w:rPr>
-        <w:t xml:space="preserve">in </w:t>
-      </w:r>
-      <w:r>
-        <w:rPr>
-          <w:szCs w:val="22"/>
-        </w:rPr>
-        <w:t xml:space="preserve">using Javascript </w:t>
-      </w:r>
-      <w:r>
-        <w:rPr>
-          <w:szCs w:val="22"/>
-        </w:rPr>
-        <w:t xml:space="preserve">commercially in </w:t>
-      </w:r>
-      <w:r>
-        <w:rPr>
-          <w:szCs w:val="22"/>
-        </w:rPr>
-        <w:t xml:space="preserve">client-side </w:t>
-      </w:r>
-      <w:r>
-        <w:rPr>
-          <w:szCs w:val="22"/>
-        </w:rPr>
-        <w:t>web development</w:t>
-      </w:r>
-      <w:r>
-        <w:rPr>
-          <w:szCs w:val="22"/>
-        </w:rPr>
-        <w:t xml:space="preserve">. Despite </w:t>
-      </w:r>
-      <w:r>
-        <w:rPr>
-          <w:szCs w:val="22"/>
-        </w:rPr>
-        <w:t xml:space="preserve">confusing </w:t>
-      </w:r>
-      <w:r>
-        <w:rPr>
-          <w:szCs w:val="22"/>
-        </w:rPr>
-        <w:t xml:space="preserve">closures </w:t>
+        <w:t>unusual</w:t>
+      </w:r>
+      <w:r>
+        <w:rPr>
+          <w:szCs w:val="22"/>
+        </w:rPr>
+        <w:t xml:space="preserve"> prototype inheritance model I found Javascript very enjo</w:t>
+      </w:r>
+      <w:r>
+        <w:rPr>
+          <w:szCs w:val="22"/>
+        </w:rPr>
+        <w:t xml:space="preserve">yable to use and the addition </w:t>
+      </w:r>
+      <w:r>
+        <w:rPr>
+          <w:szCs w:val="22"/>
+        </w:rPr>
+        <w:t>of jQuery made selecting objects within the DOM far more fluid</w:t>
+      </w:r>
+      <w:r>
+        <w:rPr>
+          <w:szCs w:val="22"/>
+        </w:rPr>
+        <w:t xml:space="preserve">. </w:t>
+      </w:r>
+    </w:p>
+    <w:p>
+      <w:pPr>
+        <w:pStyle w:val="Heading2"/>
+      </w:pPr>
+      <w:r>
+        <w:t>Mobile Application &amp; Web Development</w:t>
+      </w:r>
+    </w:p>
+    <w:p>
+      <w:pPr>
+        <w:rPr>
+          <w:szCs w:val="22"/>
+        </w:rPr>
+      </w:pPr>
+      <w:r>
+        <w:rPr>
+          <w:szCs w:val="22"/>
+        </w:rPr>
+        <w:tab/>
+      </w:r>
+      <w:r>
+        <w:rPr>
+          <w:szCs w:val="22"/>
+        </w:rPr>
+        <w:t xml:space="preserve">I have experience designing and writing </w:t>
+      </w:r>
+      <w:r>
+        <w:rPr>
+          <w:szCs w:val="22"/>
+        </w:rPr>
+        <w:t xml:space="preserve">a web application in Javascript, HTML and </w:t>
+      </w:r>
+      <w:proofErr w:type="gramStart"/>
+      <w:r>
+        <w:rPr>
+          <w:szCs w:val="22"/>
+        </w:rPr>
+        <w:t xml:space="preserve">CSS </w:t>
+      </w:r>
+      <w:r>
+        <w:rPr>
+          <w:szCs w:val="22"/>
+        </w:rPr>
+        <w:t>which</w:t>
+      </w:r>
+      <w:proofErr w:type="gramEnd"/>
+      <w:r>
+        <w:rPr>
+          <w:szCs w:val="22"/>
+        </w:rPr>
+        <w:t xml:space="preserve"> </w:t>
+      </w:r>
+      <w:r>
+        <w:rPr>
+          <w:szCs w:val="22"/>
+        </w:rPr>
+        <w:t xml:space="preserve">was </w:t>
+      </w:r>
+      <w:r>
+        <w:rPr>
+          <w:szCs w:val="22"/>
+        </w:rPr>
+        <w:t>then compiled into a cross-platform mobile application using a technology called Cordova</w:t>
+      </w:r>
+      <w:r>
+        <w:rPr>
+          <w:szCs w:val="22"/>
+        </w:rPr>
+        <w:t xml:space="preserve">. </w:t>
+      </w:r>
+      <w:r>
+        <w:rPr>
+          <w:szCs w:val="22"/>
+        </w:rPr>
+        <w:t xml:space="preserve">I have used APIs to interact </w:t>
+      </w:r>
+      <w:r>
+        <w:rPr>
+          <w:szCs w:val="22"/>
+        </w:rPr>
+        <w:t xml:space="preserve">with technologies </w:t>
+      </w:r>
+      <w:r>
+        <w:rPr>
+          <w:szCs w:val="22"/>
+        </w:rPr>
+        <w:t>and applications on</w:t>
+      </w:r>
+      <w:r>
+        <w:rPr>
+          <w:szCs w:val="22"/>
+        </w:rPr>
+        <w:t xml:space="preserve">. I </w:t>
+      </w:r>
+      <w:r>
+        <w:rPr>
+          <w:szCs w:val="22"/>
+        </w:rPr>
+        <w:t xml:space="preserve">preferred developing for </w:t>
+      </w:r>
+      <w:r>
+        <w:rPr>
+          <w:szCs w:val="22"/>
+        </w:rPr>
+        <w:t>Android,</w:t>
+      </w:r>
+      <w:r>
+        <w:rPr>
+          <w:szCs w:val="22"/>
+        </w:rPr>
+        <w:t xml:space="preserve"> </w:t>
+      </w:r>
+      <w:r>
+        <w:rPr>
+          <w:szCs w:val="22"/>
+        </w:rPr>
+        <w:t xml:space="preserve">as it was far easier to interact with the device. </w:t>
+      </w:r>
+      <w:r>
+        <w:rPr>
+          <w:szCs w:val="22"/>
+        </w:rPr>
+        <w:t xml:space="preserve">In contrast, iOS </w:t>
+      </w:r>
+      <w:r>
+        <w:rPr>
+          <w:szCs w:val="22"/>
+        </w:rPr>
+        <w:t xml:space="preserve">would not allow prewritten SMS </w:t>
+      </w:r>
+      <w:r>
+        <w:rPr>
+          <w:szCs w:val="22"/>
+        </w:rPr>
+        <w:t xml:space="preserve">messages to be sent </w:t>
       </w:r>
       <w:r>
         <w:rPr>
@@ -725,37 +959,25 @@
         <w:rPr>
           <w:szCs w:val="22"/>
         </w:rPr>
-        <w:t>its</w:t>
-      </w:r>
-      <w:r>
-        <w:rPr>
-          <w:szCs w:val="22"/>
-        </w:rPr>
-        <w:t xml:space="preserve"> </w:t>
-      </w:r>
-      <w:r>
-        <w:rPr>
-          <w:szCs w:val="22"/>
-        </w:rPr>
-        <w:t>unusual</w:t>
-      </w:r>
-      <w:r>
-        <w:rPr>
-          <w:szCs w:val="22"/>
-        </w:rPr>
-        <w:t xml:space="preserve"> prototype inheritance model I found Javascript very enjo</w:t>
-      </w:r>
-      <w:r>
-        <w:rPr>
-          <w:szCs w:val="22"/>
-        </w:rPr>
-        <w:t>yable to use. The additional use of jQuery made selecting objects within the DOM far more fluid</w:t>
-      </w:r>
-      <w:r>
-        <w:rPr>
-          <w:szCs w:val="22"/>
-        </w:rPr>
-        <w:t xml:space="preserve">. </w:t>
+        <w:t>the</w:t>
+      </w:r>
+      <w:r>
+        <w:rPr>
+          <w:szCs w:val="22"/>
+        </w:rPr>
+        <w:t xml:space="preserve"> move to Maps from Google Maps made it very difficult to open </w:t>
+      </w:r>
+      <w:r>
+        <w:rPr>
+          <w:szCs w:val="22"/>
+        </w:rPr>
+        <w:t xml:space="preserve">a map </w:t>
+      </w:r>
+      <w:r>
+        <w:rPr>
+          <w:szCs w:val="22"/>
+        </w:rPr>
+        <w:t>over a given location.</w:t>
       </w:r>
     </w:p>
     <w:p>
@@ -763,7 +985,7 @@
         <w:pStyle w:val="Heading2"/>
       </w:pPr>
       <w:r>
-        <w:t>Mobile Application &amp; Web Development</w:t>
+        <w:t>Programming Paradigms</w:t>
       </w:r>
     </w:p>
     <w:p>
@@ -782,154 +1004,13 @@
         <w:rPr>
           <w:szCs w:val="22"/>
         </w:rPr>
-        <w:t xml:space="preserve">I have experience designing and writing a cross-platform mobile phone </w:t>
-      </w:r>
-      <w:r>
-        <w:rPr>
-          <w:szCs w:val="22"/>
-        </w:rPr>
-        <w:t>app in JavaScript</w:t>
-      </w:r>
-      <w:r>
-        <w:rPr>
-          <w:szCs w:val="22"/>
-        </w:rPr>
-        <w:t>, HTML and CSS</w:t>
-      </w:r>
-      <w:r>
-        <w:rPr>
-          <w:szCs w:val="22"/>
-        </w:rPr>
-        <w:t xml:space="preserve"> using a technology called Cordova. </w:t>
-      </w:r>
-      <w:r>
-        <w:rPr>
-          <w:szCs w:val="22"/>
-        </w:rPr>
-        <w:t xml:space="preserve">I have used APIs to interact </w:t>
-      </w:r>
-      <w:r>
-        <w:rPr>
-          <w:szCs w:val="22"/>
-        </w:rPr>
-        <w:t xml:space="preserve">with technologies </w:t>
-      </w:r>
-      <w:r>
-        <w:rPr>
-          <w:szCs w:val="22"/>
-        </w:rPr>
-        <w:t xml:space="preserve">and applications on </w:t>
-      </w:r>
-      <w:r>
-        <w:rPr>
-          <w:szCs w:val="22"/>
-        </w:rPr>
-        <w:t>device</w:t>
-      </w:r>
-      <w:r>
-        <w:rPr>
-          <w:szCs w:val="22"/>
-        </w:rPr>
-        <w:t>s</w:t>
-      </w:r>
-      <w:r>
-        <w:rPr>
-          <w:szCs w:val="22"/>
-        </w:rPr>
-        <w:t xml:space="preserve"> such as geo-location services and SMS messaging. I </w:t>
-      </w:r>
-      <w:r>
-        <w:rPr>
-          <w:szCs w:val="22"/>
-        </w:rPr>
-        <w:t xml:space="preserve">preferred developing for </w:t>
-      </w:r>
-      <w:r>
-        <w:rPr>
-          <w:szCs w:val="22"/>
-        </w:rPr>
-        <w:t>Android,</w:t>
-      </w:r>
-      <w:r>
-        <w:rPr>
-          <w:szCs w:val="22"/>
-        </w:rPr>
-        <w:t xml:space="preserve"> </w:t>
-      </w:r>
-      <w:r>
-        <w:rPr>
-          <w:szCs w:val="22"/>
-        </w:rPr>
-        <w:t xml:space="preserve">as it was far easier to interact with the device. </w:t>
-      </w:r>
-      <w:r>
-        <w:rPr>
-          <w:szCs w:val="22"/>
-        </w:rPr>
-        <w:t xml:space="preserve">In contrast, iOS </w:t>
-      </w:r>
-      <w:r>
-        <w:rPr>
-          <w:szCs w:val="22"/>
-        </w:rPr>
-        <w:t xml:space="preserve">would not allow a prewritten SMS to be sent </w:t>
-      </w:r>
-      <w:r>
-        <w:rPr>
-          <w:szCs w:val="22"/>
-        </w:rPr>
-        <w:t xml:space="preserve">from the app </w:t>
-      </w:r>
-      <w:r>
-        <w:rPr>
-          <w:szCs w:val="22"/>
-        </w:rPr>
-        <w:t xml:space="preserve">and their move to Maps from Google Maps made it very difficult to open </w:t>
-      </w:r>
-      <w:r>
-        <w:rPr>
-          <w:szCs w:val="22"/>
-        </w:rPr>
-        <w:t xml:space="preserve">a map </w:t>
-      </w:r>
-      <w:r>
-        <w:rPr>
-          <w:szCs w:val="22"/>
-        </w:rPr>
-        <w:t>over a given location.</w:t>
-      </w:r>
-    </w:p>
-    <w:p>
-      <w:pPr>
-        <w:pStyle w:val="Heading2"/>
-      </w:pPr>
-      <w:r>
-        <w:t>Programming Paradigms</w:t>
-      </w:r>
-    </w:p>
-    <w:p>
-      <w:pPr>
-        <w:rPr>
-          <w:szCs w:val="22"/>
-        </w:rPr>
-      </w:pPr>
-      <w:r>
-        <w:rPr>
-          <w:szCs w:val="22"/>
-        </w:rPr>
-        <w:tab/>
-      </w:r>
-      <w:r>
-        <w:rPr>
-          <w:szCs w:val="22"/>
-        </w:rPr>
         <w:t xml:space="preserve">I </w:t>
       </w:r>
       <w:r>
         <w:rPr>
           <w:szCs w:val="22"/>
         </w:rPr>
-        <w:t>am experienced in several different programming practices.</w:t>
+        <w:t>am experienced in several programming practices.</w:t>
       </w:r>
       <w:r>
         <w:rPr>
@@ -965,7 +1046,19 @@
         <w:rPr>
           <w:szCs w:val="22"/>
         </w:rPr>
-        <w:t xml:space="preserve"> in my studies and industrial experience</w:t>
+        <w:t xml:space="preserve"> in </w:t>
+      </w:r>
+      <w:r>
+        <w:rPr>
+          <w:szCs w:val="22"/>
+        </w:rPr>
+        <w:t xml:space="preserve">both </w:t>
+      </w:r>
+      <w:r>
+        <w:rPr>
+          <w:szCs w:val="22"/>
+        </w:rPr>
+        <w:t>my studies and industrial experience</w:t>
       </w:r>
       <w:r>
         <w:rPr>
@@ -1160,14 +1253,26 @@
     <w:p>
       <w:r>
         <w:tab/>
-        <w:t>A Java approvals testing framework implemented using JUnit rules. Worked on with my father while studying at University last year.</w:t>
+        <w:t xml:space="preserve">A Java approvals testing framework implemented using JUnit rules. </w:t>
+      </w:r>
+      <w:r>
+        <w:t xml:space="preserve">I worked </w:t>
+      </w:r>
+      <w:r>
+        <w:t xml:space="preserve">on </w:t>
+      </w:r>
+      <w:r>
+        <w:t xml:space="preserve">it </w:t>
+      </w:r>
+      <w:r>
+        <w:t>with my F</w:t>
+      </w:r>
+      <w:r>
+        <w:t>ather while studying at University last year.</w:t>
       </w:r>
     </w:p>
     <w:p/>
-    <w:p>
-      <w:bookmarkStart w:id="0" w:name="_GoBack"/>
-      <w:bookmarkEnd w:id="0"/>
-    </w:p>
+    <w:p/>
     <w:p>
       <w:pPr>
         <w:pStyle w:val="Heading1"/>
@@ -1289,7 +1394,19 @@
         <w:rPr>
           <w:szCs w:val="22"/>
         </w:rPr>
-        <w:t>. In my second year I decided to continue without Mathematics, as Computer Science was where my real interests lie.</w:t>
+        <w:t xml:space="preserve">. In my second year I decided to continue without Mathematics, as Computer Science </w:t>
+      </w:r>
+      <w:r>
+        <w:rPr>
+          <w:szCs w:val="22"/>
+        </w:rPr>
+        <w:t xml:space="preserve">is </w:t>
+      </w:r>
+      <w:r>
+        <w:rPr>
+          <w:szCs w:val="22"/>
+        </w:rPr>
+        <w:t>where my real interests lie.</w:t>
       </w:r>
       <w:r>
         <w:rPr>
@@ -1351,7 +1468,73 @@
         <w:rPr>
           <w:szCs w:val="22"/>
         </w:rPr>
-        <w:t xml:space="preserve">We learnt the functional language Haskell and I found this required a huge change in mindset when approached programming. I am keen to bring this way of thinking into </w:t>
+        <w:t xml:space="preserve">I </w:t>
+      </w:r>
+      <w:r>
+        <w:rPr>
+          <w:szCs w:val="22"/>
+        </w:rPr>
+        <w:t xml:space="preserve">have studied C, Linux </w:t>
+      </w:r>
+      <w:r>
+        <w:rPr>
+          <w:szCs w:val="22"/>
+        </w:rPr>
+        <w:t xml:space="preserve">on a Raspberry Pi </w:t>
+      </w:r>
+      <w:r>
+        <w:rPr>
+          <w:szCs w:val="22"/>
+        </w:rPr>
+        <w:t xml:space="preserve">and </w:t>
+      </w:r>
+      <w:r>
+        <w:rPr>
+          <w:szCs w:val="22"/>
+        </w:rPr>
+        <w:t xml:space="preserve">areas such as artificial intelligence, system architectures, databases and </w:t>
+      </w:r>
+      <w:r>
+        <w:rPr>
+          <w:szCs w:val="22"/>
+        </w:rPr>
+        <w:t xml:space="preserve">networks </w:t>
+      </w:r>
+      <w:r>
+        <w:rPr>
+          <w:szCs w:val="22"/>
+        </w:rPr>
+        <w:t>with some practical experience in each area.</w:t>
+      </w:r>
+      <w:r>
+        <w:rPr>
+          <w:szCs w:val="22"/>
+        </w:rPr>
+        <w:t xml:space="preserve"> </w:t>
+      </w:r>
+      <w:r>
+        <w:rPr>
+          <w:szCs w:val="22"/>
+        </w:rPr>
+        <w:t xml:space="preserve">I </w:t>
+      </w:r>
+      <w:r>
+        <w:rPr>
+          <w:szCs w:val="22"/>
+        </w:rPr>
+        <w:t>learnt the functional language Ha</w:t>
+      </w:r>
+      <w:r>
+        <w:rPr>
+          <w:szCs w:val="22"/>
+        </w:rPr>
+        <w:t xml:space="preserve">skell, which I </w:t>
+      </w:r>
+      <w:r>
+        <w:rPr>
+          <w:szCs w:val="22"/>
+        </w:rPr>
+        <w:t xml:space="preserve">found required a change in mindset when approached programming. I am keen to bring this way of thinking into </w:t>
       </w:r>
       <w:r>
         <w:rPr>
@@ -1363,55 +1546,7 @@
         <w:rPr>
           <w:szCs w:val="22"/>
         </w:rPr>
-        <w:t xml:space="preserve">in other languages such as Java. I </w:t>
-      </w:r>
-      <w:r>
-        <w:rPr>
-          <w:szCs w:val="22"/>
-        </w:rPr>
-        <w:t xml:space="preserve">have </w:t>
-      </w:r>
-      <w:r>
-        <w:rPr>
-          <w:szCs w:val="22"/>
-        </w:rPr>
-        <w:t xml:space="preserve">studied </w:t>
-      </w:r>
-      <w:r>
-        <w:rPr>
-          <w:szCs w:val="22"/>
-        </w:rPr>
-        <w:t xml:space="preserve">C, </w:t>
-      </w:r>
-      <w:r>
-        <w:rPr>
-          <w:szCs w:val="22"/>
-        </w:rPr>
-        <w:t xml:space="preserve">the Linux OS using a Raspberry Pi and </w:t>
-      </w:r>
-      <w:r>
-        <w:rPr>
-          <w:szCs w:val="22"/>
-        </w:rPr>
-        <w:t xml:space="preserve">other </w:t>
-      </w:r>
-      <w:r>
-        <w:rPr>
-          <w:szCs w:val="22"/>
-        </w:rPr>
-        <w:t xml:space="preserve">areas such as artificial intelligence, system architectures, databases and </w:t>
-      </w:r>
-      <w:r>
-        <w:rPr>
-          <w:szCs w:val="22"/>
-        </w:rPr>
-        <w:t xml:space="preserve">networks </w:t>
-      </w:r>
-      <w:r>
-        <w:rPr>
-          <w:szCs w:val="22"/>
-        </w:rPr>
-        <w:t>with some practical experience in each area.</w:t>
+        <w:t xml:space="preserve">in other languages such as Java. </w:t>
       </w:r>
     </w:p>
     <w:p>
@@ -1578,19 +1713,7 @@
         <w:rPr>
           <w:szCs w:val="22"/>
         </w:rPr>
-        <w:t xml:space="preserve"> a strongly typed language with no exception handling</w:t>
-      </w:r>
-      <w:r>
-        <w:rPr>
-          <w:szCs w:val="22"/>
-        </w:rPr>
-        <w:t xml:space="preserve"> or</w:t>
-      </w:r>
-      <w:r>
-        <w:rPr>
-          <w:szCs w:val="22"/>
-        </w:rPr>
-        <w:t xml:space="preserve"> modern IDE</w:t>
+        <w:t xml:space="preserve"> a strongly typed language with no exception</w:t>
       </w:r>
       <w:r>
         <w:rPr>
@@ -1602,13 +1725,31 @@
         <w:rPr>
           <w:szCs w:val="22"/>
         </w:rPr>
-        <w:t>was a fun start to programming which</w:t>
-      </w:r>
-      <w:r>
-        <w:rPr>
-          <w:szCs w:val="22"/>
-        </w:rPr>
-        <w:t xml:space="preserve"> taught me to have an eye for detail from the st</w:t>
+        <w:t xml:space="preserve">was a fun </w:t>
+      </w:r>
+      <w:r>
+        <w:rPr>
+          <w:szCs w:val="22"/>
+        </w:rPr>
+        <w:t xml:space="preserve">way to </w:t>
+      </w:r>
+      <w:r>
+        <w:rPr>
+          <w:szCs w:val="22"/>
+        </w:rPr>
+        <w:t xml:space="preserve">start programming </w:t>
+      </w:r>
+      <w:r>
+        <w:rPr>
+          <w:szCs w:val="22"/>
+        </w:rPr>
+        <w:t xml:space="preserve">and </w:t>
+      </w:r>
+      <w:r>
+        <w:rPr>
+          <w:szCs w:val="22"/>
+        </w:rPr>
+        <w:t>taught me to have an eye for detail from the st</w:t>
       </w:r>
       <w:r>
         <w:rPr>
@@ -1893,7 +2034,14 @@
           <w:rFonts w:cs="Times New Roman"/>
           <w:szCs w:val="22"/>
         </w:rPr>
-        <w:t>theorize</w:t>
+        <w:t>theoris</w:t>
+      </w:r>
+      <w:r>
+        <w:rPr>
+          <w:rFonts w:cs="Times New Roman"/>
+          <w:szCs w:val="22"/>
+        </w:rPr>
+        <w:t>e</w:t>
       </w:r>
       <w:r>
         <w:rPr>
@@ -2031,7 +2179,21 @@
           <w:rFonts w:cs="Times New Roman"/>
           <w:szCs w:val="22"/>
         </w:rPr>
-        <w:t xml:space="preserve">The application was written in </w:t>
+        <w:t xml:space="preserve">The </w:t>
+      </w:r>
+      <w:r>
+        <w:rPr>
+          <w:rFonts w:cs="Times New Roman"/>
+          <w:szCs w:val="22"/>
+        </w:rPr>
+        <w:t xml:space="preserve">client-side </w:t>
+      </w:r>
+      <w:r>
+        <w:rPr>
+          <w:rFonts w:cs="Times New Roman"/>
+          <w:szCs w:val="22"/>
+        </w:rPr>
+        <w:t xml:space="preserve">application was written in </w:t>
       </w:r>
       <w:r>
         <w:rPr>
@@ -2136,49 +2298,15 @@
           <w:rFonts w:cs="Times New Roman"/>
           <w:szCs w:val="22"/>
         </w:rPr>
-        <w:t xml:space="preserve"> I exercised </w:t>
-      </w:r>
-      <w:r>
-        <w:rPr>
-          <w:rFonts w:cs="Times New Roman"/>
-          <w:szCs w:val="22"/>
-        </w:rPr>
-        <w:t xml:space="preserve">Extreme Programming </w:t>
-      </w:r>
-      <w:r>
-        <w:rPr>
-          <w:rFonts w:cs="Times New Roman"/>
-          <w:szCs w:val="22"/>
-        </w:rPr>
-        <w:t xml:space="preserve">and </w:t>
-      </w:r>
-      <w:r>
-        <w:rPr>
-          <w:rFonts w:cs="Times New Roman"/>
-          <w:szCs w:val="22"/>
-        </w:rPr>
-        <w:t xml:space="preserve">enjoyed using </w:t>
-      </w:r>
-      <w:r>
-        <w:rPr>
-          <w:rFonts w:cs="Times New Roman"/>
-          <w:szCs w:val="22"/>
-        </w:rPr>
-        <w:t>test-driven d</w:t>
-      </w:r>
-      <w:r>
-        <w:rPr>
-          <w:rFonts w:cs="Times New Roman"/>
-          <w:szCs w:val="22"/>
-        </w:rPr>
-        <w:t>evelop</w:t>
-      </w:r>
-      <w:r>
-        <w:rPr>
-          <w:rFonts w:cs="Times New Roman"/>
-          <w:szCs w:val="22"/>
-        </w:rPr>
-        <w:t>ment and pair programming</w:t>
+        <w:t xml:space="preserve"> </w:t>
+      </w:r>
+      <w:bookmarkStart w:id="0" w:name="_GoBack"/>
+      <w:r>
+        <w:rPr>
+          <w:rFonts w:cs="Times New Roman"/>
+          <w:szCs w:val="22"/>
+        </w:rPr>
+        <w:t>I enjoyed exercising Extreme Programming practices such as test-driven development and pair programming</w:t>
       </w:r>
       <w:r>
         <w:rPr>
@@ -2194,6 +2322,7 @@
         </w:rPr>
         <w:t xml:space="preserve"> </w:t>
       </w:r>
+      <w:bookmarkEnd w:id="0"/>
       <w:r>
         <w:rPr>
           <w:rFonts w:cs="Times New Roman"/>
@@ -2264,74 +2393,6 @@
           <w:rFonts w:cs="Times New Roman"/>
           <w:szCs w:val="22"/>
         </w:rPr>
-        <w:t>Duncan McGregor</w:t>
-      </w:r>
-    </w:p>
-    <w:p>
-      <w:pPr>
-        <w:rPr>
-          <w:rFonts w:cs="Times New Roman"/>
-          <w:szCs w:val="22"/>
-        </w:rPr>
-      </w:pPr>
-      <w:r>
-        <w:rPr>
-          <w:rFonts w:cs="Times New Roman"/>
-          <w:szCs w:val="22"/>
-        </w:rPr>
-        <w:t>Harlequin Computing Solutions</w:t>
-      </w:r>
-    </w:p>
-    <w:p>
-      <w:pPr>
-        <w:rPr>
-          <w:rFonts w:cs="Times New Roman"/>
-          <w:szCs w:val="22"/>
-        </w:rPr>
-      </w:pPr>
-      <w:r>
-        <w:rPr>
-          <w:rFonts w:cs="Times New Roman"/>
-          <w:szCs w:val="22"/>
-        </w:rPr>
-        <w:t>+44 7811 276953</w:t>
-      </w:r>
-    </w:p>
-    <w:p>
-      <w:pPr>
-        <w:rPr>
-          <w:rFonts w:cs="Times New Roman"/>
-          <w:szCs w:val="22"/>
-        </w:rPr>
-      </w:pPr>
-      <w:r>
-        <w:rPr>
-          <w:rFonts w:cs="Times New Roman"/>
-          <w:szCs w:val="22"/>
-        </w:rPr>
-        <w:t>duncan@oneeyedmen.com</w:t>
-      </w:r>
-    </w:p>
-    <w:p>
-      <w:pPr>
-        <w:rPr>
-          <w:rFonts w:cs="Times New Roman"/>
-          <w:szCs w:val="22"/>
-        </w:rPr>
-      </w:pPr>
-    </w:p>
-    <w:p>
-      <w:pPr>
-        <w:rPr>
-          <w:rFonts w:cs="Times New Roman"/>
-          <w:szCs w:val="22"/>
-        </w:rPr>
-      </w:pPr>
-      <w:r>
-        <w:rPr>
-          <w:rFonts w:cs="Times New Roman"/>
-          <w:szCs w:val="22"/>
-        </w:rPr>
         <w:t>Dr. David Wakeling</w:t>
       </w:r>
     </w:p>
@@ -2392,7 +2453,23 @@
           <w:rFonts w:cs="Times New Roman"/>
           <w:szCs w:val="22"/>
         </w:rPr>
-        <w:t xml:space="preserve"> 3 Wilsom Road, Alton, Hampshire, GU34 2SR</w:t>
+        <w:t xml:space="preserve"> 3 Wilsom Road, Alton, </w:t>
+      </w:r>
+      <w:proofErr w:type="gramStart"/>
+      <w:r>
+        <w:rPr>
+          <w:rFonts w:cs="Times New Roman"/>
+          <w:szCs w:val="22"/>
+        </w:rPr>
+        <w:t>Hampshire</w:t>
+      </w:r>
+      <w:proofErr w:type="gramEnd"/>
+      <w:r>
+        <w:rPr>
+          <w:rFonts w:cs="Times New Roman"/>
+          <w:szCs w:val="22"/>
+        </w:rPr>
+        <w:t>, GU34 2SR</w:t>
       </w:r>
     </w:p>
     <w:p>
@@ -2414,7 +2491,23 @@
           <w:rFonts w:cs="Times New Roman"/>
           <w:szCs w:val="22"/>
         </w:rPr>
-        <w:t xml:space="preserve"> 10 Mowbray Ave, Exeter, Devon, EX4 4HB</w:t>
+        <w:t xml:space="preserve"> 10 Mowbray Ave, Exeter, </w:t>
+      </w:r>
+      <w:proofErr w:type="gramStart"/>
+      <w:r>
+        <w:rPr>
+          <w:rFonts w:cs="Times New Roman"/>
+          <w:szCs w:val="22"/>
+        </w:rPr>
+        <w:t>Devon</w:t>
+      </w:r>
+      <w:proofErr w:type="gramEnd"/>
+      <w:r>
+        <w:rPr>
+          <w:rFonts w:cs="Times New Roman"/>
+          <w:szCs w:val="22"/>
+        </w:rPr>
+        <w:t>, EX4 4HB</w:t>
       </w:r>
     </w:p>
     <w:p>
@@ -2671,12 +2764,13 @@
   <w:style w:type="paragraph" w:default="1" w:styleId="Normal">
     <w:name w:val="Normal"/>
     <w:qFormat/>
-    <w:rsid w:val="00EB573B"/>
+    <w:rsid w:val="002D0A9E"/>
     <w:pPr>
       <w:tabs>
         <w:tab w:val="left" w:pos="567"/>
       </w:tabs>
       <w:spacing w:line="360" w:lineRule="auto"/>
+      <w:jc w:val="both"/>
     </w:pPr>
     <w:rPr>
       <w:rFonts w:ascii="Georgia" w:hAnsi="Georgia"/>
@@ -3096,12 +3190,13 @@
   <w:style w:type="paragraph" w:default="1" w:styleId="Normal">
     <w:name w:val="Normal"/>
     <w:qFormat/>
-    <w:rsid w:val="00EB573B"/>
+    <w:rsid w:val="002D0A9E"/>
     <w:pPr>
       <w:tabs>
         <w:tab w:val="left" w:pos="567"/>
       </w:tabs>
       <w:spacing w:line="360" w:lineRule="auto"/>
+      <w:jc w:val="both"/>
     </w:pPr>
     <w:rPr>
       <w:rFonts w:ascii="Georgia" w:hAnsi="Georgia"/>

</xml_diff>

<commit_message>
Remvoed "Role overview:" from experience
</commit_message>
<xml_diff>
--- a/CV.docx
+++ b/CV.docx
@@ -843,27 +843,13 @@
         <w:rPr>
           <w:szCs w:val="22"/>
         </w:rPr>
-        <w:t xml:space="preserve">a web application in Javascript, HTML and </w:t>
-      </w:r>
-      <w:proofErr w:type="gramStart"/>
-      <w:r>
-        <w:rPr>
-          <w:szCs w:val="22"/>
-        </w:rPr>
-        <w:t xml:space="preserve">CSS </w:t>
-      </w:r>
-      <w:r>
-        <w:rPr>
-          <w:szCs w:val="22"/>
-        </w:rPr>
-        <w:t>which</w:t>
-      </w:r>
-      <w:proofErr w:type="gramEnd"/>
-      <w:r>
-        <w:rPr>
-          <w:szCs w:val="22"/>
-        </w:rPr>
-        <w:t xml:space="preserve"> </w:t>
+        <w:t xml:space="preserve">a web application in Javascript, HTML and CSS </w:t>
+      </w:r>
+      <w:r>
+        <w:rPr>
+          <w:szCs w:val="22"/>
+        </w:rPr>
+        <w:t xml:space="preserve">which </w:t>
       </w:r>
       <w:r>
         <w:rPr>
@@ -1979,27 +1965,8 @@
           <w:szCs w:val="22"/>
         </w:rPr>
       </w:pPr>
-    </w:p>
-    <w:p>
-      <w:pPr>
-        <w:rPr>
-          <w:rFonts w:cs="Times New Roman"/>
-          <w:szCs w:val="22"/>
-        </w:rPr>
-      </w:pPr>
-      <w:r>
-        <w:rPr>
-          <w:rStyle w:val="Emphasis"/>
-        </w:rPr>
-        <w:t>Role overview:</w:t>
-      </w:r>
-      <w:r>
-        <w:rPr>
-          <w:rFonts w:cs="Times New Roman"/>
-          <w:szCs w:val="22"/>
-        </w:rPr>
-        <w:t xml:space="preserve"> </w:t>
-      </w:r>
+      <w:bookmarkStart w:id="0" w:name="_GoBack"/>
+      <w:bookmarkEnd w:id="0"/>
     </w:p>
     <w:p>
       <w:pPr>
@@ -2300,7 +2267,6 @@
         </w:rPr>
         <w:t xml:space="preserve"> </w:t>
       </w:r>
-      <w:bookmarkStart w:id="0" w:name="_GoBack"/>
       <w:r>
         <w:rPr>
           <w:rFonts w:cs="Times New Roman"/>
@@ -2322,7 +2288,6 @@
         </w:rPr>
         <w:t xml:space="preserve"> </w:t>
       </w:r>
-      <w:bookmarkEnd w:id="0"/>
       <w:r>
         <w:rPr>
           <w:rFonts w:cs="Times New Roman"/>
@@ -2453,23 +2418,7 @@
           <w:rFonts w:cs="Times New Roman"/>
           <w:szCs w:val="22"/>
         </w:rPr>
-        <w:t xml:space="preserve"> 3 Wilsom Road, Alton, </w:t>
-      </w:r>
-      <w:proofErr w:type="gramStart"/>
-      <w:r>
-        <w:rPr>
-          <w:rFonts w:cs="Times New Roman"/>
-          <w:szCs w:val="22"/>
-        </w:rPr>
-        <w:t>Hampshire</w:t>
-      </w:r>
-      <w:proofErr w:type="gramEnd"/>
-      <w:r>
-        <w:rPr>
-          <w:rFonts w:cs="Times New Roman"/>
-          <w:szCs w:val="22"/>
-        </w:rPr>
-        <w:t>, GU34 2SR</w:t>
+        <w:t xml:space="preserve"> 3 Wilsom Road, Alton, Hampshire, GU34 2SR</w:t>
       </w:r>
     </w:p>
     <w:p>
@@ -2491,23 +2440,7 @@
           <w:rFonts w:cs="Times New Roman"/>
           <w:szCs w:val="22"/>
         </w:rPr>
-        <w:t xml:space="preserve"> 10 Mowbray Ave, Exeter, </w:t>
-      </w:r>
-      <w:proofErr w:type="gramStart"/>
-      <w:r>
-        <w:rPr>
-          <w:rFonts w:cs="Times New Roman"/>
-          <w:szCs w:val="22"/>
-        </w:rPr>
-        <w:t>Devon</w:t>
-      </w:r>
-      <w:proofErr w:type="gramEnd"/>
-      <w:r>
-        <w:rPr>
-          <w:rFonts w:cs="Times New Roman"/>
-          <w:szCs w:val="22"/>
-        </w:rPr>
-        <w:t>, EX4 4HB</w:t>
+        <w:t xml:space="preserve"> 10 Mowbray Ave, Exeter, Devon, EX4 4HB</w:t>
       </w:r>
     </w:p>
     <w:p>

</xml_diff>

<commit_message>
Made improvements recommneded by Duncan. Have not removed Skills from Education and Experience yet.
</commit_message>
<xml_diff>
--- a/CV.docx
+++ b/CV.docx
@@ -73,7 +73,19 @@
         <w:rPr>
           <w:szCs w:val="22"/>
         </w:rPr>
-        <w:t xml:space="preserve"> Java with exposure to C, C++,</w:t>
+        <w:t xml:space="preserve"> </w:t>
+      </w:r>
+      <w:r>
+        <w:rPr>
+          <w:szCs w:val="22"/>
+        </w:rPr>
+        <w:t>Java, with additional</w:t>
+      </w:r>
+      <w:r>
+        <w:rPr>
+          <w:szCs w:val="22"/>
+        </w:rPr>
+        <w:t xml:space="preserve"> exposure to C, C++,</w:t>
       </w:r>
       <w:r>
         <w:rPr>
@@ -85,7 +97,7 @@
         <w:rPr>
           <w:szCs w:val="22"/>
         </w:rPr>
-        <w:t>, Microsoft Visual Basics</w:t>
+        <w:t>, Visual Basic</w:t>
       </w:r>
       <w:r>
         <w:rPr>
@@ -157,7 +169,7 @@
         <w:rPr>
           <w:szCs w:val="22"/>
         </w:rPr>
-        <w:t xml:space="preserve">primarily using </w:t>
+        <w:t xml:space="preserve">using </w:t>
       </w:r>
       <w:r>
         <w:rPr>
@@ -172,13 +184,6 @@
           <w:szCs w:val="22"/>
         </w:rPr>
       </w:pPr>
-    </w:p>
-    <w:p>
-      <w:pPr>
-        <w:rPr>
-          <w:szCs w:val="22"/>
-        </w:rPr>
-      </w:pPr>
       <w:r>
         <w:rPr>
           <w:szCs w:val="22"/>
@@ -189,13 +194,19 @@
         <w:rPr>
           <w:szCs w:val="22"/>
         </w:rPr>
-        <w:t>I have used Java extensively as</w:t>
-      </w:r>
-      <w:r>
-        <w:rPr>
-          <w:szCs w:val="22"/>
-        </w:rPr>
-        <w:t xml:space="preserve"> its versatility </w:t>
+        <w:t>I have used Java extensively</w:t>
+      </w:r>
+      <w:r>
+        <w:rPr>
+          <w:szCs w:val="22"/>
+        </w:rPr>
+        <w:t>. I</w:t>
+      </w:r>
+      <w:r>
+        <w:rPr>
+          <w:szCs w:val="22"/>
+        </w:rPr>
+        <w:t xml:space="preserve">ts versatility </w:t>
       </w:r>
       <w:r>
         <w:rPr>
@@ -207,7 +218,19 @@
         <w:rPr>
           <w:szCs w:val="22"/>
         </w:rPr>
-        <w:t xml:space="preserve"> it ideal for University projects</w:t>
+        <w:t xml:space="preserve"> it ideal for </w:t>
+      </w:r>
+      <w:r>
+        <w:rPr>
+          <w:szCs w:val="22"/>
+        </w:rPr>
+        <w:t>u</w:t>
+      </w:r>
+      <w:r>
+        <w:rPr>
+          <w:szCs w:val="22"/>
+        </w:rPr>
+        <w:t>niversity projects</w:t>
       </w:r>
       <w:r>
         <w:rPr>
@@ -237,7 +260,13 @@
         <w:rPr>
           <w:szCs w:val="22"/>
         </w:rPr>
-        <w:t xml:space="preserve"> using JUnit to practice </w:t>
+        <w:t xml:space="preserve"> using JUnit </w:t>
+      </w:r>
+      <w:r>
+        <w:rPr>
+          <w:szCs w:val="22"/>
+        </w:rPr>
+        <w:t xml:space="preserve">for </w:t>
       </w:r>
       <w:r>
         <w:rPr>
@@ -279,7 +308,7 @@
         <w:rPr>
           <w:szCs w:val="22"/>
         </w:rPr>
-        <w:t xml:space="preserve">principles </w:t>
+        <w:t xml:space="preserve">practices </w:t>
       </w:r>
       <w:r>
         <w:rPr>
@@ -357,15 +386,20 @@
         <w:rPr>
           <w:szCs w:val="22"/>
         </w:rPr>
-        <w:t>, particularly when used with jQuery.</w:t>
-      </w:r>
-    </w:p>
-    <w:p>
-      <w:pPr>
-        <w:rPr>
-          <w:szCs w:val="22"/>
-        </w:rPr>
-      </w:pPr>
+        <w:t xml:space="preserve">, particularly when </w:t>
+      </w:r>
+      <w:r>
+        <w:rPr>
+          <w:szCs w:val="22"/>
+        </w:rPr>
+        <w:t xml:space="preserve">augmented </w:t>
+      </w:r>
+      <w:r>
+        <w:rPr>
+          <w:szCs w:val="22"/>
+        </w:rPr>
+        <w:t>with jQuery.</w:t>
+      </w:r>
     </w:p>
     <w:p>
       <w:pPr>
@@ -414,7 +448,19 @@
         <w:rPr>
           <w:szCs w:val="22"/>
         </w:rPr>
-        <w:t xml:space="preserve"> a mobile application </w:t>
+        <w:t xml:space="preserve"> </w:t>
+      </w:r>
+      <w:r>
+        <w:rPr>
+          <w:szCs w:val="22"/>
+        </w:rPr>
+        <w:t xml:space="preserve">rescyoume, </w:t>
+      </w:r>
+      <w:r>
+        <w:rPr>
+          <w:szCs w:val="22"/>
+        </w:rPr>
+        <w:t xml:space="preserve">a mobile application </w:t>
       </w:r>
       <w:r>
         <w:rPr>
@@ -438,13 +484,188 @@
         <w:rPr>
           <w:szCs w:val="22"/>
         </w:rPr>
-        <w:t xml:space="preserve">I also helped write Okey-Doke, an open source </w:t>
-      </w:r>
-      <w:r>
-        <w:rPr>
-          <w:szCs w:val="22"/>
-        </w:rPr>
-        <w:t>Approvals</w:t>
+        <w:t xml:space="preserve">I also helped write </w:t>
+      </w:r>
+      <w:r>
+        <w:rPr>
+          <w:szCs w:val="22"/>
+        </w:rPr>
+        <w:t xml:space="preserve">a Python prototype of </w:t>
+      </w:r>
+      <w:proofErr w:type="spellStart"/>
+      <w:r>
+        <w:rPr>
+          <w:szCs w:val="22"/>
+        </w:rPr>
+        <w:t>Okey-Doke</w:t>
+      </w:r>
+      <w:proofErr w:type="spellEnd"/>
+      <w:r>
+        <w:rPr>
+          <w:szCs w:val="22"/>
+        </w:rPr>
+        <w:t xml:space="preserve">, an open source </w:t>
+      </w:r>
+      <w:r>
+        <w:rPr>
+          <w:szCs w:val="22"/>
+        </w:rPr>
+        <w:t>a</w:t>
+      </w:r>
+      <w:r>
+        <w:rPr>
+          <w:szCs w:val="22"/>
+        </w:rPr>
+        <w:t>pprovals</w:t>
+      </w:r>
+      <w:r>
+        <w:rPr>
+          <w:szCs w:val="22"/>
+        </w:rPr>
+        <w:t xml:space="preserve"> t</w:t>
+      </w:r>
+      <w:r>
+        <w:rPr>
+          <w:szCs w:val="22"/>
+        </w:rPr>
+        <w:t>esting framework for Java based upon JUnit.</w:t>
+      </w:r>
+    </w:p>
+    <w:p>
+      <w:pPr>
+        <w:pStyle w:val="Heading1"/>
+      </w:pPr>
+      <w:r>
+        <w:t>Skills</w:t>
+      </w:r>
+    </w:p>
+    <w:p>
+      <w:pPr>
+        <w:pStyle w:val="Heading2"/>
+      </w:pPr>
+      <w:r>
+        <w:t>Java</w:t>
+      </w:r>
+    </w:p>
+    <w:p>
+      <w:pPr>
+        <w:rPr>
+          <w:szCs w:val="22"/>
+        </w:rPr>
+      </w:pPr>
+      <w:r>
+        <w:rPr>
+          <w:szCs w:val="22"/>
+        </w:rPr>
+        <w:tab/>
+      </w:r>
+      <w:r>
+        <w:rPr>
+          <w:szCs w:val="22"/>
+        </w:rPr>
+        <w:t>I hav</w:t>
+      </w:r>
+      <w:r>
+        <w:rPr>
+          <w:szCs w:val="22"/>
+        </w:rPr>
+        <w:t xml:space="preserve">e </w:t>
+      </w:r>
+      <w:r>
+        <w:rPr>
+          <w:szCs w:val="22"/>
+        </w:rPr>
+        <w:t xml:space="preserve">used </w:t>
+      </w:r>
+      <w:r>
+        <w:rPr>
+          <w:szCs w:val="22"/>
+        </w:rPr>
+        <w:t xml:space="preserve">JUnit </w:t>
+      </w:r>
+      <w:r>
+        <w:rPr>
+          <w:szCs w:val="22"/>
+        </w:rPr>
+        <w:t xml:space="preserve">to write </w:t>
+      </w:r>
+      <w:r>
+        <w:rPr>
+          <w:szCs w:val="22"/>
+        </w:rPr>
+        <w:t>u</w:t>
+      </w:r>
+      <w:r>
+        <w:rPr>
+          <w:szCs w:val="22"/>
+        </w:rPr>
+        <w:t xml:space="preserve">nit </w:t>
+      </w:r>
+      <w:r>
+        <w:rPr>
+          <w:szCs w:val="22"/>
+        </w:rPr>
+        <w:t>t</w:t>
+      </w:r>
+      <w:r>
+        <w:rPr>
+          <w:szCs w:val="22"/>
+        </w:rPr>
+        <w:t>ests</w:t>
+      </w:r>
+      <w:r>
+        <w:rPr>
+          <w:szCs w:val="22"/>
+        </w:rPr>
+        <w:t xml:space="preserve">, </w:t>
+      </w:r>
+      <w:r>
+        <w:rPr>
+          <w:szCs w:val="22"/>
+        </w:rPr>
+        <w:t>m</w:t>
+      </w:r>
+      <w:r>
+        <w:rPr>
+          <w:szCs w:val="22"/>
+        </w:rPr>
+        <w:t xml:space="preserve">ock </w:t>
+      </w:r>
+      <w:r>
+        <w:rPr>
+          <w:szCs w:val="22"/>
+        </w:rPr>
+        <w:t>o</w:t>
+      </w:r>
+      <w:r>
+        <w:rPr>
+          <w:szCs w:val="22"/>
+        </w:rPr>
+        <w:t xml:space="preserve">bjects and </w:t>
+      </w:r>
+      <w:r>
+        <w:rPr>
+          <w:szCs w:val="22"/>
+        </w:rPr>
+        <w:t>t</w:t>
+      </w:r>
+      <w:r>
+        <w:rPr>
+          <w:szCs w:val="22"/>
+        </w:rPr>
+        <w:t xml:space="preserve">est </w:t>
+      </w:r>
+      <w:r>
+        <w:rPr>
+          <w:szCs w:val="22"/>
+        </w:rPr>
+        <w:t>s</w:t>
+      </w:r>
+      <w:r>
+        <w:rPr>
+          <w:szCs w:val="22"/>
+        </w:rPr>
+        <w:t>uites.</w:t>
       </w:r>
       <w:r>
         <w:rPr>
@@ -456,775 +677,892 @@
         <w:rPr>
           <w:szCs w:val="22"/>
         </w:rPr>
+        <w:t xml:space="preserve">It was while contributing to </w:t>
+      </w:r>
+      <w:proofErr w:type="spellStart"/>
+      <w:r>
+        <w:rPr>
+          <w:szCs w:val="22"/>
+        </w:rPr>
+        <w:t>Okey-Doke</w:t>
+      </w:r>
+      <w:proofErr w:type="spellEnd"/>
+      <w:r>
+        <w:rPr>
+          <w:szCs w:val="22"/>
+        </w:rPr>
+        <w:t>, an</w:t>
+      </w:r>
+      <w:r>
+        <w:rPr>
+          <w:szCs w:val="22"/>
+        </w:rPr>
+        <w:t xml:space="preserve"> open source</w:t>
+      </w:r>
+      <w:r>
+        <w:rPr>
+          <w:szCs w:val="22"/>
+        </w:rPr>
+        <w:t xml:space="preserve"> </w:t>
+      </w:r>
+      <w:r>
+        <w:rPr>
+          <w:szCs w:val="22"/>
+        </w:rPr>
+        <w:t>a</w:t>
+      </w:r>
+      <w:r>
+        <w:rPr>
+          <w:szCs w:val="22"/>
+        </w:rPr>
+        <w:t>pprovals</w:t>
+      </w:r>
+      <w:r>
+        <w:rPr>
+          <w:szCs w:val="22"/>
+        </w:rPr>
+        <w:t xml:space="preserve"> </w:t>
+      </w:r>
+      <w:r>
+        <w:rPr>
+          <w:szCs w:val="22"/>
+        </w:rPr>
+        <w:t>t</w:t>
+      </w:r>
+      <w:r>
+        <w:rPr>
+          <w:szCs w:val="22"/>
+        </w:rPr>
+        <w:t xml:space="preserve">esting framework that I first developed an interest in formal testing methods. </w:t>
+      </w:r>
+      <w:r>
+        <w:rPr>
+          <w:szCs w:val="22"/>
+        </w:rPr>
+        <w:t xml:space="preserve">I find that </w:t>
+      </w:r>
+      <w:r>
+        <w:rPr>
+          <w:szCs w:val="22"/>
+        </w:rPr>
+        <w:t>using JUnit</w:t>
+      </w:r>
+      <w:r>
+        <w:rPr>
+          <w:szCs w:val="22"/>
+        </w:rPr>
+        <w:t xml:space="preserve"> with test-driven development makes for much better code in a process that I find very satisfying.</w:t>
+      </w:r>
+    </w:p>
+    <w:p>
+      <w:pPr>
+        <w:rPr>
+          <w:szCs w:val="22"/>
+        </w:rPr>
+      </w:pPr>
+      <w:r>
+        <w:rPr>
+          <w:szCs w:val="22"/>
+        </w:rPr>
+        <w:tab/>
+      </w:r>
+      <w:r>
+        <w:rPr>
+          <w:szCs w:val="22"/>
+        </w:rPr>
+        <w:t>R</w:t>
+      </w:r>
+      <w:r>
+        <w:rPr>
+          <w:szCs w:val="22"/>
+        </w:rPr>
+        <w:t>ecent</w:t>
+      </w:r>
+      <w:r>
+        <w:rPr>
+          <w:szCs w:val="22"/>
+        </w:rPr>
+        <w:t>ly</w:t>
+      </w:r>
+      <w:r>
+        <w:rPr>
+          <w:szCs w:val="22"/>
+        </w:rPr>
+        <w:t xml:space="preserve"> I have studied more advanced parts of the Java language. </w:t>
+      </w:r>
+      <w:r>
+        <w:rPr>
+          <w:szCs w:val="22"/>
+        </w:rPr>
+        <w:t xml:space="preserve">One </w:t>
+      </w:r>
+      <w:r>
+        <w:rPr>
+          <w:szCs w:val="22"/>
+        </w:rPr>
+        <w:t xml:space="preserve">university </w:t>
+      </w:r>
+      <w:r>
+        <w:rPr>
+          <w:szCs w:val="22"/>
+        </w:rPr>
+        <w:t>as</w:t>
+      </w:r>
+      <w:r>
+        <w:rPr>
+          <w:szCs w:val="22"/>
+        </w:rPr>
+        <w:t>signment was to write a genetic</w:t>
+      </w:r>
+      <w:r>
+        <w:rPr>
+          <w:szCs w:val="22"/>
+        </w:rPr>
+        <w:t xml:space="preserve"> mutation algorithm in a thread-safe manor. As well as teaching me how to use threads, it </w:t>
+      </w:r>
+      <w:r>
+        <w:rPr>
+          <w:szCs w:val="22"/>
+        </w:rPr>
+        <w:t xml:space="preserve">gave </w:t>
+      </w:r>
+      <w:r>
+        <w:rPr>
+          <w:szCs w:val="22"/>
+        </w:rPr>
+        <w:t>me an appreciation for the power of immutable co</w:t>
+      </w:r>
+      <w:r>
+        <w:rPr>
+          <w:szCs w:val="22"/>
+        </w:rPr>
+        <w:t xml:space="preserve">de! I also </w:t>
+      </w:r>
+      <w:r>
+        <w:rPr>
+          <w:szCs w:val="22"/>
+        </w:rPr>
+        <w:t xml:space="preserve">studied Java </w:t>
+      </w:r>
+      <w:r>
+        <w:rPr>
+          <w:szCs w:val="22"/>
+        </w:rPr>
+        <w:t>d</w:t>
+      </w:r>
+      <w:r>
+        <w:rPr>
+          <w:szCs w:val="22"/>
+        </w:rPr>
+        <w:t xml:space="preserve">esign </w:t>
+      </w:r>
+      <w:r>
+        <w:rPr>
+          <w:szCs w:val="22"/>
+        </w:rPr>
+        <w:t>p</w:t>
+      </w:r>
+      <w:r>
+        <w:rPr>
+          <w:szCs w:val="22"/>
+        </w:rPr>
+        <w:t>atterns</w:t>
+      </w:r>
+      <w:r>
+        <w:rPr>
+          <w:szCs w:val="22"/>
+        </w:rPr>
+        <w:t xml:space="preserve">, which solve a problem that I </w:t>
+      </w:r>
+      <w:r>
+        <w:rPr>
+          <w:szCs w:val="22"/>
+        </w:rPr>
+        <w:t>had already experienced</w:t>
+      </w:r>
+      <w:r>
+        <w:rPr>
+          <w:szCs w:val="22"/>
+        </w:rPr>
+        <w:t>.</w:t>
+      </w:r>
+    </w:p>
+    <w:p>
+      <w:pPr>
+        <w:pStyle w:val="Heading2"/>
+      </w:pPr>
+      <w:r>
+        <w:t>Javascript</w:t>
+      </w:r>
+    </w:p>
+    <w:p>
+      <w:pPr>
+        <w:rPr>
+          <w:szCs w:val="22"/>
+        </w:rPr>
+      </w:pPr>
+      <w:r>
+        <w:rPr>
+          <w:szCs w:val="22"/>
+        </w:rPr>
+        <w:tab/>
+      </w:r>
+      <w:r>
+        <w:rPr>
+          <w:szCs w:val="22"/>
+        </w:rPr>
+        <w:t xml:space="preserve">I </w:t>
+      </w:r>
+      <w:r>
+        <w:rPr>
+          <w:szCs w:val="22"/>
+        </w:rPr>
+        <w:t xml:space="preserve">have used </w:t>
+      </w:r>
+      <w:r>
+        <w:rPr>
+          <w:szCs w:val="22"/>
+        </w:rPr>
+        <w:t xml:space="preserve">Javascript </w:t>
+      </w:r>
+      <w:r>
+        <w:rPr>
+          <w:szCs w:val="22"/>
+        </w:rPr>
+        <w:t xml:space="preserve">with JQuery </w:t>
+      </w:r>
+      <w:r>
+        <w:rPr>
+          <w:szCs w:val="22"/>
+        </w:rPr>
+        <w:t xml:space="preserve">commercially in </w:t>
+      </w:r>
+      <w:r>
+        <w:rPr>
+          <w:szCs w:val="22"/>
+        </w:rPr>
+        <w:t xml:space="preserve">client-side </w:t>
+      </w:r>
+      <w:r>
+        <w:rPr>
+          <w:szCs w:val="22"/>
+        </w:rPr>
+        <w:t>web development</w:t>
+      </w:r>
+      <w:r>
+        <w:rPr>
+          <w:szCs w:val="22"/>
+        </w:rPr>
+        <w:t xml:space="preserve">. Despite </w:t>
+      </w:r>
+      <w:r>
+        <w:rPr>
+          <w:szCs w:val="22"/>
+        </w:rPr>
+        <w:t xml:space="preserve">the </w:t>
+      </w:r>
+      <w:r>
+        <w:rPr>
+          <w:szCs w:val="22"/>
+        </w:rPr>
+        <w:t xml:space="preserve">confusing </w:t>
+      </w:r>
+      <w:r>
+        <w:rPr>
+          <w:szCs w:val="22"/>
+        </w:rPr>
+        <w:t xml:space="preserve">closures </w:t>
+      </w:r>
+      <w:r>
+        <w:rPr>
+          <w:szCs w:val="22"/>
+        </w:rPr>
+        <w:t xml:space="preserve">and </w:t>
+      </w:r>
+      <w:r>
+        <w:rPr>
+          <w:szCs w:val="22"/>
+        </w:rPr>
+        <w:t>its</w:t>
+      </w:r>
+      <w:r>
+        <w:rPr>
+          <w:szCs w:val="22"/>
+        </w:rPr>
+        <w:t xml:space="preserve"> </w:t>
+      </w:r>
+      <w:r>
+        <w:rPr>
+          <w:szCs w:val="22"/>
+        </w:rPr>
+        <w:t>unusual</w:t>
+      </w:r>
+      <w:r>
+        <w:rPr>
+          <w:szCs w:val="22"/>
+        </w:rPr>
+        <w:t xml:space="preserve"> prototype inheritance model I </w:t>
+      </w:r>
+      <w:r>
+        <w:rPr>
+          <w:szCs w:val="22"/>
+        </w:rPr>
+        <w:t xml:space="preserve">find </w:t>
+      </w:r>
+      <w:r>
+        <w:rPr>
+          <w:szCs w:val="22"/>
+        </w:rPr>
+        <w:t>Javascript very enjo</w:t>
+      </w:r>
+      <w:r>
+        <w:rPr>
+          <w:szCs w:val="22"/>
+        </w:rPr>
+        <w:t>yable</w:t>
+      </w:r>
+      <w:r>
+        <w:rPr>
+          <w:szCs w:val="22"/>
+        </w:rPr>
+        <w:t xml:space="preserve"> to use.</w:t>
+      </w:r>
+    </w:p>
+    <w:p>
+      <w:pPr>
+        <w:pStyle w:val="Heading2"/>
+      </w:pPr>
+      <w:r>
+        <w:lastRenderedPageBreak/>
+        <w:t>Mobile Application &amp; Web Development</w:t>
+      </w:r>
+    </w:p>
+    <w:p>
+      <w:pPr>
+        <w:rPr>
+          <w:szCs w:val="22"/>
+        </w:rPr>
+      </w:pPr>
+      <w:r>
+        <w:rPr>
+          <w:szCs w:val="22"/>
+        </w:rPr>
+        <w:tab/>
+      </w:r>
+      <w:r>
+        <w:rPr>
+          <w:szCs w:val="22"/>
+        </w:rPr>
+        <w:t xml:space="preserve">I have experience designing and writing </w:t>
+      </w:r>
+      <w:r>
+        <w:rPr>
+          <w:szCs w:val="22"/>
+        </w:rPr>
+        <w:t xml:space="preserve">a web application in Javascript, HTML and </w:t>
+      </w:r>
+      <w:r>
+        <w:rPr>
+          <w:szCs w:val="22"/>
+        </w:rPr>
+        <w:t xml:space="preserve">CSS, </w:t>
+      </w:r>
+      <w:r>
+        <w:rPr>
+          <w:szCs w:val="22"/>
+        </w:rPr>
+        <w:t>compiled into a cross-platform mobile application using a technology called Cordova</w:t>
+      </w:r>
+      <w:r>
+        <w:rPr>
+          <w:szCs w:val="22"/>
+        </w:rPr>
+        <w:t xml:space="preserve">. </w:t>
+      </w:r>
+      <w:r>
+        <w:rPr>
+          <w:szCs w:val="22"/>
+        </w:rPr>
+        <w:t xml:space="preserve">I have used APIs to interact </w:t>
+      </w:r>
+      <w:r>
+        <w:rPr>
+          <w:szCs w:val="22"/>
+        </w:rPr>
+        <w:t xml:space="preserve">with technologies </w:t>
+      </w:r>
+      <w:r>
+        <w:rPr>
+          <w:szCs w:val="22"/>
+        </w:rPr>
+        <w:t>and applications on</w:t>
+      </w:r>
+      <w:r>
+        <w:rPr>
+          <w:szCs w:val="22"/>
+        </w:rPr>
+        <w:t xml:space="preserve"> iOS and Android</w:t>
+      </w:r>
+      <w:r>
+        <w:rPr>
+          <w:szCs w:val="22"/>
+        </w:rPr>
+        <w:t xml:space="preserve">. I </w:t>
+      </w:r>
+      <w:r>
+        <w:rPr>
+          <w:szCs w:val="22"/>
+        </w:rPr>
+        <w:t xml:space="preserve">preferred developing for </w:t>
+      </w:r>
+      <w:proofErr w:type="gramStart"/>
+      <w:r>
+        <w:rPr>
+          <w:szCs w:val="22"/>
+        </w:rPr>
+        <w:t>Android</w:t>
+      </w:r>
+      <w:proofErr w:type="gramEnd"/>
+      <w:r>
+        <w:rPr>
+          <w:szCs w:val="22"/>
+        </w:rPr>
+        <w:t xml:space="preserve"> </w:t>
+      </w:r>
+      <w:r>
+        <w:rPr>
+          <w:szCs w:val="22"/>
+        </w:rPr>
+        <w:t xml:space="preserve">as it was far easier to interact with the </w:t>
+      </w:r>
+      <w:r>
+        <w:rPr>
+          <w:szCs w:val="22"/>
+        </w:rPr>
+        <w:t>OS</w:t>
+      </w:r>
+      <w:r>
+        <w:rPr>
+          <w:szCs w:val="22"/>
+        </w:rPr>
+        <w:t xml:space="preserve">. </w:t>
+      </w:r>
+      <w:r>
+        <w:rPr>
+          <w:szCs w:val="22"/>
+        </w:rPr>
+        <w:t xml:space="preserve">In contrast, iOS </w:t>
+      </w:r>
+      <w:r>
+        <w:rPr>
+          <w:szCs w:val="22"/>
+        </w:rPr>
+        <w:t xml:space="preserve">would not allow prewritten SMS </w:t>
+      </w:r>
+      <w:r>
+        <w:rPr>
+          <w:szCs w:val="22"/>
+        </w:rPr>
+        <w:t xml:space="preserve">messages to be sent </w:t>
+      </w:r>
+      <w:r>
+        <w:rPr>
+          <w:szCs w:val="22"/>
+        </w:rPr>
+        <w:t xml:space="preserve">and </w:t>
+      </w:r>
+      <w:r>
+        <w:rPr>
+          <w:szCs w:val="22"/>
+        </w:rPr>
+        <w:t>the</w:t>
+      </w:r>
+      <w:r>
+        <w:rPr>
+          <w:szCs w:val="22"/>
+        </w:rPr>
+        <w:t xml:space="preserve"> move to </w:t>
+      </w:r>
+      <w:r>
+        <w:rPr>
+          <w:szCs w:val="22"/>
+        </w:rPr>
+        <w:t xml:space="preserve">Apple </w:t>
+      </w:r>
+      <w:r>
+        <w:rPr>
+          <w:szCs w:val="22"/>
+        </w:rPr>
+        <w:t xml:space="preserve">Maps from Google Maps made it very difficult to open </w:t>
+      </w:r>
+      <w:r>
+        <w:rPr>
+          <w:szCs w:val="22"/>
+        </w:rPr>
+        <w:t xml:space="preserve">a map </w:t>
+      </w:r>
+      <w:r>
+        <w:rPr>
+          <w:szCs w:val="22"/>
+        </w:rPr>
+        <w:t>over a given location.</w:t>
+      </w:r>
+    </w:p>
+    <w:p>
+      <w:pPr>
+        <w:pStyle w:val="Heading2"/>
+      </w:pPr>
+      <w:r>
+        <w:t>Programming Paradigms</w:t>
+      </w:r>
+    </w:p>
+    <w:p>
+      <w:pPr>
+        <w:rPr>
+          <w:szCs w:val="22"/>
+        </w:rPr>
+      </w:pPr>
+      <w:r>
+        <w:rPr>
+          <w:szCs w:val="22"/>
+        </w:rPr>
+        <w:tab/>
+      </w:r>
+      <w:r>
+        <w:rPr>
+          <w:szCs w:val="22"/>
+        </w:rPr>
+        <w:t xml:space="preserve">I </w:t>
+      </w:r>
+      <w:r>
+        <w:rPr>
+          <w:szCs w:val="22"/>
+        </w:rPr>
+        <w:t xml:space="preserve">am experienced in several programming </w:t>
+      </w:r>
+      <w:r>
+        <w:rPr>
+          <w:szCs w:val="22"/>
+        </w:rPr>
+        <w:t>methodologies</w:t>
+      </w:r>
+      <w:r>
+        <w:rPr>
+          <w:szCs w:val="22"/>
+        </w:rPr>
+        <w:t>.</w:t>
+      </w:r>
+      <w:r>
+        <w:rPr>
+          <w:szCs w:val="22"/>
+        </w:rPr>
+        <w:t xml:space="preserve"> I have </w:t>
+      </w:r>
+      <w:r>
+        <w:rPr>
+          <w:szCs w:val="22"/>
+        </w:rPr>
+        <w:t>used Extreme Programming</w:t>
+      </w:r>
+      <w:r>
+        <w:rPr>
+          <w:szCs w:val="22"/>
+        </w:rPr>
+        <w:t xml:space="preserve"> a</w:t>
+      </w:r>
+      <w:r>
+        <w:rPr>
+          <w:szCs w:val="22"/>
+        </w:rPr>
+        <w:t>nd Scrum a</w:t>
+      </w:r>
+      <w:r>
+        <w:rPr>
+          <w:szCs w:val="22"/>
+        </w:rPr>
+        <w:t>gile development</w:t>
+      </w:r>
+      <w:r>
+        <w:rPr>
+          <w:szCs w:val="22"/>
+        </w:rPr>
+        <w:t xml:space="preserve"> in </w:t>
+      </w:r>
+      <w:r>
+        <w:rPr>
+          <w:szCs w:val="22"/>
+        </w:rPr>
+        <w:t xml:space="preserve">both </w:t>
+      </w:r>
+      <w:r>
+        <w:rPr>
+          <w:szCs w:val="22"/>
+        </w:rPr>
+        <w:t>my studies and industrial experience</w:t>
+      </w:r>
+      <w:r>
+        <w:rPr>
+          <w:szCs w:val="22"/>
+        </w:rPr>
+        <w:t xml:space="preserve">. </w:t>
+      </w:r>
+      <w:r>
+        <w:rPr>
+          <w:szCs w:val="22"/>
+        </w:rPr>
+        <w:t xml:space="preserve">I </w:t>
+      </w:r>
+      <w:r>
+        <w:rPr>
+          <w:szCs w:val="22"/>
+        </w:rPr>
+        <w:t xml:space="preserve">like the </w:t>
+      </w:r>
+      <w:r>
+        <w:rPr>
+          <w:szCs w:val="22"/>
+        </w:rPr>
+        <w:t xml:space="preserve">clear </w:t>
+      </w:r>
+      <w:r>
+        <w:rPr>
+          <w:szCs w:val="22"/>
+        </w:rPr>
+        <w:t xml:space="preserve">structure </w:t>
+      </w:r>
+      <w:r>
+        <w:rPr>
+          <w:szCs w:val="22"/>
+        </w:rPr>
+        <w:t xml:space="preserve">and distinction of roles within </w:t>
+      </w:r>
+      <w:r>
+        <w:rPr>
+          <w:szCs w:val="22"/>
+        </w:rPr>
+        <w:t xml:space="preserve">a Scrum </w:t>
+      </w:r>
+      <w:r>
+        <w:rPr>
+          <w:szCs w:val="22"/>
+        </w:rPr>
         <w:t>T</w:t>
       </w:r>
       <w:r>
         <w:rPr>
           <w:szCs w:val="22"/>
         </w:rPr>
-        <w:t>esting framework for Java based upon JUnit.</w:t>
+        <w:t>eam</w:t>
+      </w:r>
+      <w:r>
+        <w:rPr>
+          <w:szCs w:val="22"/>
+        </w:rPr>
+        <w:t xml:space="preserve">, while XP practices such as pair programming and </w:t>
+      </w:r>
+      <w:r>
+        <w:rPr>
+          <w:szCs w:val="22"/>
+        </w:rPr>
+        <w:t xml:space="preserve">test-driven development </w:t>
+      </w:r>
+      <w:r>
+        <w:rPr>
+          <w:szCs w:val="22"/>
+        </w:rPr>
+        <w:t>have a large impact on the quality of the code.</w:t>
+      </w:r>
+      <w:r>
+        <w:rPr>
+          <w:szCs w:val="22"/>
+        </w:rPr>
+        <w:t xml:space="preserve"> </w:t>
+      </w:r>
+      <w:r>
+        <w:rPr>
+          <w:szCs w:val="22"/>
+        </w:rPr>
+        <w:t xml:space="preserve">Using </w:t>
+      </w:r>
+      <w:r>
+        <w:rPr>
+          <w:szCs w:val="22"/>
+        </w:rPr>
+        <w:t xml:space="preserve">the project management of Scrum </w:t>
+      </w:r>
+      <w:r>
+        <w:rPr>
+          <w:szCs w:val="22"/>
+        </w:rPr>
+        <w:t xml:space="preserve">and </w:t>
+      </w:r>
+      <w:r>
+        <w:rPr>
+          <w:szCs w:val="22"/>
+        </w:rPr>
+        <w:t xml:space="preserve">the </w:t>
+      </w:r>
+      <w:r>
+        <w:rPr>
+          <w:szCs w:val="22"/>
+        </w:rPr>
+        <w:t xml:space="preserve">programming guidelines of XP </w:t>
+      </w:r>
+      <w:r>
+        <w:rPr>
+          <w:szCs w:val="22"/>
+        </w:rPr>
+        <w:t xml:space="preserve">make for </w:t>
+      </w:r>
+      <w:r>
+        <w:rPr>
+          <w:szCs w:val="22"/>
+        </w:rPr>
+        <w:t>successful projects</w:t>
+      </w:r>
+      <w:r>
+        <w:rPr>
+          <w:szCs w:val="22"/>
+        </w:rPr>
+        <w:t>.</w:t>
+      </w:r>
+    </w:p>
+    <w:p>
+      <w:pPr>
+        <w:pStyle w:val="Heading2"/>
+      </w:pPr>
+      <w:r>
+        <w:t xml:space="preserve">Other </w:t>
+      </w:r>
+      <w:r>
+        <w:t>Skills</w:t>
+      </w:r>
+    </w:p>
+    <w:p>
+      <w:pPr>
+        <w:rPr>
+          <w:szCs w:val="22"/>
+        </w:rPr>
+      </w:pPr>
+      <w:r>
+        <w:rPr>
+          <w:szCs w:val="22"/>
+        </w:rPr>
+        <w:tab/>
+      </w:r>
+      <w:r>
+        <w:rPr>
+          <w:szCs w:val="22"/>
+        </w:rPr>
+        <w:t xml:space="preserve">Other languages and skills that I have experience in and would be happy to discuss are: Python, C, C++, C#, Objective-C, Functional Programming in Haskell, Prolog, Artificial Intelligence, </w:t>
+      </w:r>
+      <w:r>
+        <w:rPr>
+          <w:szCs w:val="22"/>
+        </w:rPr>
+        <w:t xml:space="preserve">Databases, </w:t>
+      </w:r>
+      <w:r>
+        <w:rPr>
+          <w:szCs w:val="22"/>
+        </w:rPr>
+        <w:t xml:space="preserve">SQL, </w:t>
+      </w:r>
+      <w:r>
+        <w:rPr>
+          <w:szCs w:val="22"/>
+        </w:rPr>
+        <w:t xml:space="preserve">System Architectures, </w:t>
+      </w:r>
+      <w:r>
+        <w:rPr>
+          <w:szCs w:val="22"/>
+        </w:rPr>
+        <w:t>Network Architecture</w:t>
+      </w:r>
+      <w:r>
+        <w:rPr>
+          <w:szCs w:val="22"/>
+        </w:rPr>
+        <w:t>s</w:t>
+      </w:r>
+      <w:r>
+        <w:rPr>
+          <w:szCs w:val="22"/>
+        </w:rPr>
+        <w:t xml:space="preserve"> and Protocols.</w:t>
       </w:r>
     </w:p>
     <w:p>
       <w:pPr>
         <w:pStyle w:val="Heading1"/>
-      </w:pPr>
-      <w:r>
-        <w:t>Skills</w:t>
+        <w:rPr>
+          <w:rStyle w:val="Emphasis"/>
+        </w:rPr>
+      </w:pPr>
+      <w:r>
+        <w:rPr>
+          <w:rStyle w:val="Emphasis"/>
+        </w:rPr>
+        <w:t>Open Source</w:t>
       </w:r>
     </w:p>
     <w:p>
       <w:pPr>
         <w:pStyle w:val="Heading2"/>
       </w:pPr>
-      <w:r>
-        <w:t>Java</w:t>
-      </w:r>
-    </w:p>
-    <w:p>
-      <w:pPr>
-        <w:rPr>
-          <w:szCs w:val="22"/>
-        </w:rPr>
-      </w:pPr>
-      <w:r>
-        <w:rPr>
-          <w:szCs w:val="22"/>
-        </w:rPr>
+      <w:proofErr w:type="spellStart"/>
+      <w:r>
+        <w:t>Okey-Doke</w:t>
+      </w:r>
+      <w:proofErr w:type="spellEnd"/>
+      <w:r>
+        <w:t xml:space="preserve"> Python</w:t>
+      </w:r>
+      <w:r>
+        <w:t xml:space="preserve"> (</w:t>
+      </w:r>
+      <w:hyperlink r:id="rId8" w:history="1">
+        <w:r>
+          <w:rPr>
+            <w:rStyle w:val="Hyperlink"/>
+          </w:rPr>
+          <w:t>www.github.com/callummcgregor/okeydoke-p</w:t>
+        </w:r>
+      </w:hyperlink>
+      <w:r>
+        <w:t>)</w:t>
+      </w:r>
+    </w:p>
+    <w:p>
+      <w:r>
         <w:tab/>
-      </w:r>
-      <w:r>
-        <w:rPr>
-          <w:szCs w:val="22"/>
-        </w:rPr>
-        <w:t>I hav</w:t>
-      </w:r>
-      <w:r>
-        <w:rPr>
-          <w:szCs w:val="22"/>
-        </w:rPr>
-        <w:t>e experience using JUnit 4.</w:t>
-      </w:r>
-      <w:r>
-        <w:rPr>
-          <w:szCs w:val="22"/>
-        </w:rPr>
-        <w:t>12 to write U</w:t>
-      </w:r>
-      <w:r>
-        <w:rPr>
-          <w:szCs w:val="22"/>
-        </w:rPr>
-        <w:t xml:space="preserve">nit </w:t>
-      </w:r>
-      <w:r>
-        <w:rPr>
-          <w:szCs w:val="22"/>
-        </w:rPr>
-        <w:t>T</w:t>
-      </w:r>
-      <w:r>
-        <w:rPr>
-          <w:szCs w:val="22"/>
-        </w:rPr>
-        <w:t>ests</w:t>
-      </w:r>
-      <w:r>
-        <w:rPr>
-          <w:szCs w:val="22"/>
-        </w:rPr>
+        <w:t xml:space="preserve">A </w:t>
+      </w:r>
+      <w:r>
+        <w:t xml:space="preserve">prototype for </w:t>
+      </w:r>
+      <w:r>
+        <w:t>a</w:t>
+      </w:r>
+      <w:r>
+        <w:t xml:space="preserve"> </w:t>
+      </w:r>
+      <w:r>
+        <w:t>Java approvals testing framework</w:t>
+      </w:r>
+      <w:r>
         <w:t xml:space="preserve">, </w:t>
       </w:r>
-      <w:r>
-        <w:rPr>
-          <w:szCs w:val="22"/>
-        </w:rPr>
-        <w:t>Mock Objects and Test Suites.</w:t>
-      </w:r>
-      <w:r>
-        <w:rPr>
-          <w:szCs w:val="22"/>
-        </w:rPr>
-        <w:t xml:space="preserve"> </w:t>
-      </w:r>
-      <w:r>
-        <w:rPr>
-          <w:szCs w:val="22"/>
-        </w:rPr>
-        <w:t>It was while contributing to Okey-Doke, an</w:t>
-      </w:r>
-      <w:r>
-        <w:rPr>
-          <w:szCs w:val="22"/>
-        </w:rPr>
-        <w:t xml:space="preserve"> open source</w:t>
-      </w:r>
-      <w:r>
-        <w:rPr>
-          <w:szCs w:val="22"/>
-        </w:rPr>
-        <w:t xml:space="preserve"> </w:t>
-      </w:r>
-      <w:r>
-        <w:rPr>
-          <w:szCs w:val="22"/>
-        </w:rPr>
-        <w:t>Approvals</w:t>
-      </w:r>
-      <w:r>
-        <w:rPr>
-          <w:szCs w:val="22"/>
-        </w:rPr>
-        <w:t xml:space="preserve"> Testing framework that I first developed an interest in formal testing methods. </w:t>
-      </w:r>
-      <w:r>
-        <w:rPr>
-          <w:szCs w:val="22"/>
-        </w:rPr>
-        <w:t xml:space="preserve">I find that </w:t>
-      </w:r>
-      <w:r>
-        <w:rPr>
-          <w:szCs w:val="22"/>
-        </w:rPr>
-        <w:t>using JUnit</w:t>
-      </w:r>
-      <w:r>
-        <w:rPr>
-          <w:szCs w:val="22"/>
-        </w:rPr>
-        <w:t xml:space="preserve"> along with test-driven development makes for much better code in a process that I find very satisfying.</w:t>
-      </w:r>
-    </w:p>
-    <w:p>
-      <w:pPr>
-        <w:rPr>
-          <w:szCs w:val="22"/>
-        </w:rPr>
-      </w:pPr>
-    </w:p>
-    <w:p>
-      <w:pPr>
-        <w:rPr>
-          <w:szCs w:val="22"/>
-        </w:rPr>
-      </w:pPr>
-      <w:r>
-        <w:rPr>
-          <w:szCs w:val="22"/>
-        </w:rPr>
-        <w:tab/>
-      </w:r>
-      <w:r>
-        <w:rPr>
-          <w:szCs w:val="22"/>
-        </w:rPr>
-        <w:t>R</w:t>
-      </w:r>
-      <w:r>
-        <w:rPr>
-          <w:szCs w:val="22"/>
-        </w:rPr>
-        <w:t>ecent</w:t>
-      </w:r>
-      <w:r>
-        <w:rPr>
-          <w:szCs w:val="22"/>
-        </w:rPr>
-        <w:t>ly</w:t>
-      </w:r>
-      <w:r>
-        <w:rPr>
-          <w:szCs w:val="22"/>
-        </w:rPr>
-        <w:t xml:space="preserve"> I have studied more advanced parts of the Java language. </w:t>
-      </w:r>
-      <w:r>
-        <w:rPr>
-          <w:szCs w:val="22"/>
-        </w:rPr>
-        <w:t xml:space="preserve">One assignment was to write a genetics mutation algorithm in a thread-safe manor. As well as teaching me how to use threads, it </w:t>
-      </w:r>
-      <w:r>
-        <w:rPr>
-          <w:szCs w:val="22"/>
-        </w:rPr>
-        <w:t>has given me an appreciation for the power of immutable co</w:t>
-      </w:r>
-      <w:r>
-        <w:rPr>
-          <w:szCs w:val="22"/>
-        </w:rPr>
-        <w:t xml:space="preserve">de! I also </w:t>
-      </w:r>
-      <w:r>
-        <w:rPr>
-          <w:szCs w:val="22"/>
-        </w:rPr>
-        <w:t xml:space="preserve">studied Java </w:t>
-      </w:r>
-      <w:r>
-        <w:rPr>
-          <w:szCs w:val="22"/>
-        </w:rPr>
-        <w:t>Design Patterns</w:t>
-      </w:r>
-      <w:r>
-        <w:rPr>
-          <w:szCs w:val="22"/>
-        </w:rPr>
-        <w:t>, which solve a problem in software development that I have often considered before.</w:t>
-      </w:r>
-    </w:p>
-    <w:p>
-      <w:pPr>
-        <w:rPr>
-          <w:szCs w:val="22"/>
-        </w:rPr>
-      </w:pPr>
-    </w:p>
-    <w:p>
-      <w:pPr>
-        <w:pStyle w:val="Heading2"/>
-      </w:pPr>
-      <w:r>
-        <w:lastRenderedPageBreak/>
-        <w:t>Javascript</w:t>
-      </w:r>
-    </w:p>
-    <w:p>
-      <w:pPr>
-        <w:rPr>
-          <w:szCs w:val="22"/>
-        </w:rPr>
-      </w:pPr>
-      <w:r>
-        <w:rPr>
-          <w:szCs w:val="22"/>
-        </w:rPr>
-        <w:tab/>
-      </w:r>
-      <w:r>
-        <w:rPr>
-          <w:szCs w:val="22"/>
-        </w:rPr>
-        <w:t xml:space="preserve">I </w:t>
-      </w:r>
-      <w:r>
-        <w:rPr>
-          <w:szCs w:val="22"/>
-        </w:rPr>
-        <w:t xml:space="preserve">have used </w:t>
-      </w:r>
-      <w:r>
-        <w:rPr>
-          <w:szCs w:val="22"/>
-        </w:rPr>
-        <w:t xml:space="preserve">Javascript </w:t>
-      </w:r>
-      <w:r>
-        <w:rPr>
-          <w:szCs w:val="22"/>
-        </w:rPr>
-        <w:t xml:space="preserve">commercially in </w:t>
-      </w:r>
-      <w:r>
-        <w:rPr>
-          <w:szCs w:val="22"/>
-        </w:rPr>
-        <w:t xml:space="preserve">client-side </w:t>
-      </w:r>
-      <w:r>
-        <w:rPr>
-          <w:szCs w:val="22"/>
-        </w:rPr>
-        <w:t>web development</w:t>
-      </w:r>
-      <w:r>
-        <w:rPr>
-          <w:szCs w:val="22"/>
-        </w:rPr>
-        <w:t xml:space="preserve">. Despite </w:t>
-      </w:r>
-      <w:r>
-        <w:rPr>
-          <w:szCs w:val="22"/>
-        </w:rPr>
-        <w:t xml:space="preserve">the </w:t>
-      </w:r>
-      <w:r>
-        <w:rPr>
-          <w:szCs w:val="22"/>
-        </w:rPr>
-        <w:t xml:space="preserve">confusing </w:t>
-      </w:r>
-      <w:r>
-        <w:rPr>
-          <w:szCs w:val="22"/>
-        </w:rPr>
-        <w:t xml:space="preserve">closures </w:t>
-      </w:r>
-      <w:r>
-        <w:rPr>
-          <w:szCs w:val="22"/>
-        </w:rPr>
-        <w:t xml:space="preserve">and </w:t>
-      </w:r>
-      <w:r>
-        <w:rPr>
-          <w:szCs w:val="22"/>
-        </w:rPr>
-        <w:t>its</w:t>
-      </w:r>
-      <w:r>
-        <w:rPr>
-          <w:szCs w:val="22"/>
-        </w:rPr>
-        <w:t xml:space="preserve"> </w:t>
-      </w:r>
-      <w:r>
-        <w:rPr>
-          <w:szCs w:val="22"/>
-        </w:rPr>
-        <w:t>unusual</w:t>
-      </w:r>
-      <w:r>
-        <w:rPr>
-          <w:szCs w:val="22"/>
-        </w:rPr>
-        <w:t xml:space="preserve"> prototype inheritance model I found Javascript very enjo</w:t>
-      </w:r>
-      <w:r>
-        <w:rPr>
-          <w:szCs w:val="22"/>
-        </w:rPr>
-        <w:t xml:space="preserve">yable to use and the addition </w:t>
-      </w:r>
-      <w:r>
-        <w:rPr>
-          <w:szCs w:val="22"/>
-        </w:rPr>
-        <w:t>of jQuery made selecting objects within the DOM far more fluid</w:t>
-      </w:r>
-      <w:r>
-        <w:rPr>
-          <w:szCs w:val="22"/>
-        </w:rPr>
-        <w:t xml:space="preserve">. </w:t>
-      </w:r>
-    </w:p>
-    <w:p>
-      <w:pPr>
-        <w:pStyle w:val="Heading2"/>
-      </w:pPr>
-      <w:r>
-        <w:t>Mobile Application &amp; Web Development</w:t>
-      </w:r>
-    </w:p>
-    <w:p>
-      <w:pPr>
-        <w:rPr>
-          <w:szCs w:val="22"/>
-        </w:rPr>
-      </w:pPr>
-      <w:r>
-        <w:rPr>
-          <w:szCs w:val="22"/>
-        </w:rPr>
-        <w:tab/>
-      </w:r>
-      <w:r>
-        <w:rPr>
-          <w:szCs w:val="22"/>
-        </w:rPr>
-        <w:t xml:space="preserve">I have experience designing and writing </w:t>
-      </w:r>
-      <w:r>
-        <w:rPr>
-          <w:szCs w:val="22"/>
-        </w:rPr>
-        <w:t xml:space="preserve">a web application in Javascript, HTML and CSS </w:t>
-      </w:r>
-      <w:r>
-        <w:rPr>
-          <w:szCs w:val="22"/>
-        </w:rPr>
-        <w:t xml:space="preserve">which </w:t>
-      </w:r>
-      <w:r>
-        <w:rPr>
-          <w:szCs w:val="22"/>
-        </w:rPr>
-        <w:t xml:space="preserve">was </w:t>
-      </w:r>
-      <w:r>
-        <w:rPr>
-          <w:szCs w:val="22"/>
-        </w:rPr>
-        <w:t>then compiled into a cross-platform mobile application using a technology called Cordova</w:t>
-      </w:r>
-      <w:r>
-        <w:rPr>
-          <w:szCs w:val="22"/>
-        </w:rPr>
-        <w:t xml:space="preserve">. </w:t>
-      </w:r>
-      <w:r>
-        <w:rPr>
-          <w:szCs w:val="22"/>
-        </w:rPr>
-        <w:t xml:space="preserve">I have used APIs to interact </w:t>
-      </w:r>
-      <w:r>
-        <w:rPr>
-          <w:szCs w:val="22"/>
-        </w:rPr>
-        <w:t xml:space="preserve">with technologies </w:t>
-      </w:r>
-      <w:r>
-        <w:rPr>
-          <w:szCs w:val="22"/>
-        </w:rPr>
-        <w:t>and applications on</w:t>
-      </w:r>
-      <w:r>
-        <w:rPr>
-          <w:szCs w:val="22"/>
-        </w:rPr>
-        <w:t xml:space="preserve">. I </w:t>
-      </w:r>
-      <w:r>
-        <w:rPr>
-          <w:szCs w:val="22"/>
-        </w:rPr>
-        <w:t xml:space="preserve">preferred developing for </w:t>
-      </w:r>
-      <w:r>
-        <w:rPr>
-          <w:szCs w:val="22"/>
-        </w:rPr>
-        <w:t>Android,</w:t>
-      </w:r>
-      <w:r>
-        <w:rPr>
-          <w:szCs w:val="22"/>
-        </w:rPr>
-        <w:t xml:space="preserve"> </w:t>
-      </w:r>
-      <w:r>
-        <w:rPr>
-          <w:szCs w:val="22"/>
-        </w:rPr>
-        <w:t xml:space="preserve">as it was far easier to interact with the device. </w:t>
-      </w:r>
-      <w:r>
-        <w:rPr>
-          <w:szCs w:val="22"/>
-        </w:rPr>
-        <w:t xml:space="preserve">In contrast, iOS </w:t>
-      </w:r>
-      <w:r>
-        <w:rPr>
-          <w:szCs w:val="22"/>
-        </w:rPr>
-        <w:t xml:space="preserve">would not allow prewritten SMS </w:t>
-      </w:r>
-      <w:r>
-        <w:rPr>
-          <w:szCs w:val="22"/>
-        </w:rPr>
-        <w:t xml:space="preserve">messages to be sent </w:t>
-      </w:r>
-      <w:r>
-        <w:rPr>
-          <w:szCs w:val="22"/>
-        </w:rPr>
-        <w:t xml:space="preserve">and </w:t>
-      </w:r>
-      <w:r>
-        <w:rPr>
-          <w:szCs w:val="22"/>
-        </w:rPr>
-        <w:t>the</w:t>
-      </w:r>
-      <w:r>
-        <w:rPr>
-          <w:szCs w:val="22"/>
-        </w:rPr>
-        <w:t xml:space="preserve"> move to Maps from Google Maps made it very difficult to open </w:t>
-      </w:r>
-      <w:r>
-        <w:rPr>
-          <w:szCs w:val="22"/>
-        </w:rPr>
-        <w:t xml:space="preserve">a map </w:t>
-      </w:r>
-      <w:r>
-        <w:rPr>
-          <w:szCs w:val="22"/>
-        </w:rPr>
-        <w:t>over a given location.</w:t>
-      </w:r>
-    </w:p>
-    <w:p>
-      <w:pPr>
-        <w:pStyle w:val="Heading2"/>
-      </w:pPr>
-      <w:r>
-        <w:t>Programming Paradigms</w:t>
-      </w:r>
-    </w:p>
-    <w:p>
-      <w:pPr>
-        <w:rPr>
-          <w:szCs w:val="22"/>
-        </w:rPr>
-      </w:pPr>
-      <w:r>
-        <w:rPr>
-          <w:szCs w:val="22"/>
-        </w:rPr>
-        <w:tab/>
-      </w:r>
-      <w:r>
-        <w:rPr>
-          <w:szCs w:val="22"/>
-        </w:rPr>
-        <w:t xml:space="preserve">I </w:t>
-      </w:r>
-      <w:r>
-        <w:rPr>
-          <w:szCs w:val="22"/>
-        </w:rPr>
-        <w:t>am experienced in several programming practices.</w:t>
-      </w:r>
-      <w:r>
-        <w:rPr>
-          <w:szCs w:val="22"/>
-        </w:rPr>
-        <w:t xml:space="preserve"> I have </w:t>
-      </w:r>
-      <w:r>
-        <w:rPr>
-          <w:szCs w:val="22"/>
-        </w:rPr>
-        <w:t>used Extreme Programming</w:t>
-      </w:r>
-      <w:r>
-        <w:rPr>
-          <w:szCs w:val="22"/>
-        </w:rPr>
-        <w:t xml:space="preserve"> a</w:t>
-      </w:r>
-      <w:r>
-        <w:rPr>
-          <w:szCs w:val="22"/>
-        </w:rPr>
-        <w:t>nd Scrum a</w:t>
-      </w:r>
-      <w:r>
-        <w:rPr>
-          <w:szCs w:val="22"/>
-        </w:rPr>
-        <w:t>gile development</w:t>
-      </w:r>
-      <w:r>
-        <w:rPr>
-          <w:szCs w:val="22"/>
-        </w:rPr>
-        <w:t xml:space="preserve"> in </w:t>
-      </w:r>
-      <w:r>
-        <w:rPr>
-          <w:szCs w:val="22"/>
-        </w:rPr>
-        <w:t xml:space="preserve">both </w:t>
-      </w:r>
-      <w:r>
-        <w:rPr>
-          <w:szCs w:val="22"/>
-        </w:rPr>
-        <w:t>my studies and industrial experience</w:t>
-      </w:r>
-      <w:r>
-        <w:rPr>
-          <w:szCs w:val="22"/>
-        </w:rPr>
-        <w:t xml:space="preserve">. I </w:t>
-      </w:r>
-      <w:r>
-        <w:rPr>
-          <w:szCs w:val="22"/>
-        </w:rPr>
-        <w:t>find aspects of E</w:t>
-      </w:r>
-      <w:r>
-        <w:rPr>
-          <w:szCs w:val="22"/>
-        </w:rPr>
-        <w:t xml:space="preserve">xtreme </w:t>
-      </w:r>
-      <w:r>
-        <w:rPr>
-          <w:szCs w:val="22"/>
-        </w:rPr>
-        <w:t>P</w:t>
-      </w:r>
-      <w:r>
-        <w:rPr>
-          <w:szCs w:val="22"/>
-        </w:rPr>
-        <w:t xml:space="preserve">rogramming </w:t>
-      </w:r>
-      <w:r>
-        <w:rPr>
-          <w:szCs w:val="22"/>
-        </w:rPr>
-        <w:t xml:space="preserve">such as pair programming and test driven development to have a </w:t>
-      </w:r>
-      <w:r>
-        <w:rPr>
-          <w:szCs w:val="22"/>
-        </w:rPr>
-        <w:t xml:space="preserve">large positive </w:t>
-      </w:r>
-      <w:r>
-        <w:rPr>
-          <w:szCs w:val="22"/>
-        </w:rPr>
-        <w:t xml:space="preserve">impact on the quality of code. However I also </w:t>
-      </w:r>
-      <w:r>
-        <w:rPr>
-          <w:szCs w:val="22"/>
-        </w:rPr>
-        <w:t xml:space="preserve">like the </w:t>
-      </w:r>
-      <w:r>
-        <w:rPr>
-          <w:szCs w:val="22"/>
-        </w:rPr>
-        <w:t xml:space="preserve">clear </w:t>
-      </w:r>
-      <w:r>
-        <w:rPr>
-          <w:szCs w:val="22"/>
-        </w:rPr>
-        <w:t xml:space="preserve">structure </w:t>
-      </w:r>
-      <w:r>
-        <w:rPr>
-          <w:szCs w:val="22"/>
-        </w:rPr>
-        <w:t xml:space="preserve">and distinction of roles within </w:t>
-      </w:r>
-      <w:r>
-        <w:rPr>
-          <w:szCs w:val="22"/>
-        </w:rPr>
-        <w:t xml:space="preserve">a Scrum </w:t>
-      </w:r>
-      <w:r>
-        <w:rPr>
-          <w:szCs w:val="22"/>
-        </w:rPr>
-        <w:t>T</w:t>
-      </w:r>
-      <w:r>
-        <w:rPr>
-          <w:szCs w:val="22"/>
-        </w:rPr>
-        <w:t>eam.</w:t>
-      </w:r>
-    </w:p>
-    <w:p>
-      <w:pPr>
-        <w:pStyle w:val="Heading2"/>
-      </w:pPr>
-      <w:r>
-        <w:t xml:space="preserve">Other </w:t>
-      </w:r>
-      <w:r>
-        <w:t>Skills</w:t>
-      </w:r>
-    </w:p>
-    <w:p>
-      <w:pPr>
-        <w:rPr>
-          <w:szCs w:val="22"/>
-        </w:rPr>
-      </w:pPr>
-      <w:r>
-        <w:rPr>
-          <w:szCs w:val="22"/>
-        </w:rPr>
-        <w:tab/>
-      </w:r>
-      <w:r>
-        <w:rPr>
-          <w:szCs w:val="22"/>
-        </w:rPr>
-        <w:t xml:space="preserve">Other languages and skills that I have experience in and would be happy to discuss are: Python, C, C++, C#, Objective-C, Functional Programming in Haskell, Prolog, Artificial Intelligence, </w:t>
-      </w:r>
-      <w:r>
-        <w:rPr>
-          <w:szCs w:val="22"/>
-        </w:rPr>
-        <w:t xml:space="preserve">Databases, </w:t>
-      </w:r>
-      <w:r>
-        <w:rPr>
-          <w:szCs w:val="22"/>
-        </w:rPr>
-        <w:t xml:space="preserve">SQL, </w:t>
-      </w:r>
-      <w:r>
-        <w:rPr>
-          <w:szCs w:val="22"/>
-        </w:rPr>
-        <w:t xml:space="preserve">System Architectures, </w:t>
-      </w:r>
-      <w:r>
-        <w:rPr>
-          <w:szCs w:val="22"/>
-        </w:rPr>
-        <w:t>Network Architecture</w:t>
-      </w:r>
-      <w:r>
-        <w:rPr>
-          <w:szCs w:val="22"/>
-        </w:rPr>
-        <w:t>s</w:t>
-      </w:r>
-      <w:r>
-        <w:rPr>
-          <w:szCs w:val="22"/>
-        </w:rPr>
-        <w:t xml:space="preserve"> and Protocols.</w:t>
-      </w:r>
-    </w:p>
-    <w:p>
-      <w:pPr>
-        <w:pStyle w:val="Heading1"/>
-        <w:rPr>
-          <w:rStyle w:val="Emphasis"/>
-        </w:rPr>
-      </w:pPr>
-      <w:r>
-        <w:rPr>
-          <w:rStyle w:val="Emphasis"/>
-        </w:rPr>
-        <w:t>Open Source</w:t>
-      </w:r>
-    </w:p>
-    <w:p>
-      <w:pPr>
-        <w:pStyle w:val="Heading2"/>
-      </w:pPr>
-      <w:r>
-        <w:t>Okey-Doke (</w:t>
-      </w:r>
-      <w:hyperlink r:id="rId7" w:history="1">
+      <w:proofErr w:type="spellStart"/>
+      <w:r>
+        <w:t>Okey-Doke</w:t>
+      </w:r>
+      <w:proofErr w:type="spellEnd"/>
+      <w:r>
+        <w:t xml:space="preserve"> (</w:t>
+      </w:r>
+      <w:hyperlink r:id="rId9" w:history="1">
         <w:r>
           <w:rPr>
             <w:rStyle w:val="Hyperlink"/>
@@ -1235,30 +1573,13 @@
       <w:r>
         <w:t>)</w:t>
       </w:r>
-    </w:p>
-    <w:p>
-      <w:r>
-        <w:tab/>
-        <w:t xml:space="preserve">A Java approvals testing framework implemented using JUnit rules. </w:t>
-      </w:r>
-      <w:r>
-        <w:t xml:space="preserve">I worked </w:t>
-      </w:r>
-      <w:r>
-        <w:t xml:space="preserve">on </w:t>
-      </w:r>
-      <w:r>
-        <w:t xml:space="preserve">it </w:t>
-      </w:r>
-      <w:r>
-        <w:t>with my F</w:t>
-      </w:r>
-      <w:r>
-        <w:t>ather while studying at University last year.</w:t>
-      </w:r>
-    </w:p>
-    <w:p/>
-    <w:p/>
+      <w:r>
+        <w:t xml:space="preserve">: </w:t>
+      </w:r>
+      <w:r>
+        <w:t>written in Python.</w:t>
+      </w:r>
+    </w:p>
     <w:p>
       <w:pPr>
         <w:pStyle w:val="Heading1"/>
@@ -1368,7 +1689,13 @@
         <w:rPr>
           <w:szCs w:val="22"/>
         </w:rPr>
-        <w:t>First-Level mark</w:t>
+        <w:t>First-</w:t>
+      </w:r>
+      <w:r>
+        <w:rPr>
+          <w:szCs w:val="22"/>
+        </w:rPr>
+        <w:t>equivalent grade</w:t>
       </w:r>
       <w:r>
         <w:rPr>
@@ -1380,7 +1707,25 @@
         <w:rPr>
           <w:szCs w:val="22"/>
         </w:rPr>
-        <w:t xml:space="preserve">. In my second year I decided to continue without Mathematics, as Computer Science </w:t>
+        <w:t xml:space="preserve">. In my second year I decided to </w:t>
+      </w:r>
+      <w:r>
+        <w:rPr>
+          <w:szCs w:val="22"/>
+        </w:rPr>
+        <w:t xml:space="preserve">concentrate on </w:t>
+      </w:r>
+      <w:r>
+        <w:rPr>
+          <w:szCs w:val="22"/>
+        </w:rPr>
+        <w:t>Computer Science</w:t>
+      </w:r>
+      <w:r>
+        <w:rPr>
+          <w:szCs w:val="22"/>
+        </w:rPr>
+        <w:t xml:space="preserve">, which </w:t>
       </w:r>
       <w:r>
         <w:rPr>
@@ -1392,7 +1737,19 @@
         <w:rPr>
           <w:szCs w:val="22"/>
         </w:rPr>
-        <w:t>where my real interests lie.</w:t>
+        <w:t>where my real interest lie</w:t>
+      </w:r>
+      <w:r>
+        <w:rPr>
+          <w:szCs w:val="22"/>
+        </w:rPr>
+        <w:t>s</w:t>
+      </w:r>
+      <w:r>
+        <w:rPr>
+          <w:szCs w:val="22"/>
+        </w:rPr>
+        <w:t>.</w:t>
       </w:r>
       <w:r>
         <w:rPr>
@@ -1407,13 +1764,6 @@
           <w:szCs w:val="22"/>
         </w:rPr>
       </w:pPr>
-    </w:p>
-    <w:p>
-      <w:pPr>
-        <w:rPr>
-          <w:szCs w:val="22"/>
-        </w:rPr>
-      </w:pPr>
       <w:r>
         <w:rPr>
           <w:szCs w:val="22"/>
@@ -1484,7 +1834,19 @@
         <w:rPr>
           <w:szCs w:val="22"/>
         </w:rPr>
-        <w:t xml:space="preserve">networks </w:t>
+        <w:t>networks</w:t>
+      </w:r>
+      <w:r>
+        <w:rPr>
+          <w:szCs w:val="22"/>
+        </w:rPr>
+        <w:t>,</w:t>
+      </w:r>
+      <w:r>
+        <w:rPr>
+          <w:szCs w:val="22"/>
+        </w:rPr>
+        <w:t xml:space="preserve"> </w:t>
       </w:r>
       <w:r>
         <w:rPr>
@@ -1508,7 +1870,19 @@
         <w:rPr>
           <w:szCs w:val="22"/>
         </w:rPr>
-        <w:t>learnt the functional language Ha</w:t>
+        <w:t xml:space="preserve">learnt functional </w:t>
+      </w:r>
+      <w:r>
+        <w:rPr>
+          <w:szCs w:val="22"/>
+        </w:rPr>
+        <w:t xml:space="preserve">programming in </w:t>
+      </w:r>
+      <w:r>
+        <w:rPr>
+          <w:szCs w:val="22"/>
+        </w:rPr>
+        <w:t>Ha</w:t>
       </w:r>
       <w:r>
         <w:rPr>
@@ -1520,7 +1894,19 @@
         <w:rPr>
           <w:szCs w:val="22"/>
         </w:rPr>
-        <w:t xml:space="preserve">found required a change in mindset when approached programming. I am keen to bring this way of thinking into </w:t>
+        <w:t>found required a change in mindset when approach</w:t>
+      </w:r>
+      <w:r>
+        <w:rPr>
+          <w:szCs w:val="22"/>
+        </w:rPr>
+        <w:t>ing</w:t>
+      </w:r>
+      <w:r>
+        <w:rPr>
+          <w:szCs w:val="22"/>
+        </w:rPr>
+        <w:t xml:space="preserve"> programming. I am keen to bring this way of thinking into </w:t>
       </w:r>
       <w:r>
         <w:rPr>
@@ -1532,15 +1918,8 @@
         <w:rPr>
           <w:szCs w:val="22"/>
         </w:rPr>
-        <w:t xml:space="preserve">in other languages such as Java. </w:t>
-      </w:r>
-    </w:p>
-    <w:p>
-      <w:pPr>
-        <w:rPr>
-          <w:szCs w:val="22"/>
-        </w:rPr>
-      </w:pPr>
+        <w:t xml:space="preserve">in other languages. </w:t>
+      </w:r>
     </w:p>
     <w:p>
       <w:pPr>
@@ -1582,7 +1961,13 @@
         <w:rPr>
           <w:szCs w:val="22"/>
         </w:rPr>
-        <w:t xml:space="preserve">Exeter University Computer Science Society and am also on the committee for the Real Ale Society. </w:t>
+        <w:t>Exeter University Computer Science Society and am also on the comm</w:t>
+      </w:r>
+      <w:r>
+        <w:rPr>
+          <w:szCs w:val="22"/>
+        </w:rPr>
+        <w:t>ittee for the Real Ale Society.</w:t>
       </w:r>
     </w:p>
     <w:p>
@@ -1657,7 +2042,31 @@
         <w:rPr>
           <w:szCs w:val="22"/>
         </w:rPr>
-        <w:t xml:space="preserve">It was at Alton College that my interest in computer science was </w:t>
+        <w:t xml:space="preserve">It was at Alton College that my interest in </w:t>
+      </w:r>
+      <w:r>
+        <w:rPr>
+          <w:szCs w:val="22"/>
+        </w:rPr>
+        <w:t>C</w:t>
+      </w:r>
+      <w:r>
+        <w:rPr>
+          <w:szCs w:val="22"/>
+        </w:rPr>
+        <w:t xml:space="preserve">omputer </w:t>
+      </w:r>
+      <w:r>
+        <w:rPr>
+          <w:szCs w:val="22"/>
+        </w:rPr>
+        <w:t>S</w:t>
+      </w:r>
+      <w:r>
+        <w:rPr>
+          <w:szCs w:val="22"/>
+        </w:rPr>
+        <w:t xml:space="preserve">cience was </w:t>
       </w:r>
       <w:r>
         <w:rPr>
@@ -1705,7 +2114,19 @@
         <w:rPr>
           <w:szCs w:val="22"/>
         </w:rPr>
-        <w:t xml:space="preserve"> and a quirky, novelty to it </w:t>
+        <w:t xml:space="preserve"> </w:t>
+      </w:r>
+      <w:r>
+        <w:rPr>
+          <w:szCs w:val="22"/>
+        </w:rPr>
+        <w:t>handling</w:t>
+      </w:r>
+      <w:r>
+        <w:rPr>
+          <w:szCs w:val="22"/>
+        </w:rPr>
+        <w:t xml:space="preserve"> </w:t>
       </w:r>
       <w:r>
         <w:rPr>
@@ -1777,7 +2198,7 @@
         <w:rPr>
           <w:szCs w:val="22"/>
         </w:rPr>
-        <w:t>Microsoft Visual Basic</w:t>
+        <w:t>Visual Basic</w:t>
       </w:r>
       <w:r>
         <w:rPr>
@@ -1965,8 +2386,6 @@
           <w:szCs w:val="22"/>
         </w:rPr>
       </w:pPr>
-      <w:bookmarkStart w:id="0" w:name="_GoBack"/>
-      <w:bookmarkEnd w:id="0"/>
     </w:p>
     <w:p>
       <w:pPr>
@@ -1994,6 +2413,41 @@
           <w:rFonts w:cs="Times New Roman"/>
           <w:szCs w:val="22"/>
         </w:rPr>
+        <w:t xml:space="preserve"> design and implement </w:t>
+      </w:r>
+      <w:r>
+        <w:rPr>
+          <w:rFonts w:cs="Times New Roman"/>
+          <w:szCs w:val="22"/>
+        </w:rPr>
+        <w:t xml:space="preserve">a </w:t>
+      </w:r>
+      <w:r>
+        <w:rPr>
+          <w:rFonts w:cs="Times New Roman"/>
+          <w:szCs w:val="22"/>
+        </w:rPr>
+        <w:t xml:space="preserve">mobile phone application </w:t>
+      </w:r>
+      <w:r>
+        <w:rPr>
+          <w:rFonts w:cs="Times New Roman"/>
+          <w:szCs w:val="22"/>
+        </w:rPr>
+        <w:t xml:space="preserve">called </w:t>
+      </w:r>
+      <w:r>
+        <w:rPr>
+          <w:rFonts w:cs="Times New Roman"/>
+          <w:szCs w:val="22"/>
+        </w:rPr>
+        <w:t>rescyoume</w:t>
+      </w:r>
+      <w:r>
+        <w:rPr>
+          <w:rFonts w:cs="Times New Roman"/>
+          <w:szCs w:val="22"/>
+        </w:rPr>
         <w:t xml:space="preserve"> </w:t>
       </w:r>
       <w:r>
@@ -2001,96 +2455,556 @@
           <w:rFonts w:cs="Times New Roman"/>
           <w:szCs w:val="22"/>
         </w:rPr>
-        <w:t>theoris</w:t>
-      </w:r>
-      <w:r>
-        <w:rPr>
-          <w:rFonts w:cs="Times New Roman"/>
-          <w:szCs w:val="22"/>
-        </w:rPr>
-        <w:t>e</w:t>
-      </w:r>
-      <w:r>
-        <w:rPr>
-          <w:rFonts w:cs="Times New Roman"/>
-          <w:szCs w:val="22"/>
-        </w:rPr>
-        <w:t xml:space="preserve">, design and implement </w:t>
-      </w:r>
-      <w:r>
-        <w:rPr>
-          <w:rFonts w:cs="Times New Roman"/>
-          <w:szCs w:val="22"/>
-        </w:rPr>
-        <w:t xml:space="preserve">a </w:t>
-      </w:r>
-      <w:r>
-        <w:rPr>
-          <w:rFonts w:cs="Times New Roman"/>
-          <w:szCs w:val="22"/>
-        </w:rPr>
-        <w:t xml:space="preserve">mobile phone application </w:t>
-      </w:r>
-      <w:r>
-        <w:rPr>
-          <w:rFonts w:cs="Times New Roman"/>
-          <w:szCs w:val="22"/>
-        </w:rPr>
-        <w:t xml:space="preserve">called RescYouMe </w:t>
-      </w:r>
-      <w:r>
-        <w:rPr>
-          <w:rFonts w:cs="Times New Roman"/>
-          <w:szCs w:val="22"/>
-        </w:rPr>
         <w:t>(</w:t>
       </w:r>
-      <w:hyperlink r:id="rId8" w:history="1">
+      <w:hyperlink r:id="rId10" w:history="1">
         <w:r>
           <w:rPr>
             <w:rStyle w:val="Hyperlink"/>
             <w:rFonts w:cs="Times New Roman"/>
             <w:szCs w:val="22"/>
           </w:rPr>
-          <w:t>www.res</w:t>
+          <w:t>www.rescyoume.com</w:t>
         </w:r>
+      </w:hyperlink>
+      <w:r>
+        <w:rPr>
+          <w:rFonts w:cs="Times New Roman"/>
+          <w:szCs w:val="22"/>
+        </w:rPr>
+        <w:t xml:space="preserve">) </w:t>
+      </w:r>
+      <w:r>
+        <w:rPr>
+          <w:rFonts w:cs="Times New Roman"/>
+          <w:szCs w:val="22"/>
+        </w:rPr>
+        <w:t xml:space="preserve">that puts stranded cyclists in </w:t>
+      </w:r>
+      <w:r>
+        <w:rPr>
+          <w:rFonts w:cs="Times New Roman"/>
+          <w:szCs w:val="22"/>
+        </w:rPr>
+        <w:t xml:space="preserve">touch </w:t>
+      </w:r>
+      <w:r>
+        <w:rPr>
+          <w:rFonts w:cs="Times New Roman"/>
+          <w:szCs w:val="22"/>
+        </w:rPr>
+        <w:t>with other nearby cyclists</w:t>
+      </w:r>
+      <w:r>
+        <w:rPr>
+          <w:rFonts w:cs="Times New Roman"/>
+          <w:szCs w:val="22"/>
+        </w:rPr>
+        <w:t>.</w:t>
+      </w:r>
+      <w:r>
+        <w:rPr>
+          <w:rFonts w:cs="Times New Roman"/>
+          <w:szCs w:val="22"/>
+        </w:rPr>
+        <w:t xml:space="preserve"> </w:t>
+      </w:r>
+      <w:r>
+        <w:rPr>
+          <w:rFonts w:cs="Times New Roman"/>
+          <w:szCs w:val="22"/>
+        </w:rPr>
+        <w:t>I influenced the course of the project by researching and analysing</w:t>
+      </w:r>
+      <w:r>
+        <w:rPr>
+          <w:rFonts w:cs="Times New Roman"/>
+          <w:szCs w:val="22"/>
+        </w:rPr>
+        <w:t xml:space="preserve"> </w:t>
+      </w:r>
+      <w:r>
+        <w:rPr>
+          <w:rFonts w:cs="Times New Roman"/>
+          <w:szCs w:val="22"/>
+        </w:rPr>
+        <w:t xml:space="preserve">the </w:t>
+      </w:r>
+      <w:r>
+        <w:rPr>
+          <w:rFonts w:cs="Times New Roman"/>
+          <w:szCs w:val="22"/>
+        </w:rPr>
+        <w:t xml:space="preserve">technologies </w:t>
+      </w:r>
+      <w:r>
+        <w:rPr>
+          <w:rFonts w:cs="Times New Roman"/>
+          <w:szCs w:val="22"/>
+        </w:rPr>
+        <w:t xml:space="preserve">that we would </w:t>
+      </w:r>
+      <w:r>
+        <w:rPr>
+          <w:rFonts w:cs="Times New Roman"/>
+          <w:szCs w:val="22"/>
+        </w:rPr>
+        <w:t xml:space="preserve">use. </w:t>
+      </w:r>
+      <w:r>
+        <w:rPr>
+          <w:rFonts w:cs="Times New Roman"/>
+          <w:szCs w:val="22"/>
+        </w:rPr>
+        <w:t xml:space="preserve">The </w:t>
+      </w:r>
+      <w:r>
+        <w:rPr>
+          <w:rFonts w:cs="Times New Roman"/>
+          <w:szCs w:val="22"/>
+        </w:rPr>
+        <w:t xml:space="preserve">client-side </w:t>
+      </w:r>
+      <w:r>
+        <w:rPr>
+          <w:rFonts w:cs="Times New Roman"/>
+          <w:szCs w:val="22"/>
+        </w:rPr>
+        <w:t xml:space="preserve">application was written in </w:t>
+      </w:r>
+      <w:r>
+        <w:rPr>
+          <w:rFonts w:cs="Times New Roman"/>
+          <w:szCs w:val="22"/>
+        </w:rPr>
+        <w:t>HTML, CSS and JavaScript</w:t>
+      </w:r>
+      <w:r>
+        <w:rPr>
+          <w:rFonts w:cs="Times New Roman"/>
+          <w:szCs w:val="22"/>
+        </w:rPr>
+        <w:t>, which I taught myself from books</w:t>
+      </w:r>
+      <w:r>
+        <w:rPr>
+          <w:rFonts w:cs="Times New Roman"/>
+          <w:szCs w:val="22"/>
+        </w:rPr>
+        <w:t xml:space="preserve">. </w:t>
+      </w:r>
+      <w:r>
+        <w:rPr>
+          <w:rFonts w:cs="Times New Roman"/>
+          <w:szCs w:val="22"/>
+        </w:rPr>
+        <w:t xml:space="preserve">In particular I </w:t>
+      </w:r>
+      <w:r>
+        <w:rPr>
+          <w:rFonts w:cs="Times New Roman"/>
+          <w:szCs w:val="22"/>
+        </w:rPr>
+        <w:t xml:space="preserve">used APIs to use </w:t>
+      </w:r>
+      <w:r>
+        <w:rPr>
+          <w:rFonts w:cs="Times New Roman"/>
+          <w:szCs w:val="22"/>
+        </w:rPr>
+        <w:t xml:space="preserve">a </w:t>
+      </w:r>
+      <w:r>
+        <w:rPr>
+          <w:rFonts w:cs="Times New Roman"/>
+          <w:szCs w:val="22"/>
+        </w:rPr>
+        <w:t>device</w:t>
+      </w:r>
+      <w:r>
+        <w:rPr>
+          <w:rFonts w:cs="Times New Roman"/>
+          <w:szCs w:val="22"/>
+        </w:rPr>
+        <w:t>’</w:t>
+      </w:r>
+      <w:r>
+        <w:rPr>
+          <w:rFonts w:cs="Times New Roman"/>
+          <w:szCs w:val="22"/>
+        </w:rPr>
+        <w:t xml:space="preserve">s map application </w:t>
+      </w:r>
+      <w:r>
+        <w:rPr>
+          <w:rFonts w:cs="Times New Roman"/>
+          <w:szCs w:val="22"/>
+        </w:rPr>
+        <w:t xml:space="preserve">and geo-location services to find </w:t>
+      </w:r>
+      <w:r>
+        <w:rPr>
+          <w:rFonts w:cs="Times New Roman"/>
+          <w:szCs w:val="22"/>
+        </w:rPr>
+        <w:t xml:space="preserve">a user’s </w:t>
+      </w:r>
+      <w:r>
+        <w:rPr>
+          <w:rFonts w:cs="Times New Roman"/>
+          <w:szCs w:val="22"/>
+        </w:rPr>
+        <w:t xml:space="preserve">current </w:t>
+      </w:r>
+      <w:r>
+        <w:rPr>
+          <w:rFonts w:cs="Times New Roman"/>
+          <w:szCs w:val="22"/>
+        </w:rPr>
+        <w:t xml:space="preserve">position </w:t>
+      </w:r>
+      <w:r>
+        <w:rPr>
+          <w:rFonts w:cs="Times New Roman"/>
+          <w:szCs w:val="22"/>
+        </w:rPr>
+        <w:t xml:space="preserve">and </w:t>
+      </w:r>
+      <w:r>
+        <w:rPr>
+          <w:rFonts w:cs="Times New Roman"/>
+          <w:szCs w:val="22"/>
+        </w:rPr>
+        <w:t>direct others to them</w:t>
+      </w:r>
+      <w:r>
+        <w:rPr>
+          <w:rFonts w:cs="Times New Roman"/>
+          <w:szCs w:val="22"/>
+        </w:rPr>
+        <w:t>.</w:t>
+      </w:r>
+      <w:r>
+        <w:rPr>
+          <w:rFonts w:cs="Times New Roman"/>
+          <w:szCs w:val="22"/>
+        </w:rPr>
+        <w:t xml:space="preserve"> </w:t>
+      </w:r>
+      <w:r>
+        <w:rPr>
+          <w:rFonts w:cs="Times New Roman"/>
+          <w:szCs w:val="22"/>
+        </w:rPr>
+        <w:t>I enjoyed exercising Extreme Programming practices such as test-driven development and pair programming</w:t>
+      </w:r>
+      <w:r>
+        <w:rPr>
+          <w:rFonts w:cs="Times New Roman"/>
+          <w:szCs w:val="22"/>
+        </w:rPr>
+        <w:t>.</w:t>
+      </w:r>
+      <w:r>
+        <w:rPr>
+          <w:rFonts w:cs="Times New Roman"/>
+          <w:szCs w:val="22"/>
+        </w:rPr>
+        <w:t xml:space="preserve"> </w:t>
+      </w:r>
+      <w:r>
+        <w:rPr>
+          <w:rFonts w:cs="Times New Roman"/>
+          <w:szCs w:val="22"/>
+        </w:rPr>
+        <w:t xml:space="preserve">We used </w:t>
+      </w:r>
+      <w:r>
+        <w:rPr>
+          <w:rFonts w:cs="Times New Roman"/>
+          <w:szCs w:val="22"/>
+        </w:rPr>
+        <w:t>Git</w:t>
+      </w:r>
+      <w:r>
+        <w:rPr>
+          <w:rFonts w:cs="Times New Roman"/>
+          <w:szCs w:val="22"/>
+        </w:rPr>
+        <w:t xml:space="preserve"> as our version control system and I have </w:t>
+      </w:r>
+      <w:r>
+        <w:rPr>
+          <w:rFonts w:cs="Times New Roman"/>
+          <w:szCs w:val="22"/>
+        </w:rPr>
+        <w:t xml:space="preserve">since </w:t>
+      </w:r>
+      <w:r>
+        <w:rPr>
+          <w:rFonts w:cs="Times New Roman"/>
+          <w:szCs w:val="22"/>
+        </w:rPr>
+        <w:t>used it</w:t>
+      </w:r>
+      <w:r>
+        <w:rPr>
+          <w:rFonts w:cs="Times New Roman"/>
+          <w:szCs w:val="22"/>
+        </w:rPr>
+        <w:t xml:space="preserve"> </w:t>
+      </w:r>
+      <w:r>
+        <w:rPr>
+          <w:rFonts w:cs="Times New Roman"/>
+          <w:szCs w:val="22"/>
+        </w:rPr>
+        <w:t xml:space="preserve">for </w:t>
+      </w:r>
+      <w:r>
+        <w:rPr>
+          <w:rFonts w:cs="Times New Roman"/>
+          <w:szCs w:val="22"/>
+        </w:rPr>
+        <w:t xml:space="preserve">all my </w:t>
+      </w:r>
+      <w:r>
+        <w:rPr>
+          <w:rFonts w:cs="Times New Roman"/>
+          <w:szCs w:val="22"/>
+        </w:rPr>
+        <w:t>projects.</w:t>
+      </w:r>
+    </w:p>
+    <w:p>
+      <w:pPr>
+        <w:pStyle w:val="Heading1"/>
+      </w:pPr>
+      <w:r>
+        <w:t>References</w:t>
+      </w:r>
+    </w:p>
+    <w:p>
+      <w:pPr>
+        <w:rPr>
+          <w:rFonts w:cs="Times New Roman"/>
+          <w:szCs w:val="22"/>
+        </w:rPr>
+      </w:pPr>
+      <w:r>
+        <w:rPr>
+          <w:rFonts w:cs="Times New Roman"/>
+          <w:szCs w:val="22"/>
+        </w:rPr>
+        <w:t xml:space="preserve">Dr. David </w:t>
+      </w:r>
+      <w:proofErr w:type="spellStart"/>
+      <w:r>
+        <w:rPr>
+          <w:rFonts w:cs="Times New Roman"/>
+          <w:szCs w:val="22"/>
+        </w:rPr>
+        <w:t>Wakeling</w:t>
+      </w:r>
+      <w:proofErr w:type="spellEnd"/>
+    </w:p>
+    <w:p>
+      <w:pPr>
+        <w:rPr>
+          <w:rFonts w:cs="Times New Roman"/>
+          <w:szCs w:val="22"/>
+        </w:rPr>
+      </w:pPr>
+      <w:r>
+        <w:rPr>
+          <w:rFonts w:cs="Times New Roman"/>
+          <w:szCs w:val="22"/>
+        </w:rPr>
+        <w:t>Lecturer at University of Exeter</w:t>
+      </w:r>
+    </w:p>
+    <w:p>
+      <w:pPr>
+        <w:rPr>
+          <w:rFonts w:cs="Times New Roman"/>
+          <w:szCs w:val="22"/>
+        </w:rPr>
+      </w:pPr>
+      <w:r>
+        <w:rPr>
+          <w:rFonts w:cs="Times New Roman"/>
+          <w:szCs w:val="22"/>
+        </w:rPr>
+        <w:t>D.Wakeling@exeter.ac.uk</w:t>
+      </w:r>
+    </w:p>
+    <w:p>
+      <w:pPr>
+        <w:pStyle w:val="Heading1"/>
+      </w:pPr>
+      <w:r>
+        <w:t>Contact</w:t>
+      </w:r>
+    </w:p>
+    <w:p>
+      <w:pPr>
+        <w:pStyle w:val="Header"/>
+        <w:rPr>
+          <w:rFonts w:cs="Times New Roman"/>
+          <w:szCs w:val="22"/>
+        </w:rPr>
+      </w:pPr>
+      <w:r>
+        <w:rPr>
+          <w:rStyle w:val="Emphasis"/>
+        </w:rPr>
+        <w:t>Home Address:</w:t>
+      </w:r>
+      <w:r>
+        <w:rPr>
+          <w:rFonts w:cs="Times New Roman"/>
+          <w:szCs w:val="22"/>
+        </w:rPr>
+        <w:t xml:space="preserve"> 3 Wilsom Road, Alton, </w:t>
+      </w:r>
+      <w:proofErr w:type="gramStart"/>
+      <w:r>
+        <w:rPr>
+          <w:rFonts w:cs="Times New Roman"/>
+          <w:szCs w:val="22"/>
+        </w:rPr>
+        <w:t>Hampshire</w:t>
+      </w:r>
+      <w:proofErr w:type="gramEnd"/>
+      <w:r>
+        <w:rPr>
+          <w:rFonts w:cs="Times New Roman"/>
+          <w:szCs w:val="22"/>
+        </w:rPr>
+        <w:t>, GU34 2SR</w:t>
+      </w:r>
+    </w:p>
+    <w:p>
+      <w:pPr>
+        <w:pStyle w:val="Header"/>
+        <w:rPr>
+          <w:rFonts w:cs="Times New Roman"/>
+          <w:szCs w:val="22"/>
+        </w:rPr>
+      </w:pPr>
+      <w:r>
+        <w:rPr>
+          <w:rStyle w:val="Emphasis"/>
+        </w:rPr>
+        <w:t>Term Time Address:</w:t>
+      </w:r>
+      <w:r>
+        <w:rPr>
+          <w:rFonts w:cs="Times New Roman"/>
+          <w:szCs w:val="22"/>
+        </w:rPr>
+        <w:t xml:space="preserve"> 10 Mowbray Ave, Exeter, </w:t>
+      </w:r>
+      <w:proofErr w:type="gramStart"/>
+      <w:r>
+        <w:rPr>
+          <w:rFonts w:cs="Times New Roman"/>
+          <w:szCs w:val="22"/>
+        </w:rPr>
+        <w:t>Devon</w:t>
+      </w:r>
+      <w:proofErr w:type="gramEnd"/>
+      <w:r>
+        <w:rPr>
+          <w:rFonts w:cs="Times New Roman"/>
+          <w:szCs w:val="22"/>
+        </w:rPr>
+        <w:t>, EX4 4HB</w:t>
+      </w:r>
+    </w:p>
+    <w:p>
+      <w:pPr>
+        <w:pStyle w:val="Header"/>
+        <w:rPr>
+          <w:rFonts w:cs="Times New Roman"/>
+          <w:szCs w:val="22"/>
+        </w:rPr>
+      </w:pPr>
+      <w:r>
+        <w:rPr>
+          <w:rStyle w:val="Emphasis"/>
+        </w:rPr>
+        <w:t>Mobile Phone:</w:t>
+      </w:r>
+      <w:r>
+        <w:rPr>
+          <w:rFonts w:cs="Times New Roman"/>
+          <w:szCs w:val="22"/>
+        </w:rPr>
+        <w:t xml:space="preserve"> +44 7955 081835</w:t>
+      </w:r>
+    </w:p>
+    <w:p>
+      <w:pPr>
+        <w:pStyle w:val="Header"/>
+        <w:rPr>
+          <w:rFonts w:cs="Times New Roman"/>
+          <w:szCs w:val="22"/>
+        </w:rPr>
+      </w:pPr>
+      <w:r>
+        <w:rPr>
+          <w:rStyle w:val="Emphasis"/>
+        </w:rPr>
+        <w:t>E-mail Address:</w:t>
+      </w:r>
+      <w:r>
+        <w:rPr>
+          <w:rFonts w:cs="Times New Roman"/>
+          <w:szCs w:val="22"/>
+        </w:rPr>
+        <w:t xml:space="preserve"> </w:t>
+      </w:r>
+      <w:hyperlink r:id="rId11" w:history="1">
         <w:r>
           <w:rPr>
             <w:rStyle w:val="Hyperlink"/>
             <w:rFonts w:cs="Times New Roman"/>
             <w:szCs w:val="22"/>
           </w:rPr>
-          <w:t>c</w:t>
-        </w:r>
-        <w:r>
-          <w:rPr>
-            <w:rStyle w:val="Hyperlink"/>
-            <w:rFonts w:cs="Times New Roman"/>
-            <w:szCs w:val="22"/>
-          </w:rPr>
-          <w:t>youme.com</w:t>
+          <w:t>callum@mcgregorfamily.org.uk</w:t>
         </w:r>
       </w:hyperlink>
-      <w:r>
-        <w:rPr>
-          <w:rFonts w:cs="Times New Roman"/>
-          <w:szCs w:val="22"/>
-        </w:rPr>
-        <w:t xml:space="preserve">) </w:t>
-      </w:r>
-      <w:r>
-        <w:rPr>
-          <w:rFonts w:cs="Times New Roman"/>
-          <w:szCs w:val="22"/>
-        </w:rPr>
-        <w:t>that puts stranded cyclists in communication with other nearby cyclists</w:t>
-      </w:r>
-      <w:r>
-        <w:rPr>
-          <w:rFonts w:cs="Times New Roman"/>
-          <w:szCs w:val="22"/>
-        </w:rPr>
-        <w:t>.</w:t>
+    </w:p>
+    <w:p>
+      <w:pPr>
+        <w:pStyle w:val="Header"/>
+      </w:pPr>
+      <w:r>
+        <w:rPr>
+          <w:rFonts w:cs="Times New Roman"/>
+          <w:i/>
+          <w:szCs w:val="22"/>
+        </w:rPr>
+        <w:t>GitH</w:t>
+      </w:r>
+      <w:r>
+        <w:rPr>
+          <w:rFonts w:cs="Times New Roman"/>
+          <w:i/>
+          <w:szCs w:val="22"/>
+        </w:rPr>
+        <w:t>ub</w:t>
+      </w:r>
+      <w:bookmarkStart w:id="0" w:name="_GoBack"/>
+      <w:bookmarkEnd w:id="0"/>
+      <w:r>
+        <w:rPr>
+          <w:rFonts w:cs="Times New Roman"/>
+          <w:i/>
+          <w:szCs w:val="22"/>
+        </w:rPr>
+        <w:t>:</w:t>
       </w:r>
       <w:r>
         <w:rPr>
@@ -2104,396 +3018,15 @@
           <w:rFonts w:cs="Times New Roman"/>
           <w:szCs w:val="22"/>
         </w:rPr>
-        <w:t>I influenced the course of the project by researching and analysing</w:t>
-      </w:r>
-      <w:r>
-        <w:rPr>
-          <w:rFonts w:cs="Times New Roman"/>
-          <w:szCs w:val="22"/>
-        </w:rPr>
-        <w:t xml:space="preserve"> </w:t>
-      </w:r>
-      <w:r>
-        <w:rPr>
-          <w:rFonts w:cs="Times New Roman"/>
-          <w:szCs w:val="22"/>
-        </w:rPr>
-        <w:t xml:space="preserve">the </w:t>
-      </w:r>
-      <w:r>
-        <w:rPr>
-          <w:rFonts w:cs="Times New Roman"/>
-          <w:szCs w:val="22"/>
-        </w:rPr>
-        <w:t xml:space="preserve">technologies </w:t>
-      </w:r>
-      <w:r>
-        <w:rPr>
-          <w:rFonts w:cs="Times New Roman"/>
-          <w:szCs w:val="22"/>
-        </w:rPr>
-        <w:t xml:space="preserve">that we would </w:t>
-      </w:r>
-      <w:r>
-        <w:rPr>
-          <w:rFonts w:cs="Times New Roman"/>
-          <w:szCs w:val="22"/>
-        </w:rPr>
-        <w:t xml:space="preserve">use. </w:t>
-      </w:r>
-      <w:r>
-        <w:rPr>
-          <w:rFonts w:cs="Times New Roman"/>
-          <w:szCs w:val="22"/>
-        </w:rPr>
-        <w:t xml:space="preserve">The </w:t>
-      </w:r>
-      <w:r>
-        <w:rPr>
-          <w:rFonts w:cs="Times New Roman"/>
-          <w:szCs w:val="22"/>
-        </w:rPr>
-        <w:t xml:space="preserve">client-side </w:t>
-      </w:r>
-      <w:r>
-        <w:rPr>
-          <w:rFonts w:cs="Times New Roman"/>
-          <w:szCs w:val="22"/>
-        </w:rPr>
-        <w:t xml:space="preserve">application was written in </w:t>
-      </w:r>
-      <w:r>
-        <w:rPr>
-          <w:rFonts w:cs="Times New Roman"/>
-          <w:szCs w:val="22"/>
-        </w:rPr>
-        <w:t>HTML, CSS and JavaScript</w:t>
-      </w:r>
-      <w:r>
-        <w:rPr>
-          <w:rFonts w:cs="Times New Roman"/>
-          <w:szCs w:val="22"/>
-        </w:rPr>
-        <w:t>, which I taught myself from books</w:t>
-      </w:r>
-      <w:r>
-        <w:rPr>
-          <w:rFonts w:cs="Times New Roman"/>
-          <w:szCs w:val="22"/>
-        </w:rPr>
-        <w:t xml:space="preserve">. </w:t>
-      </w:r>
-      <w:r>
-        <w:rPr>
-          <w:rFonts w:cs="Times New Roman"/>
-          <w:szCs w:val="22"/>
-        </w:rPr>
-        <w:t xml:space="preserve">In particular I </w:t>
-      </w:r>
-      <w:r>
-        <w:rPr>
-          <w:rFonts w:cs="Times New Roman"/>
-          <w:szCs w:val="22"/>
-        </w:rPr>
-        <w:t xml:space="preserve">used APIs to use </w:t>
-      </w:r>
-      <w:r>
-        <w:rPr>
-          <w:rFonts w:cs="Times New Roman"/>
-          <w:szCs w:val="22"/>
-        </w:rPr>
-        <w:t xml:space="preserve">a </w:t>
-      </w:r>
-      <w:r>
-        <w:rPr>
-          <w:rFonts w:cs="Times New Roman"/>
-          <w:szCs w:val="22"/>
-        </w:rPr>
-        <w:t xml:space="preserve">devices map application </w:t>
-      </w:r>
-      <w:r>
-        <w:rPr>
-          <w:rFonts w:cs="Times New Roman"/>
-          <w:szCs w:val="22"/>
-        </w:rPr>
-        <w:t xml:space="preserve">and geo-location services to find </w:t>
-      </w:r>
-      <w:r>
-        <w:rPr>
-          <w:rFonts w:cs="Times New Roman"/>
-          <w:szCs w:val="22"/>
-        </w:rPr>
-        <w:t xml:space="preserve">a user’s </w:t>
-      </w:r>
-      <w:r>
-        <w:rPr>
-          <w:rFonts w:cs="Times New Roman"/>
-          <w:szCs w:val="22"/>
-        </w:rPr>
-        <w:t xml:space="preserve">current </w:t>
-      </w:r>
-      <w:r>
-        <w:rPr>
-          <w:rFonts w:cs="Times New Roman"/>
-          <w:szCs w:val="22"/>
-        </w:rPr>
-        <w:t xml:space="preserve">position </w:t>
-      </w:r>
-      <w:r>
-        <w:rPr>
-          <w:rFonts w:cs="Times New Roman"/>
-          <w:szCs w:val="22"/>
-        </w:rPr>
-        <w:t xml:space="preserve">and </w:t>
-      </w:r>
-      <w:r>
-        <w:rPr>
-          <w:rFonts w:cs="Times New Roman"/>
-          <w:szCs w:val="22"/>
-        </w:rPr>
-        <w:t>direct others to them</w:t>
-      </w:r>
-      <w:r>
-        <w:rPr>
-          <w:rFonts w:cs="Times New Roman"/>
-          <w:szCs w:val="22"/>
-        </w:rPr>
-        <w:t>.</w:t>
-      </w:r>
-      <w:r>
-        <w:rPr>
-          <w:rFonts w:cs="Times New Roman"/>
-          <w:szCs w:val="22"/>
-        </w:rPr>
-        <w:t xml:space="preserve"> </w:t>
-      </w:r>
-      <w:r>
-        <w:rPr>
-          <w:rFonts w:cs="Times New Roman"/>
-          <w:szCs w:val="22"/>
-        </w:rPr>
-        <w:t>I enjoyed exercising Extreme Programming practices such as test-driven development and pair programming</w:t>
-      </w:r>
-      <w:r>
-        <w:rPr>
-          <w:rFonts w:cs="Times New Roman"/>
-          <w:szCs w:val="22"/>
-        </w:rPr>
-        <w:t>.</w:t>
-      </w:r>
-      <w:r>
-        <w:rPr>
-          <w:rFonts w:cs="Times New Roman"/>
-          <w:szCs w:val="22"/>
-        </w:rPr>
-        <w:t xml:space="preserve"> </w:t>
-      </w:r>
-      <w:r>
-        <w:rPr>
-          <w:rFonts w:cs="Times New Roman"/>
-          <w:szCs w:val="22"/>
-        </w:rPr>
-        <w:t xml:space="preserve">We used </w:t>
-      </w:r>
-      <w:r>
-        <w:rPr>
-          <w:rFonts w:cs="Times New Roman"/>
-          <w:szCs w:val="22"/>
-        </w:rPr>
-        <w:t>Git</w:t>
-      </w:r>
-      <w:r>
-        <w:rPr>
-          <w:rFonts w:cs="Times New Roman"/>
-          <w:szCs w:val="22"/>
-        </w:rPr>
-        <w:t xml:space="preserve"> as our version control system and I have used it</w:t>
-      </w:r>
-      <w:r>
-        <w:rPr>
-          <w:rFonts w:cs="Times New Roman"/>
-          <w:szCs w:val="22"/>
-        </w:rPr>
-        <w:t xml:space="preserve"> since</w:t>
-      </w:r>
-      <w:r>
-        <w:rPr>
-          <w:rFonts w:cs="Times New Roman"/>
-          <w:szCs w:val="22"/>
-        </w:rPr>
-        <w:t xml:space="preserve"> for </w:t>
-      </w:r>
-      <w:r>
-        <w:rPr>
-          <w:rFonts w:cs="Times New Roman"/>
-          <w:szCs w:val="22"/>
-        </w:rPr>
-        <w:t xml:space="preserve">all my </w:t>
-      </w:r>
-      <w:r>
-        <w:rPr>
-          <w:rFonts w:cs="Times New Roman"/>
-          <w:szCs w:val="22"/>
-        </w:rPr>
-        <w:t>projects.</w:t>
-      </w:r>
-    </w:p>
-    <w:p>
-      <w:pPr>
-        <w:pStyle w:val="Heading1"/>
-      </w:pPr>
-      <w:r>
-        <w:t>References</w:t>
-      </w:r>
-    </w:p>
-    <w:p>
-      <w:pPr>
-        <w:rPr>
-          <w:rFonts w:cs="Times New Roman"/>
-          <w:szCs w:val="22"/>
-        </w:rPr>
-      </w:pPr>
-      <w:r>
-        <w:rPr>
-          <w:rFonts w:cs="Times New Roman"/>
-          <w:szCs w:val="22"/>
-        </w:rPr>
-        <w:t>Dr. David Wakeling</w:t>
-      </w:r>
-    </w:p>
-    <w:p>
-      <w:pPr>
-        <w:rPr>
-          <w:rFonts w:cs="Times New Roman"/>
-          <w:szCs w:val="22"/>
-        </w:rPr>
-      </w:pPr>
-      <w:r>
-        <w:rPr>
-          <w:rFonts w:cs="Times New Roman"/>
-          <w:szCs w:val="22"/>
-        </w:rPr>
-        <w:t>Lecturer at University of Exeter</w:t>
-      </w:r>
-    </w:p>
-    <w:p>
-      <w:pPr>
-        <w:rPr>
-          <w:rFonts w:cs="Times New Roman"/>
-          <w:szCs w:val="22"/>
-        </w:rPr>
-      </w:pPr>
-      <w:r>
-        <w:rPr>
-          <w:rFonts w:cs="Times New Roman"/>
-          <w:szCs w:val="22"/>
-        </w:rPr>
-        <w:t>D.Wakeling@exeter.ac.uk</w:t>
-      </w:r>
-    </w:p>
-    <w:p>
-      <w:pPr>
-        <w:pStyle w:val="Heading1"/>
-      </w:pPr>
-      <w:r>
-        <w:t>Contact</w:t>
-      </w:r>
-    </w:p>
-    <w:p>
-      <w:pPr>
-        <w:pStyle w:val="Header"/>
-        <w:rPr>
-          <w:rFonts w:cs="Times New Roman"/>
-          <w:szCs w:val="22"/>
-        </w:rPr>
-      </w:pPr>
-      <w:r>
-        <w:rPr>
-          <w:rStyle w:val="Emphasis"/>
-        </w:rPr>
-        <w:t>Home Address:</w:t>
-      </w:r>
-      <w:r>
-        <w:rPr>
-          <w:rFonts w:cs="Times New Roman"/>
-          <w:szCs w:val="22"/>
-        </w:rPr>
-        <w:t xml:space="preserve"> 3 Wilsom Road, Alton, Hampshire, GU34 2SR</w:t>
-      </w:r>
-    </w:p>
-    <w:p>
-      <w:pPr>
-        <w:pStyle w:val="Header"/>
-        <w:rPr>
-          <w:rFonts w:cs="Times New Roman"/>
-          <w:szCs w:val="22"/>
-        </w:rPr>
-      </w:pPr>
-      <w:r>
-        <w:rPr>
-          <w:rStyle w:val="Emphasis"/>
-        </w:rPr>
-        <w:t>Term Time Address:</w:t>
-      </w:r>
-      <w:r>
-        <w:rPr>
-          <w:rFonts w:cs="Times New Roman"/>
-          <w:szCs w:val="22"/>
-        </w:rPr>
-        <w:t xml:space="preserve"> 10 Mowbray Ave, Exeter, Devon, EX4 4HB</w:t>
-      </w:r>
-    </w:p>
-    <w:p>
-      <w:pPr>
-        <w:pStyle w:val="Header"/>
-        <w:rPr>
-          <w:rFonts w:cs="Times New Roman"/>
-          <w:szCs w:val="22"/>
-        </w:rPr>
-      </w:pPr>
-      <w:r>
-        <w:rPr>
-          <w:rStyle w:val="Emphasis"/>
-        </w:rPr>
-        <w:t>Mobile Phone:</w:t>
-      </w:r>
-      <w:r>
-        <w:rPr>
-          <w:rFonts w:cs="Times New Roman"/>
-          <w:szCs w:val="22"/>
-        </w:rPr>
-        <w:t xml:space="preserve"> +44 7955 081835</w:t>
-      </w:r>
-    </w:p>
-    <w:p>
-      <w:pPr>
-        <w:pStyle w:val="Header"/>
-        <w:rPr>
-          <w:rFonts w:cs="Times New Roman"/>
-          <w:szCs w:val="22"/>
-        </w:rPr>
-      </w:pPr>
-      <w:r>
-        <w:rPr>
-          <w:rStyle w:val="Emphasis"/>
-        </w:rPr>
-        <w:t>E-mail Address:</w:t>
-      </w:r>
-      <w:r>
-        <w:rPr>
-          <w:rFonts w:cs="Times New Roman"/>
-          <w:szCs w:val="22"/>
-        </w:rPr>
-        <w:t xml:space="preserve"> callum@mcgregorfamily.org.uk</w:t>
-      </w:r>
-    </w:p>
-    <w:p>
-      <w:pPr>
-        <w:rPr>
-          <w:rFonts w:cs="Times New Roman"/>
-          <w:szCs w:val="22"/>
-        </w:rPr>
-      </w:pPr>
+        <w:t>www.</w:t>
+      </w:r>
+      <w:r>
+        <w:rPr>
+          <w:rFonts w:cs="Times New Roman"/>
+          <w:szCs w:val="22"/>
+        </w:rPr>
+        <w:t>github.com/callummcgregor</w:t>
+      </w:r>
     </w:p>
     <w:sectPr>
       <w:pgSz w:w="12240" w:h="15840"/>
@@ -2717,14 +3250,14 @@
     <w:link w:val="Heading1Char"/>
     <w:uiPriority w:val="9"/>
     <w:qFormat/>
-    <w:rsid w:val="003B3B3B"/>
+    <w:rsid w:val="00C0796D"/>
     <w:pPr>
       <w:keepNext/>
       <w:keepLines/>
       <w:pBdr>
         <w:top w:val="single" w:sz="4" w:space="1" w:color="auto"/>
       </w:pBdr>
-      <w:spacing w:before="360" w:after="360"/>
+      <w:spacing w:before="360" w:after="280"/>
       <w:outlineLvl w:val="0"/>
     </w:pPr>
     <w:rPr>
@@ -2860,7 +3393,7 @@
     <w:basedOn w:val="DefaultParagraphFont"/>
     <w:link w:val="Heading1"/>
     <w:uiPriority w:val="9"/>
-    <w:rsid w:val="003B3B3B"/>
+    <w:rsid w:val="00C0796D"/>
     <w:rPr>
       <w:rFonts w:ascii="Georgia" w:eastAsiaTheme="majorEastAsia" w:hAnsi="Georgia" w:cstheme="majorBidi"/>
       <w:b/>
@@ -2963,6 +3496,116 @@
     <w:rPr>
       <w:color w:val="800080" w:themeColor="followedHyperlink"/>
       <w:u w:val="single"/>
+    </w:rPr>
+  </w:style>
+  <w:style w:type="paragraph" w:styleId="BalloonText">
+    <w:name w:val="Balloon Text"/>
+    <w:basedOn w:val="Normal"/>
+    <w:link w:val="BalloonTextChar"/>
+    <w:uiPriority w:val="99"/>
+    <w:semiHidden/>
+    <w:unhideWhenUsed/>
+    <w:rsid w:val="004935C9"/>
+    <w:pPr>
+      <w:spacing w:line="240" w:lineRule="auto"/>
+    </w:pPr>
+    <w:rPr>
+      <w:rFonts w:ascii="Lucida Grande" w:hAnsi="Lucida Grande"/>
+      <w:sz w:val="18"/>
+      <w:szCs w:val="18"/>
+    </w:rPr>
+  </w:style>
+  <w:style w:type="character" w:customStyle="1" w:styleId="BalloonTextChar">
+    <w:name w:val="Balloon Text Char"/>
+    <w:basedOn w:val="DefaultParagraphFont"/>
+    <w:link w:val="BalloonText"/>
+    <w:uiPriority w:val="99"/>
+    <w:semiHidden/>
+    <w:rsid w:val="004935C9"/>
+    <w:rPr>
+      <w:rFonts w:ascii="Lucida Grande" w:hAnsi="Lucida Grande"/>
+      <w:sz w:val="18"/>
+      <w:szCs w:val="18"/>
+    </w:rPr>
+  </w:style>
+  <w:style w:type="character" w:styleId="CommentReference">
+    <w:name w:val="annotation reference"/>
+    <w:basedOn w:val="DefaultParagraphFont"/>
+    <w:uiPriority w:val="99"/>
+    <w:semiHidden/>
+    <w:unhideWhenUsed/>
+    <w:rsid w:val="000D5FE7"/>
+    <w:rPr>
+      <w:sz w:val="18"/>
+      <w:szCs w:val="18"/>
+    </w:rPr>
+  </w:style>
+  <w:style w:type="paragraph" w:styleId="CommentText">
+    <w:name w:val="annotation text"/>
+    <w:basedOn w:val="Normal"/>
+    <w:link w:val="CommentTextChar"/>
+    <w:uiPriority w:val="99"/>
+    <w:semiHidden/>
+    <w:unhideWhenUsed/>
+    <w:rsid w:val="000D5FE7"/>
+    <w:pPr>
+      <w:spacing w:line="240" w:lineRule="auto"/>
+    </w:pPr>
+    <w:rPr>
+      <w:sz w:val="24"/>
+    </w:rPr>
+  </w:style>
+  <w:style w:type="character" w:customStyle="1" w:styleId="CommentTextChar">
+    <w:name w:val="Comment Text Char"/>
+    <w:basedOn w:val="DefaultParagraphFont"/>
+    <w:link w:val="CommentText"/>
+    <w:uiPriority w:val="99"/>
+    <w:semiHidden/>
+    <w:rsid w:val="000D5FE7"/>
+    <w:rPr>
+      <w:rFonts w:ascii="Georgia" w:hAnsi="Georgia"/>
+    </w:rPr>
+  </w:style>
+  <w:style w:type="paragraph" w:styleId="CommentSubject">
+    <w:name w:val="annotation subject"/>
+    <w:basedOn w:val="CommentText"/>
+    <w:next w:val="CommentText"/>
+    <w:link w:val="CommentSubjectChar"/>
+    <w:uiPriority w:val="99"/>
+    <w:semiHidden/>
+    <w:unhideWhenUsed/>
+    <w:rsid w:val="000D5FE7"/>
+    <w:rPr>
+      <w:b/>
+      <w:bCs/>
+      <w:sz w:val="20"/>
+      <w:szCs w:val="20"/>
+    </w:rPr>
+  </w:style>
+  <w:style w:type="character" w:customStyle="1" w:styleId="CommentSubjectChar">
+    <w:name w:val="Comment Subject Char"/>
+    <w:basedOn w:val="CommentTextChar"/>
+    <w:link w:val="CommentSubject"/>
+    <w:uiPriority w:val="99"/>
+    <w:semiHidden/>
+    <w:rsid w:val="000D5FE7"/>
+    <w:rPr>
+      <w:rFonts w:ascii="Georgia" w:hAnsi="Georgia"/>
+      <w:b/>
+      <w:bCs/>
+      <w:sz w:val="20"/>
+      <w:szCs w:val="20"/>
+    </w:rPr>
+  </w:style>
+  <w:style w:type="paragraph" w:styleId="Revision">
+    <w:name w:val="Revision"/>
+    <w:hidden/>
+    <w:uiPriority w:val="99"/>
+    <w:semiHidden/>
+    <w:rsid w:val="00A43D24"/>
+    <w:rPr>
+      <w:rFonts w:ascii="Georgia" w:hAnsi="Georgia"/>
+      <w:sz w:val="22"/>
     </w:rPr>
   </w:style>
 </w:styles>
@@ -3143,14 +3786,14 @@
     <w:link w:val="Heading1Char"/>
     <w:uiPriority w:val="9"/>
     <w:qFormat/>
-    <w:rsid w:val="003B3B3B"/>
+    <w:rsid w:val="00C0796D"/>
     <w:pPr>
       <w:keepNext/>
       <w:keepLines/>
       <w:pBdr>
         <w:top w:val="single" w:sz="4" w:space="1" w:color="auto"/>
       </w:pBdr>
-      <w:spacing w:before="360" w:after="360"/>
+      <w:spacing w:before="360" w:after="280"/>
       <w:outlineLvl w:val="0"/>
     </w:pPr>
     <w:rPr>
@@ -3286,7 +3929,7 @@
     <w:basedOn w:val="DefaultParagraphFont"/>
     <w:link w:val="Heading1"/>
     <w:uiPriority w:val="9"/>
-    <w:rsid w:val="003B3B3B"/>
+    <w:rsid w:val="00C0796D"/>
     <w:rPr>
       <w:rFonts w:ascii="Georgia" w:eastAsiaTheme="majorEastAsia" w:hAnsi="Georgia" w:cstheme="majorBidi"/>
       <w:b/>
@@ -3389,6 +4032,116 @@
     <w:rPr>
       <w:color w:val="800080" w:themeColor="followedHyperlink"/>
       <w:u w:val="single"/>
+    </w:rPr>
+  </w:style>
+  <w:style w:type="paragraph" w:styleId="BalloonText">
+    <w:name w:val="Balloon Text"/>
+    <w:basedOn w:val="Normal"/>
+    <w:link w:val="BalloonTextChar"/>
+    <w:uiPriority w:val="99"/>
+    <w:semiHidden/>
+    <w:unhideWhenUsed/>
+    <w:rsid w:val="004935C9"/>
+    <w:pPr>
+      <w:spacing w:line="240" w:lineRule="auto"/>
+    </w:pPr>
+    <w:rPr>
+      <w:rFonts w:ascii="Lucida Grande" w:hAnsi="Lucida Grande"/>
+      <w:sz w:val="18"/>
+      <w:szCs w:val="18"/>
+    </w:rPr>
+  </w:style>
+  <w:style w:type="character" w:customStyle="1" w:styleId="BalloonTextChar">
+    <w:name w:val="Balloon Text Char"/>
+    <w:basedOn w:val="DefaultParagraphFont"/>
+    <w:link w:val="BalloonText"/>
+    <w:uiPriority w:val="99"/>
+    <w:semiHidden/>
+    <w:rsid w:val="004935C9"/>
+    <w:rPr>
+      <w:rFonts w:ascii="Lucida Grande" w:hAnsi="Lucida Grande"/>
+      <w:sz w:val="18"/>
+      <w:szCs w:val="18"/>
+    </w:rPr>
+  </w:style>
+  <w:style w:type="character" w:styleId="CommentReference">
+    <w:name w:val="annotation reference"/>
+    <w:basedOn w:val="DefaultParagraphFont"/>
+    <w:uiPriority w:val="99"/>
+    <w:semiHidden/>
+    <w:unhideWhenUsed/>
+    <w:rsid w:val="000D5FE7"/>
+    <w:rPr>
+      <w:sz w:val="18"/>
+      <w:szCs w:val="18"/>
+    </w:rPr>
+  </w:style>
+  <w:style w:type="paragraph" w:styleId="CommentText">
+    <w:name w:val="annotation text"/>
+    <w:basedOn w:val="Normal"/>
+    <w:link w:val="CommentTextChar"/>
+    <w:uiPriority w:val="99"/>
+    <w:semiHidden/>
+    <w:unhideWhenUsed/>
+    <w:rsid w:val="000D5FE7"/>
+    <w:pPr>
+      <w:spacing w:line="240" w:lineRule="auto"/>
+    </w:pPr>
+    <w:rPr>
+      <w:sz w:val="24"/>
+    </w:rPr>
+  </w:style>
+  <w:style w:type="character" w:customStyle="1" w:styleId="CommentTextChar">
+    <w:name w:val="Comment Text Char"/>
+    <w:basedOn w:val="DefaultParagraphFont"/>
+    <w:link w:val="CommentText"/>
+    <w:uiPriority w:val="99"/>
+    <w:semiHidden/>
+    <w:rsid w:val="000D5FE7"/>
+    <w:rPr>
+      <w:rFonts w:ascii="Georgia" w:hAnsi="Georgia"/>
+    </w:rPr>
+  </w:style>
+  <w:style w:type="paragraph" w:styleId="CommentSubject">
+    <w:name w:val="annotation subject"/>
+    <w:basedOn w:val="CommentText"/>
+    <w:next w:val="CommentText"/>
+    <w:link w:val="CommentSubjectChar"/>
+    <w:uiPriority w:val="99"/>
+    <w:semiHidden/>
+    <w:unhideWhenUsed/>
+    <w:rsid w:val="000D5FE7"/>
+    <w:rPr>
+      <w:b/>
+      <w:bCs/>
+      <w:sz w:val="20"/>
+      <w:szCs w:val="20"/>
+    </w:rPr>
+  </w:style>
+  <w:style w:type="character" w:customStyle="1" w:styleId="CommentSubjectChar">
+    <w:name w:val="Comment Subject Char"/>
+    <w:basedOn w:val="CommentTextChar"/>
+    <w:link w:val="CommentSubject"/>
+    <w:uiPriority w:val="99"/>
+    <w:semiHidden/>
+    <w:rsid w:val="000D5FE7"/>
+    <w:rPr>
+      <w:rFonts w:ascii="Georgia" w:hAnsi="Georgia"/>
+      <w:b/>
+      <w:bCs/>
+      <w:sz w:val="20"/>
+      <w:szCs w:val="20"/>
+    </w:rPr>
+  </w:style>
+  <w:style w:type="paragraph" w:styleId="Revision">
+    <w:name w:val="Revision"/>
+    <w:hidden/>
+    <w:uiPriority w:val="99"/>
+    <w:semiHidden/>
+    <w:rsid w:val="00A43D24"/>
+    <w:rPr>
+      <w:rFonts w:ascii="Georgia" w:hAnsi="Georgia"/>
+      <w:sz w:val="22"/>
     </w:rPr>
   </w:style>
 </w:styles>
@@ -3710,4 +4463,16 @@
   </a:objectDefaults>
   <a:extraClrSchemeLst/>
 </a:theme>
+</file>
+
+<file path=customXml/item1.xml><?xml version="1.0" encoding="utf-8"?>
+<b:Sources xmlns:b="http://schemas.openxmlformats.org/officeDocument/2006/bibliography" xmlns="http://schemas.openxmlformats.org/officeDocument/2006/bibliography" SelectedStyle="/APA.XSL" StyleName="APA"/>
+</file>
+
+<file path=customXml/itemProps1.xml><?xml version="1.0" encoding="utf-8"?>
+<ds:datastoreItem xmlns:ds="http://schemas.openxmlformats.org/officeDocument/2006/customXml" ds:itemID="{064F198D-57F6-464D-B4AE-B91D6E347F2A}">
+  <ds:schemaRefs>
+    <ds:schemaRef ds:uri="http://schemas.openxmlformats.org/officeDocument/2006/bibliography"/>
+  </ds:schemaRefs>
+</ds:datastoreItem>
 </file>
</xml_diff>

<commit_message>
Skills learnt removed. Skills used kept. Added PHP to web design experience. Last few tweaks.
</commit_message>
<xml_diff>
--- a/CV.docx
+++ b/CV.docx
@@ -386,7 +386,13 @@
         <w:rPr>
           <w:szCs w:val="22"/>
         </w:rPr>
-        <w:t xml:space="preserve">, particularly when </w:t>
+        <w:t>,</w:t>
+      </w:r>
+      <w:r>
+        <w:rPr>
+          <w:szCs w:val="22"/>
+        </w:rPr>
+        <w:t xml:space="preserve"> particularly when </w:t>
       </w:r>
       <w:r>
         <w:rPr>
@@ -454,7 +460,13 @@
         <w:rPr>
           <w:szCs w:val="22"/>
         </w:rPr>
-        <w:t xml:space="preserve">rescyoume, </w:t>
+        <w:t>rescyoume:</w:t>
+      </w:r>
+      <w:r>
+        <w:rPr>
+          <w:szCs w:val="22"/>
+        </w:rPr>
+        <w:t xml:space="preserve"> </w:t>
       </w:r>
       <w:r>
         <w:rPr>
@@ -492,19 +504,17 @@
         </w:rPr>
         <w:t xml:space="preserve">a Python prototype of </w:t>
       </w:r>
-      <w:proofErr w:type="spellStart"/>
-      <w:r>
-        <w:rPr>
-          <w:szCs w:val="22"/>
-        </w:rPr>
-        <w:t>Okey-Doke</w:t>
-      </w:r>
-      <w:proofErr w:type="spellEnd"/>
-      <w:r>
-        <w:rPr>
-          <w:szCs w:val="22"/>
-        </w:rPr>
-        <w:t xml:space="preserve">, an open source </w:t>
+      <w:r>
+        <w:rPr>
+          <w:szCs w:val="22"/>
+        </w:rPr>
+        <w:t>Okey-Doke:</w:t>
+      </w:r>
+      <w:r>
+        <w:rPr>
+          <w:szCs w:val="22"/>
+        </w:rPr>
+        <w:t xml:space="preserve"> an open source </w:t>
       </w:r>
       <w:r>
         <w:rPr>
@@ -528,7 +538,7 @@
         <w:rPr>
           <w:szCs w:val="22"/>
         </w:rPr>
-        <w:t>esting framework for Java based upon JUnit.</w:t>
+        <w:t>esting framework for Java.</w:t>
       </w:r>
     </w:p>
     <w:p>
@@ -677,21 +687,7 @@
         <w:rPr>
           <w:szCs w:val="22"/>
         </w:rPr>
-        <w:t xml:space="preserve">It was while contributing to </w:t>
-      </w:r>
-      <w:proofErr w:type="spellStart"/>
-      <w:r>
-        <w:rPr>
-          <w:szCs w:val="22"/>
-        </w:rPr>
-        <w:t>Okey-Doke</w:t>
-      </w:r>
-      <w:proofErr w:type="spellEnd"/>
-      <w:r>
-        <w:rPr>
-          <w:szCs w:val="22"/>
-        </w:rPr>
-        <w:t>, an</w:t>
+        <w:t>It was while contributing to Okey-Doke, an</w:t>
       </w:r>
       <w:r>
         <w:rPr>
@@ -818,7 +814,19 @@
         <w:rPr>
           <w:szCs w:val="22"/>
         </w:rPr>
-        <w:t xml:space="preserve"> mutation algorithm in a thread-safe manor. As well as teaching me how to use threads, it </w:t>
+        <w:t xml:space="preserve"> mutation algorithm in a thread-safe manor. As well as</w:t>
+      </w:r>
+      <w:r>
+        <w:rPr>
+          <w:szCs w:val="22"/>
+        </w:rPr>
+        <w:t xml:space="preserve"> teaching me how to use threads,</w:t>
+      </w:r>
+      <w:r>
+        <w:rPr>
+          <w:szCs w:val="22"/>
+        </w:rPr>
+        <w:t xml:space="preserve"> it </w:t>
       </w:r>
       <w:r>
         <w:rPr>
@@ -1033,45 +1041,147 @@
         <w:pStyle w:val="Heading2"/>
       </w:pPr>
       <w:r>
+        <w:t>Mobile Application &amp; Web Development</w:t>
+      </w:r>
+    </w:p>
+    <w:p>
+      <w:pPr>
+        <w:rPr>
+          <w:szCs w:val="22"/>
+        </w:rPr>
+      </w:pPr>
+      <w:r>
+        <w:rPr>
+          <w:szCs w:val="22"/>
+        </w:rPr>
+        <w:tab/>
+      </w:r>
+      <w:r>
+        <w:rPr>
+          <w:szCs w:val="22"/>
+        </w:rPr>
+        <w:t xml:space="preserve">I have experience writing </w:t>
+      </w:r>
+      <w:r>
+        <w:rPr>
+          <w:szCs w:val="22"/>
+        </w:rPr>
+        <w:t>client-side code</w:t>
+      </w:r>
+      <w:r>
+        <w:rPr>
+          <w:szCs w:val="22"/>
+        </w:rPr>
+        <w:t xml:space="preserve"> in Javascript, HTML and </w:t>
+      </w:r>
+      <w:r>
+        <w:rPr>
+          <w:szCs w:val="22"/>
+        </w:rPr>
+        <w:t>CSS</w:t>
+      </w:r>
+      <w:r>
+        <w:rPr>
+          <w:szCs w:val="22"/>
+        </w:rPr>
+        <w:t xml:space="preserve">; and </w:t>
+      </w:r>
+      <w:r>
+        <w:rPr>
+          <w:szCs w:val="22"/>
+        </w:rPr>
+        <w:t>server-side code in PHP</w:t>
+      </w:r>
+      <w:r>
+        <w:rPr>
+          <w:szCs w:val="22"/>
+        </w:rPr>
+        <w:t xml:space="preserve">. I worked on a mobile phone application, written as a client-side application and </w:t>
+      </w:r>
+      <w:r>
+        <w:rPr>
+          <w:szCs w:val="22"/>
+        </w:rPr>
+        <w:t xml:space="preserve">compiled into a cross-platform </w:t>
+      </w:r>
+      <w:r>
+        <w:rPr>
+          <w:szCs w:val="22"/>
+        </w:rPr>
+        <w:t xml:space="preserve">app </w:t>
+      </w:r>
+      <w:r>
+        <w:rPr>
+          <w:szCs w:val="22"/>
+        </w:rPr>
+        <w:t>using a technology called Cordova</w:t>
+      </w:r>
+      <w:r>
+        <w:rPr>
+          <w:szCs w:val="22"/>
+        </w:rPr>
+        <w:t xml:space="preserve">. </w:t>
+      </w:r>
+      <w:r>
+        <w:rPr>
+          <w:szCs w:val="22"/>
+        </w:rPr>
+        <w:t xml:space="preserve">I have used APIs to interact </w:t>
+      </w:r>
+      <w:r>
+        <w:rPr>
+          <w:szCs w:val="22"/>
+        </w:rPr>
+        <w:t xml:space="preserve">with technologies </w:t>
+      </w:r>
+      <w:r>
+        <w:rPr>
+          <w:szCs w:val="22"/>
+        </w:rPr>
         <w:lastRenderedPageBreak/>
-        <w:t>Mobile Application &amp; Web Development</w:t>
-      </w:r>
-    </w:p>
-    <w:p>
-      <w:pPr>
-        <w:rPr>
-          <w:szCs w:val="22"/>
-        </w:rPr>
-      </w:pPr>
-      <w:r>
-        <w:rPr>
-          <w:szCs w:val="22"/>
-        </w:rPr>
-        <w:tab/>
-      </w:r>
-      <w:r>
-        <w:rPr>
-          <w:szCs w:val="22"/>
-        </w:rPr>
-        <w:t xml:space="preserve">I have experience designing and writing </w:t>
-      </w:r>
-      <w:r>
-        <w:rPr>
-          <w:szCs w:val="22"/>
-        </w:rPr>
-        <w:t xml:space="preserve">a web application in Javascript, HTML and </w:t>
-      </w:r>
-      <w:r>
-        <w:rPr>
-          <w:szCs w:val="22"/>
-        </w:rPr>
-        <w:t xml:space="preserve">CSS, </w:t>
-      </w:r>
-      <w:r>
-        <w:rPr>
-          <w:szCs w:val="22"/>
-        </w:rPr>
-        <w:t>compiled into a cross-platform mobile application using a technology called Cordova</w:t>
+        <w:t>and applications on</w:t>
+      </w:r>
+      <w:r>
+        <w:rPr>
+          <w:szCs w:val="22"/>
+        </w:rPr>
+        <w:t xml:space="preserve"> iOS and Android</w:t>
+      </w:r>
+      <w:r>
+        <w:rPr>
+          <w:szCs w:val="22"/>
+        </w:rPr>
+        <w:t xml:space="preserve">. I </w:t>
+      </w:r>
+      <w:r>
+        <w:rPr>
+          <w:szCs w:val="22"/>
+        </w:rPr>
+        <w:t xml:space="preserve">preferred developing for </w:t>
+      </w:r>
+      <w:r>
+        <w:rPr>
+          <w:szCs w:val="22"/>
+        </w:rPr>
+        <w:t>Android,</w:t>
+      </w:r>
+      <w:r>
+        <w:rPr>
+          <w:szCs w:val="22"/>
+        </w:rPr>
+        <w:t xml:space="preserve"> </w:t>
+      </w:r>
+      <w:r>
+        <w:rPr>
+          <w:szCs w:val="22"/>
+        </w:rPr>
+        <w:t xml:space="preserve">as it was far easier to interact with the </w:t>
+      </w:r>
+      <w:r>
+        <w:rPr>
+          <w:szCs w:val="22"/>
+        </w:rPr>
+        <w:t>OS</w:t>
       </w:r>
       <w:r>
         <w:rPr>
@@ -1083,74 +1193,6 @@
         <w:rPr>
           <w:szCs w:val="22"/>
         </w:rPr>
-        <w:t xml:space="preserve">I have used APIs to interact </w:t>
-      </w:r>
-      <w:r>
-        <w:rPr>
-          <w:szCs w:val="22"/>
-        </w:rPr>
-        <w:t xml:space="preserve">with technologies </w:t>
-      </w:r>
-      <w:r>
-        <w:rPr>
-          <w:szCs w:val="22"/>
-        </w:rPr>
-        <w:t>and applications on</w:t>
-      </w:r>
-      <w:r>
-        <w:rPr>
-          <w:szCs w:val="22"/>
-        </w:rPr>
-        <w:t xml:space="preserve"> iOS and Android</w:t>
-      </w:r>
-      <w:r>
-        <w:rPr>
-          <w:szCs w:val="22"/>
-        </w:rPr>
-        <w:t xml:space="preserve">. I </w:t>
-      </w:r>
-      <w:r>
-        <w:rPr>
-          <w:szCs w:val="22"/>
-        </w:rPr>
-        <w:t xml:space="preserve">preferred developing for </w:t>
-      </w:r>
-      <w:proofErr w:type="gramStart"/>
-      <w:r>
-        <w:rPr>
-          <w:szCs w:val="22"/>
-        </w:rPr>
-        <w:t>Android</w:t>
-      </w:r>
-      <w:proofErr w:type="gramEnd"/>
-      <w:r>
-        <w:rPr>
-          <w:szCs w:val="22"/>
-        </w:rPr>
-        <w:t xml:space="preserve"> </w:t>
-      </w:r>
-      <w:r>
-        <w:rPr>
-          <w:szCs w:val="22"/>
-        </w:rPr>
-        <w:t xml:space="preserve">as it was far easier to interact with the </w:t>
-      </w:r>
-      <w:r>
-        <w:rPr>
-          <w:szCs w:val="22"/>
-        </w:rPr>
-        <w:t>OS</w:t>
-      </w:r>
-      <w:r>
-        <w:rPr>
-          <w:szCs w:val="22"/>
-        </w:rPr>
-        <w:t xml:space="preserve">. </w:t>
-      </w:r>
-      <w:r>
-        <w:rPr>
-          <w:szCs w:val="22"/>
-        </w:rPr>
         <w:t xml:space="preserve">In contrast, iOS </w:t>
       </w:r>
       <w:r>
@@ -1175,37 +1217,13 @@
         <w:rPr>
           <w:szCs w:val="22"/>
         </w:rPr>
-        <w:t>the</w:t>
-      </w:r>
-      <w:r>
-        <w:rPr>
-          <w:szCs w:val="22"/>
-        </w:rPr>
-        <w:t xml:space="preserve"> move to </w:t>
-      </w:r>
-      <w:r>
-        <w:rPr>
-          <w:szCs w:val="22"/>
-        </w:rPr>
-        <w:t xml:space="preserve">Apple </w:t>
-      </w:r>
-      <w:r>
-        <w:rPr>
-          <w:szCs w:val="22"/>
-        </w:rPr>
-        <w:t xml:space="preserve">Maps from Google Maps made it very difficult to open </w:t>
-      </w:r>
-      <w:r>
-        <w:rPr>
-          <w:szCs w:val="22"/>
-        </w:rPr>
-        <w:t xml:space="preserve">a map </w:t>
-      </w:r>
-      <w:r>
-        <w:rPr>
-          <w:szCs w:val="22"/>
-        </w:rPr>
-        <w:t>over a given location.</w:t>
+        <w:t>I do not agree with their move to Apple Maps from Google Maps</w:t>
+      </w:r>
+      <w:r>
+        <w:rPr>
+          <w:szCs w:val="22"/>
+        </w:rPr>
+        <w:t>.</w:t>
       </w:r>
     </w:p>
     <w:p>
@@ -1346,7 +1364,7 @@
         <w:rPr>
           <w:szCs w:val="22"/>
         </w:rPr>
-        <w:t>T</w:t>
+        <w:t>t</w:t>
       </w:r>
       <w:r>
         <w:rPr>
@@ -1358,19 +1376,19 @@
         <w:rPr>
           <w:szCs w:val="22"/>
         </w:rPr>
-        <w:t xml:space="preserve">, while XP practices such as pair programming and </w:t>
-      </w:r>
-      <w:r>
-        <w:rPr>
-          <w:szCs w:val="22"/>
-        </w:rPr>
-        <w:t xml:space="preserve">test-driven development </w:t>
-      </w:r>
-      <w:r>
-        <w:rPr>
-          <w:szCs w:val="22"/>
-        </w:rPr>
-        <w:t>have a large impact on the quality of the code.</w:t>
+        <w:t>, while XP practices have a large</w:t>
+      </w:r>
+      <w:r>
+        <w:rPr>
+          <w:szCs w:val="22"/>
+        </w:rPr>
+        <w:t>r</w:t>
+      </w:r>
+      <w:r>
+        <w:rPr>
+          <w:szCs w:val="22"/>
+        </w:rPr>
+        <w:t xml:space="preserve"> impact on the quality of code.</w:t>
       </w:r>
       <w:r>
         <w:rPr>
@@ -1382,43 +1400,31 @@
         <w:rPr>
           <w:szCs w:val="22"/>
         </w:rPr>
-        <w:t xml:space="preserve">Using </w:t>
-      </w:r>
-      <w:r>
-        <w:rPr>
-          <w:szCs w:val="22"/>
-        </w:rPr>
-        <w:t xml:space="preserve">the project management of Scrum </w:t>
-      </w:r>
-      <w:r>
-        <w:rPr>
-          <w:szCs w:val="22"/>
-        </w:rPr>
-        <w:t xml:space="preserve">and </w:t>
-      </w:r>
-      <w:r>
-        <w:rPr>
-          <w:szCs w:val="22"/>
-        </w:rPr>
-        <w:t xml:space="preserve">the </w:t>
-      </w:r>
-      <w:r>
-        <w:rPr>
-          <w:szCs w:val="22"/>
-        </w:rPr>
-        <w:t xml:space="preserve">programming guidelines of XP </w:t>
-      </w:r>
-      <w:r>
-        <w:rPr>
-          <w:szCs w:val="22"/>
-        </w:rPr>
-        <w:t xml:space="preserve">make for </w:t>
-      </w:r>
-      <w:r>
-        <w:rPr>
-          <w:szCs w:val="22"/>
-        </w:rPr>
-        <w:t>successful projects</w:t>
+        <w:t xml:space="preserve">The team management of Scrum and programming guidelines of XP </w:t>
+      </w:r>
+      <w:r>
+        <w:rPr>
+          <w:szCs w:val="22"/>
+        </w:rPr>
+        <w:t xml:space="preserve">compliment each other and this </w:t>
+      </w:r>
+      <w:r>
+        <w:rPr>
+          <w:szCs w:val="22"/>
+        </w:rPr>
+        <w:t xml:space="preserve">is something </w:t>
+      </w:r>
+      <w:r>
+        <w:rPr>
+          <w:szCs w:val="22"/>
+        </w:rPr>
+        <w:t xml:space="preserve">that </w:t>
+      </w:r>
+      <w:r>
+        <w:rPr>
+          <w:szCs w:val="22"/>
+        </w:rPr>
+        <w:t>I am looking forward to using</w:t>
       </w:r>
       <w:r>
         <w:rPr>
@@ -1511,11 +1517,9 @@
       <w:pPr>
         <w:pStyle w:val="Heading2"/>
       </w:pPr>
-      <w:proofErr w:type="spellStart"/>
       <w:r>
         <w:t>Okey-Doke</w:t>
       </w:r>
-      <w:proofErr w:type="spellEnd"/>
       <w:r>
         <w:t xml:space="preserve"> Python</w:t>
       </w:r>
@@ -1537,28 +1541,10 @@
     <w:p>
       <w:r>
         <w:tab/>
-        <w:t xml:space="preserve">A </w:t>
-      </w:r>
-      <w:r>
-        <w:t xml:space="preserve">prototype for </w:t>
-      </w:r>
-      <w:r>
-        <w:t>a</w:t>
-      </w:r>
-      <w:r>
-        <w:t xml:space="preserve"> </w:t>
-      </w:r>
-      <w:r>
-        <w:t>Java approvals testing framework</w:t>
-      </w:r>
-      <w:r>
-        <w:t xml:space="preserve">, </w:t>
-      </w:r>
-      <w:proofErr w:type="spellStart"/>
-      <w:r>
-        <w:t>Okey-Doke</w:t>
-      </w:r>
-      <w:proofErr w:type="spellEnd"/>
+      </w:r>
+      <w:r>
+        <w:t>A Python prototype for Okey-Doke: a Java approvals testing framework based upon JUnit rules</w:t>
+      </w:r>
       <w:r>
         <w:t xml:space="preserve"> (</w:t>
       </w:r>
@@ -1571,13 +1557,7 @@
         </w:r>
       </w:hyperlink>
       <w:r>
-        <w:t>)</w:t>
-      </w:r>
-      <w:r>
-        <w:t xml:space="preserve">: </w:t>
-      </w:r>
-      <w:r>
-        <w:t>written in Python.</w:t>
+        <w:t>).</w:t>
       </w:r>
     </w:p>
     <w:p>
@@ -1601,7 +1581,10 @@
         <w:t>University of Exeter</w:t>
       </w:r>
       <w:r>
-        <w:t>: Computer Science</w:t>
+        <w:t xml:space="preserve"> -</w:t>
+      </w:r>
+      <w:r>
+        <w:t xml:space="preserve"> Computer Science</w:t>
       </w:r>
       <w:r>
         <w:tab/>
@@ -1618,9 +1601,81 @@
       </w:pPr>
       <w:r>
         <w:rPr>
-          <w:rStyle w:val="Emphasis"/>
-        </w:rPr>
-        <w:t>Skills learnt:</w:t>
+          <w:szCs w:val="22"/>
+        </w:rPr>
+        <w:tab/>
+      </w:r>
+      <w:r>
+        <w:rPr>
+          <w:szCs w:val="22"/>
+        </w:rPr>
+        <w:t xml:space="preserve">I studied Computer Science and Mathematics in my first year at Exeter and received a </w:t>
+      </w:r>
+      <w:r>
+        <w:rPr>
+          <w:szCs w:val="22"/>
+        </w:rPr>
+        <w:t>First-</w:t>
+      </w:r>
+      <w:r>
+        <w:rPr>
+          <w:szCs w:val="22"/>
+        </w:rPr>
+        <w:t>equivalent grade</w:t>
+      </w:r>
+      <w:r>
+        <w:rPr>
+          <w:szCs w:val="22"/>
+        </w:rPr>
+        <w:t xml:space="preserve"> and a Dean’s Commendation for my results</w:t>
+      </w:r>
+      <w:r>
+        <w:rPr>
+          <w:szCs w:val="22"/>
+        </w:rPr>
+        <w:t xml:space="preserve">. In my second year I decided to </w:t>
+      </w:r>
+      <w:r>
+        <w:rPr>
+          <w:szCs w:val="22"/>
+        </w:rPr>
+        <w:t xml:space="preserve">concentrate on </w:t>
+      </w:r>
+      <w:r>
+        <w:rPr>
+          <w:szCs w:val="22"/>
+        </w:rPr>
+        <w:t>Computer Science</w:t>
+      </w:r>
+      <w:r>
+        <w:rPr>
+          <w:szCs w:val="22"/>
+        </w:rPr>
+        <w:t xml:space="preserve">, which </w:t>
+      </w:r>
+      <w:r>
+        <w:rPr>
+          <w:szCs w:val="22"/>
+        </w:rPr>
+        <w:t xml:space="preserve">is </w:t>
+      </w:r>
+      <w:r>
+        <w:rPr>
+          <w:szCs w:val="22"/>
+        </w:rPr>
+        <w:t>where my real interest lie</w:t>
+      </w:r>
+      <w:r>
+        <w:rPr>
+          <w:szCs w:val="22"/>
+        </w:rPr>
+        <w:t>s</w:t>
+      </w:r>
+      <w:r>
+        <w:rPr>
+          <w:szCs w:val="22"/>
+        </w:rPr>
+        <w:t>.</w:t>
       </w:r>
       <w:r>
         <w:rPr>
@@ -1645,19 +1700,187 @@
         <w:rPr>
           <w:szCs w:val="22"/>
         </w:rPr>
-        <w:t xml:space="preserve">Java, JUnit, Java Threading, Java Design Patterns, C, C++, C#, Objective-C, Python, HTML, CSS, Javascript, Ajax, PHP, Functional Programming (Haskell), Logic Programming (Prolog), SQL, </w:t>
-      </w:r>
-      <w:r>
-        <w:rPr>
-          <w:szCs w:val="22"/>
-        </w:rPr>
-        <w:t>Git</w:t>
-      </w:r>
-      <w:r>
-        <w:rPr>
-          <w:szCs w:val="22"/>
-        </w:rPr>
-        <w:t>, Test-Driven Development, Agile Development (Scrum), Pair Programming, UML, Linux, Network Architecture and Protocols.</w:t>
+        <w:t xml:space="preserve">After covering the basics of Java I started to learn about the </w:t>
+      </w:r>
+      <w:r>
+        <w:rPr>
+          <w:szCs w:val="22"/>
+        </w:rPr>
+        <w:t xml:space="preserve">software </w:t>
+      </w:r>
+      <w:r>
+        <w:rPr>
+          <w:szCs w:val="22"/>
+        </w:rPr>
+        <w:t xml:space="preserve">development process and </w:t>
+      </w:r>
+      <w:r>
+        <w:rPr>
+          <w:szCs w:val="22"/>
+        </w:rPr>
+        <w:t xml:space="preserve">various </w:t>
+      </w:r>
+      <w:r>
+        <w:rPr>
+          <w:szCs w:val="22"/>
+        </w:rPr>
+        <w:t xml:space="preserve">programming paradigms, which I found insightful. </w:t>
+      </w:r>
+      <w:r>
+        <w:rPr>
+          <w:szCs w:val="22"/>
+        </w:rPr>
+        <w:t xml:space="preserve">I </w:t>
+      </w:r>
+      <w:r>
+        <w:rPr>
+          <w:szCs w:val="22"/>
+        </w:rPr>
+        <w:t xml:space="preserve">have studied C, </w:t>
+      </w:r>
+      <w:r>
+        <w:rPr>
+          <w:szCs w:val="22"/>
+        </w:rPr>
+        <w:t xml:space="preserve">the </w:t>
+      </w:r>
+      <w:r>
+        <w:rPr>
+          <w:szCs w:val="22"/>
+        </w:rPr>
+        <w:t xml:space="preserve">Linux </w:t>
+      </w:r>
+      <w:r>
+        <w:rPr>
+          <w:szCs w:val="22"/>
+        </w:rPr>
+        <w:t xml:space="preserve">OS </w:t>
+      </w:r>
+      <w:r>
+        <w:rPr>
+          <w:szCs w:val="22"/>
+        </w:rPr>
+        <w:t xml:space="preserve">on a Raspberry Pi </w:t>
+      </w:r>
+      <w:r>
+        <w:rPr>
+          <w:szCs w:val="22"/>
+        </w:rPr>
+        <w:t xml:space="preserve">and </w:t>
+      </w:r>
+      <w:r>
+        <w:rPr>
+          <w:szCs w:val="22"/>
+        </w:rPr>
+        <w:t xml:space="preserve">other </w:t>
+      </w:r>
+      <w:r>
+        <w:rPr>
+          <w:szCs w:val="22"/>
+        </w:rPr>
+        <w:t>areas such as artificial intelligence, system architectures, databases</w:t>
+      </w:r>
+      <w:r>
+        <w:rPr>
+          <w:szCs w:val="22"/>
+        </w:rPr>
+        <w:t>,</w:t>
+      </w:r>
+      <w:r>
+        <w:rPr>
+          <w:szCs w:val="22"/>
+        </w:rPr>
+        <w:t xml:space="preserve"> and </w:t>
+      </w:r>
+      <w:r>
+        <w:rPr>
+          <w:szCs w:val="22"/>
+        </w:rPr>
+        <w:t>networks</w:t>
+      </w:r>
+      <w:r>
+        <w:rPr>
+          <w:szCs w:val="22"/>
+        </w:rPr>
+        <w:t>,</w:t>
+      </w:r>
+      <w:r>
+        <w:rPr>
+          <w:szCs w:val="22"/>
+        </w:rPr>
+        <w:t xml:space="preserve"> </w:t>
+      </w:r>
+      <w:r>
+        <w:rPr>
+          <w:szCs w:val="22"/>
+        </w:rPr>
+        <w:t>with practical experience in each area.</w:t>
+      </w:r>
+      <w:r>
+        <w:rPr>
+          <w:szCs w:val="22"/>
+        </w:rPr>
+        <w:t xml:space="preserve"> </w:t>
+      </w:r>
+      <w:r>
+        <w:rPr>
+          <w:szCs w:val="22"/>
+        </w:rPr>
+        <w:t xml:space="preserve">I </w:t>
+      </w:r>
+      <w:r>
+        <w:rPr>
+          <w:szCs w:val="22"/>
+        </w:rPr>
+        <w:t xml:space="preserve">learnt functional </w:t>
+      </w:r>
+      <w:r>
+        <w:rPr>
+          <w:szCs w:val="22"/>
+        </w:rPr>
+        <w:t xml:space="preserve">programming in </w:t>
+      </w:r>
+      <w:r>
+        <w:rPr>
+          <w:szCs w:val="22"/>
+        </w:rPr>
+        <w:t>Ha</w:t>
+      </w:r>
+      <w:r>
+        <w:rPr>
+          <w:szCs w:val="22"/>
+        </w:rPr>
+        <w:t xml:space="preserve">skell, which I </w:t>
+      </w:r>
+      <w:r>
+        <w:rPr>
+          <w:szCs w:val="22"/>
+        </w:rPr>
+        <w:t>found required a change in mindset when approach</w:t>
+      </w:r>
+      <w:r>
+        <w:rPr>
+          <w:szCs w:val="22"/>
+        </w:rPr>
+        <w:t>ing</w:t>
+      </w:r>
+      <w:r>
+        <w:rPr>
+          <w:szCs w:val="22"/>
+        </w:rPr>
+        <w:t xml:space="preserve"> programming. I am keen to bring this way of thinking into </w:t>
+      </w:r>
+      <w:r>
+        <w:rPr>
+          <w:szCs w:val="22"/>
+        </w:rPr>
+        <w:t xml:space="preserve">how I write my code </w:t>
+      </w:r>
+      <w:r>
+        <w:rPr>
+          <w:szCs w:val="22"/>
+        </w:rPr>
+        <w:t xml:space="preserve">in other languages. </w:t>
       </w:r>
     </w:p>
     <w:p>
@@ -1666,13 +1889,6 @@
           <w:szCs w:val="22"/>
         </w:rPr>
       </w:pPr>
-    </w:p>
-    <w:p>
-      <w:pPr>
-        <w:rPr>
-          <w:szCs w:val="22"/>
-        </w:rPr>
-      </w:pPr>
       <w:r>
         <w:rPr>
           <w:szCs w:val="22"/>
@@ -1683,266 +1899,12 @@
         <w:rPr>
           <w:szCs w:val="22"/>
         </w:rPr>
-        <w:t xml:space="preserve">I studied Computer Science and Mathematics in my first year at Exeter and received a </w:t>
-      </w:r>
-      <w:r>
-        <w:rPr>
-          <w:szCs w:val="22"/>
-        </w:rPr>
-        <w:t>First-</w:t>
-      </w:r>
-      <w:r>
-        <w:rPr>
-          <w:szCs w:val="22"/>
-        </w:rPr>
-        <w:t>equivalent grade</w:t>
-      </w:r>
-      <w:r>
-        <w:rPr>
-          <w:szCs w:val="22"/>
-        </w:rPr>
-        <w:t xml:space="preserve"> and a Dean’s Commendation for my results</w:t>
-      </w:r>
-      <w:r>
-        <w:rPr>
-          <w:szCs w:val="22"/>
-        </w:rPr>
-        <w:t xml:space="preserve">. In my second year I decided to </w:t>
-      </w:r>
-      <w:r>
-        <w:rPr>
-          <w:szCs w:val="22"/>
-        </w:rPr>
-        <w:t xml:space="preserve">concentrate on </w:t>
-      </w:r>
-      <w:r>
-        <w:rPr>
-          <w:szCs w:val="22"/>
-        </w:rPr>
-        <w:t>Computer Science</w:t>
-      </w:r>
-      <w:r>
-        <w:rPr>
-          <w:szCs w:val="22"/>
-        </w:rPr>
-        <w:t xml:space="preserve">, which </w:t>
-      </w:r>
-      <w:r>
-        <w:rPr>
-          <w:szCs w:val="22"/>
-        </w:rPr>
-        <w:t xml:space="preserve">is </w:t>
-      </w:r>
-      <w:r>
-        <w:rPr>
-          <w:szCs w:val="22"/>
-        </w:rPr>
-        <w:t>where my real interest lie</w:t>
-      </w:r>
-      <w:r>
-        <w:rPr>
-          <w:szCs w:val="22"/>
-        </w:rPr>
-        <w:t>s</w:t>
-      </w:r>
-      <w:r>
-        <w:rPr>
-          <w:szCs w:val="22"/>
-        </w:rPr>
-        <w:t>.</w:t>
-      </w:r>
-      <w:r>
-        <w:rPr>
-          <w:szCs w:val="22"/>
-        </w:rPr>
-        <w:t xml:space="preserve"> </w:t>
-      </w:r>
-    </w:p>
-    <w:p>
-      <w:pPr>
-        <w:rPr>
-          <w:szCs w:val="22"/>
-        </w:rPr>
-      </w:pPr>
-      <w:r>
-        <w:rPr>
-          <w:szCs w:val="22"/>
-        </w:rPr>
-        <w:tab/>
-      </w:r>
-      <w:r>
-        <w:rPr>
-          <w:szCs w:val="22"/>
-        </w:rPr>
-        <w:t xml:space="preserve">After covering the basics of Java I started to learn about the </w:t>
-      </w:r>
-      <w:r>
-        <w:rPr>
-          <w:szCs w:val="22"/>
-        </w:rPr>
-        <w:t xml:space="preserve">software </w:t>
-      </w:r>
-      <w:r>
-        <w:rPr>
-          <w:szCs w:val="22"/>
-        </w:rPr>
-        <w:t xml:space="preserve">development process and </w:t>
-      </w:r>
-      <w:r>
-        <w:rPr>
-          <w:szCs w:val="22"/>
-        </w:rPr>
-        <w:t xml:space="preserve">various </w:t>
-      </w:r>
-      <w:r>
-        <w:rPr>
-          <w:szCs w:val="22"/>
-        </w:rPr>
-        <w:t xml:space="preserve">programming paradigms, which I found insightful. </w:t>
-      </w:r>
-      <w:r>
-        <w:rPr>
-          <w:szCs w:val="22"/>
-        </w:rPr>
         <w:t xml:space="preserve">I </w:t>
       </w:r>
       <w:r>
         <w:rPr>
           <w:szCs w:val="22"/>
         </w:rPr>
-        <w:t xml:space="preserve">have studied C, Linux </w:t>
-      </w:r>
-      <w:r>
-        <w:rPr>
-          <w:szCs w:val="22"/>
-        </w:rPr>
-        <w:t xml:space="preserve">on a Raspberry Pi </w:t>
-      </w:r>
-      <w:r>
-        <w:rPr>
-          <w:szCs w:val="22"/>
-        </w:rPr>
-        <w:t xml:space="preserve">and </w:t>
-      </w:r>
-      <w:r>
-        <w:rPr>
-          <w:szCs w:val="22"/>
-        </w:rPr>
-        <w:t xml:space="preserve">areas such as artificial intelligence, system architectures, databases and </w:t>
-      </w:r>
-      <w:r>
-        <w:rPr>
-          <w:szCs w:val="22"/>
-        </w:rPr>
-        <w:t>networks</w:t>
-      </w:r>
-      <w:r>
-        <w:rPr>
-          <w:szCs w:val="22"/>
-        </w:rPr>
-        <w:t>,</w:t>
-      </w:r>
-      <w:r>
-        <w:rPr>
-          <w:szCs w:val="22"/>
-        </w:rPr>
-        <w:t xml:space="preserve"> </w:t>
-      </w:r>
-      <w:r>
-        <w:rPr>
-          <w:szCs w:val="22"/>
-        </w:rPr>
-        <w:t>with some practical experience in each area.</w:t>
-      </w:r>
-      <w:r>
-        <w:rPr>
-          <w:szCs w:val="22"/>
-        </w:rPr>
-        <w:t xml:space="preserve"> </w:t>
-      </w:r>
-      <w:r>
-        <w:rPr>
-          <w:szCs w:val="22"/>
-        </w:rPr>
-        <w:t xml:space="preserve">I </w:t>
-      </w:r>
-      <w:r>
-        <w:rPr>
-          <w:szCs w:val="22"/>
-        </w:rPr>
-        <w:t xml:space="preserve">learnt functional </w:t>
-      </w:r>
-      <w:r>
-        <w:rPr>
-          <w:szCs w:val="22"/>
-        </w:rPr>
-        <w:t xml:space="preserve">programming in </w:t>
-      </w:r>
-      <w:r>
-        <w:rPr>
-          <w:szCs w:val="22"/>
-        </w:rPr>
-        <w:t>Ha</w:t>
-      </w:r>
-      <w:r>
-        <w:rPr>
-          <w:szCs w:val="22"/>
-        </w:rPr>
-        <w:t xml:space="preserve">skell, which I </w:t>
-      </w:r>
-      <w:r>
-        <w:rPr>
-          <w:szCs w:val="22"/>
-        </w:rPr>
-        <w:t>found required a change in mindset when approach</w:t>
-      </w:r>
-      <w:r>
-        <w:rPr>
-          <w:szCs w:val="22"/>
-        </w:rPr>
-        <w:t>ing</w:t>
-      </w:r>
-      <w:r>
-        <w:rPr>
-          <w:szCs w:val="22"/>
-        </w:rPr>
-        <w:t xml:space="preserve"> programming. I am keen to bring this way of thinking into </w:t>
-      </w:r>
-      <w:r>
-        <w:rPr>
-          <w:szCs w:val="22"/>
-        </w:rPr>
-        <w:t xml:space="preserve">how I write my code </w:t>
-      </w:r>
-      <w:r>
-        <w:rPr>
-          <w:szCs w:val="22"/>
-        </w:rPr>
-        <w:t xml:space="preserve">in other languages. </w:t>
-      </w:r>
-    </w:p>
-    <w:p>
-      <w:pPr>
-        <w:rPr>
-          <w:szCs w:val="22"/>
-        </w:rPr>
-      </w:pPr>
-      <w:r>
-        <w:rPr>
-          <w:szCs w:val="22"/>
-        </w:rPr>
-        <w:tab/>
-      </w:r>
-      <w:r>
-        <w:rPr>
-          <w:szCs w:val="22"/>
-        </w:rPr>
-        <w:t xml:space="preserve">I </w:t>
-      </w:r>
-      <w:r>
-        <w:rPr>
-          <w:szCs w:val="22"/>
-        </w:rPr>
         <w:t xml:space="preserve">am </w:t>
       </w:r>
       <w:r>
@@ -1961,7 +1923,13 @@
         <w:rPr>
           <w:szCs w:val="22"/>
         </w:rPr>
-        <w:t>Exeter University Computer Science Society and am also on the comm</w:t>
+        <w:t xml:space="preserve">university’s </w:t>
+      </w:r>
+      <w:r>
+        <w:rPr>
+          <w:szCs w:val="22"/>
+        </w:rPr>
+        <w:t>Computer Science Society and am also on the comm</w:t>
       </w:r>
       <w:r>
         <w:rPr>
@@ -2008,32 +1976,6 @@
       </w:pPr>
       <w:r>
         <w:rPr>
-          <w:rStyle w:val="Emphasis"/>
-        </w:rPr>
-        <w:t>Skills learnt:</w:t>
-      </w:r>
-      <w:r>
-        <w:rPr>
-          <w:szCs w:val="22"/>
-        </w:rPr>
-        <w:t xml:space="preserve"> Pascal, Windows Visual Basic</w:t>
-      </w:r>
-    </w:p>
-    <w:p>
-      <w:pPr>
-        <w:rPr>
-          <w:szCs w:val="22"/>
-        </w:rPr>
-      </w:pPr>
-    </w:p>
-    <w:p>
-      <w:pPr>
-        <w:rPr>
-          <w:szCs w:val="22"/>
-        </w:rPr>
-      </w:pPr>
-      <w:r>
-        <w:rPr>
           <w:szCs w:val="22"/>
         </w:rPr>
         <w:tab/>
@@ -2121,6 +2063,12 @@
           <w:szCs w:val="22"/>
         </w:rPr>
         <w:t>handling</w:t>
+      </w:r>
+      <w:r>
+        <w:rPr>
+          <w:szCs w:val="22"/>
+        </w:rPr>
+        <w:t>,</w:t>
       </w:r>
       <w:r>
         <w:rPr>
@@ -2675,7 +2623,21 @@
           <w:rFonts w:cs="Times New Roman"/>
           <w:szCs w:val="22"/>
         </w:rPr>
-        <w:t>direct others to them</w:t>
+        <w:t xml:space="preserve">direct others </w:t>
+      </w:r>
+      <w:r>
+        <w:rPr>
+          <w:rFonts w:cs="Times New Roman"/>
+          <w:szCs w:val="22"/>
+        </w:rPr>
+        <w:t>to</w:t>
+      </w:r>
+      <w:r>
+        <w:rPr>
+          <w:rFonts w:cs="Times New Roman"/>
+          <w:szCs w:val="22"/>
+        </w:rPr>
+        <w:t xml:space="preserve"> them</w:t>
       </w:r>
       <w:r>
         <w:rPr>
@@ -2731,7 +2693,14 @@
           <w:rFonts w:cs="Times New Roman"/>
           <w:szCs w:val="22"/>
         </w:rPr>
-        <w:t xml:space="preserve"> as our version control system and I have </w:t>
+        <w:t xml:space="preserve"> as our version control system and I have used it</w:t>
+      </w:r>
+      <w:r>
+        <w:rPr>
+          <w:rFonts w:cs="Times New Roman"/>
+          <w:szCs w:val="22"/>
+        </w:rPr>
+        <w:t xml:space="preserve"> </w:t>
       </w:r>
       <w:r>
         <w:rPr>
@@ -2745,20 +2714,6 @@
           <w:rFonts w:cs="Times New Roman"/>
           <w:szCs w:val="22"/>
         </w:rPr>
-        <w:t>used it</w:t>
-      </w:r>
-      <w:r>
-        <w:rPr>
-          <w:rFonts w:cs="Times New Roman"/>
-          <w:szCs w:val="22"/>
-        </w:rPr>
-        <w:t xml:space="preserve"> </w:t>
-      </w:r>
-      <w:r>
-        <w:rPr>
-          <w:rFonts w:cs="Times New Roman"/>
-          <w:szCs w:val="22"/>
-        </w:rPr>
         <w:t xml:space="preserve">for </w:t>
       </w:r>
       <w:r>
@@ -2766,7 +2721,21 @@
           <w:rFonts w:cs="Times New Roman"/>
           <w:szCs w:val="22"/>
         </w:rPr>
-        <w:t xml:space="preserve">all my </w:t>
+        <w:t xml:space="preserve">all </w:t>
+      </w:r>
+      <w:r>
+        <w:rPr>
+          <w:rFonts w:cs="Times New Roman"/>
+          <w:szCs w:val="22"/>
+        </w:rPr>
+        <w:t xml:space="preserve">of </w:t>
+      </w:r>
+      <w:r>
+        <w:rPr>
+          <w:rFonts w:cs="Times New Roman"/>
+          <w:szCs w:val="22"/>
+        </w:rPr>
+        <w:t xml:space="preserve">my </w:t>
       </w:r>
       <w:r>
         <w:rPr>
@@ -2775,6 +2744,8 @@
         </w:rPr>
         <w:t>projects.</w:t>
       </w:r>
+      <w:bookmarkStart w:id="0" w:name="_GoBack"/>
+      <w:bookmarkEnd w:id="0"/>
     </w:p>
     <w:p>
       <w:pPr>
@@ -2979,7 +2950,12 @@
     <w:p>
       <w:pPr>
         <w:pStyle w:val="Header"/>
+        <w:rPr>
+          <w:rFonts w:cs="Times New Roman"/>
+          <w:szCs w:val="22"/>
+        </w:rPr>
       </w:pPr>
+      <w:proofErr w:type="spellStart"/>
       <w:r>
         <w:rPr>
           <w:rFonts w:cs="Times New Roman"/>
@@ -2996,8 +2972,7 @@
         </w:rPr>
         <w:t>ub</w:t>
       </w:r>
-      <w:bookmarkStart w:id="0" w:name="_GoBack"/>
-      <w:bookmarkEnd w:id="0"/>
+      <w:proofErr w:type="spellEnd"/>
       <w:r>
         <w:rPr>
           <w:rFonts w:cs="Times New Roman"/>
@@ -3013,20 +2988,16 @@
         </w:rPr>
         <w:t xml:space="preserve"> </w:t>
       </w:r>
-      <w:r>
-        <w:rPr>
-          <w:rFonts w:cs="Times New Roman"/>
-          <w:szCs w:val="22"/>
-        </w:rPr>
-        <w:t>www.</w:t>
-      </w:r>
-      <w:r>
-        <w:rPr>
-          <w:rFonts w:cs="Times New Roman"/>
-          <w:szCs w:val="22"/>
-        </w:rPr>
-        <w:t>github.com/callummcgregor</w:t>
-      </w:r>
+      <w:hyperlink r:id="rId12" w:history="1">
+        <w:r>
+          <w:rPr>
+            <w:rStyle w:val="Hyperlink"/>
+            <w:rFonts w:cs="Times New Roman"/>
+            <w:szCs w:val="22"/>
+          </w:rPr>
+          <w:t>www.github.com/callummcgregor</w:t>
+        </w:r>
+      </w:hyperlink>
     </w:p>
     <w:sectPr>
       <w:pgSz w:w="12240" w:h="15840"/>
@@ -3250,14 +3221,14 @@
     <w:link w:val="Heading1Char"/>
     <w:uiPriority w:val="9"/>
     <w:qFormat/>
-    <w:rsid w:val="00C0796D"/>
+    <w:rsid w:val="0093544B"/>
     <w:pPr>
       <w:keepNext/>
       <w:keepLines/>
       <w:pBdr>
         <w:top w:val="single" w:sz="4" w:space="1" w:color="auto"/>
       </w:pBdr>
-      <w:spacing w:before="360" w:after="280"/>
+      <w:spacing w:before="240" w:after="240"/>
       <w:outlineLvl w:val="0"/>
     </w:pPr>
     <w:rPr>
@@ -3276,7 +3247,7 @@
     <w:uiPriority w:val="9"/>
     <w:unhideWhenUsed/>
     <w:qFormat/>
-    <w:rsid w:val="00D049F7"/>
+    <w:rsid w:val="0093544B"/>
     <w:pPr>
       <w:keepNext/>
       <w:keepLines/>
@@ -3393,7 +3364,7 @@
     <w:basedOn w:val="DefaultParagraphFont"/>
     <w:link w:val="Heading1"/>
     <w:uiPriority w:val="9"/>
-    <w:rsid w:val="00C0796D"/>
+    <w:rsid w:val="0093544B"/>
     <w:rPr>
       <w:rFonts w:ascii="Georgia" w:eastAsiaTheme="majorEastAsia" w:hAnsi="Georgia" w:cstheme="majorBidi"/>
       <w:b/>
@@ -3407,7 +3378,7 @@
     <w:basedOn w:val="DefaultParagraphFont"/>
     <w:link w:val="Heading2"/>
     <w:uiPriority w:val="9"/>
-    <w:rsid w:val="00D049F7"/>
+    <w:rsid w:val="0093544B"/>
     <w:rPr>
       <w:rFonts w:ascii="Georgia" w:eastAsiaTheme="majorEastAsia" w:hAnsi="Georgia" w:cstheme="majorBidi"/>
       <w:b/>
@@ -3786,14 +3757,14 @@
     <w:link w:val="Heading1Char"/>
     <w:uiPriority w:val="9"/>
     <w:qFormat/>
-    <w:rsid w:val="00C0796D"/>
+    <w:rsid w:val="0093544B"/>
     <w:pPr>
       <w:keepNext/>
       <w:keepLines/>
       <w:pBdr>
         <w:top w:val="single" w:sz="4" w:space="1" w:color="auto"/>
       </w:pBdr>
-      <w:spacing w:before="360" w:after="280"/>
+      <w:spacing w:before="240" w:after="240"/>
       <w:outlineLvl w:val="0"/>
     </w:pPr>
     <w:rPr>
@@ -3812,7 +3783,7 @@
     <w:uiPriority w:val="9"/>
     <w:unhideWhenUsed/>
     <w:qFormat/>
-    <w:rsid w:val="00D049F7"/>
+    <w:rsid w:val="0093544B"/>
     <w:pPr>
       <w:keepNext/>
       <w:keepLines/>
@@ -3929,7 +3900,7 @@
     <w:basedOn w:val="DefaultParagraphFont"/>
     <w:link w:val="Heading1"/>
     <w:uiPriority w:val="9"/>
-    <w:rsid w:val="00C0796D"/>
+    <w:rsid w:val="0093544B"/>
     <w:rPr>
       <w:rFonts w:ascii="Georgia" w:eastAsiaTheme="majorEastAsia" w:hAnsi="Georgia" w:cstheme="majorBidi"/>
       <w:b/>
@@ -3943,7 +3914,7 @@
     <w:basedOn w:val="DefaultParagraphFont"/>
     <w:link w:val="Heading2"/>
     <w:uiPriority w:val="9"/>
-    <w:rsid w:val="00D049F7"/>
+    <w:rsid w:val="0093544B"/>
     <w:rPr>
       <w:rFonts w:ascii="Georgia" w:eastAsiaTheme="majorEastAsia" w:hAnsi="Georgia" w:cstheme="majorBidi"/>
       <w:b/>
@@ -4470,7 +4441,7 @@
 </file>
 
 <file path=customXml/itemProps1.xml><?xml version="1.0" encoding="utf-8"?>
-<ds:datastoreItem xmlns:ds="http://schemas.openxmlformats.org/officeDocument/2006/customXml" ds:itemID="{064F198D-57F6-464D-B4AE-B91D6E347F2A}">
+<ds:datastoreItem xmlns:ds="http://schemas.openxmlformats.org/officeDocument/2006/customXml" ds:itemID="{CFC67C91-7C48-DD43-ADF1-80B276914318}">
   <ds:schemaRefs>
     <ds:schemaRef ds:uri="http://schemas.openxmlformats.org/officeDocument/2006/bibliography"/>
   </ds:schemaRefs>

</xml_diff>